<commit_message>
update activation energies, add extra figures on spectra, mortality and feeding level
</commit_message>
<xml_diff>
--- a/baltic/drafts/BalticSeaMaxV2.docx
+++ b/baltic/drafts/BalticSeaMaxV2.docx
@@ -1474,23 +1474,7 @@
           <w:rFonts w:ascii="Times New Roman" w:cs="Times New Roman"/>
           <w:sz w:val="22"/>
         </w:rPr>
-        <w:t>(</w:t>
-      </w:r>
-      <w:proofErr w:type="spellStart"/>
-      <w:r>
-        <w:rPr>
-          <w:rFonts w:ascii="Times New Roman" w:cs="Times New Roman"/>
-          <w:sz w:val="22"/>
-        </w:rPr>
-        <w:t>Daufresne</w:t>
-      </w:r>
-      <w:proofErr w:type="spellEnd"/>
-      <w:r>
-        <w:rPr>
-          <w:rFonts w:ascii="Times New Roman" w:cs="Times New Roman"/>
-          <w:sz w:val="22"/>
-        </w:rPr>
-        <w:t xml:space="preserve"> </w:t>
+        <w:t xml:space="preserve">(Daufresne </w:t>
       </w:r>
       <w:r>
         <w:rPr>
@@ -1506,23 +1490,7 @@
           <w:rFonts w:ascii="Times New Roman" w:cs="Times New Roman"/>
           <w:sz w:val="22"/>
         </w:rPr>
-        <w:t xml:space="preserve"> 2009; </w:t>
-      </w:r>
-      <w:proofErr w:type="spellStart"/>
-      <w:r>
-        <w:rPr>
-          <w:rFonts w:ascii="Times New Roman" w:cs="Times New Roman"/>
-          <w:sz w:val="22"/>
-        </w:rPr>
-        <w:t>Baudron</w:t>
-      </w:r>
-      <w:proofErr w:type="spellEnd"/>
-      <w:r>
-        <w:rPr>
-          <w:rFonts w:ascii="Times New Roman" w:cs="Times New Roman"/>
-          <w:sz w:val="22"/>
-        </w:rPr>
-        <w:t xml:space="preserve"> </w:t>
+        <w:t xml:space="preserve"> 2009; Baudron </w:t>
       </w:r>
       <w:r>
         <w:rPr>
@@ -1615,23 +1583,7 @@
           <w:rFonts w:ascii="Times New Roman" w:cs="Times New Roman"/>
           <w:sz w:val="22"/>
         </w:rPr>
-        <w:t>(</w:t>
-      </w:r>
-      <w:proofErr w:type="spellStart"/>
-      <w:r>
-        <w:rPr>
-          <w:rFonts w:ascii="Times New Roman" w:cs="Times New Roman"/>
-          <w:sz w:val="22"/>
-        </w:rPr>
-        <w:t>Pontavice</w:t>
-      </w:r>
-      <w:proofErr w:type="spellEnd"/>
-      <w:r>
-        <w:rPr>
-          <w:rFonts w:ascii="Times New Roman" w:cs="Times New Roman"/>
-          <w:sz w:val="22"/>
-        </w:rPr>
-        <w:t xml:space="preserve"> </w:t>
+        <w:t xml:space="preserve">(Pontavice </w:t>
       </w:r>
       <w:r>
         <w:rPr>
@@ -1724,23 +1676,7 @@
           <w:rFonts w:ascii="Times New Roman" w:cs="Times New Roman"/>
           <w:sz w:val="22"/>
         </w:rPr>
-        <w:t>(</w:t>
-      </w:r>
-      <w:proofErr w:type="spellStart"/>
-      <w:r>
-        <w:rPr>
-          <w:rFonts w:ascii="Times New Roman" w:cs="Times New Roman"/>
-          <w:sz w:val="22"/>
-        </w:rPr>
-        <w:t>Frainer</w:t>
-      </w:r>
-      <w:proofErr w:type="spellEnd"/>
-      <w:r>
-        <w:rPr>
-          <w:rFonts w:ascii="Times New Roman" w:cs="Times New Roman"/>
-          <w:sz w:val="22"/>
-        </w:rPr>
-        <w:t xml:space="preserve"> </w:t>
+        <w:t xml:space="preserve">(Frainer </w:t>
       </w:r>
       <w:r>
         <w:rPr>
@@ -2266,23 +2202,7 @@
           <w:rFonts w:ascii="Times New Roman" w:cs="Times New Roman"/>
           <w:sz w:val="22"/>
         </w:rPr>
-        <w:t>(</w:t>
-      </w:r>
-      <w:proofErr w:type="spellStart"/>
-      <w:r>
-        <w:rPr>
-          <w:rFonts w:ascii="Times New Roman" w:cs="Times New Roman"/>
-          <w:sz w:val="22"/>
-        </w:rPr>
-        <w:t>Lotze</w:t>
-      </w:r>
-      <w:proofErr w:type="spellEnd"/>
-      <w:r>
-        <w:rPr>
-          <w:rFonts w:ascii="Times New Roman" w:cs="Times New Roman"/>
-          <w:sz w:val="22"/>
-        </w:rPr>
-        <w:t xml:space="preserve"> </w:t>
+        <w:t xml:space="preserve">(Lotze </w:t>
       </w:r>
       <w:r>
         <w:rPr>
@@ -2455,23 +2375,7 @@
           <w:rFonts w:ascii="Times New Roman" w:cs="Times New Roman"/>
           <w:sz w:val="22"/>
         </w:rPr>
-        <w:t>(</w:t>
-      </w:r>
-      <w:proofErr w:type="spellStart"/>
-      <w:r>
-        <w:rPr>
-          <w:rFonts w:ascii="Times New Roman" w:cs="Times New Roman"/>
-          <w:sz w:val="22"/>
-        </w:rPr>
-        <w:t>Lotze</w:t>
-      </w:r>
-      <w:proofErr w:type="spellEnd"/>
-      <w:r>
-        <w:rPr>
-          <w:rFonts w:ascii="Times New Roman" w:cs="Times New Roman"/>
-          <w:sz w:val="22"/>
-        </w:rPr>
-        <w:t xml:space="preserve"> </w:t>
+        <w:t xml:space="preserve">(Lotze </w:t>
       </w:r>
       <w:r>
         <w:rPr>
@@ -3150,39 +3054,7 @@
           <w:rFonts w:ascii="Times New Roman" w:cs="Times New Roman"/>
           <w:sz w:val="22"/>
         </w:rPr>
-        <w:t xml:space="preserve">(Atkinson 1994; </w:t>
-      </w:r>
-      <w:proofErr w:type="spellStart"/>
-      <w:r>
-        <w:rPr>
-          <w:rFonts w:ascii="Times New Roman" w:cs="Times New Roman"/>
-          <w:sz w:val="22"/>
-        </w:rPr>
-        <w:t>Ohlberger</w:t>
-      </w:r>
-      <w:proofErr w:type="spellEnd"/>
-      <w:r>
-        <w:rPr>
-          <w:rFonts w:ascii="Times New Roman" w:cs="Times New Roman"/>
-          <w:sz w:val="22"/>
-        </w:rPr>
-        <w:t xml:space="preserve"> 2013; </w:t>
-      </w:r>
-      <w:proofErr w:type="spellStart"/>
-      <w:r>
-        <w:rPr>
-          <w:rFonts w:ascii="Times New Roman" w:cs="Times New Roman"/>
-          <w:sz w:val="22"/>
-        </w:rPr>
-        <w:t>Audzijonyte</w:t>
-      </w:r>
-      <w:proofErr w:type="spellEnd"/>
-      <w:r>
-        <w:rPr>
-          <w:rFonts w:ascii="Times New Roman" w:cs="Times New Roman"/>
-          <w:sz w:val="22"/>
-        </w:rPr>
-        <w:t xml:space="preserve"> </w:t>
+        <w:t xml:space="preserve">(Atkinson 1994; Ohlberger 2013; Audzijonyte </w:t>
       </w:r>
       <w:r>
         <w:rPr>
@@ -3758,17 +3630,7 @@
           <w:szCs w:val="22"/>
           <w:lang w:val="en-US"/>
         </w:rPr>
-        <w:t xml:space="preserve"> </w:t>
-      </w:r>
-      <w:r>
-        <w:rPr>
-          <w:rFonts w:cstheme="minorHAnsi"/>
-          <w:bCs/>
-          <w:sz w:val="22"/>
-          <w:szCs w:val="22"/>
-          <w:lang w:val="en-US"/>
-        </w:rPr>
-        <w:t xml:space="preserve">(as in no food-dependence) </w:t>
+        <w:t xml:space="preserve"> (as in no food-dependence) </w:t>
       </w:r>
       <w:r>
         <w:rPr>
@@ -4574,23 +4436,7 @@
           <w:rFonts w:ascii="Times New Roman" w:cs="Times New Roman"/>
           <w:sz w:val="22"/>
         </w:rPr>
-        <w:t>(</w:t>
-      </w:r>
-      <w:proofErr w:type="spellStart"/>
-      <w:r>
-        <w:rPr>
-          <w:rFonts w:ascii="Times New Roman" w:cs="Times New Roman"/>
-          <w:sz w:val="22"/>
-        </w:rPr>
-        <w:t>Curtsdotter</w:t>
-      </w:r>
-      <w:proofErr w:type="spellEnd"/>
-      <w:r>
-        <w:rPr>
-          <w:rFonts w:ascii="Times New Roman" w:cs="Times New Roman"/>
-          <w:sz w:val="22"/>
-        </w:rPr>
-        <w:t xml:space="preserve"> </w:t>
+        <w:t xml:space="preserve">(Curtsdotter </w:t>
       </w:r>
       <w:r>
         <w:rPr>
@@ -4936,23 +4782,7 @@
           <w:rFonts w:ascii="Times New Roman" w:cs="Times New Roman"/>
           <w:sz w:val="22"/>
         </w:rPr>
-        <w:t>(</w:t>
-      </w:r>
-      <w:proofErr w:type="spellStart"/>
-      <w:r>
-        <w:rPr>
-          <w:rFonts w:ascii="Times New Roman" w:cs="Times New Roman"/>
-          <w:sz w:val="22"/>
-        </w:rPr>
-        <w:t>Hartvig</w:t>
-      </w:r>
-      <w:proofErr w:type="spellEnd"/>
-      <w:r>
-        <w:rPr>
-          <w:rFonts w:ascii="Times New Roman" w:cs="Times New Roman"/>
-          <w:sz w:val="22"/>
-        </w:rPr>
-        <w:t xml:space="preserve"> </w:t>
+        <w:t xml:space="preserve">(Hartvig </w:t>
       </w:r>
       <w:r>
         <w:rPr>
@@ -5236,23 +5066,7 @@
           <w:rFonts w:ascii="Times New Roman" w:cs="Times New Roman"/>
           <w:sz w:val="22"/>
         </w:rPr>
-        <w:t>(</w:t>
-      </w:r>
-      <w:proofErr w:type="spellStart"/>
-      <w:r>
-        <w:rPr>
-          <w:rFonts w:ascii="Times New Roman" w:cs="Times New Roman"/>
-          <w:sz w:val="22"/>
-        </w:rPr>
-        <w:t>Hartvig</w:t>
-      </w:r>
-      <w:proofErr w:type="spellEnd"/>
-      <w:r>
-        <w:rPr>
-          <w:rFonts w:ascii="Times New Roman" w:cs="Times New Roman"/>
-          <w:sz w:val="22"/>
-        </w:rPr>
-        <w:t xml:space="preserve"> </w:t>
+        <w:t xml:space="preserve">(Hartvig </w:t>
       </w:r>
       <w:r>
         <w:rPr>
@@ -5731,23 +5545,7 @@
           <w:rFonts w:ascii="Times New Roman" w:cs="Times New Roman"/>
           <w:sz w:val="22"/>
         </w:rPr>
-        <w:t>(</w:t>
-      </w:r>
-      <w:proofErr w:type="spellStart"/>
-      <w:r>
-        <w:rPr>
-          <w:rFonts w:ascii="Times New Roman" w:cs="Times New Roman"/>
-          <w:sz w:val="22"/>
-        </w:rPr>
-        <w:t>Reum</w:t>
-      </w:r>
-      <w:proofErr w:type="spellEnd"/>
-      <w:r>
-        <w:rPr>
-          <w:rFonts w:ascii="Times New Roman" w:cs="Times New Roman"/>
-          <w:sz w:val="22"/>
-        </w:rPr>
-        <w:t xml:space="preserve"> </w:t>
+        <w:t xml:space="preserve">(Reum </w:t>
       </w:r>
       <w:r>
         <w:rPr>
@@ -5977,18 +5775,7 @@
           <w:szCs w:val="22"/>
           <w:lang w:val="en-US"/>
         </w:rPr>
-        <w:t xml:space="preserve">Here we apply temperature dependence to key physiological rates describing the bioenergetic life </w:t>
-      </w:r>
-      <w:bookmarkStart w:id="12" w:name="_GoBack"/>
-      <w:bookmarkEnd w:id="12"/>
-      <w:r>
-        <w:rPr>
-          <w:rFonts w:cstheme="minorHAnsi"/>
-          <w:sz w:val="22"/>
-          <w:szCs w:val="22"/>
-          <w:lang w:val="en-US"/>
-        </w:rPr>
-        <w:t xml:space="preserve">history of fish, based on meta-analysis to overcome unclear parameters and estimates. We also include </w:t>
+        <w:t xml:space="preserve">Here we apply temperature dependence to key physiological rates describing the bioenergetic life history of fish, based on meta-analysis to overcome unclear parameters and estimates. We also include </w:t>
       </w:r>
       <w:proofErr w:type="spellStart"/>
       <w:r>
@@ -6114,7 +5901,7 @@
           <w:lang w:val="en-US"/>
         </w:rPr>
       </w:pPr>
-      <w:commentRangeStart w:id="13"/>
+      <w:commentRangeStart w:id="12"/>
       <w:r>
         <w:rPr>
           <w:i/>
@@ -6124,14 +5911,14 @@
         </w:rPr>
         <w:t>Food web</w:t>
       </w:r>
-      <w:commentRangeEnd w:id="13"/>
+      <w:commentRangeEnd w:id="12"/>
       <w:r>
         <w:rPr>
           <w:rStyle w:val="CommentReference"/>
           <w:sz w:val="22"/>
           <w:szCs w:val="22"/>
         </w:rPr>
-        <w:commentReference w:id="13"/>
+        <w:commentReference w:id="12"/>
       </w:r>
     </w:p>
     <w:p>
@@ -6209,6 +5996,66 @@
         </w:rPr>
         <w:t xml:space="preserve"> food web in the </w:t>
       </w:r>
+      <w:commentRangeStart w:id="13"/>
+      <w:r>
+        <w:rPr>
+          <w:sz w:val="22"/>
+          <w:szCs w:val="22"/>
+          <w:lang w:val="en-US"/>
+        </w:rPr>
+        <w:t>Baltic proper</w:t>
+      </w:r>
+      <w:commentRangeEnd w:id="13"/>
+      <w:r>
+        <w:rPr>
+          <w:rStyle w:val="CommentReference"/>
+          <w:sz w:val="22"/>
+          <w:szCs w:val="22"/>
+        </w:rPr>
+        <w:commentReference w:id="13"/>
+      </w:r>
+      <w:r>
+        <w:rPr>
+          <w:sz w:val="22"/>
+          <w:szCs w:val="22"/>
+          <w:lang w:val="en-US"/>
+        </w:rPr>
+        <w:t xml:space="preserve"> </w:t>
+      </w:r>
+      <w:r>
+        <w:rPr>
+          <w:sz w:val="22"/>
+          <w:szCs w:val="22"/>
+          <w:lang w:val="en-US"/>
+        </w:rPr>
+        <w:t xml:space="preserve">(ICES </w:t>
+      </w:r>
+      <w:proofErr w:type="gramStart"/>
+      <w:r>
+        <w:rPr>
+          <w:sz w:val="22"/>
+          <w:szCs w:val="22"/>
+          <w:lang w:val="en-US"/>
+        </w:rPr>
+        <w:t>sub divisions</w:t>
+      </w:r>
+      <w:proofErr w:type="gramEnd"/>
+      <w:r>
+        <w:rPr>
+          <w:sz w:val="22"/>
+          <w:szCs w:val="22"/>
+          <w:lang w:val="en-US"/>
+        </w:rPr>
+        <w:t xml:space="preserve"> 25-29+32</w:t>
+      </w:r>
+      <w:r>
+        <w:rPr>
+          <w:sz w:val="22"/>
+          <w:szCs w:val="22"/>
+          <w:lang w:val="en-US"/>
+        </w:rPr>
+        <w:t xml:space="preserve">, </w:t>
+      </w:r>
       <w:commentRangeStart w:id="14"/>
       <w:r>
         <w:rPr>
@@ -6216,7 +6063,7 @@
           <w:szCs w:val="22"/>
           <w:lang w:val="en-US"/>
         </w:rPr>
-        <w:t>Baltic proper</w:t>
+        <w:t>Appendix Fig SX</w:t>
       </w:r>
       <w:commentRangeEnd w:id="14"/>
       <w:r>
@@ -6233,50 +6080,187 @@
           <w:szCs w:val="22"/>
           <w:lang w:val="en-US"/>
         </w:rPr>
+        <w:t>)</w:t>
+      </w:r>
+      <w:r>
+        <w:rPr>
+          <w:sz w:val="22"/>
+          <w:szCs w:val="22"/>
+          <w:lang w:val="en-US"/>
+        </w:rPr>
+        <w:t>. This food web is here characterized by</w:t>
+      </w:r>
+      <w:r>
+        <w:rPr>
+          <w:sz w:val="22"/>
+          <w:szCs w:val="22"/>
+          <w:lang w:val="en-US"/>
+        </w:rPr>
+        <w:t xml:space="preserve"> three fish species: cod (</w:t>
+      </w:r>
+      <w:proofErr w:type="spellStart"/>
+      <w:r>
+        <w:rPr>
+          <w:i/>
+          <w:sz w:val="22"/>
+          <w:szCs w:val="22"/>
+          <w:lang w:val="en-US"/>
+        </w:rPr>
+        <w:t>Gadus</w:t>
+      </w:r>
+      <w:proofErr w:type="spellEnd"/>
+      <w:r>
+        <w:rPr>
+          <w:i/>
+          <w:sz w:val="22"/>
+          <w:szCs w:val="22"/>
+          <w:lang w:val="en-US"/>
+        </w:rPr>
         <w:t xml:space="preserve"> </w:t>
       </w:r>
-      <w:r>
-        <w:rPr>
-          <w:sz w:val="22"/>
-          <w:szCs w:val="22"/>
-          <w:lang w:val="en-US"/>
-        </w:rPr>
-        <w:t xml:space="preserve">(ICES </w:t>
-      </w:r>
-      <w:proofErr w:type="gramStart"/>
-      <w:r>
-        <w:rPr>
-          <w:sz w:val="22"/>
-          <w:szCs w:val="22"/>
-          <w:lang w:val="en-US"/>
-        </w:rPr>
-        <w:t>sub divisions</w:t>
-      </w:r>
-      <w:proofErr w:type="gramEnd"/>
-      <w:r>
-        <w:rPr>
-          <w:sz w:val="22"/>
-          <w:szCs w:val="22"/>
-          <w:lang w:val="en-US"/>
-        </w:rPr>
-        <w:t xml:space="preserve"> 25-29+32</w:t>
-      </w:r>
-      <w:r>
-        <w:rPr>
-          <w:sz w:val="22"/>
-          <w:szCs w:val="22"/>
-          <w:lang w:val="en-US"/>
-        </w:rPr>
-        <w:t xml:space="preserve">, </w:t>
+      <w:proofErr w:type="spellStart"/>
+      <w:r>
+        <w:rPr>
+          <w:i/>
+          <w:sz w:val="22"/>
+          <w:szCs w:val="22"/>
+          <w:lang w:val="en-US"/>
+        </w:rPr>
+        <w:t>morhua</w:t>
+      </w:r>
+      <w:proofErr w:type="spellEnd"/>
+      <w:r>
+        <w:rPr>
+          <w:sz w:val="22"/>
+          <w:szCs w:val="22"/>
+          <w:lang w:val="en-US"/>
+        </w:rPr>
+        <w:t>), sprat (</w:t>
+      </w:r>
+      <w:proofErr w:type="spellStart"/>
+      <w:r>
+        <w:rPr>
+          <w:i/>
+          <w:sz w:val="22"/>
+          <w:szCs w:val="22"/>
+          <w:lang w:val="en-US"/>
+        </w:rPr>
+        <w:t>Sprattus</w:t>
+      </w:r>
+      <w:proofErr w:type="spellEnd"/>
+      <w:r>
+        <w:rPr>
+          <w:i/>
+          <w:sz w:val="22"/>
+          <w:szCs w:val="22"/>
+          <w:lang w:val="en-US"/>
+        </w:rPr>
+        <w:t xml:space="preserve"> </w:t>
+      </w:r>
+      <w:proofErr w:type="spellStart"/>
+      <w:r>
+        <w:rPr>
+          <w:i/>
+          <w:sz w:val="22"/>
+          <w:szCs w:val="22"/>
+          <w:lang w:val="en-US"/>
+        </w:rPr>
+        <w:t>sprattus</w:t>
+      </w:r>
+      <w:proofErr w:type="spellEnd"/>
+      <w:r>
+        <w:rPr>
+          <w:sz w:val="22"/>
+          <w:szCs w:val="22"/>
+          <w:lang w:val="en-US"/>
+        </w:rPr>
+        <w:t>) and herring (</w:t>
+      </w:r>
+      <w:r>
+        <w:rPr>
+          <w:i/>
+          <w:sz w:val="22"/>
+          <w:szCs w:val="22"/>
+          <w:lang w:val="en-US"/>
+        </w:rPr>
+        <w:t xml:space="preserve">Clupea </w:t>
+      </w:r>
+      <w:proofErr w:type="spellStart"/>
+      <w:r>
+        <w:rPr>
+          <w:i/>
+          <w:sz w:val="22"/>
+          <w:szCs w:val="22"/>
+          <w:lang w:val="en-US"/>
+        </w:rPr>
+        <w:t>harengus</w:t>
+      </w:r>
+      <w:proofErr w:type="spellEnd"/>
+      <w:r>
+        <w:rPr>
+          <w:sz w:val="22"/>
+          <w:szCs w:val="22"/>
+          <w:lang w:val="en-US"/>
+        </w:rPr>
+        <w:t xml:space="preserve">), </w:t>
+      </w:r>
+      <w:r>
+        <w:rPr>
+          <w:sz w:val="22"/>
+          <w:szCs w:val="22"/>
+          <w:lang w:val="en-US"/>
+        </w:rPr>
+        <w:t xml:space="preserve">and this choice is based on data availability (they all have analytical stock assessments), they </w:t>
+      </w:r>
+      <w:r>
+        <w:rPr>
+          <w:sz w:val="22"/>
+          <w:szCs w:val="22"/>
+          <w:lang w:val="en-US"/>
+        </w:rPr>
+        <w:t>are the most important species commercially in this sub-region</w:t>
+      </w:r>
+      <w:r>
+        <w:rPr>
+          <w:sz w:val="22"/>
+          <w:szCs w:val="22"/>
+          <w:lang w:val="en-US"/>
+        </w:rPr>
+        <w:t xml:space="preserve"> </w:t>
+      </w:r>
+      <w:r>
+        <w:rPr>
+          <w:sz w:val="22"/>
+          <w:szCs w:val="22"/>
+          <w:lang w:val="en-US"/>
+        </w:rPr>
+        <w:t xml:space="preserve">and </w:t>
+      </w:r>
+      <w:r>
+        <w:rPr>
+          <w:sz w:val="22"/>
+          <w:szCs w:val="22"/>
+          <w:lang w:val="en-US"/>
+        </w:rPr>
+        <w:t xml:space="preserve">they </w:t>
+      </w:r>
+      <w:r>
+        <w:rPr>
+          <w:sz w:val="22"/>
+          <w:szCs w:val="22"/>
+          <w:lang w:val="en-US"/>
+        </w:rPr>
+        <w:t xml:space="preserve">constitute the main species in terms </w:t>
       </w:r>
       <w:commentRangeStart w:id="15"/>
-      <w:r>
-        <w:rPr>
-          <w:sz w:val="22"/>
-          <w:szCs w:val="22"/>
-          <w:lang w:val="en-US"/>
-        </w:rPr>
-        <w:t>Appendix Fig SX</w:t>
+      <w:commentRangeStart w:id="16"/>
+      <w:r>
+        <w:rPr>
+          <w:sz w:val="22"/>
+          <w:szCs w:val="22"/>
+          <w:lang w:val="en-US"/>
+        </w:rPr>
+        <w:t>of biomass</w:t>
       </w:r>
       <w:commentRangeEnd w:id="15"/>
       <w:r>
@@ -6287,194 +6271,6 @@
         </w:rPr>
         <w:commentReference w:id="15"/>
       </w:r>
-      <w:r>
-        <w:rPr>
-          <w:sz w:val="22"/>
-          <w:szCs w:val="22"/>
-          <w:lang w:val="en-US"/>
-        </w:rPr>
-        <w:t>)</w:t>
-      </w:r>
-      <w:r>
-        <w:rPr>
-          <w:sz w:val="22"/>
-          <w:szCs w:val="22"/>
-          <w:lang w:val="en-US"/>
-        </w:rPr>
-        <w:t>. This food web is here characterized by</w:t>
-      </w:r>
-      <w:r>
-        <w:rPr>
-          <w:sz w:val="22"/>
-          <w:szCs w:val="22"/>
-          <w:lang w:val="en-US"/>
-        </w:rPr>
-        <w:t xml:space="preserve"> three fish species: cod (</w:t>
-      </w:r>
-      <w:proofErr w:type="spellStart"/>
-      <w:r>
-        <w:rPr>
-          <w:i/>
-          <w:sz w:val="22"/>
-          <w:szCs w:val="22"/>
-          <w:lang w:val="en-US"/>
-        </w:rPr>
-        <w:t>Gadus</w:t>
-      </w:r>
-      <w:proofErr w:type="spellEnd"/>
-      <w:r>
-        <w:rPr>
-          <w:i/>
-          <w:sz w:val="22"/>
-          <w:szCs w:val="22"/>
-          <w:lang w:val="en-US"/>
-        </w:rPr>
-        <w:t xml:space="preserve"> </w:t>
-      </w:r>
-      <w:proofErr w:type="spellStart"/>
-      <w:r>
-        <w:rPr>
-          <w:i/>
-          <w:sz w:val="22"/>
-          <w:szCs w:val="22"/>
-          <w:lang w:val="en-US"/>
-        </w:rPr>
-        <w:t>morhua</w:t>
-      </w:r>
-      <w:proofErr w:type="spellEnd"/>
-      <w:r>
-        <w:rPr>
-          <w:sz w:val="22"/>
-          <w:szCs w:val="22"/>
-          <w:lang w:val="en-US"/>
-        </w:rPr>
-        <w:t>), sprat (</w:t>
-      </w:r>
-      <w:proofErr w:type="spellStart"/>
-      <w:r>
-        <w:rPr>
-          <w:i/>
-          <w:sz w:val="22"/>
-          <w:szCs w:val="22"/>
-          <w:lang w:val="en-US"/>
-        </w:rPr>
-        <w:t>Sprattus</w:t>
-      </w:r>
-      <w:proofErr w:type="spellEnd"/>
-      <w:r>
-        <w:rPr>
-          <w:i/>
-          <w:sz w:val="22"/>
-          <w:szCs w:val="22"/>
-          <w:lang w:val="en-US"/>
-        </w:rPr>
-        <w:t xml:space="preserve"> </w:t>
-      </w:r>
-      <w:proofErr w:type="spellStart"/>
-      <w:r>
-        <w:rPr>
-          <w:i/>
-          <w:sz w:val="22"/>
-          <w:szCs w:val="22"/>
-          <w:lang w:val="en-US"/>
-        </w:rPr>
-        <w:t>sprattus</w:t>
-      </w:r>
-      <w:proofErr w:type="spellEnd"/>
-      <w:r>
-        <w:rPr>
-          <w:sz w:val="22"/>
-          <w:szCs w:val="22"/>
-          <w:lang w:val="en-US"/>
-        </w:rPr>
-        <w:t>) and herring (</w:t>
-      </w:r>
-      <w:r>
-        <w:rPr>
-          <w:i/>
-          <w:sz w:val="22"/>
-          <w:szCs w:val="22"/>
-          <w:lang w:val="en-US"/>
-        </w:rPr>
-        <w:t xml:space="preserve">Clupea </w:t>
-      </w:r>
-      <w:proofErr w:type="spellStart"/>
-      <w:r>
-        <w:rPr>
-          <w:i/>
-          <w:sz w:val="22"/>
-          <w:szCs w:val="22"/>
-          <w:lang w:val="en-US"/>
-        </w:rPr>
-        <w:t>harengus</w:t>
-      </w:r>
-      <w:proofErr w:type="spellEnd"/>
-      <w:r>
-        <w:rPr>
-          <w:sz w:val="22"/>
-          <w:szCs w:val="22"/>
-          <w:lang w:val="en-US"/>
-        </w:rPr>
-        <w:t xml:space="preserve">), </w:t>
-      </w:r>
-      <w:r>
-        <w:rPr>
-          <w:sz w:val="22"/>
-          <w:szCs w:val="22"/>
-          <w:lang w:val="en-US"/>
-        </w:rPr>
-        <w:t xml:space="preserve">and this choice is based on data availability (they all have analytical stock assessments), they </w:t>
-      </w:r>
-      <w:r>
-        <w:rPr>
-          <w:sz w:val="22"/>
-          <w:szCs w:val="22"/>
-          <w:lang w:val="en-US"/>
-        </w:rPr>
-        <w:t>are the most important species commercially in this sub-region</w:t>
-      </w:r>
-      <w:r>
-        <w:rPr>
-          <w:sz w:val="22"/>
-          <w:szCs w:val="22"/>
-          <w:lang w:val="en-US"/>
-        </w:rPr>
-        <w:t xml:space="preserve"> </w:t>
-      </w:r>
-      <w:r>
-        <w:rPr>
-          <w:sz w:val="22"/>
-          <w:szCs w:val="22"/>
-          <w:lang w:val="en-US"/>
-        </w:rPr>
-        <w:t xml:space="preserve">and </w:t>
-      </w:r>
-      <w:r>
-        <w:rPr>
-          <w:sz w:val="22"/>
-          <w:szCs w:val="22"/>
-          <w:lang w:val="en-US"/>
-        </w:rPr>
-        <w:t xml:space="preserve">they </w:t>
-      </w:r>
-      <w:r>
-        <w:rPr>
-          <w:sz w:val="22"/>
-          <w:szCs w:val="22"/>
-          <w:lang w:val="en-US"/>
-        </w:rPr>
-        <w:t xml:space="preserve">constitute the main species in terms </w:t>
-      </w:r>
-      <w:commentRangeStart w:id="16"/>
-      <w:commentRangeStart w:id="17"/>
-      <w:r>
-        <w:rPr>
-          <w:sz w:val="22"/>
-          <w:szCs w:val="22"/>
-          <w:lang w:val="en-US"/>
-        </w:rPr>
-        <w:t>of biomass</w:t>
-      </w:r>
       <w:commentRangeEnd w:id="16"/>
       <w:r>
         <w:rPr>
@@ -6483,15 +6279,6 @@
           <w:szCs w:val="22"/>
         </w:rPr>
         <w:commentReference w:id="16"/>
-      </w:r>
-      <w:commentRangeEnd w:id="17"/>
-      <w:r>
-        <w:rPr>
-          <w:rStyle w:val="CommentReference"/>
-          <w:sz w:val="22"/>
-          <w:szCs w:val="22"/>
-        </w:rPr>
-        <w:commentReference w:id="17"/>
       </w:r>
       <w:r>
         <w:rPr>
@@ -7946,7 +7733,7 @@
         </w:rPr>
         <w:t xml:space="preserve"> </w:t>
       </w:r>
-      <w:commentRangeStart w:id="18"/>
+      <w:commentRangeStart w:id="17"/>
       <w:r>
         <w:rPr>
           <w:rFonts w:eastAsiaTheme="minorEastAsia"/>
@@ -8314,14 +8101,14 @@
         </w:rPr>
         <w:t>mortality</w:t>
       </w:r>
-      <w:commentRangeEnd w:id="18"/>
+      <w:commentRangeEnd w:id="17"/>
       <w:r>
         <w:rPr>
           <w:rStyle w:val="CommentReference"/>
           <w:sz w:val="22"/>
           <w:szCs w:val="22"/>
         </w:rPr>
-        <w:commentReference w:id="18"/>
+        <w:commentReference w:id="17"/>
       </w:r>
       <w:r>
         <w:rPr>
@@ -11357,7 +11144,7 @@
         </w:rPr>
         <w:t xml:space="preserve"> are the preferred predator-prey mass ratio and the </w:t>
       </w:r>
-      <w:commentRangeStart w:id="19"/>
+      <w:commentRangeStart w:id="18"/>
       <w:r>
         <w:rPr>
           <w:rFonts w:eastAsiaTheme="minorEastAsia"/>
@@ -11367,14 +11154,14 @@
         </w:rPr>
         <w:t>standard deviation</w:t>
       </w:r>
-      <w:commentRangeEnd w:id="19"/>
+      <w:commentRangeEnd w:id="18"/>
       <w:r>
         <w:rPr>
           <w:rStyle w:val="CommentReference"/>
           <w:sz w:val="22"/>
           <w:szCs w:val="22"/>
         </w:rPr>
-        <w:commentReference w:id="19"/>
+        <w:commentReference w:id="18"/>
       </w:r>
       <w:r>
         <w:rPr>
@@ -11984,7 +11771,7 @@
         </w:rPr>
         <w:t xml:space="preserve">, to 1 at the asymptotic weight, </w:t>
       </w:r>
-      <w:commentRangeStart w:id="20"/>
+      <w:commentRangeStart w:id="19"/>
       <m:oMath>
         <m:sSub>
           <m:sSubPr>
@@ -12021,7 +11808,7 @@
             </m:r>
           </m:sub>
         </m:sSub>
-        <w:commentRangeEnd w:id="20"/>
+        <w:commentRangeEnd w:id="19"/>
         <m:r>
           <m:rPr>
             <m:sty m:val="p"/>
@@ -12029,7 +11816,7 @@
           <w:rPr>
             <w:rStyle w:val="CommentReference"/>
           </w:rPr>
-          <w:commentReference w:id="20"/>
+          <w:commentReference w:id="19"/>
         </m:r>
       </m:oMath>
       <w:r>
@@ -13230,7 +13017,7 @@
         </w:rPr>
         <w:t>of offspring to each species</w:t>
       </w:r>
-      <w:commentRangeStart w:id="21"/>
+      <w:commentRangeStart w:id="20"/>
       <w:r>
         <w:rPr>
           <w:sz w:val="22"/>
@@ -13239,12 +13026,12 @@
         </w:rPr>
         <w:t xml:space="preserve"> </w:t>
       </w:r>
-      <w:commentRangeEnd w:id="21"/>
+      <w:commentRangeEnd w:id="20"/>
       <w:r>
         <w:rPr>
           <w:rStyle w:val="CommentReference"/>
         </w:rPr>
-        <w:commentReference w:id="21"/>
+        <w:commentReference w:id="20"/>
       </w:r>
       <w:r>
         <w:rPr>
@@ -13808,8 +13595,8 @@
         </w:rPr>
         <w:t xml:space="preserve">The </w:t>
       </w:r>
+      <w:commentRangeStart w:id="21"/>
       <w:commentRangeStart w:id="22"/>
-      <w:commentRangeStart w:id="23"/>
       <w:r>
         <w:rPr>
           <w:sz w:val="22"/>
@@ -13834,6 +13621,15 @@
         </w:rPr>
         <w:t xml:space="preserve"> o</w:t>
       </w:r>
+      <w:commentRangeEnd w:id="21"/>
+      <w:r>
+        <w:rPr>
+          <w:rStyle w:val="CommentReference"/>
+          <w:sz w:val="22"/>
+          <w:szCs w:val="22"/>
+        </w:rPr>
+        <w:commentReference w:id="21"/>
+      </w:r>
       <w:commentRangeEnd w:id="22"/>
       <w:r>
         <w:rPr>
@@ -13842,15 +13638,6 @@
           <w:szCs w:val="22"/>
         </w:rPr>
         <w:commentReference w:id="22"/>
-      </w:r>
-      <w:commentRangeEnd w:id="23"/>
-      <w:r>
-        <w:rPr>
-          <w:rStyle w:val="CommentReference"/>
-          <w:sz w:val="22"/>
-          <w:szCs w:val="22"/>
-        </w:rPr>
-        <w:commentReference w:id="23"/>
       </w:r>
       <w:r>
         <w:rPr>
@@ -14215,7 +14002,7 @@
                   </m:r>
                 </m:e>
                 <m:sub>
-                  <w:commentRangeStart w:id="24"/>
+                  <w:commentRangeStart w:id="23"/>
                   <m:r>
                     <w:rPr>
                       <w:rFonts w:ascii="Cambria Math" w:eastAsiaTheme="minorEastAsia" w:hAnsi="Cambria Math"/>
@@ -14225,7 +14012,7 @@
                     </w:rPr>
                     <m:t>R</m:t>
                   </m:r>
-                  <w:commentRangeEnd w:id="24"/>
+                  <w:commentRangeEnd w:id="23"/>
                   <m:r>
                     <m:rPr>
                       <m:sty m:val="p"/>
@@ -14235,7 +14022,7 @@
                       <w:sz w:val="22"/>
                       <w:szCs w:val="22"/>
                     </w:rPr>
-                    <w:commentReference w:id="24"/>
+                    <w:commentReference w:id="23"/>
                   </m:r>
                 </m:sub>
               </m:sSub>
@@ -14716,12 +14503,21 @@
         <w:jc w:val="both"/>
         <w:rPr>
           <w:rFonts w:eastAsiaTheme="minorEastAsia"/>
+          <w:sz w:val="22"/>
+          <w:szCs w:val="22"/>
+          <w:lang w:val="en-US"/>
+        </w:rPr>
+      </w:pPr>
+      <w:r>
+        <w:rPr>
+          <w:rFonts w:eastAsiaTheme="minorEastAsia"/>
           <w:iCs/>
           <w:sz w:val="22"/>
           <w:szCs w:val="22"/>
           <w:lang w:val="en-US"/>
         </w:rPr>
-      </w:pPr>
+        <w:t>Here we need a good justification about why we assume certain ways that temperature will affect processes. Why maximum intake and not search rate? Why mortality? Any references? I know we decided that last year, but we will need to back it up with refs</w:t>
+      </w:r>
       <w:r>
         <w:rPr>
           <w:rFonts w:eastAsiaTheme="minorEastAsia"/>
@@ -14730,61 +14526,16 @@
           <w:szCs w:val="22"/>
           <w:lang w:val="en-US"/>
         </w:rPr>
-        <w:t xml:space="preserve">Here we need a good justification about why we assume certain ways that temperature will affect processes. Why maximum intake and not search rate? Why mortality? Any references? I know we decided that last year, but we will need to back it up with refs </w:t>
-      </w:r>
-    </w:p>
-    <w:p>
-      <w:pPr>
-        <w:pStyle w:val="ListParagraph"/>
-        <w:numPr>
-          <w:ilvl w:val="0"/>
-          <w:numId w:val="18"/>
-        </w:numPr>
-        <w:spacing w:line="480" w:lineRule="auto"/>
-        <w:jc w:val="both"/>
-        <w:rPr>
-          <w:rFonts w:eastAsiaTheme="minorEastAsia"/>
-          <w:sz w:val="22"/>
-          <w:szCs w:val="22"/>
-          <w:lang w:val="en-US"/>
-        </w:rPr>
-      </w:pPr>
-      <w:r>
-        <w:rPr>
-          <w:rFonts w:eastAsiaTheme="minorEastAsia"/>
-          <w:sz w:val="22"/>
-          <w:szCs w:val="22"/>
-          <w:lang w:val="en-US"/>
-        </w:rPr>
-        <w:t>Motivation for which rates are tempe</w:t>
-      </w:r>
-      <w:commentRangeStart w:id="25"/>
-      <w:r>
-        <w:rPr>
-          <w:rFonts w:eastAsiaTheme="minorEastAsia"/>
-          <w:sz w:val="22"/>
-          <w:szCs w:val="22"/>
-          <w:lang w:val="en-US"/>
-        </w:rPr>
-        <w:t>rature dependent and how</w:t>
-      </w:r>
-      <w:commentRangeEnd w:id="25"/>
-      <w:r>
-        <w:rPr>
-          <w:rStyle w:val="CommentReference"/>
-          <w:sz w:val="22"/>
-          <w:szCs w:val="22"/>
-        </w:rPr>
-        <w:commentReference w:id="25"/>
-      </w:r>
-      <w:r>
-        <w:rPr>
-          <w:rFonts w:eastAsiaTheme="minorEastAsia"/>
-          <w:sz w:val="22"/>
-          <w:szCs w:val="22"/>
-          <w:lang w:val="en-US"/>
-        </w:rPr>
-        <w:t xml:space="preserve"> (MTE and meta-analysis in another thesis chapter)</w:t>
+        <w:t xml:space="preserve">. </w:t>
+      </w:r>
+      <w:r>
+        <w:rPr>
+          <w:rFonts w:eastAsiaTheme="minorEastAsia"/>
+          <w:sz w:val="22"/>
+          <w:szCs w:val="22"/>
+          <w:lang w:val="en-US"/>
+        </w:rPr>
+        <w:t>Motivation for which rates are temperature dependent and how (MTE and meta-analysis in another thesis chapter)</w:t>
       </w:r>
     </w:p>
     <w:p>
@@ -15168,7 +14919,7 @@
         </w:rPr>
         <w:t xml:space="preserve"> describing growth rate and carrying capacity, so no temp-size-intera</w:t>
       </w:r>
-      <w:commentRangeStart w:id="26"/>
+      <w:commentRangeStart w:id="24"/>
       <w:r>
         <w:rPr>
           <w:rFonts w:eastAsiaTheme="minorEastAsia"/>
@@ -15179,14 +14930,14 @@
         </w:rPr>
         <w:t>ction here.</w:t>
       </w:r>
-      <w:commentRangeEnd w:id="26"/>
+      <w:commentRangeEnd w:id="24"/>
       <w:r>
         <w:rPr>
           <w:rStyle w:val="CommentReference"/>
           <w:sz w:val="22"/>
           <w:szCs w:val="22"/>
         </w:rPr>
-        <w:commentReference w:id="26"/>
+        <w:commentReference w:id="24"/>
       </w:r>
     </w:p>
     <w:tbl>
@@ -15433,7 +15184,7 @@
         </w:rPr>
         <w:t xml:space="preserve">The </w:t>
       </w:r>
-      <w:commentRangeStart w:id="27"/>
+      <w:commentRangeStart w:id="25"/>
       <w:r>
         <w:rPr>
           <w:rFonts w:eastAsiaTheme="minorEastAsia"/>
@@ -15443,14 +15194,14 @@
         </w:rPr>
         <w:t>random activation energies on bot</w:t>
       </w:r>
-      <w:commentRangeEnd w:id="27"/>
+      <w:commentRangeEnd w:id="25"/>
       <w:r>
         <w:rPr>
           <w:rStyle w:val="CommentReference"/>
           <w:sz w:val="22"/>
           <w:szCs w:val="22"/>
         </w:rPr>
-        <w:commentReference w:id="27"/>
+        <w:commentReference w:id="25"/>
       </w:r>
       <w:r>
         <w:rPr>
@@ -15461,6 +15212,7 @@
         </w:rPr>
         <w:t>h physiological rates and resource parameters allows us to look into the importance of bottom up vs top down effects of warming</w:t>
       </w:r>
+      <w:commentRangeStart w:id="26"/>
       <w:r>
         <w:rPr>
           <w:rFonts w:eastAsiaTheme="minorEastAsia"/>
@@ -15469,6 +15221,13 @@
           <w:lang w:val="en-US"/>
         </w:rPr>
         <w:t xml:space="preserve"> </w:t>
+      </w:r>
+      <w:commentRangeEnd w:id="26"/>
+      <w:r>
+        <w:rPr>
+          <w:rStyle w:val="CommentReference"/>
+        </w:rPr>
+        <w:commentReference w:id="26"/>
       </w:r>
     </w:p>
     <w:p>
@@ -15487,48 +15246,6 @@
     </w:p>
     <w:p>
       <w:pPr>
-        <w:pStyle w:val="Caption"/>
-        <w:keepNext/>
-        <w:spacing w:line="480" w:lineRule="auto"/>
-        <w:rPr>
-          <w:i w:val="0"/>
-          <w:color w:val="FF0000"/>
-          <w:sz w:val="22"/>
-          <w:szCs w:val="22"/>
-        </w:rPr>
-      </w:pPr>
-      <w:r>
-        <w:rPr>
-          <w:i w:val="0"/>
-          <w:color w:val="FF0000"/>
-          <w:sz w:val="22"/>
-          <w:szCs w:val="22"/>
-        </w:rPr>
-        <w:t xml:space="preserve">Max, sorry, but I am not sure I follow this. I guess more description in the methods is needed. Initially I thought you are using a few values of activation energies, but now it seems you are using lots of random draws. </w:t>
-      </w:r>
-      <w:proofErr w:type="gramStart"/>
-      <w:r>
-        <w:rPr>
-          <w:i w:val="0"/>
-          <w:color w:val="FF0000"/>
-          <w:sz w:val="22"/>
-          <w:szCs w:val="22"/>
-        </w:rPr>
-        <w:t>So</w:t>
-      </w:r>
-      <w:proofErr w:type="gramEnd"/>
-      <w:r>
-        <w:rPr>
-          <w:i w:val="0"/>
-          <w:color w:val="FF0000"/>
-          <w:sz w:val="22"/>
-          <w:szCs w:val="22"/>
-        </w:rPr>
-        <w:t xml:space="preserve"> are you running multiple simulations for a scenario? Are all E values changing independently? Are you exploring each effect separately or are all five E rates sampled randomly and then all applied? How many simulations? This seems like a great approach to assess uncertainty, but I just need a bit more info to follow it </w:t>
-      </w:r>
-    </w:p>
-    <w:p>
-      <w:pPr>
         <w:spacing w:line="480" w:lineRule="auto"/>
       </w:pPr>
     </w:p>
@@ -15766,49 +15483,7 @@
         <w:rPr>
           <w:rFonts w:ascii="Times New Roman" w:cs="Times New Roman"/>
         </w:rPr>
-        <w:t>(</w:t>
-      </w:r>
-      <w:proofErr w:type="spellStart"/>
-      <w:r>
-        <w:rPr>
-          <w:rFonts w:ascii="Times New Roman" w:cs="Times New Roman"/>
-        </w:rPr>
-        <w:t>Svedäng</w:t>
-      </w:r>
-      <w:proofErr w:type="spellEnd"/>
-      <w:r>
-        <w:rPr>
-          <w:rFonts w:ascii="Times New Roman" w:cs="Times New Roman"/>
-        </w:rPr>
-        <w:t xml:space="preserve"> &amp; </w:t>
-      </w:r>
-      <w:proofErr w:type="spellStart"/>
-      <w:r>
-        <w:rPr>
-          <w:rFonts w:ascii="Times New Roman" w:cs="Times New Roman"/>
-        </w:rPr>
-        <w:t>Hornborg</w:t>
-      </w:r>
-      <w:proofErr w:type="spellEnd"/>
-      <w:r>
-        <w:rPr>
-          <w:rFonts w:ascii="Times New Roman" w:cs="Times New Roman"/>
-        </w:rPr>
-        <w:t xml:space="preserve"> 2014; </w:t>
-      </w:r>
-      <w:proofErr w:type="spellStart"/>
-      <w:r>
-        <w:rPr>
-          <w:rFonts w:ascii="Times New Roman" w:cs="Times New Roman"/>
-        </w:rPr>
-        <w:t>Mion</w:t>
-      </w:r>
-      <w:proofErr w:type="spellEnd"/>
-      <w:r>
-        <w:rPr>
-          <w:rFonts w:ascii="Times New Roman" w:cs="Times New Roman"/>
-        </w:rPr>
-        <w:t xml:space="preserve"> </w:t>
+        <w:t xml:space="preserve">(Svedäng &amp; Hornborg 2014; Mion </w:t>
       </w:r>
       <w:r>
         <w:rPr>
@@ -15822,21 +15497,7 @@
         <w:rPr>
           <w:rFonts w:ascii="Times New Roman" w:cs="Times New Roman"/>
         </w:rPr>
-        <w:t xml:space="preserve"> 2018; </w:t>
-      </w:r>
-      <w:proofErr w:type="spellStart"/>
-      <w:r>
-        <w:rPr>
-          <w:rFonts w:ascii="Times New Roman" w:cs="Times New Roman"/>
-        </w:rPr>
-        <w:t>Neuenfeldt</w:t>
-      </w:r>
-      <w:proofErr w:type="spellEnd"/>
-      <w:r>
-        <w:rPr>
-          <w:rFonts w:ascii="Times New Roman" w:cs="Times New Roman"/>
-        </w:rPr>
-        <w:t xml:space="preserve"> </w:t>
+        <w:t xml:space="preserve"> 2018; Neuenfeldt </w:t>
       </w:r>
       <w:r>
         <w:rPr>
@@ -15972,8 +15633,8 @@
         </w:rPr>
         <w:t>spawning stock biomass (</w:t>
       </w:r>
+      <w:commentRangeStart w:id="27"/>
       <w:commentRangeStart w:id="28"/>
-      <w:commentRangeStart w:id="29"/>
       <w:r>
         <w:rPr>
           <w:rFonts w:cstheme="minorHAnsi"/>
@@ -15981,26 +15642,26 @@
         </w:rPr>
         <w:t>SSB</w:t>
       </w:r>
+      <w:commentRangeEnd w:id="27"/>
+      <w:r>
+        <w:rPr>
+          <w:rFonts w:cstheme="minorHAnsi"/>
+          <w:lang w:val="en-US"/>
+        </w:rPr>
+        <w:t>)</w:t>
+      </w:r>
+      <w:r>
+        <w:rPr>
+          <w:rStyle w:val="CommentReference"/>
+        </w:rPr>
+        <w:commentReference w:id="27"/>
+      </w:r>
       <w:commentRangeEnd w:id="28"/>
       <w:r>
         <w:rPr>
-          <w:rFonts w:cstheme="minorHAnsi"/>
-          <w:lang w:val="en-US"/>
-        </w:rPr>
-        <w:t>)</w:t>
-      </w:r>
-      <w:r>
-        <w:rPr>
           <w:rStyle w:val="CommentReference"/>
         </w:rPr>
         <w:commentReference w:id="28"/>
-      </w:r>
-      <w:commentRangeEnd w:id="29"/>
-      <w:r>
-        <w:rPr>
-          <w:rStyle w:val="CommentReference"/>
-        </w:rPr>
-        <w:commentReference w:id="29"/>
       </w:r>
       <w:r>
         <w:rPr>
@@ -16382,14 +16043,7 @@
         <w:rPr>
           <w:lang w:val="en-US"/>
         </w:rPr>
-        <w:t xml:space="preserve"> and then used the </w:t>
-      </w:r>
-      <w:r>
-        <w:rPr>
-          <w:lang w:val="en-US"/>
-        </w:rPr>
-        <w:lastRenderedPageBreak/>
-        <w:t xml:space="preserve">converting factor </w:t>
+        <w:t xml:space="preserve"> and then used the converting factor </w:t>
       </w:r>
       <w:r>
         <w:rPr>
@@ -16732,6 +16386,7 @@
           <w:rFonts w:cstheme="minorHAnsi"/>
           <w:lang w:val="en-US"/>
         </w:rPr>
+        <w:lastRenderedPageBreak/>
         <w:fldChar w:fldCharType="begin"/>
       </w:r>
       <w:r>
@@ -16929,7 +16584,7 @@
           <w:szCs w:val="22"/>
         </w:rPr>
       </w:pPr>
-      <w:commentRangeStart w:id="30"/>
+      <w:commentRangeStart w:id="29"/>
       <w:r>
         <w:rPr>
           <w:color w:val="auto"/>
@@ -16979,7 +16634,7 @@
         </w:rPr>
         <w:fldChar w:fldCharType="end"/>
       </w:r>
-      <w:commentRangeEnd w:id="30"/>
+      <w:commentRangeEnd w:id="29"/>
       <w:r>
         <w:rPr>
           <w:rStyle w:val="CommentReference"/>
@@ -16989,7 +16644,7 @@
           <w:sz w:val="22"/>
           <w:szCs w:val="22"/>
         </w:rPr>
-        <w:commentReference w:id="30"/>
+        <w:commentReference w:id="29"/>
       </w:r>
       <w:r>
         <w:rPr>
@@ -17164,7 +16819,7 @@
                 <w:lang w:val="en-US"/>
               </w:rPr>
             </w:pPr>
-            <w:commentRangeStart w:id="31"/>
+            <w:commentRangeStart w:id="30"/>
             <w:r>
               <w:rPr>
                 <w:rFonts w:cstheme="minorHAnsi"/>
@@ -17174,7 +16829,7 @@
               </w:rPr>
               <w:t>Distribution</w:t>
             </w:r>
-            <w:commentRangeEnd w:id="31"/>
+            <w:commentRangeEnd w:id="30"/>
             <w:r>
               <w:rPr>
                 <w:rStyle w:val="CommentReference"/>
@@ -17183,7 +16838,7 @@
                 <w:sz w:val="22"/>
                 <w:szCs w:val="22"/>
               </w:rPr>
-              <w:commentReference w:id="31"/>
+              <w:commentReference w:id="30"/>
             </w:r>
           </w:p>
         </w:tc>
@@ -17339,12 +16994,29 @@
                 <m:r>
                   <w:rPr>
                     <w:rFonts w:ascii="Cambria Math" w:hAnsi="Cambria Math" w:cstheme="minorHAnsi"/>
-                    <w:color w:val="FF0000"/>
                     <w:sz w:val="22"/>
                     <w:szCs w:val="22"/>
                     <w:lang w:val="en-US"/>
                   </w:rPr>
-                  <m:t>Normal(X, Y)</m:t>
+                  <m:t>Normal(</m:t>
+                </m:r>
+                <m:r>
+                  <w:rPr>
+                    <w:rFonts w:ascii="Cambria Math" w:hAnsi="Cambria Math" w:cstheme="minorHAnsi"/>
+                    <w:sz w:val="22"/>
+                    <w:szCs w:val="22"/>
+                    <w:lang w:val="en-US"/>
+                  </w:rPr>
+                  <m:t>0.62, 0.03</m:t>
+                </m:r>
+                <m:r>
+                  <w:rPr>
+                    <w:rFonts w:ascii="Cambria Math" w:hAnsi="Cambria Math" w:cstheme="minorHAnsi"/>
+                    <w:sz w:val="22"/>
+                    <w:szCs w:val="22"/>
+                    <w:lang w:val="en-US"/>
+                  </w:rPr>
+                  <m:t>)</m:t>
                 </m:r>
               </m:oMath>
             </m:oMathPara>
@@ -17520,12 +17192,29 @@
                 <m:r>
                   <w:rPr>
                     <w:rFonts w:ascii="Cambria Math" w:hAnsi="Cambria Math" w:cstheme="minorHAnsi"/>
-                    <w:color w:val="FF0000"/>
                     <w:sz w:val="22"/>
                     <w:szCs w:val="22"/>
                     <w:lang w:val="en-US"/>
                   </w:rPr>
-                  <m:t>Normal(X, Y)</m:t>
+                  <m:t>Normal(</m:t>
+                </m:r>
+                <m:r>
+                  <w:rPr>
+                    <w:rFonts w:ascii="Cambria Math" w:hAnsi="Cambria Math" w:cstheme="minorHAnsi"/>
+                    <w:sz w:val="22"/>
+                    <w:szCs w:val="22"/>
+                    <w:lang w:val="en-US"/>
+                  </w:rPr>
+                  <m:t>0.62, 0.03</m:t>
+                </m:r>
+                <m:r>
+                  <w:rPr>
+                    <w:rFonts w:ascii="Cambria Math" w:hAnsi="Cambria Math" w:cstheme="minorHAnsi"/>
+                    <w:sz w:val="22"/>
+                    <w:szCs w:val="22"/>
+                    <w:lang w:val="en-US"/>
+                  </w:rPr>
+                  <m:t>)</m:t>
                 </m:r>
               </m:oMath>
             </m:oMathPara>
@@ -17766,12 +17455,29 @@
                 <m:r>
                   <w:rPr>
                     <w:rFonts w:ascii="Cambria Math" w:hAnsi="Cambria Math" w:cstheme="minorHAnsi"/>
-                    <w:color w:val="FF0000"/>
                     <w:sz w:val="22"/>
                     <w:szCs w:val="22"/>
                     <w:lang w:val="en-US"/>
                   </w:rPr>
-                  <m:t>Normal(X, Y)</m:t>
+                  <m:t>Normal(</m:t>
+                </m:r>
+                <m:r>
+                  <w:rPr>
+                    <w:rFonts w:ascii="Cambria Math" w:hAnsi="Cambria Math" w:cstheme="minorHAnsi"/>
+                    <w:sz w:val="22"/>
+                    <w:szCs w:val="22"/>
+                    <w:lang w:val="en-US"/>
+                  </w:rPr>
+                  <m:t>0.67, 0.08</m:t>
+                </m:r>
+                <m:r>
+                  <w:rPr>
+                    <w:rFonts w:ascii="Cambria Math" w:hAnsi="Cambria Math" w:cstheme="minorHAnsi"/>
+                    <w:sz w:val="22"/>
+                    <w:szCs w:val="22"/>
+                    <w:lang w:val="en-US"/>
+                  </w:rPr>
+                  <m:t>)</m:t>
                 </m:r>
               </m:oMath>
             </m:oMathPara>
@@ -17945,12 +17651,47 @@
                 <m:r>
                   <w:rPr>
                     <w:rFonts w:ascii="Cambria Math" w:hAnsi="Cambria Math" w:cstheme="minorHAnsi"/>
-                    <w:color w:val="FF0000"/>
                     <w:sz w:val="22"/>
                     <w:szCs w:val="22"/>
                     <w:lang w:val="en-US"/>
                   </w:rPr>
-                  <m:t>Uniform(from, to)</m:t>
+                  <m:t>Uniform(</m:t>
+                </m:r>
+                <m:r>
+                  <w:rPr>
+                    <w:rFonts w:ascii="Cambria Math" w:hAnsi="Cambria Math" w:cstheme="minorHAnsi"/>
+                    <w:sz w:val="22"/>
+                    <w:szCs w:val="22"/>
+                    <w:lang w:val="en-US"/>
+                  </w:rPr>
+                  <m:t>-0.8</m:t>
+                </m:r>
+                <m:r>
+                  <w:rPr>
+                    <w:rFonts w:ascii="Cambria Math" w:hAnsi="Cambria Math" w:cstheme="minorHAnsi"/>
+                    <w:sz w:val="22"/>
+                    <w:szCs w:val="22"/>
+                    <w:lang w:val="en-US"/>
+                  </w:rPr>
+                  <m:t>,</m:t>
+                </m:r>
+                <m:r>
+                  <w:rPr>
+                    <w:rFonts w:ascii="Cambria Math" w:hAnsi="Cambria Math" w:cstheme="minorHAnsi"/>
+                    <w:sz w:val="22"/>
+                    <w:szCs w:val="22"/>
+                    <w:lang w:val="en-US"/>
+                  </w:rPr>
+                  <m:t>0</m:t>
+                </m:r>
+                <m:r>
+                  <w:rPr>
+                    <w:rFonts w:ascii="Cambria Math" w:hAnsi="Cambria Math" w:cstheme="minorHAnsi"/>
+                    <w:sz w:val="22"/>
+                    <w:szCs w:val="22"/>
+                    <w:lang w:val="en-US"/>
+                  </w:rPr>
+                  <m:t>)</m:t>
                 </m:r>
               </m:oMath>
             </m:oMathPara>
@@ -18249,12 +17990,47 @@
                 <m:r>
                   <w:rPr>
                     <w:rFonts w:ascii="Cambria Math" w:hAnsi="Cambria Math" w:cstheme="minorHAnsi"/>
-                    <w:color w:val="FF0000"/>
                     <w:sz w:val="22"/>
                     <w:szCs w:val="22"/>
                     <w:lang w:val="en-US"/>
                   </w:rPr>
-                  <m:t>Normal(X, Y)</m:t>
+                  <m:t>Normal(</m:t>
+                </m:r>
+                <m:r>
+                  <w:rPr>
+                    <w:rFonts w:ascii="Cambria Math" w:hAnsi="Cambria Math" w:cstheme="minorHAnsi"/>
+                    <w:sz w:val="22"/>
+                    <w:szCs w:val="22"/>
+                    <w:lang w:val="en-US"/>
+                  </w:rPr>
+                  <m:t>0.8</m:t>
+                </m:r>
+                <m:r>
+                  <w:rPr>
+                    <w:rFonts w:ascii="Cambria Math" w:hAnsi="Cambria Math" w:cstheme="minorHAnsi"/>
+                    <w:sz w:val="22"/>
+                    <w:szCs w:val="22"/>
+                    <w:lang w:val="en-US"/>
+                  </w:rPr>
+                  <m:t xml:space="preserve">, </m:t>
+                </m:r>
+                <m:r>
+                  <w:rPr>
+                    <w:rFonts w:ascii="Cambria Math" w:hAnsi="Cambria Math" w:cstheme="minorHAnsi"/>
+                    <w:sz w:val="22"/>
+                    <w:szCs w:val="22"/>
+                    <w:lang w:val="en-US"/>
+                  </w:rPr>
+                  <m:t>0.13</m:t>
+                </m:r>
+                <m:r>
+                  <w:rPr>
+                    <w:rFonts w:ascii="Cambria Math" w:hAnsi="Cambria Math" w:cstheme="minorHAnsi"/>
+                    <w:sz w:val="22"/>
+                    <w:szCs w:val="22"/>
+                    <w:lang w:val="en-US"/>
+                  </w:rPr>
+                  <m:t>)</m:t>
                 </m:r>
               </m:oMath>
             </m:oMathPara>
@@ -18384,6 +18160,8 @@
           <w:lang w:val="en-US"/>
         </w:rPr>
       </w:pPr>
+      <w:bookmarkStart w:id="31" w:name="_GoBack"/>
+      <w:bookmarkEnd w:id="31"/>
     </w:p>
     <w:p>
       <w:pPr>
@@ -18405,6 +18183,7 @@
           <w:szCs w:val="22"/>
           <w:lang w:val="en-US"/>
         </w:rPr>
+        <w:lastRenderedPageBreak/>
         <w:drawing>
           <wp:inline distT="0" distB="0" distL="0" distR="0" wp14:anchorId="1310FC3E" wp14:editId="0D9EF4DF">
             <wp:extent cx="5731510" cy="5731510"/>
@@ -18713,18 +18492,7 @@
           <w:szCs w:val="22"/>
           <w:lang w:val="en-US"/>
         </w:rPr>
-        <w:t xml:space="preserve"> of the multispecies stock </w:t>
-      </w:r>
-      <w:r>
-        <w:rPr>
-          <w:rFonts w:ascii="Times New Roman" w:eastAsiaTheme="minorEastAsia" w:hAnsi="Times New Roman" w:cs="Times New Roman"/>
-          <w:color w:val="auto"/>
-          <w:sz w:val="22"/>
-          <w:szCs w:val="22"/>
-          <w:lang w:val="en-US"/>
-        </w:rPr>
-        <w:lastRenderedPageBreak/>
-        <w:t xml:space="preserve">assessments’ estimates </w:t>
+        <w:t xml:space="preserve"> of the multispecies stock assessments’ estimates </w:t>
       </w:r>
       <w:r>
         <w:rPr>
@@ -18827,6 +18595,7 @@
           <w:szCs w:val="22"/>
           <w:lang w:val="en-US"/>
         </w:rPr>
+        <w:lastRenderedPageBreak/>
         <w:drawing>
           <wp:inline distT="0" distB="0" distL="0" distR="0" wp14:anchorId="2A4DEA1F" wp14:editId="1E572E6A">
             <wp:extent cx="5731510" cy="5731510"/>
@@ -19180,6 +18949,7 @@
           <w:b/>
           <w:lang w:val="en-US"/>
         </w:rPr>
+        <w:lastRenderedPageBreak/>
         <w:t>Results</w:t>
       </w:r>
       <w:r>
@@ -19584,7 +19354,6 @@
           <w:szCs w:val="22"/>
           <w:lang w:val="en-US"/>
         </w:rPr>
-        <w:lastRenderedPageBreak/>
         <w:t>rates are temperature dependent</w:t>
       </w:r>
       <w:r>
@@ -19640,7 +19409,19 @@
           <w:szCs w:val="22"/>
           <w:lang w:val="en-US"/>
         </w:rPr>
-        <w:t>The shaded area corresponds to minimum and maximum size at age (or relative size at age) that stem from the random parameterization of individual-level scalars.</w:t>
+        <w:t xml:space="preserve">The shaded area corresponds </w:t>
+      </w:r>
+      <w:r>
+        <w:rPr>
+          <w:rFonts w:ascii="Times New Roman" w:hAnsi="Times New Roman" w:cs="Times New Roman"/>
+          <w:i/>
+          <w:iCs/>
+          <w:sz w:val="22"/>
+          <w:szCs w:val="22"/>
+          <w:lang w:val="en-US"/>
+        </w:rPr>
+        <w:lastRenderedPageBreak/>
+        <w:t>to minimum and maximum size at age (or relative size at age) that stem from the random parameterization of individual-level scalars.</w:t>
       </w:r>
       <w:r>
         <w:rPr>
@@ -22568,7 +22349,7 @@
         <w:rPr>
           <w:rFonts w:cstheme="minorHAnsi"/>
           <w:b/>
-          <w:lang w:val="sv-SE"/>
+          <w:lang w:val="en-US"/>
         </w:rPr>
         <w:instrText xml:space="preserve"> ADDIN ZOTERO_BIBL {"uncited":[],"omitted":[],"custom":[]} CSL_BIBLIOGRAPHY </w:instrText>
       </w:r>
@@ -22583,23 +22364,25 @@
       <w:r>
         <w:rPr>
           <w:rFonts w:ascii="Times New Roman" w:hAnsi="Times New Roman" w:cs="Times New Roman"/>
-          <w:lang w:val="sv-SE"/>
+          <w:lang w:val="en-US"/>
         </w:rPr>
         <w:t xml:space="preserve">Andersen, </w:t>
       </w:r>
       <w:proofErr w:type="spellStart"/>
+      <w:proofErr w:type="gramStart"/>
       <w:r>
         <w:rPr>
           <w:rFonts w:ascii="Times New Roman" w:hAnsi="Times New Roman" w:cs="Times New Roman"/>
-          <w:lang w:val="sv-SE"/>
+          <w:lang w:val="en-US"/>
         </w:rPr>
         <w:t>K.Haste</w:t>
       </w:r>
       <w:proofErr w:type="spellEnd"/>
+      <w:proofErr w:type="gramEnd"/>
       <w:r>
         <w:rPr>
           <w:rFonts w:ascii="Times New Roman" w:hAnsi="Times New Roman" w:cs="Times New Roman"/>
-          <w:lang w:val="sv-SE"/>
+          <w:lang w:val="en-US"/>
         </w:rPr>
         <w:t xml:space="preserve">. &amp; Pedersen, M. (2009). </w:t>
       </w:r>
@@ -22659,61 +22442,11 @@
           <w:rFonts w:ascii="Times New Roman" w:hAnsi="Times New Roman" w:cs="Times New Roman"/>
         </w:rPr>
       </w:pPr>
-      <w:proofErr w:type="spellStart"/>
       <w:r>
         <w:rPr>
           <w:rFonts w:ascii="Times New Roman" w:hAnsi="Times New Roman" w:cs="Times New Roman"/>
         </w:rPr>
-        <w:t>Audzijonyte</w:t>
-      </w:r>
-      <w:proofErr w:type="spellEnd"/>
-      <w:r>
-        <w:rPr>
-          <w:rFonts w:ascii="Times New Roman" w:hAnsi="Times New Roman" w:cs="Times New Roman"/>
-        </w:rPr>
-        <w:t xml:space="preserve">, A., </w:t>
-      </w:r>
-      <w:proofErr w:type="spellStart"/>
-      <w:r>
-        <w:rPr>
-          <w:rFonts w:ascii="Times New Roman" w:hAnsi="Times New Roman" w:cs="Times New Roman"/>
-        </w:rPr>
-        <w:t>Barneche</w:t>
-      </w:r>
-      <w:proofErr w:type="spellEnd"/>
-      <w:r>
-        <w:rPr>
-          <w:rFonts w:ascii="Times New Roman" w:hAnsi="Times New Roman" w:cs="Times New Roman"/>
-        </w:rPr>
-        <w:t xml:space="preserve">, D.R., </w:t>
-      </w:r>
-      <w:proofErr w:type="spellStart"/>
-      <w:r>
-        <w:rPr>
-          <w:rFonts w:ascii="Times New Roman" w:hAnsi="Times New Roman" w:cs="Times New Roman"/>
-        </w:rPr>
-        <w:t>Baudron</w:t>
-      </w:r>
-      <w:proofErr w:type="spellEnd"/>
-      <w:r>
-        <w:rPr>
-          <w:rFonts w:ascii="Times New Roman" w:hAnsi="Times New Roman" w:cs="Times New Roman"/>
-        </w:rPr>
-        <w:t xml:space="preserve">, A.R., </w:t>
-      </w:r>
-      <w:proofErr w:type="spellStart"/>
-      <w:r>
-        <w:rPr>
-          <w:rFonts w:ascii="Times New Roman" w:hAnsi="Times New Roman" w:cs="Times New Roman"/>
-        </w:rPr>
-        <w:t>Belmaker</w:t>
-      </w:r>
-      <w:proofErr w:type="spellEnd"/>
-      <w:r>
-        <w:rPr>
-          <w:rFonts w:ascii="Times New Roman" w:hAnsi="Times New Roman" w:cs="Times New Roman"/>
-        </w:rPr>
-        <w:t xml:space="preserve">, J., Clark, T.D., Marshall, C.T., </w:t>
+        <w:t xml:space="preserve">Audzijonyte, A., Barneche, D.R., Baudron, A.R., Belmaker, J., Clark, T.D., Marshall, C.T., </w:t>
       </w:r>
       <w:r>
         <w:rPr>
@@ -22751,33 +22484,11 @@
           <w:rFonts w:ascii="Times New Roman" w:hAnsi="Times New Roman" w:cs="Times New Roman"/>
         </w:rPr>
       </w:pPr>
-      <w:proofErr w:type="spellStart"/>
       <w:r>
         <w:rPr>
           <w:rFonts w:ascii="Times New Roman" w:hAnsi="Times New Roman" w:cs="Times New Roman"/>
         </w:rPr>
-        <w:t>Baudron</w:t>
-      </w:r>
-      <w:proofErr w:type="spellEnd"/>
-      <w:r>
-        <w:rPr>
-          <w:rFonts w:ascii="Times New Roman" w:hAnsi="Times New Roman" w:cs="Times New Roman"/>
-        </w:rPr>
-        <w:t xml:space="preserve">, A.R., Needle, C.L., </w:t>
-      </w:r>
-      <w:proofErr w:type="spellStart"/>
-      <w:r>
-        <w:rPr>
-          <w:rFonts w:ascii="Times New Roman" w:hAnsi="Times New Roman" w:cs="Times New Roman"/>
-        </w:rPr>
-        <w:t>Rijnsdorp</w:t>
-      </w:r>
-      <w:proofErr w:type="spellEnd"/>
-      <w:r>
-        <w:rPr>
-          <w:rFonts w:ascii="Times New Roman" w:hAnsi="Times New Roman" w:cs="Times New Roman"/>
-        </w:rPr>
-        <w:t xml:space="preserve">, A.D. &amp; Marshall, C.T. (2014). Warming temperatures and smaller body sizes: synchronous changes in growth of North Sea fishes. </w:t>
+        <w:t xml:space="preserve">Baudron, A.R., Needle, C.L., Rijnsdorp, A.D. &amp; Marshall, C.T. (2014). Warming temperatures and smaller body sizes: synchronous changes in growth of North Sea fishes. </w:t>
       </w:r>
       <w:r>
         <w:rPr>
@@ -22805,21 +22516,7 @@
         <w:rPr>
           <w:rFonts w:ascii="Times New Roman" w:hAnsi="Times New Roman" w:cs="Times New Roman"/>
         </w:rPr>
-        <w:t xml:space="preserve">Blanchard, J.L., Andersen, K.H., Scott, F., </w:t>
-      </w:r>
-      <w:proofErr w:type="spellStart"/>
-      <w:r>
-        <w:rPr>
-          <w:rFonts w:ascii="Times New Roman" w:hAnsi="Times New Roman" w:cs="Times New Roman"/>
-        </w:rPr>
-        <w:t>Hintzen</w:t>
-      </w:r>
-      <w:proofErr w:type="spellEnd"/>
-      <w:r>
-        <w:rPr>
-          <w:rFonts w:ascii="Times New Roman" w:hAnsi="Times New Roman" w:cs="Times New Roman"/>
-        </w:rPr>
-        <w:t xml:space="preserve">, N.T., Piet, G. &amp; Jennings, S. (2014). Evaluating targets and trade-offs among fisheries and conservation objectives using a multispecies size spectrum model. </w:t>
+        <w:t xml:space="preserve">Blanchard, J.L., Andersen, K.H., Scott, F., Hintzen, N.T., Piet, G. &amp; Jennings, S. (2014). Evaluating targets and trade-offs among fisheries and conservation objectives using a multispecies size spectrum model. </w:t>
       </w:r>
       <w:r>
         <w:rPr>
@@ -22847,21 +22544,7 @@
         <w:rPr>
           <w:rFonts w:ascii="Times New Roman" w:hAnsi="Times New Roman" w:cs="Times New Roman"/>
         </w:rPr>
-        <w:t xml:space="preserve">Blanchard, J.L., Jennings, S., Holmes, R., </w:t>
-      </w:r>
-      <w:proofErr w:type="spellStart"/>
-      <w:r>
-        <w:rPr>
-          <w:rFonts w:ascii="Times New Roman" w:hAnsi="Times New Roman" w:cs="Times New Roman"/>
-        </w:rPr>
-        <w:t>Harle</w:t>
-      </w:r>
-      <w:proofErr w:type="spellEnd"/>
-      <w:r>
-        <w:rPr>
-          <w:rFonts w:ascii="Times New Roman" w:hAnsi="Times New Roman" w:cs="Times New Roman"/>
-        </w:rPr>
-        <w:t xml:space="preserve">, J., Merino, G., Allen, J.I., </w:t>
+        <w:t xml:space="preserve">Blanchard, J.L., Jennings, S., Holmes, R., Harle, J., Merino, G., Allen, J.I., </w:t>
       </w:r>
       <w:r>
         <w:rPr>
@@ -22904,23 +22587,7 @@
           <w:rFonts w:ascii="Times New Roman" w:hAnsi="Times New Roman" w:cs="Times New Roman"/>
           <w:lang w:val="sv-SE"/>
         </w:rPr>
-        <w:t xml:space="preserve">Brander, K., </w:t>
-      </w:r>
-      <w:proofErr w:type="spellStart"/>
-      <w:r>
-        <w:rPr>
-          <w:rFonts w:ascii="Times New Roman" w:hAnsi="Times New Roman" w:cs="Times New Roman"/>
-          <w:lang w:val="sv-SE"/>
-        </w:rPr>
-        <w:t>Neuheimer</w:t>
-      </w:r>
-      <w:proofErr w:type="spellEnd"/>
-      <w:r>
-        <w:rPr>
-          <w:rFonts w:ascii="Times New Roman" w:hAnsi="Times New Roman" w:cs="Times New Roman"/>
-          <w:lang w:val="sv-SE"/>
-        </w:rPr>
-        <w:t xml:space="preserve">, A., Andersen, K.H. &amp; Hartvig, M. (2013). </w:t>
+        <w:t xml:space="preserve">Brander, K., Neuheimer, A., Andersen, K.H. &amp; Hartvig, M. (2013). </w:t>
       </w:r>
       <w:r>
         <w:rPr>
@@ -22954,35 +22621,7 @@
         <w:rPr>
           <w:rFonts w:ascii="Times New Roman" w:hAnsi="Times New Roman" w:cs="Times New Roman"/>
         </w:rPr>
-        <w:t xml:space="preserve">Brett, J.R., </w:t>
-      </w:r>
-      <w:proofErr w:type="spellStart"/>
-      <w:r>
-        <w:rPr>
-          <w:rFonts w:ascii="Times New Roman" w:hAnsi="Times New Roman" w:cs="Times New Roman"/>
-        </w:rPr>
-        <w:t>Shelbourn</w:t>
-      </w:r>
-      <w:proofErr w:type="spellEnd"/>
-      <w:r>
-        <w:rPr>
-          <w:rFonts w:ascii="Times New Roman" w:hAnsi="Times New Roman" w:cs="Times New Roman"/>
-        </w:rPr>
-        <w:t xml:space="preserve">, J.E. &amp; Shoop, C.T. (1969). Growth Rate and Body Composition of Fingerling Sockeye Salmon, Oncorhynchus </w:t>
-      </w:r>
-      <w:proofErr w:type="spellStart"/>
-      <w:r>
-        <w:rPr>
-          <w:rFonts w:ascii="Times New Roman" w:hAnsi="Times New Roman" w:cs="Times New Roman"/>
-        </w:rPr>
-        <w:t>nerka</w:t>
-      </w:r>
-      <w:proofErr w:type="spellEnd"/>
-      <w:r>
-        <w:rPr>
-          <w:rFonts w:ascii="Times New Roman" w:hAnsi="Times New Roman" w:cs="Times New Roman"/>
-        </w:rPr>
-        <w:t xml:space="preserve">, in relation to Temperature and Ration Size. </w:t>
+        <w:t xml:space="preserve">Brett, J.R., Shelbourn, J.E. &amp; Shoop, C.T. (1969). Growth Rate and Body Composition of Fingerling Sockeye Salmon, Oncorhynchus nerka, in relation to Temperature and Ration Size. </w:t>
       </w:r>
       <w:r>
         <w:rPr>
@@ -23010,21 +22649,7 @@
         <w:rPr>
           <w:rFonts w:ascii="Times New Roman" w:hAnsi="Times New Roman" w:cs="Times New Roman"/>
         </w:rPr>
-        <w:t xml:space="preserve">Brown, J.H., </w:t>
-      </w:r>
-      <w:proofErr w:type="spellStart"/>
-      <w:r>
-        <w:rPr>
-          <w:rFonts w:ascii="Times New Roman" w:hAnsi="Times New Roman" w:cs="Times New Roman"/>
-        </w:rPr>
-        <w:t>Gillooly</w:t>
-      </w:r>
-      <w:proofErr w:type="spellEnd"/>
-      <w:r>
-        <w:rPr>
-          <w:rFonts w:ascii="Times New Roman" w:hAnsi="Times New Roman" w:cs="Times New Roman"/>
-        </w:rPr>
-        <w:t xml:space="preserve">, J.F., Allen, A.P., Savage, V.M. &amp; West, G.B. (2004). Toward a metabolic theory of ecology. </w:t>
+        <w:t xml:space="preserve">Brown, J.H., Gillooly, J.F., Allen, A.P., Savage, V.M. &amp; West, G.B. (2004). Toward a metabolic theory of ecology. </w:t>
       </w:r>
       <w:r>
         <w:rPr>
@@ -23052,35 +22677,7 @@
         <w:rPr>
           <w:rFonts w:ascii="Times New Roman" w:hAnsi="Times New Roman" w:cs="Times New Roman"/>
         </w:rPr>
-        <w:t xml:space="preserve">Cheung, W.W.L., Sarmiento, J.L., Dunne, J., </w:t>
-      </w:r>
-      <w:proofErr w:type="spellStart"/>
-      <w:r>
-        <w:rPr>
-          <w:rFonts w:ascii="Times New Roman" w:hAnsi="Times New Roman" w:cs="Times New Roman"/>
-        </w:rPr>
-        <w:t>Frölicher</w:t>
-      </w:r>
-      <w:proofErr w:type="spellEnd"/>
-      <w:r>
-        <w:rPr>
-          <w:rFonts w:ascii="Times New Roman" w:hAnsi="Times New Roman" w:cs="Times New Roman"/>
-        </w:rPr>
-        <w:t xml:space="preserve">, T.L., Lam, V.W.Y., Deng </w:t>
-      </w:r>
-      <w:proofErr w:type="spellStart"/>
-      <w:r>
-        <w:rPr>
-          <w:rFonts w:ascii="Times New Roman" w:hAnsi="Times New Roman" w:cs="Times New Roman"/>
-        </w:rPr>
-        <w:t>Palomares</w:t>
-      </w:r>
-      <w:proofErr w:type="spellEnd"/>
-      <w:r>
-        <w:rPr>
-          <w:rFonts w:ascii="Times New Roman" w:hAnsi="Times New Roman" w:cs="Times New Roman"/>
-        </w:rPr>
-        <w:t xml:space="preserve">, M.L., </w:t>
+        <w:t xml:space="preserve">Cheung, W.W.L., Sarmiento, J.L., Dunne, J., Frölicher, T.L., Lam, V.W.Y., Deng Palomares, M.L., </w:t>
       </w:r>
       <w:r>
         <w:rPr>
@@ -23118,34 +22715,12 @@
           <w:rFonts w:ascii="Times New Roman" w:hAnsi="Times New Roman" w:cs="Times New Roman"/>
         </w:rPr>
       </w:pPr>
-      <w:proofErr w:type="spellStart"/>
       <w:r>
         <w:rPr>
           <w:rFonts w:ascii="Times New Roman" w:hAnsi="Times New Roman" w:cs="Times New Roman"/>
         </w:rPr>
         <w:lastRenderedPageBreak/>
-        <w:t>Curtsdotter</w:t>
-      </w:r>
-      <w:proofErr w:type="spellEnd"/>
-      <w:r>
-        <w:rPr>
-          <w:rFonts w:ascii="Times New Roman" w:hAnsi="Times New Roman" w:cs="Times New Roman"/>
-        </w:rPr>
-        <w:t xml:space="preserve">, A., Banks, H.T., Banks, J.E., Jonsson, M., Jonsson, T., </w:t>
-      </w:r>
-      <w:proofErr w:type="spellStart"/>
-      <w:r>
-        <w:rPr>
-          <w:rFonts w:ascii="Times New Roman" w:hAnsi="Times New Roman" w:cs="Times New Roman"/>
-        </w:rPr>
-        <w:t>Laubmeier</w:t>
-      </w:r>
-      <w:proofErr w:type="spellEnd"/>
-      <w:r>
-        <w:rPr>
-          <w:rFonts w:ascii="Times New Roman" w:hAnsi="Times New Roman" w:cs="Times New Roman"/>
-        </w:rPr>
-        <w:t xml:space="preserve">, A.N., </w:t>
+        <w:t xml:space="preserve">Curtsdotter, A., Banks, H.T., Banks, J.E., Jonsson, M., Jonsson, T., Laubmeier, A.N., </w:t>
       </w:r>
       <w:r>
         <w:rPr>
@@ -23183,33 +22758,11 @@
           <w:rFonts w:ascii="Times New Roman" w:hAnsi="Times New Roman" w:cs="Times New Roman"/>
         </w:rPr>
       </w:pPr>
-      <w:proofErr w:type="spellStart"/>
       <w:r>
         <w:rPr>
           <w:rFonts w:ascii="Times New Roman" w:hAnsi="Times New Roman" w:cs="Times New Roman"/>
         </w:rPr>
-        <w:t>Daufresne</w:t>
-      </w:r>
-      <w:proofErr w:type="spellEnd"/>
-      <w:r>
-        <w:rPr>
-          <w:rFonts w:ascii="Times New Roman" w:hAnsi="Times New Roman" w:cs="Times New Roman"/>
-        </w:rPr>
-        <w:t xml:space="preserve">, M., </w:t>
-      </w:r>
-      <w:proofErr w:type="spellStart"/>
-      <w:r>
-        <w:rPr>
-          <w:rFonts w:ascii="Times New Roman" w:hAnsi="Times New Roman" w:cs="Times New Roman"/>
-        </w:rPr>
-        <w:t>Lengfellner</w:t>
-      </w:r>
-      <w:proofErr w:type="spellEnd"/>
-      <w:r>
-        <w:rPr>
-          <w:rFonts w:ascii="Times New Roman" w:hAnsi="Times New Roman" w:cs="Times New Roman"/>
-        </w:rPr>
-        <w:t xml:space="preserve">, K. &amp; Sommer, U. (2009). Global warming benefits the small in aquatic ecosystems. </w:t>
+        <w:t xml:space="preserve">Daufresne, M., Lengfellner, K. &amp; Sommer, U. (2009). Global warming benefits the small in aquatic ecosystems. </w:t>
       </w:r>
       <w:r>
         <w:rPr>
@@ -23238,23 +22791,8 @@
         <w:rPr>
           <w:rFonts w:ascii="Times New Roman" w:hAnsi="Times New Roman" w:cs="Times New Roman"/>
         </w:rPr>
-        <w:t xml:space="preserve">De </w:t>
-      </w:r>
-      <w:proofErr w:type="spellStart"/>
-      <w:r>
-        <w:rPr>
-          <w:rFonts w:ascii="Times New Roman" w:hAnsi="Times New Roman" w:cs="Times New Roman"/>
-        </w:rPr>
-        <w:t>Roos</w:t>
-      </w:r>
-      <w:proofErr w:type="spellEnd"/>
-      <w:r>
-        <w:rPr>
-          <w:rFonts w:ascii="Times New Roman" w:hAnsi="Times New Roman" w:cs="Times New Roman"/>
-        </w:rPr>
-        <w:t xml:space="preserve">, A.M. &amp; Persson, L. (2001). Physiologically structured models - from versatile technique to ecological theory. </w:t>
-      </w:r>
-      <w:proofErr w:type="spellStart"/>
+        <w:t xml:space="preserve">De Roos, A.M. &amp; Persson, L. (2001). Physiologically structured models - from versatile technique to ecological theory. </w:t>
+      </w:r>
       <w:r>
         <w:rPr>
           <w:rFonts w:ascii="Times New Roman" w:hAnsi="Times New Roman" w:cs="Times New Roman"/>
@@ -23264,7 +22802,6 @@
         </w:rPr>
         <w:t>Oikos</w:t>
       </w:r>
-      <w:proofErr w:type="spellEnd"/>
       <w:r>
         <w:rPr>
           <w:rFonts w:ascii="Times New Roman" w:hAnsi="Times New Roman" w:cs="Times New Roman"/>
@@ -23280,85 +22817,12 @@
           <w:rFonts w:ascii="Times New Roman" w:hAnsi="Times New Roman" w:cs="Times New Roman"/>
         </w:rPr>
       </w:pPr>
-      <w:proofErr w:type="spellStart"/>
       <w:r>
         <w:rPr>
           <w:rFonts w:ascii="Times New Roman" w:hAnsi="Times New Roman" w:cs="Times New Roman"/>
           <w:lang w:val="sv-SE"/>
         </w:rPr>
-        <w:t>Frainer</w:t>
-      </w:r>
-      <w:proofErr w:type="spellEnd"/>
-      <w:r>
-        <w:rPr>
-          <w:rFonts w:ascii="Times New Roman" w:hAnsi="Times New Roman" w:cs="Times New Roman"/>
-          <w:lang w:val="sv-SE"/>
-        </w:rPr>
-        <w:t xml:space="preserve">, A., </w:t>
-      </w:r>
-      <w:proofErr w:type="spellStart"/>
-      <w:r>
-        <w:rPr>
-          <w:rFonts w:ascii="Times New Roman" w:hAnsi="Times New Roman" w:cs="Times New Roman"/>
-          <w:lang w:val="sv-SE"/>
-        </w:rPr>
-        <w:t>Primicerio</w:t>
-      </w:r>
-      <w:proofErr w:type="spellEnd"/>
-      <w:r>
-        <w:rPr>
-          <w:rFonts w:ascii="Times New Roman" w:hAnsi="Times New Roman" w:cs="Times New Roman"/>
-          <w:lang w:val="sv-SE"/>
-        </w:rPr>
-        <w:t xml:space="preserve">, R., </w:t>
-      </w:r>
-      <w:proofErr w:type="spellStart"/>
-      <w:r>
-        <w:rPr>
-          <w:rFonts w:ascii="Times New Roman" w:hAnsi="Times New Roman" w:cs="Times New Roman"/>
-          <w:lang w:val="sv-SE"/>
-        </w:rPr>
-        <w:t>Kortsch</w:t>
-      </w:r>
-      <w:proofErr w:type="spellEnd"/>
-      <w:r>
-        <w:rPr>
-          <w:rFonts w:ascii="Times New Roman" w:hAnsi="Times New Roman" w:cs="Times New Roman"/>
-          <w:lang w:val="sv-SE"/>
-        </w:rPr>
-        <w:t xml:space="preserve">, S., Aune, M., </w:t>
-      </w:r>
-      <w:proofErr w:type="spellStart"/>
-      <w:r>
-        <w:rPr>
-          <w:rFonts w:ascii="Times New Roman" w:hAnsi="Times New Roman" w:cs="Times New Roman"/>
-          <w:lang w:val="sv-SE"/>
-        </w:rPr>
-        <w:t>Dolgov</w:t>
-      </w:r>
-      <w:proofErr w:type="spellEnd"/>
-      <w:r>
-        <w:rPr>
-          <w:rFonts w:ascii="Times New Roman" w:hAnsi="Times New Roman" w:cs="Times New Roman"/>
-          <w:lang w:val="sv-SE"/>
-        </w:rPr>
-        <w:t xml:space="preserve">, A.V., </w:t>
-      </w:r>
-      <w:proofErr w:type="spellStart"/>
-      <w:r>
-        <w:rPr>
-          <w:rFonts w:ascii="Times New Roman" w:hAnsi="Times New Roman" w:cs="Times New Roman"/>
-          <w:lang w:val="sv-SE"/>
-        </w:rPr>
-        <w:t>Fossheim</w:t>
-      </w:r>
-      <w:proofErr w:type="spellEnd"/>
-      <w:r>
-        <w:rPr>
-          <w:rFonts w:ascii="Times New Roman" w:hAnsi="Times New Roman" w:cs="Times New Roman"/>
-          <w:lang w:val="sv-SE"/>
-        </w:rPr>
-        <w:t xml:space="preserve">, M., </w:t>
+        <w:t xml:space="preserve">Frainer, A., Primicerio, R., Kortsch, S., Aune, M., Dolgov, A.V., Fossheim, M., </w:t>
       </w:r>
       <w:r>
         <w:rPr>
@@ -23388,126 +22852,65 @@
           <w:i/>
           <w:iCs/>
         </w:rPr>
-        <w:t xml:space="preserve">Proc Natl </w:t>
-      </w:r>
-      <w:proofErr w:type="spellStart"/>
+        <w:t>Proc Natl Acad Sci USA</w:t>
+      </w:r>
+      <w:r>
+        <w:rPr>
+          <w:rFonts w:ascii="Times New Roman" w:hAnsi="Times New Roman" w:cs="Times New Roman"/>
+        </w:rPr>
+        <w:t>, 114, 12202–12207.</w:t>
+      </w:r>
+    </w:p>
+    <w:p>
+      <w:pPr>
+        <w:pStyle w:val="Bibliography"/>
+        <w:rPr>
+          <w:rFonts w:ascii="Times New Roman" w:hAnsi="Times New Roman" w:cs="Times New Roman"/>
+        </w:rPr>
+      </w:pPr>
+      <w:r>
+        <w:rPr>
+          <w:rFonts w:ascii="Times New Roman" w:hAnsi="Times New Roman" w:cs="Times New Roman"/>
+        </w:rPr>
+        <w:t xml:space="preserve">Free, C.M., Thorson, J.T., Pinsky, M.L., Oken, K.L., Wiedenmann, J. &amp; Jensen, O.P. (2019). Impacts of historical warming on marine fisheries production. </w:t>
+      </w:r>
       <w:r>
         <w:rPr>
           <w:rFonts w:ascii="Times New Roman" w:hAnsi="Times New Roman" w:cs="Times New Roman"/>
           <w:i/>
           <w:iCs/>
         </w:rPr>
-        <w:t>Acad</w:t>
-      </w:r>
-      <w:proofErr w:type="spellEnd"/>
+        <w:t>Science</w:t>
+      </w:r>
+      <w:r>
+        <w:rPr>
+          <w:rFonts w:ascii="Times New Roman" w:hAnsi="Times New Roman" w:cs="Times New Roman"/>
+        </w:rPr>
+        <w:t>, 363, 979–983.</w:t>
+      </w:r>
+    </w:p>
+    <w:p>
+      <w:pPr>
+        <w:pStyle w:val="Bibliography"/>
+        <w:rPr>
+          <w:rFonts w:ascii="Times New Roman" w:hAnsi="Times New Roman" w:cs="Times New Roman"/>
+          <w:lang w:val="sv-SE"/>
+        </w:rPr>
+      </w:pPr>
+      <w:r>
+        <w:rPr>
+          <w:rFonts w:ascii="Times New Roman" w:hAnsi="Times New Roman" w:cs="Times New Roman"/>
+        </w:rPr>
+        <w:t xml:space="preserve">Fulton, E.A., Blanchard, J.L., Melbourne-Thomas, J., Plagányi, É.E. &amp; Tulloch, V.J.D. (2019). Where the Ecological Gaps Remain, a Modelers’ Perspective. </w:t>
+      </w:r>
       <w:r>
         <w:rPr>
           <w:rFonts w:ascii="Times New Roman" w:hAnsi="Times New Roman" w:cs="Times New Roman"/>
           <w:i/>
           <w:iCs/>
         </w:rPr>
-        <w:t xml:space="preserve"> Sci USA</w:t>
-      </w:r>
-      <w:r>
-        <w:rPr>
-          <w:rFonts w:ascii="Times New Roman" w:hAnsi="Times New Roman" w:cs="Times New Roman"/>
-        </w:rPr>
-        <w:t>, 114, 12202–12207.</w:t>
-      </w:r>
-    </w:p>
-    <w:p>
-      <w:pPr>
-        <w:pStyle w:val="Bibliography"/>
-        <w:rPr>
-          <w:rFonts w:ascii="Times New Roman" w:hAnsi="Times New Roman" w:cs="Times New Roman"/>
-        </w:rPr>
-      </w:pPr>
-      <w:r>
-        <w:rPr>
-          <w:rFonts w:ascii="Times New Roman" w:hAnsi="Times New Roman" w:cs="Times New Roman"/>
-        </w:rPr>
-        <w:t xml:space="preserve">Free, C.M., Thorson, J.T., Pinsky, M.L., </w:t>
-      </w:r>
-      <w:proofErr w:type="spellStart"/>
-      <w:r>
-        <w:rPr>
-          <w:rFonts w:ascii="Times New Roman" w:hAnsi="Times New Roman" w:cs="Times New Roman"/>
-        </w:rPr>
-        <w:t>Oken</w:t>
-      </w:r>
-      <w:proofErr w:type="spellEnd"/>
-      <w:r>
-        <w:rPr>
-          <w:rFonts w:ascii="Times New Roman" w:hAnsi="Times New Roman" w:cs="Times New Roman"/>
-        </w:rPr>
-        <w:t xml:space="preserve">, K.L., </w:t>
-      </w:r>
-      <w:proofErr w:type="spellStart"/>
-      <w:r>
-        <w:rPr>
-          <w:rFonts w:ascii="Times New Roman" w:hAnsi="Times New Roman" w:cs="Times New Roman"/>
-        </w:rPr>
-        <w:t>Wiedenmann</w:t>
-      </w:r>
-      <w:proofErr w:type="spellEnd"/>
-      <w:r>
-        <w:rPr>
-          <w:rFonts w:ascii="Times New Roman" w:hAnsi="Times New Roman" w:cs="Times New Roman"/>
-        </w:rPr>
-        <w:t xml:space="preserve">, J. &amp; Jensen, O.P. (2019). Impacts of historical warming on marine fisheries production. </w:t>
-      </w:r>
-      <w:r>
-        <w:rPr>
-          <w:rFonts w:ascii="Times New Roman" w:hAnsi="Times New Roman" w:cs="Times New Roman"/>
-          <w:i/>
-          <w:iCs/>
-        </w:rPr>
-        <w:t>Science</w:t>
-      </w:r>
-      <w:r>
-        <w:rPr>
-          <w:rFonts w:ascii="Times New Roman" w:hAnsi="Times New Roman" w:cs="Times New Roman"/>
-        </w:rPr>
-        <w:t>, 363, 979–983.</w:t>
-      </w:r>
-    </w:p>
-    <w:p>
-      <w:pPr>
-        <w:pStyle w:val="Bibliography"/>
-        <w:rPr>
-          <w:rFonts w:ascii="Times New Roman" w:hAnsi="Times New Roman" w:cs="Times New Roman"/>
-          <w:lang w:val="sv-SE"/>
-        </w:rPr>
-      </w:pPr>
-      <w:r>
-        <w:rPr>
-          <w:rFonts w:ascii="Times New Roman" w:hAnsi="Times New Roman" w:cs="Times New Roman"/>
-        </w:rPr>
-        <w:t xml:space="preserve">Fulton, E.A., Blanchard, J.L., Melbourne-Thomas, J., </w:t>
-      </w:r>
-      <w:proofErr w:type="spellStart"/>
-      <w:r>
-        <w:rPr>
-          <w:rFonts w:ascii="Times New Roman" w:hAnsi="Times New Roman" w:cs="Times New Roman"/>
-        </w:rPr>
-        <w:t>Plagányi</w:t>
-      </w:r>
-      <w:proofErr w:type="spellEnd"/>
-      <w:r>
-        <w:rPr>
-          <w:rFonts w:ascii="Times New Roman" w:hAnsi="Times New Roman" w:cs="Times New Roman"/>
-        </w:rPr>
-        <w:t xml:space="preserve">, É.E. &amp; Tulloch, V.J.D. (2019). Where the Ecological Gaps Remain, a Modelers’ Perspective. </w:t>
-      </w:r>
-      <w:r>
-        <w:rPr>
-          <w:rFonts w:ascii="Times New Roman" w:hAnsi="Times New Roman" w:cs="Times New Roman"/>
-          <w:i/>
-          <w:iCs/>
-        </w:rPr>
         <w:t xml:space="preserve">Front. Ecol. </w:t>
       </w:r>
-      <w:proofErr w:type="spellStart"/>
       <w:r>
         <w:rPr>
           <w:rFonts w:ascii="Times New Roman" w:hAnsi="Times New Roman" w:cs="Times New Roman"/>
@@ -23515,9 +22918,30 @@
           <w:iCs/>
           <w:lang w:val="sv-SE"/>
         </w:rPr>
-        <w:t>Evol</w:t>
-      </w:r>
-      <w:proofErr w:type="spellEnd"/>
+        <w:t>Evol.</w:t>
+      </w:r>
+      <w:r>
+        <w:rPr>
+          <w:rFonts w:ascii="Times New Roman" w:hAnsi="Times New Roman" w:cs="Times New Roman"/>
+          <w:lang w:val="sv-SE"/>
+        </w:rPr>
+        <w:t>, 7, 424.</w:t>
+      </w:r>
+    </w:p>
+    <w:p>
+      <w:pPr>
+        <w:pStyle w:val="Bibliography"/>
+        <w:rPr>
+          <w:rFonts w:ascii="Times New Roman" w:hAnsi="Times New Roman" w:cs="Times New Roman"/>
+        </w:rPr>
+      </w:pPr>
+      <w:r>
+        <w:rPr>
+          <w:rFonts w:ascii="Times New Roman" w:hAnsi="Times New Roman" w:cs="Times New Roman"/>
+          <w:lang w:val="sv-SE"/>
+        </w:rPr>
+        <w:t xml:space="preserve">Gårdmark, A., Casini, M., Huss, M., van Leeuwen, A., Hjelm, J., Persson, L., </w:t>
+      </w:r>
       <w:r>
         <w:rPr>
           <w:rFonts w:ascii="Times New Roman" w:hAnsi="Times New Roman" w:cs="Times New Roman"/>
@@ -23525,14 +22949,34 @@
           <w:iCs/>
           <w:lang w:val="sv-SE"/>
         </w:rPr>
-        <w:t>.</w:t>
+        <w:t>et al.</w:t>
       </w:r>
       <w:r>
         <w:rPr>
           <w:rFonts w:ascii="Times New Roman" w:hAnsi="Times New Roman" w:cs="Times New Roman"/>
           <w:lang w:val="sv-SE"/>
         </w:rPr>
-        <w:t>, 7, 424.</w:t>
+        <w:t xml:space="preserve"> </w:t>
+      </w:r>
+      <w:r>
+        <w:rPr>
+          <w:rFonts w:ascii="Times New Roman" w:hAnsi="Times New Roman" w:cs="Times New Roman"/>
+        </w:rPr>
+        <w:t xml:space="preserve">(2015). Regime shifts in exploited marine food webs: detecting mechanisms underlying alternative stable states using size-structured community dynamics theory. </w:t>
+      </w:r>
+      <w:r>
+        <w:rPr>
+          <w:rFonts w:ascii="Times New Roman" w:hAnsi="Times New Roman" w:cs="Times New Roman"/>
+          <w:i/>
+          <w:iCs/>
+        </w:rPr>
+        <w:t>Phil. Trans. R. Soc. B</w:t>
+      </w:r>
+      <w:r>
+        <w:rPr>
+          <w:rFonts w:ascii="Times New Roman" w:hAnsi="Times New Roman" w:cs="Times New Roman"/>
+        </w:rPr>
+        <w:t>, 370, 20130262.</w:t>
       </w:r>
     </w:p>
     <w:p>
@@ -23545,41 +22989,450 @@
       <w:r>
         <w:rPr>
           <w:rFonts w:ascii="Times New Roman" w:hAnsi="Times New Roman" w:cs="Times New Roman"/>
-          <w:lang w:val="sv-SE"/>
-        </w:rPr>
-        <w:t xml:space="preserve">Gårdmark, A., </w:t>
-      </w:r>
-      <w:proofErr w:type="spellStart"/>
-      <w:r>
+        </w:rPr>
+        <w:t xml:space="preserve">Gilbert, B., Tunney, T.D., McCann, K.S., DeLong, J.P., Vasseur, D.A., Savage, V.M., </w:t>
+      </w:r>
+      <w:r>
+        <w:rPr>
+          <w:rFonts w:ascii="Times New Roman" w:hAnsi="Times New Roman" w:cs="Times New Roman"/>
+          <w:i/>
+          <w:iCs/>
+        </w:rPr>
+        <w:t>et al.</w:t>
+      </w:r>
+      <w:r>
+        <w:rPr>
+          <w:rFonts w:ascii="Times New Roman" w:hAnsi="Times New Roman" w:cs="Times New Roman"/>
+        </w:rPr>
+        <w:t xml:space="preserve"> (2014). A bioenergetic framework for the temperature dependence of trophic interactions. </w:t>
+      </w:r>
+      <w:r>
+        <w:rPr>
+          <w:rFonts w:ascii="Times New Roman" w:hAnsi="Times New Roman" w:cs="Times New Roman"/>
+          <w:i/>
+          <w:iCs/>
+        </w:rPr>
+        <w:t>Ecology Letters</w:t>
+      </w:r>
+      <w:r>
+        <w:rPr>
+          <w:rFonts w:ascii="Times New Roman" w:hAnsi="Times New Roman" w:cs="Times New Roman"/>
+        </w:rPr>
+        <w:t>, 17, 902–914.</w:t>
+      </w:r>
+    </w:p>
+    <w:p>
+      <w:pPr>
+        <w:pStyle w:val="Bibliography"/>
+        <w:rPr>
+          <w:rFonts w:ascii="Times New Roman" w:hAnsi="Times New Roman" w:cs="Times New Roman"/>
+        </w:rPr>
+      </w:pPr>
+      <w:r>
+        <w:rPr>
+          <w:rFonts w:ascii="Times New Roman" w:hAnsi="Times New Roman" w:cs="Times New Roman"/>
+        </w:rPr>
+        <w:t xml:space="preserve">Hartvig, M., Andersen, K.H. &amp; Beyer, J.E. (2011). Food web framework for size-structured populations. </w:t>
+      </w:r>
+      <w:r>
+        <w:rPr>
+          <w:rFonts w:ascii="Times New Roman" w:hAnsi="Times New Roman" w:cs="Times New Roman"/>
+          <w:i/>
+          <w:iCs/>
+        </w:rPr>
+        <w:t>Journal of Theoretical Biology</w:t>
+      </w:r>
+      <w:r>
+        <w:rPr>
+          <w:rFonts w:ascii="Times New Roman" w:hAnsi="Times New Roman" w:cs="Times New Roman"/>
+        </w:rPr>
+        <w:t>, 272, 113–122.</w:t>
+      </w:r>
+    </w:p>
+    <w:p>
+      <w:pPr>
+        <w:pStyle w:val="Bibliography"/>
+        <w:rPr>
+          <w:rFonts w:ascii="Times New Roman" w:hAnsi="Times New Roman" w:cs="Times New Roman"/>
+        </w:rPr>
+      </w:pPr>
+      <w:r>
+        <w:rPr>
+          <w:rFonts w:ascii="Times New Roman" w:hAnsi="Times New Roman" w:cs="Times New Roman"/>
+        </w:rPr>
+        <w:t xml:space="preserve">Huey, R.B. &amp; Kingsolver, J.G. (2019). Climate Warming, Resource Availability, and the Metabolic Meltdown of Ectotherms. </w:t>
+      </w:r>
+      <w:r>
+        <w:rPr>
+          <w:rFonts w:ascii="Times New Roman" w:hAnsi="Times New Roman" w:cs="Times New Roman"/>
+          <w:i/>
+          <w:iCs/>
+        </w:rPr>
+        <w:t>The American Naturalist</w:t>
+      </w:r>
+      <w:r>
+        <w:rPr>
+          <w:rFonts w:ascii="Times New Roman" w:hAnsi="Times New Roman" w:cs="Times New Roman"/>
+        </w:rPr>
+        <w:t>, 194, E140–E150.</w:t>
+      </w:r>
+    </w:p>
+    <w:p>
+      <w:pPr>
+        <w:pStyle w:val="Bibliography"/>
+        <w:rPr>
+          <w:rFonts w:ascii="Times New Roman" w:hAnsi="Times New Roman" w:cs="Times New Roman"/>
+        </w:rPr>
+      </w:pPr>
+      <w:r>
+        <w:rPr>
+          <w:rFonts w:ascii="Times New Roman" w:hAnsi="Times New Roman" w:cs="Times New Roman"/>
+        </w:rPr>
+        <w:t xml:space="preserve">ICES. (2013). </w:t>
+      </w:r>
+      <w:r>
+        <w:rPr>
+          <w:rFonts w:ascii="Times New Roman" w:hAnsi="Times New Roman" w:cs="Times New Roman"/>
+          <w:i/>
+          <w:iCs/>
+        </w:rPr>
+        <w:t>Report of the Baltic Fisheries Assessment Working Group (WGBFAS)</w:t>
+      </w:r>
+      <w:r>
+        <w:rPr>
+          <w:rFonts w:ascii="Times New Roman" w:hAnsi="Times New Roman" w:cs="Times New Roman"/>
+        </w:rPr>
+        <w:t xml:space="preserve"> ( No. ICES CM 2013/ACOM:10.). 10-17 April 2013 ICES Headquarters, Copenhagen.</w:t>
+      </w:r>
+    </w:p>
+    <w:p>
+      <w:pPr>
+        <w:pStyle w:val="Bibliography"/>
+        <w:rPr>
+          <w:rFonts w:ascii="Times New Roman" w:hAnsi="Times New Roman" w:cs="Times New Roman"/>
+        </w:rPr>
+      </w:pPr>
+      <w:r>
+        <w:rPr>
+          <w:rFonts w:ascii="Times New Roman" w:hAnsi="Times New Roman" w:cs="Times New Roman"/>
+        </w:rPr>
+        <w:t xml:space="preserve">ICES. (2015). </w:t>
+      </w:r>
+      <w:r>
+        <w:rPr>
+          <w:rFonts w:ascii="Times New Roman" w:hAnsi="Times New Roman" w:cs="Times New Roman"/>
+          <w:i/>
+          <w:iCs/>
+        </w:rPr>
+        <w:t>Report of the Baltic Fisheries Assessment Working Group (WGBFAS)</w:t>
+      </w:r>
+      <w:r>
+        <w:rPr>
+          <w:rFonts w:ascii="Times New Roman" w:hAnsi="Times New Roman" w:cs="Times New Roman"/>
+        </w:rPr>
+        <w:t xml:space="preserve"> ( No. ICES CM 2015/ACOM:10). 14-21 April 2015 ICES Headquarters, Copenhagen.</w:t>
+      </w:r>
+    </w:p>
+    <w:p>
+      <w:pPr>
+        <w:pStyle w:val="Bibliography"/>
+        <w:rPr>
+          <w:rFonts w:ascii="Times New Roman" w:hAnsi="Times New Roman" w:cs="Times New Roman"/>
+        </w:rPr>
+      </w:pPr>
+      <w:r>
+        <w:rPr>
+          <w:rFonts w:ascii="Times New Roman" w:hAnsi="Times New Roman" w:cs="Times New Roman"/>
+        </w:rPr>
+        <w:t xml:space="preserve">Jacobsen, N.S., Burgess, M.G. &amp; Andersen, K.H. (2017). Efficiency of fisheries is increasing at the ecosystem level. </w:t>
+      </w:r>
+      <w:r>
+        <w:rPr>
+          <w:rFonts w:ascii="Times New Roman" w:hAnsi="Times New Roman" w:cs="Times New Roman"/>
+          <w:i/>
+          <w:iCs/>
+        </w:rPr>
+        <w:t>Fish and Fisheries</w:t>
+      </w:r>
+      <w:r>
+        <w:rPr>
+          <w:rFonts w:ascii="Times New Roman" w:hAnsi="Times New Roman" w:cs="Times New Roman"/>
+        </w:rPr>
+        <w:t>, 18, 199–211.</w:t>
+      </w:r>
+    </w:p>
+    <w:p>
+      <w:pPr>
+        <w:pStyle w:val="Bibliography"/>
+        <w:rPr>
+          <w:rFonts w:ascii="Times New Roman" w:hAnsi="Times New Roman" w:cs="Times New Roman"/>
+        </w:rPr>
+      </w:pPr>
+      <w:r>
+        <w:rPr>
+          <w:rFonts w:ascii="Times New Roman" w:hAnsi="Times New Roman" w:cs="Times New Roman"/>
+        </w:rPr>
+        <w:t xml:space="preserve">Lefevre, S., McKenzie, D.J. &amp; Nilsson, G.E. (2018). In modelling effects of global warming, invalid assumptions lead to unrealistic projections. </w:t>
+      </w:r>
+      <w:r>
+        <w:rPr>
+          <w:rFonts w:ascii="Times New Roman" w:hAnsi="Times New Roman" w:cs="Times New Roman"/>
+          <w:i/>
+          <w:iCs/>
+        </w:rPr>
+        <w:t>Global Change Biology</w:t>
+      </w:r>
+      <w:r>
+        <w:rPr>
+          <w:rFonts w:ascii="Times New Roman" w:hAnsi="Times New Roman" w:cs="Times New Roman"/>
+        </w:rPr>
+        <w:t>, 24, 553–556.</w:t>
+      </w:r>
+    </w:p>
+    <w:p>
+      <w:pPr>
+        <w:pStyle w:val="Bibliography"/>
+        <w:rPr>
+          <w:rFonts w:ascii="Times New Roman" w:hAnsi="Times New Roman" w:cs="Times New Roman"/>
+        </w:rPr>
+      </w:pPr>
+      <w:r>
+        <w:rPr>
+          <w:rFonts w:ascii="Times New Roman" w:hAnsi="Times New Roman" w:cs="Times New Roman"/>
+        </w:rPr>
+        <w:t xml:space="preserve">Lotze, H.K., Tittensor, D.P., Bryndum-Buchholz, A., Eddy, T.D., Cheung, W.W.L., Galbraith, E.D., </w:t>
+      </w:r>
+      <w:r>
+        <w:rPr>
+          <w:rFonts w:ascii="Times New Roman" w:hAnsi="Times New Roman" w:cs="Times New Roman"/>
+          <w:i/>
+          <w:iCs/>
+        </w:rPr>
+        <w:t>et al.</w:t>
+      </w:r>
+      <w:r>
+        <w:rPr>
+          <w:rFonts w:ascii="Times New Roman" w:hAnsi="Times New Roman" w:cs="Times New Roman"/>
+        </w:rPr>
+        <w:t xml:space="preserve"> (2019). Global ensemble projections reveal trophic amplification of ocean biomass declines with climate change. </w:t>
+      </w:r>
+      <w:r>
+        <w:rPr>
+          <w:rFonts w:ascii="Times New Roman" w:hAnsi="Times New Roman" w:cs="Times New Roman"/>
+          <w:i/>
+          <w:iCs/>
+        </w:rPr>
+        <w:t>Proceedings of the National Academy of Sciences</w:t>
+      </w:r>
+      <w:r>
+        <w:rPr>
+          <w:rFonts w:ascii="Times New Roman" w:hAnsi="Times New Roman" w:cs="Times New Roman"/>
+        </w:rPr>
+        <w:t>, 116, 12907–12912.</w:t>
+      </w:r>
+    </w:p>
+    <w:p>
+      <w:pPr>
+        <w:pStyle w:val="Bibliography"/>
+        <w:rPr>
+          <w:rFonts w:ascii="Times New Roman" w:hAnsi="Times New Roman" w:cs="Times New Roman"/>
+        </w:rPr>
+      </w:pPr>
+      <w:r>
+        <w:rPr>
+          <w:rFonts w:ascii="Times New Roman" w:hAnsi="Times New Roman" w:cs="Times New Roman"/>
+        </w:rPr>
+        <w:t xml:space="preserve">Marshall, D.J. &amp; White, C.R. (2019a). Aquatic Life History Trajectories Are Shaped by Selection, Not Oxygen Limitation. </w:t>
+      </w:r>
+      <w:r>
+        <w:rPr>
+          <w:rFonts w:ascii="Times New Roman" w:hAnsi="Times New Roman" w:cs="Times New Roman"/>
+          <w:i/>
+          <w:iCs/>
+        </w:rPr>
+        <w:t>Trends in Ecology &amp; Evolution</w:t>
+      </w:r>
+      <w:r>
+        <w:rPr>
+          <w:rFonts w:ascii="Times New Roman" w:hAnsi="Times New Roman" w:cs="Times New Roman"/>
+        </w:rPr>
+        <w:t>.</w:t>
+      </w:r>
+    </w:p>
+    <w:p>
+      <w:pPr>
+        <w:pStyle w:val="Bibliography"/>
+        <w:rPr>
+          <w:rFonts w:ascii="Times New Roman" w:hAnsi="Times New Roman" w:cs="Times New Roman"/>
+        </w:rPr>
+      </w:pPr>
+      <w:r>
+        <w:rPr>
+          <w:rFonts w:ascii="Times New Roman" w:hAnsi="Times New Roman" w:cs="Times New Roman"/>
+        </w:rPr>
+        <w:t xml:space="preserve">Marshall, D.J. &amp; White, C.R. (2019b). Have We Outgrown the Existing Models of Growth? </w:t>
+      </w:r>
+      <w:r>
+        <w:rPr>
+          <w:rFonts w:ascii="Times New Roman" w:hAnsi="Times New Roman" w:cs="Times New Roman"/>
+          <w:i/>
+          <w:iCs/>
+        </w:rPr>
+        <w:t>Trends in Ecology &amp; Evolution</w:t>
+      </w:r>
+      <w:r>
+        <w:rPr>
+          <w:rFonts w:ascii="Times New Roman" w:hAnsi="Times New Roman" w:cs="Times New Roman"/>
+        </w:rPr>
+        <w:t>, 34, 102–111.</w:t>
+      </w:r>
+    </w:p>
+    <w:p>
+      <w:pPr>
+        <w:pStyle w:val="Bibliography"/>
+        <w:rPr>
+          <w:rFonts w:ascii="Times New Roman" w:hAnsi="Times New Roman" w:cs="Times New Roman"/>
+        </w:rPr>
+      </w:pPr>
+      <w:r>
+        <w:rPr>
+          <w:rFonts w:ascii="Times New Roman" w:hAnsi="Times New Roman" w:cs="Times New Roman"/>
+        </w:rPr>
+        <w:t xml:space="preserve">McCauley, D.J., Pinsky, M.L., Palumbi, S.R., Estes, J.A., Joyce, F.H. &amp; Warner, R.R. (2015). Marine defaunation: Animal loss in the global ocean. </w:t>
+      </w:r>
+      <w:r>
+        <w:rPr>
+          <w:rFonts w:ascii="Times New Roman" w:hAnsi="Times New Roman" w:cs="Times New Roman"/>
+          <w:i/>
+          <w:iCs/>
+        </w:rPr>
+        <w:t>Science</w:t>
+      </w:r>
+      <w:r>
+        <w:rPr>
+          <w:rFonts w:ascii="Times New Roman" w:hAnsi="Times New Roman" w:cs="Times New Roman"/>
+        </w:rPr>
+        <w:t>, 347.</w:t>
+      </w:r>
+    </w:p>
+    <w:p>
+      <w:pPr>
+        <w:pStyle w:val="Bibliography"/>
+        <w:rPr>
+          <w:rFonts w:ascii="Times New Roman" w:hAnsi="Times New Roman" w:cs="Times New Roman"/>
+        </w:rPr>
+      </w:pPr>
+      <w:r>
+        <w:rPr>
+          <w:rFonts w:ascii="Times New Roman" w:hAnsi="Times New Roman" w:cs="Times New Roman"/>
+        </w:rPr>
+        <w:t xml:space="preserve">Metz, J.A.J. &amp; Diekmann, O. (1986). </w:t>
+      </w:r>
+      <w:r>
+        <w:rPr>
+          <w:rFonts w:ascii="Times New Roman" w:hAnsi="Times New Roman" w:cs="Times New Roman"/>
+          <w:i/>
+          <w:iCs/>
+        </w:rPr>
+        <w:t>The dynamics of physiologically structured populations</w:t>
+      </w:r>
+      <w:r>
+        <w:rPr>
+          <w:rFonts w:ascii="Times New Roman" w:hAnsi="Times New Roman" w:cs="Times New Roman"/>
+        </w:rPr>
+        <w:t>. Springer-Verlag, Heidelberg, Germany.</w:t>
+      </w:r>
+    </w:p>
+    <w:p>
+      <w:pPr>
+        <w:pStyle w:val="Bibliography"/>
+        <w:rPr>
+          <w:rFonts w:ascii="Times New Roman" w:hAnsi="Times New Roman" w:cs="Times New Roman"/>
+        </w:rPr>
+      </w:pPr>
+      <w:r>
+        <w:rPr>
+          <w:rFonts w:ascii="Times New Roman" w:hAnsi="Times New Roman" w:cs="Times New Roman"/>
+        </w:rPr>
+        <w:t xml:space="preserve">Mion, M., Thorsen, A., Vitale, F., Dierking, J., Herrmann, J.P., Huwer, B., </w:t>
+      </w:r>
+      <w:r>
+        <w:rPr>
+          <w:rFonts w:ascii="Times New Roman" w:hAnsi="Times New Roman" w:cs="Times New Roman"/>
+          <w:i/>
+          <w:iCs/>
+        </w:rPr>
+        <w:t>et al.</w:t>
+      </w:r>
+      <w:r>
+        <w:rPr>
+          <w:rFonts w:ascii="Times New Roman" w:hAnsi="Times New Roman" w:cs="Times New Roman"/>
+        </w:rPr>
+        <w:t xml:space="preserve"> (2018). Effect of fish length and nutritional condition on the fecundity of distressed Atlantic </w:t>
+      </w:r>
+      <w:r>
+        <w:rPr>
+          <w:rFonts w:ascii="Times New Roman" w:hAnsi="Times New Roman" w:cs="Times New Roman"/>
+        </w:rPr>
+        <w:lastRenderedPageBreak/>
+        <w:t xml:space="preserve">cod </w:t>
+      </w:r>
+      <w:r>
+        <w:rPr>
+          <w:rFonts w:ascii="Times New Roman" w:hAnsi="Times New Roman" w:cs="Times New Roman"/>
+          <w:i/>
+          <w:iCs/>
+        </w:rPr>
+        <w:t>Gadus morhua</w:t>
+      </w:r>
+      <w:r>
+        <w:rPr>
+          <w:rFonts w:ascii="Times New Roman" w:hAnsi="Times New Roman" w:cs="Times New Roman"/>
+        </w:rPr>
+        <w:t xml:space="preserve"> from the Baltic Sea: POTENTIAL FECUNDITY OF BALTIC </w:t>
+      </w:r>
+      <w:r>
+        <w:rPr>
+          <w:rFonts w:ascii="Times New Roman" w:hAnsi="Times New Roman" w:cs="Times New Roman"/>
+          <w:i/>
+          <w:iCs/>
+        </w:rPr>
+        <w:t>G. MORHUA</w:t>
+      </w:r>
+      <w:r>
+        <w:rPr>
+          <w:rFonts w:ascii="Times New Roman" w:hAnsi="Times New Roman" w:cs="Times New Roman"/>
+        </w:rPr>
+        <w:t xml:space="preserve">. </w:t>
+      </w:r>
+      <w:r>
+        <w:rPr>
+          <w:rFonts w:ascii="Times New Roman" w:hAnsi="Times New Roman" w:cs="Times New Roman"/>
+          <w:i/>
+          <w:iCs/>
+        </w:rPr>
+        <w:t>Journal of Fish Biology</w:t>
+      </w:r>
+      <w:r>
+        <w:rPr>
+          <w:rFonts w:ascii="Times New Roman" w:hAnsi="Times New Roman" w:cs="Times New Roman"/>
+        </w:rPr>
+        <w:t>, 92, 1016–1034.</w:t>
+      </w:r>
+    </w:p>
+    <w:p>
+      <w:pPr>
+        <w:pStyle w:val="Bibliography"/>
         <w:rPr>
           <w:rFonts w:ascii="Times New Roman" w:hAnsi="Times New Roman" w:cs="Times New Roman"/>
           <w:lang w:val="sv-SE"/>
         </w:rPr>
-        <w:t>Casini</w:t>
-      </w:r>
-      <w:proofErr w:type="spellEnd"/>
+      </w:pPr>
       <w:r>
         <w:rPr>
           <w:rFonts w:ascii="Times New Roman" w:hAnsi="Times New Roman" w:cs="Times New Roman"/>
-          <w:lang w:val="sv-SE"/>
-        </w:rPr>
-        <w:t xml:space="preserve">, M., Huss, M., van </w:t>
-      </w:r>
-      <w:proofErr w:type="spellStart"/>
-      <w:r>
-        <w:rPr>
-          <w:rFonts w:ascii="Times New Roman" w:hAnsi="Times New Roman" w:cs="Times New Roman"/>
-          <w:lang w:val="sv-SE"/>
-        </w:rPr>
-        <w:t>Leeuwen</w:t>
-      </w:r>
-      <w:proofErr w:type="spellEnd"/>
-      <w:r>
-        <w:rPr>
-          <w:rFonts w:ascii="Times New Roman" w:hAnsi="Times New Roman" w:cs="Times New Roman"/>
-          <w:lang w:val="sv-SE"/>
-        </w:rPr>
-        <w:t xml:space="preserve">, A., Hjelm, J., Persson, L., </w:t>
+        </w:rPr>
+        <w:t xml:space="preserve">Neubauer, P. &amp; Andersen, K.H. (2019). Thermal performance of fish is explained by an interplay between physiology, behaviour and ecology. </w:t>
       </w:r>
       <w:r>
         <w:rPr>
@@ -23588,34 +23441,14 @@
           <w:iCs/>
           <w:lang w:val="sv-SE"/>
         </w:rPr>
-        <w:t>et al.</w:t>
+        <w:t>Conserv Physiol</w:t>
       </w:r>
       <w:r>
         <w:rPr>
           <w:rFonts w:ascii="Times New Roman" w:hAnsi="Times New Roman" w:cs="Times New Roman"/>
           <w:lang w:val="sv-SE"/>
         </w:rPr>
-        <w:t xml:space="preserve"> </w:t>
-      </w:r>
-      <w:r>
-        <w:rPr>
-          <w:rFonts w:ascii="Times New Roman" w:hAnsi="Times New Roman" w:cs="Times New Roman"/>
-        </w:rPr>
-        <w:t xml:space="preserve">(2015). Regime shifts in exploited marine food webs: detecting mechanisms underlying alternative stable states using size-structured community dynamics theory. </w:t>
-      </w:r>
-      <w:r>
-        <w:rPr>
-          <w:rFonts w:ascii="Times New Roman" w:hAnsi="Times New Roman" w:cs="Times New Roman"/>
-          <w:i/>
-          <w:iCs/>
-        </w:rPr>
-        <w:t>Phil. Trans. R. Soc. B</w:t>
-      </w:r>
-      <w:r>
-        <w:rPr>
-          <w:rFonts w:ascii="Times New Roman" w:hAnsi="Times New Roman" w:cs="Times New Roman"/>
-        </w:rPr>
-        <w:t>, 370, 20130262.</w:t>
+        <w:t>, 7.</w:t>
       </w:r>
     </w:p>
     <w:p>
@@ -23628,608 +23461,10 @@
       <w:r>
         <w:rPr>
           <w:rFonts w:ascii="Times New Roman" w:hAnsi="Times New Roman" w:cs="Times New Roman"/>
-        </w:rPr>
-        <w:t xml:space="preserve">Gilbert, B., Tunney, T.D., McCann, K.S., DeLong, J.P., </w:t>
-      </w:r>
-      <w:proofErr w:type="spellStart"/>
-      <w:r>
-        <w:rPr>
-          <w:rFonts w:ascii="Times New Roman" w:hAnsi="Times New Roman" w:cs="Times New Roman"/>
-        </w:rPr>
-        <w:t>Vasseur</w:t>
-      </w:r>
-      <w:proofErr w:type="spellEnd"/>
-      <w:r>
-        <w:rPr>
-          <w:rFonts w:ascii="Times New Roman" w:hAnsi="Times New Roman" w:cs="Times New Roman"/>
-        </w:rPr>
-        <w:t xml:space="preserve">, D.A., Savage, V.M., </w:t>
-      </w:r>
-      <w:r>
-        <w:rPr>
-          <w:rFonts w:ascii="Times New Roman" w:hAnsi="Times New Roman" w:cs="Times New Roman"/>
-          <w:i/>
-          <w:iCs/>
-        </w:rPr>
-        <w:t>et al.</w:t>
-      </w:r>
-      <w:r>
-        <w:rPr>
-          <w:rFonts w:ascii="Times New Roman" w:hAnsi="Times New Roman" w:cs="Times New Roman"/>
-        </w:rPr>
-        <w:t xml:space="preserve"> (2014). A bioenergetic framework for the temperature dependence of trophic interactions. </w:t>
-      </w:r>
-      <w:r>
-        <w:rPr>
-          <w:rFonts w:ascii="Times New Roman" w:hAnsi="Times New Roman" w:cs="Times New Roman"/>
-          <w:i/>
-          <w:iCs/>
-        </w:rPr>
-        <w:t>Ecology Letters</w:t>
-      </w:r>
-      <w:r>
-        <w:rPr>
-          <w:rFonts w:ascii="Times New Roman" w:hAnsi="Times New Roman" w:cs="Times New Roman"/>
-        </w:rPr>
-        <w:t>, 17, 902–914.</w:t>
-      </w:r>
-    </w:p>
-    <w:p>
-      <w:pPr>
-        <w:pStyle w:val="Bibliography"/>
-        <w:rPr>
-          <w:rFonts w:ascii="Times New Roman" w:hAnsi="Times New Roman" w:cs="Times New Roman"/>
-        </w:rPr>
-      </w:pPr>
-      <w:proofErr w:type="spellStart"/>
-      <w:r>
-        <w:rPr>
-          <w:rFonts w:ascii="Times New Roman" w:hAnsi="Times New Roman" w:cs="Times New Roman"/>
-        </w:rPr>
-        <w:t>Hartvig</w:t>
-      </w:r>
-      <w:proofErr w:type="spellEnd"/>
-      <w:r>
-        <w:rPr>
-          <w:rFonts w:ascii="Times New Roman" w:hAnsi="Times New Roman" w:cs="Times New Roman"/>
-        </w:rPr>
-        <w:t xml:space="preserve">, M., Andersen, K.H. &amp; Beyer, J.E. (2011). Food web framework for size-structured populations. </w:t>
-      </w:r>
-      <w:r>
-        <w:rPr>
-          <w:rFonts w:ascii="Times New Roman" w:hAnsi="Times New Roman" w:cs="Times New Roman"/>
-          <w:i/>
-          <w:iCs/>
-        </w:rPr>
-        <w:t>Journal of Theoretical Biology</w:t>
-      </w:r>
-      <w:r>
-        <w:rPr>
-          <w:rFonts w:ascii="Times New Roman" w:hAnsi="Times New Roman" w:cs="Times New Roman"/>
-        </w:rPr>
-        <w:t>, 272, 113–122.</w:t>
-      </w:r>
-    </w:p>
-    <w:p>
-      <w:pPr>
-        <w:pStyle w:val="Bibliography"/>
-        <w:rPr>
-          <w:rFonts w:ascii="Times New Roman" w:hAnsi="Times New Roman" w:cs="Times New Roman"/>
-        </w:rPr>
-      </w:pPr>
-      <w:r>
-        <w:rPr>
-          <w:rFonts w:ascii="Times New Roman" w:hAnsi="Times New Roman" w:cs="Times New Roman"/>
-        </w:rPr>
-        <w:t xml:space="preserve">Huey, R.B. &amp; Kingsolver, J.G. (2019). Climate Warming, Resource Availability, and the Metabolic Meltdown of Ectotherms. </w:t>
-      </w:r>
-      <w:r>
-        <w:rPr>
-          <w:rFonts w:ascii="Times New Roman" w:hAnsi="Times New Roman" w:cs="Times New Roman"/>
-          <w:i/>
-          <w:iCs/>
-        </w:rPr>
-        <w:t>The American Naturalist</w:t>
-      </w:r>
-      <w:r>
-        <w:rPr>
-          <w:rFonts w:ascii="Times New Roman" w:hAnsi="Times New Roman" w:cs="Times New Roman"/>
-        </w:rPr>
-        <w:t>, 194, E140–E150.</w:t>
-      </w:r>
-    </w:p>
-    <w:p>
-      <w:pPr>
-        <w:pStyle w:val="Bibliography"/>
-        <w:rPr>
-          <w:rFonts w:ascii="Times New Roman" w:hAnsi="Times New Roman" w:cs="Times New Roman"/>
-        </w:rPr>
-      </w:pPr>
-      <w:r>
-        <w:rPr>
-          <w:rFonts w:ascii="Times New Roman" w:hAnsi="Times New Roman" w:cs="Times New Roman"/>
-        </w:rPr>
-        <w:t xml:space="preserve">ICES. (2013). </w:t>
-      </w:r>
-      <w:r>
-        <w:rPr>
-          <w:rFonts w:ascii="Times New Roman" w:hAnsi="Times New Roman" w:cs="Times New Roman"/>
-          <w:i/>
-          <w:iCs/>
-        </w:rPr>
-        <w:t>Report of the Baltic Fisheries Assessment Working Group (WGBFAS)</w:t>
-      </w:r>
-      <w:r>
-        <w:rPr>
-          <w:rFonts w:ascii="Times New Roman" w:hAnsi="Times New Roman" w:cs="Times New Roman"/>
-        </w:rPr>
-        <w:t xml:space="preserve"> </w:t>
-      </w:r>
-      <w:proofErr w:type="gramStart"/>
-      <w:r>
-        <w:rPr>
-          <w:rFonts w:ascii="Times New Roman" w:hAnsi="Times New Roman" w:cs="Times New Roman"/>
-        </w:rPr>
-        <w:t>( No.</w:t>
-      </w:r>
-      <w:proofErr w:type="gramEnd"/>
-      <w:r>
-        <w:rPr>
-          <w:rFonts w:ascii="Times New Roman" w:hAnsi="Times New Roman" w:cs="Times New Roman"/>
-        </w:rPr>
-        <w:t xml:space="preserve"> ICES CM 2013/ACOM:10.). 10-17 April 2013 ICES Headquarters, Copenhagen.</w:t>
-      </w:r>
-    </w:p>
-    <w:p>
-      <w:pPr>
-        <w:pStyle w:val="Bibliography"/>
-        <w:rPr>
-          <w:rFonts w:ascii="Times New Roman" w:hAnsi="Times New Roman" w:cs="Times New Roman"/>
-        </w:rPr>
-      </w:pPr>
-      <w:r>
-        <w:rPr>
-          <w:rFonts w:ascii="Times New Roman" w:hAnsi="Times New Roman" w:cs="Times New Roman"/>
-        </w:rPr>
-        <w:t xml:space="preserve">ICES. (2015). </w:t>
-      </w:r>
-      <w:r>
-        <w:rPr>
-          <w:rFonts w:ascii="Times New Roman" w:hAnsi="Times New Roman" w:cs="Times New Roman"/>
-          <w:i/>
-          <w:iCs/>
-        </w:rPr>
-        <w:t>Report of the Baltic Fisheries Assessment Working Group (WGBFAS)</w:t>
-      </w:r>
-      <w:r>
-        <w:rPr>
-          <w:rFonts w:ascii="Times New Roman" w:hAnsi="Times New Roman" w:cs="Times New Roman"/>
-        </w:rPr>
-        <w:t xml:space="preserve"> </w:t>
-      </w:r>
-      <w:proofErr w:type="gramStart"/>
-      <w:r>
-        <w:rPr>
-          <w:rFonts w:ascii="Times New Roman" w:hAnsi="Times New Roman" w:cs="Times New Roman"/>
-        </w:rPr>
-        <w:t>( No.</w:t>
-      </w:r>
-      <w:proofErr w:type="gramEnd"/>
-      <w:r>
-        <w:rPr>
-          <w:rFonts w:ascii="Times New Roman" w:hAnsi="Times New Roman" w:cs="Times New Roman"/>
-        </w:rPr>
-        <w:t xml:space="preserve"> ICES CM 2015/ACOM:10). 14-21 April 2015 ICES Headquarters, Copenhagen.</w:t>
-      </w:r>
-    </w:p>
-    <w:p>
-      <w:pPr>
-        <w:pStyle w:val="Bibliography"/>
-        <w:rPr>
-          <w:rFonts w:ascii="Times New Roman" w:hAnsi="Times New Roman" w:cs="Times New Roman"/>
-        </w:rPr>
-      </w:pPr>
-      <w:r>
-        <w:rPr>
-          <w:rFonts w:ascii="Times New Roman" w:hAnsi="Times New Roman" w:cs="Times New Roman"/>
-        </w:rPr>
-        <w:t xml:space="preserve">Jacobsen, N.S., Burgess, M.G. &amp; Andersen, K.H. (2017). Efficiency of fisheries is increasing at the ecosystem level. </w:t>
-      </w:r>
-      <w:r>
-        <w:rPr>
-          <w:rFonts w:ascii="Times New Roman" w:hAnsi="Times New Roman" w:cs="Times New Roman"/>
-          <w:i/>
-          <w:iCs/>
-        </w:rPr>
-        <w:t>Fish and Fisheries</w:t>
-      </w:r>
-      <w:r>
-        <w:rPr>
-          <w:rFonts w:ascii="Times New Roman" w:hAnsi="Times New Roman" w:cs="Times New Roman"/>
-        </w:rPr>
-        <w:t>, 18, 199–211.</w:t>
-      </w:r>
-    </w:p>
-    <w:p>
-      <w:pPr>
-        <w:pStyle w:val="Bibliography"/>
-        <w:rPr>
-          <w:rFonts w:ascii="Times New Roman" w:hAnsi="Times New Roman" w:cs="Times New Roman"/>
-        </w:rPr>
-      </w:pPr>
-      <w:r>
-        <w:rPr>
-          <w:rFonts w:ascii="Times New Roman" w:hAnsi="Times New Roman" w:cs="Times New Roman"/>
-        </w:rPr>
-        <w:t xml:space="preserve">Lefevre, S., McKenzie, D.J. &amp; Nilsson, G.E. (2018). In modelling effects of global warming, invalid assumptions lead to unrealistic projections. </w:t>
-      </w:r>
-      <w:r>
-        <w:rPr>
-          <w:rFonts w:ascii="Times New Roman" w:hAnsi="Times New Roman" w:cs="Times New Roman"/>
-          <w:i/>
-          <w:iCs/>
-        </w:rPr>
-        <w:t>Global Change Biology</w:t>
-      </w:r>
-      <w:r>
-        <w:rPr>
-          <w:rFonts w:ascii="Times New Roman" w:hAnsi="Times New Roman" w:cs="Times New Roman"/>
-        </w:rPr>
-        <w:t>, 24, 553–556.</w:t>
-      </w:r>
-    </w:p>
-    <w:p>
-      <w:pPr>
-        <w:pStyle w:val="Bibliography"/>
-        <w:rPr>
-          <w:rFonts w:ascii="Times New Roman" w:hAnsi="Times New Roman" w:cs="Times New Roman"/>
-        </w:rPr>
-      </w:pPr>
-      <w:proofErr w:type="spellStart"/>
-      <w:r>
-        <w:rPr>
-          <w:rFonts w:ascii="Times New Roman" w:hAnsi="Times New Roman" w:cs="Times New Roman"/>
-        </w:rPr>
-        <w:t>Lotze</w:t>
-      </w:r>
-      <w:proofErr w:type="spellEnd"/>
-      <w:r>
-        <w:rPr>
-          <w:rFonts w:ascii="Times New Roman" w:hAnsi="Times New Roman" w:cs="Times New Roman"/>
-        </w:rPr>
-        <w:t xml:space="preserve">, H.K., </w:t>
-      </w:r>
-      <w:proofErr w:type="spellStart"/>
-      <w:r>
-        <w:rPr>
-          <w:rFonts w:ascii="Times New Roman" w:hAnsi="Times New Roman" w:cs="Times New Roman"/>
-        </w:rPr>
-        <w:t>Tittensor</w:t>
-      </w:r>
-      <w:proofErr w:type="spellEnd"/>
-      <w:r>
-        <w:rPr>
-          <w:rFonts w:ascii="Times New Roman" w:hAnsi="Times New Roman" w:cs="Times New Roman"/>
-        </w:rPr>
-        <w:t xml:space="preserve">, D.P., </w:t>
-      </w:r>
-      <w:proofErr w:type="spellStart"/>
-      <w:r>
-        <w:rPr>
-          <w:rFonts w:ascii="Times New Roman" w:hAnsi="Times New Roman" w:cs="Times New Roman"/>
-        </w:rPr>
-        <w:t>Bryndum</w:t>
-      </w:r>
-      <w:proofErr w:type="spellEnd"/>
-      <w:r>
-        <w:rPr>
-          <w:rFonts w:ascii="Times New Roman" w:hAnsi="Times New Roman" w:cs="Times New Roman"/>
-        </w:rPr>
-        <w:t xml:space="preserve">-Buchholz, A., Eddy, T.D., Cheung, W.W.L., Galbraith, E.D., </w:t>
-      </w:r>
-      <w:r>
-        <w:rPr>
-          <w:rFonts w:ascii="Times New Roman" w:hAnsi="Times New Roman" w:cs="Times New Roman"/>
-          <w:i/>
-          <w:iCs/>
-        </w:rPr>
-        <w:t>et al.</w:t>
-      </w:r>
-      <w:r>
-        <w:rPr>
-          <w:rFonts w:ascii="Times New Roman" w:hAnsi="Times New Roman" w:cs="Times New Roman"/>
-        </w:rPr>
-        <w:t xml:space="preserve"> (2019). Global ensemble projections reveal trophic amplification of ocean biomass declines with climate change. </w:t>
-      </w:r>
-      <w:r>
-        <w:rPr>
-          <w:rFonts w:ascii="Times New Roman" w:hAnsi="Times New Roman" w:cs="Times New Roman"/>
-          <w:i/>
-          <w:iCs/>
-        </w:rPr>
-        <w:t>Proceedings of the National Academy of Sciences</w:t>
-      </w:r>
-      <w:r>
-        <w:rPr>
-          <w:rFonts w:ascii="Times New Roman" w:hAnsi="Times New Roman" w:cs="Times New Roman"/>
-        </w:rPr>
-        <w:t>, 116, 12907–12912.</w:t>
-      </w:r>
-    </w:p>
-    <w:p>
-      <w:pPr>
-        <w:pStyle w:val="Bibliography"/>
-        <w:rPr>
-          <w:rFonts w:ascii="Times New Roman" w:hAnsi="Times New Roman" w:cs="Times New Roman"/>
-        </w:rPr>
-      </w:pPr>
-      <w:r>
-        <w:rPr>
-          <w:rFonts w:ascii="Times New Roman" w:hAnsi="Times New Roman" w:cs="Times New Roman"/>
-        </w:rPr>
-        <w:t xml:space="preserve">Marshall, D.J. &amp; White, C.R. (2019a). Aquatic Life History Trajectories Are Shaped by Selection, Not Oxygen Limitation. </w:t>
-      </w:r>
-      <w:r>
-        <w:rPr>
-          <w:rFonts w:ascii="Times New Roman" w:hAnsi="Times New Roman" w:cs="Times New Roman"/>
-          <w:i/>
-          <w:iCs/>
-        </w:rPr>
-        <w:t>Trends in Ecology &amp; Evolution</w:t>
-      </w:r>
-      <w:r>
-        <w:rPr>
-          <w:rFonts w:ascii="Times New Roman" w:hAnsi="Times New Roman" w:cs="Times New Roman"/>
-        </w:rPr>
-        <w:t>.</w:t>
-      </w:r>
-    </w:p>
-    <w:p>
-      <w:pPr>
-        <w:pStyle w:val="Bibliography"/>
-        <w:rPr>
-          <w:rFonts w:ascii="Times New Roman" w:hAnsi="Times New Roman" w:cs="Times New Roman"/>
-        </w:rPr>
-      </w:pPr>
-      <w:r>
-        <w:rPr>
-          <w:rFonts w:ascii="Times New Roman" w:hAnsi="Times New Roman" w:cs="Times New Roman"/>
-        </w:rPr>
-        <w:t xml:space="preserve">Marshall, D.J. &amp; White, C.R. (2019b). Have We Outgrown the Existing Models of Growth? </w:t>
-      </w:r>
-      <w:r>
-        <w:rPr>
-          <w:rFonts w:ascii="Times New Roman" w:hAnsi="Times New Roman" w:cs="Times New Roman"/>
-          <w:i/>
-          <w:iCs/>
-        </w:rPr>
-        <w:t>Trends in Ecology &amp; Evolution</w:t>
-      </w:r>
-      <w:r>
-        <w:rPr>
-          <w:rFonts w:ascii="Times New Roman" w:hAnsi="Times New Roman" w:cs="Times New Roman"/>
-        </w:rPr>
-        <w:t>, 34, 102–111.</w:t>
-      </w:r>
-    </w:p>
-    <w:p>
-      <w:pPr>
-        <w:pStyle w:val="Bibliography"/>
-        <w:rPr>
-          <w:rFonts w:ascii="Times New Roman" w:hAnsi="Times New Roman" w:cs="Times New Roman"/>
-        </w:rPr>
-      </w:pPr>
-      <w:r>
-        <w:rPr>
-          <w:rFonts w:ascii="Times New Roman" w:hAnsi="Times New Roman" w:cs="Times New Roman"/>
-        </w:rPr>
-        <w:t xml:space="preserve">McCauley, D.J., Pinsky, M.L., </w:t>
-      </w:r>
-      <w:proofErr w:type="spellStart"/>
-      <w:r>
-        <w:rPr>
-          <w:rFonts w:ascii="Times New Roman" w:hAnsi="Times New Roman" w:cs="Times New Roman"/>
-        </w:rPr>
-        <w:t>Palumbi</w:t>
-      </w:r>
-      <w:proofErr w:type="spellEnd"/>
-      <w:r>
-        <w:rPr>
-          <w:rFonts w:ascii="Times New Roman" w:hAnsi="Times New Roman" w:cs="Times New Roman"/>
-        </w:rPr>
-        <w:t xml:space="preserve">, S.R., Estes, J.A., Joyce, F.H. &amp; Warner, R.R. (2015). Marine defaunation: Animal loss in the global ocean. </w:t>
-      </w:r>
-      <w:r>
-        <w:rPr>
-          <w:rFonts w:ascii="Times New Roman" w:hAnsi="Times New Roman" w:cs="Times New Roman"/>
-          <w:i/>
-          <w:iCs/>
-        </w:rPr>
-        <w:t>Science</w:t>
-      </w:r>
-      <w:r>
-        <w:rPr>
-          <w:rFonts w:ascii="Times New Roman" w:hAnsi="Times New Roman" w:cs="Times New Roman"/>
-        </w:rPr>
-        <w:t>, 347.</w:t>
-      </w:r>
-    </w:p>
-    <w:p>
-      <w:pPr>
-        <w:pStyle w:val="Bibliography"/>
-        <w:rPr>
-          <w:rFonts w:ascii="Times New Roman" w:hAnsi="Times New Roman" w:cs="Times New Roman"/>
-        </w:rPr>
-      </w:pPr>
-      <w:r>
-        <w:rPr>
-          <w:rFonts w:ascii="Times New Roman" w:hAnsi="Times New Roman" w:cs="Times New Roman"/>
-        </w:rPr>
-        <w:t xml:space="preserve">Metz, J.A.J. &amp; </w:t>
-      </w:r>
-      <w:proofErr w:type="spellStart"/>
-      <w:r>
-        <w:rPr>
-          <w:rFonts w:ascii="Times New Roman" w:hAnsi="Times New Roman" w:cs="Times New Roman"/>
-        </w:rPr>
-        <w:t>Diekmann</w:t>
-      </w:r>
-      <w:proofErr w:type="spellEnd"/>
-      <w:r>
-        <w:rPr>
-          <w:rFonts w:ascii="Times New Roman" w:hAnsi="Times New Roman" w:cs="Times New Roman"/>
-        </w:rPr>
-        <w:t xml:space="preserve">, O. (1986). </w:t>
-      </w:r>
-      <w:r>
-        <w:rPr>
-          <w:rFonts w:ascii="Times New Roman" w:hAnsi="Times New Roman" w:cs="Times New Roman"/>
-          <w:i/>
-          <w:iCs/>
-        </w:rPr>
-        <w:t>The dynamics of physiologically structured populations</w:t>
-      </w:r>
-      <w:r>
-        <w:rPr>
-          <w:rFonts w:ascii="Times New Roman" w:hAnsi="Times New Roman" w:cs="Times New Roman"/>
-        </w:rPr>
-        <w:t>. Springer-Verlag, Heidelberg, Germany.</w:t>
-      </w:r>
-    </w:p>
-    <w:p>
-      <w:pPr>
-        <w:pStyle w:val="Bibliography"/>
-        <w:rPr>
-          <w:rFonts w:ascii="Times New Roman" w:hAnsi="Times New Roman" w:cs="Times New Roman"/>
-        </w:rPr>
-      </w:pPr>
-      <w:proofErr w:type="spellStart"/>
-      <w:r>
-        <w:rPr>
-          <w:rFonts w:ascii="Times New Roman" w:hAnsi="Times New Roman" w:cs="Times New Roman"/>
-        </w:rPr>
-        <w:t>Mion</w:t>
-      </w:r>
-      <w:proofErr w:type="spellEnd"/>
-      <w:r>
-        <w:rPr>
-          <w:rFonts w:ascii="Times New Roman" w:hAnsi="Times New Roman" w:cs="Times New Roman"/>
-        </w:rPr>
-        <w:t xml:space="preserve">, M., Thorsen, A., Vitale, F., Dierking, J., Herrmann, J.P., </w:t>
-      </w:r>
-      <w:proofErr w:type="spellStart"/>
-      <w:r>
-        <w:rPr>
-          <w:rFonts w:ascii="Times New Roman" w:hAnsi="Times New Roman" w:cs="Times New Roman"/>
-        </w:rPr>
-        <w:t>Huwer</w:t>
-      </w:r>
-      <w:proofErr w:type="spellEnd"/>
-      <w:r>
-        <w:rPr>
-          <w:rFonts w:ascii="Times New Roman" w:hAnsi="Times New Roman" w:cs="Times New Roman"/>
-        </w:rPr>
-        <w:t xml:space="preserve">, B., </w:t>
-      </w:r>
-      <w:r>
-        <w:rPr>
-          <w:rFonts w:ascii="Times New Roman" w:hAnsi="Times New Roman" w:cs="Times New Roman"/>
-          <w:i/>
-          <w:iCs/>
-        </w:rPr>
-        <w:t>et al.</w:t>
-      </w:r>
-      <w:r>
-        <w:rPr>
-          <w:rFonts w:ascii="Times New Roman" w:hAnsi="Times New Roman" w:cs="Times New Roman"/>
-        </w:rPr>
-        <w:t xml:space="preserve"> (2018). Effect of fish length and nutritional condition on the fecundity of distressed Atlantic </w:t>
-      </w:r>
-      <w:r>
-        <w:rPr>
-          <w:rFonts w:ascii="Times New Roman" w:hAnsi="Times New Roman" w:cs="Times New Roman"/>
-        </w:rPr>
-        <w:lastRenderedPageBreak/>
-        <w:t xml:space="preserve">cod </w:t>
-      </w:r>
-      <w:proofErr w:type="spellStart"/>
-      <w:r>
-        <w:rPr>
-          <w:rFonts w:ascii="Times New Roman" w:hAnsi="Times New Roman" w:cs="Times New Roman"/>
-          <w:i/>
-          <w:iCs/>
-        </w:rPr>
-        <w:t>Gadus</w:t>
-      </w:r>
-      <w:proofErr w:type="spellEnd"/>
-      <w:r>
-        <w:rPr>
-          <w:rFonts w:ascii="Times New Roman" w:hAnsi="Times New Roman" w:cs="Times New Roman"/>
-          <w:i/>
-          <w:iCs/>
-        </w:rPr>
-        <w:t xml:space="preserve"> </w:t>
-      </w:r>
-      <w:proofErr w:type="spellStart"/>
-      <w:r>
-        <w:rPr>
-          <w:rFonts w:ascii="Times New Roman" w:hAnsi="Times New Roman" w:cs="Times New Roman"/>
-          <w:i/>
-          <w:iCs/>
-        </w:rPr>
-        <w:t>morhua</w:t>
-      </w:r>
-      <w:proofErr w:type="spellEnd"/>
-      <w:r>
-        <w:rPr>
-          <w:rFonts w:ascii="Times New Roman" w:hAnsi="Times New Roman" w:cs="Times New Roman"/>
-        </w:rPr>
-        <w:t xml:space="preserve"> from the Baltic Sea: POTENTIAL FECUNDITY OF BALTIC </w:t>
-      </w:r>
-      <w:r>
-        <w:rPr>
-          <w:rFonts w:ascii="Times New Roman" w:hAnsi="Times New Roman" w:cs="Times New Roman"/>
-          <w:i/>
-          <w:iCs/>
-        </w:rPr>
-        <w:t>G. MORHUA</w:t>
-      </w:r>
-      <w:r>
-        <w:rPr>
-          <w:rFonts w:ascii="Times New Roman" w:hAnsi="Times New Roman" w:cs="Times New Roman"/>
-        </w:rPr>
-        <w:t xml:space="preserve">. </w:t>
-      </w:r>
-      <w:r>
-        <w:rPr>
-          <w:rFonts w:ascii="Times New Roman" w:hAnsi="Times New Roman" w:cs="Times New Roman"/>
-          <w:i/>
-          <w:iCs/>
-        </w:rPr>
-        <w:t>Journal of Fish Biology</w:t>
-      </w:r>
-      <w:r>
-        <w:rPr>
-          <w:rFonts w:ascii="Times New Roman" w:hAnsi="Times New Roman" w:cs="Times New Roman"/>
-        </w:rPr>
-        <w:t>, 92, 1016–1034.</w:t>
-      </w:r>
-    </w:p>
-    <w:p>
-      <w:pPr>
-        <w:pStyle w:val="Bibliography"/>
-        <w:rPr>
-          <w:rFonts w:ascii="Times New Roman" w:hAnsi="Times New Roman" w:cs="Times New Roman"/>
           <w:lang w:val="sv-SE"/>
         </w:rPr>
-      </w:pPr>
-      <w:r>
-        <w:rPr>
-          <w:rFonts w:ascii="Times New Roman" w:hAnsi="Times New Roman" w:cs="Times New Roman"/>
-        </w:rPr>
-        <w:t xml:space="preserve">Neubauer, P. &amp; Andersen, K.H. (2019). Thermal performance of fish is explained by an interplay between physiology, behaviour and ecology. </w:t>
-      </w:r>
-      <w:proofErr w:type="spellStart"/>
+        <w:t xml:space="preserve">Neuenfeldt, S., Bartolino, V., Orio, A., Andersen, K.H., Andersen, N.G., Niiranen, S., </w:t>
+      </w:r>
       <w:r>
         <w:rPr>
           <w:rFonts w:ascii="Times New Roman" w:hAnsi="Times New Roman" w:cs="Times New Roman"/>
@@ -24237,35 +23472,62 @@
           <w:iCs/>
           <w:lang w:val="sv-SE"/>
         </w:rPr>
-        <w:t>Conserv</w:t>
-      </w:r>
-      <w:proofErr w:type="spellEnd"/>
+        <w:t>et al.</w:t>
+      </w:r>
+      <w:r>
+        <w:rPr>
+          <w:rFonts w:ascii="Times New Roman" w:hAnsi="Times New Roman" w:cs="Times New Roman"/>
+          <w:lang w:val="sv-SE"/>
+        </w:rPr>
+        <w:t xml:space="preserve"> </w:t>
+      </w:r>
+      <w:r>
+        <w:rPr>
+          <w:rFonts w:ascii="Times New Roman" w:hAnsi="Times New Roman" w:cs="Times New Roman"/>
+        </w:rPr>
+        <w:t xml:space="preserve">(2019). Feeding and growth of Atlantic cod (Gadus morhua L.) in the eastern Baltic Sea under environmental change. </w:t>
+      </w:r>
       <w:r>
         <w:rPr>
           <w:rFonts w:ascii="Times New Roman" w:hAnsi="Times New Roman" w:cs="Times New Roman"/>
           <w:i/>
           <w:iCs/>
-          <w:lang w:val="sv-SE"/>
-        </w:rPr>
-        <w:t xml:space="preserve"> </w:t>
-      </w:r>
-      <w:proofErr w:type="spellStart"/>
+        </w:rPr>
+        <w:t>ICES Journal of Marine Science</w:t>
+      </w:r>
+      <w:r>
+        <w:rPr>
+          <w:rFonts w:ascii="Times New Roman" w:hAnsi="Times New Roman" w:cs="Times New Roman"/>
+        </w:rPr>
+        <w:t>, fsz224.</w:t>
+      </w:r>
+    </w:p>
+    <w:p>
+      <w:pPr>
+        <w:pStyle w:val="Bibliography"/>
+        <w:rPr>
+          <w:rFonts w:ascii="Times New Roman" w:hAnsi="Times New Roman" w:cs="Times New Roman"/>
+        </w:rPr>
+      </w:pPr>
+      <w:r>
+        <w:rPr>
+          <w:rFonts w:ascii="Times New Roman" w:hAnsi="Times New Roman" w:cs="Times New Roman"/>
+        </w:rPr>
+        <w:t xml:space="preserve">Ohlberger, J. (2013). Climate warming and ectotherm body size – from individual physiology to community ecology. </w:t>
+      </w:r>
       <w:r>
         <w:rPr>
           <w:rFonts w:ascii="Times New Roman" w:hAnsi="Times New Roman" w:cs="Times New Roman"/>
           <w:i/>
           <w:iCs/>
-          <w:lang w:val="sv-SE"/>
-        </w:rPr>
-        <w:t>Physiol</w:t>
-      </w:r>
-      <w:proofErr w:type="spellEnd"/>
+        </w:rPr>
+        <w:t>Functional Ecology</w:t>
+      </w:r>
       <w:r>
         <w:rPr>
           <w:rFonts w:ascii="Times New Roman" w:hAnsi="Times New Roman" w:cs="Times New Roman"/>
-          <w:lang w:val="sv-SE"/>
-        </w:rPr>
-        <w:t>, 7.</w:t>
+        </w:rPr>
+        <w:t>, 27, 991–1001.</w:t>
       </w:r>
     </w:p>
     <w:p>
@@ -24275,103 +23537,39 @@
           <w:rFonts w:ascii="Times New Roman" w:hAnsi="Times New Roman" w:cs="Times New Roman"/>
         </w:rPr>
       </w:pPr>
-      <w:proofErr w:type="spellStart"/>
       <w:r>
         <w:rPr>
           <w:rFonts w:ascii="Times New Roman" w:hAnsi="Times New Roman" w:cs="Times New Roman"/>
-          <w:lang w:val="sv-SE"/>
-        </w:rPr>
-        <w:t>Neuenfeldt</w:t>
-      </w:r>
-      <w:proofErr w:type="spellEnd"/>
-      <w:r>
-        <w:rPr>
-          <w:rFonts w:ascii="Times New Roman" w:hAnsi="Times New Roman" w:cs="Times New Roman"/>
-          <w:lang w:val="sv-SE"/>
-        </w:rPr>
-        <w:t xml:space="preserve">, S., </w:t>
-      </w:r>
-      <w:proofErr w:type="spellStart"/>
-      <w:r>
-        <w:rPr>
-          <w:rFonts w:ascii="Times New Roman" w:hAnsi="Times New Roman" w:cs="Times New Roman"/>
-          <w:lang w:val="sv-SE"/>
-        </w:rPr>
-        <w:t>Bartolino</w:t>
-      </w:r>
-      <w:proofErr w:type="spellEnd"/>
-      <w:r>
-        <w:rPr>
-          <w:rFonts w:ascii="Times New Roman" w:hAnsi="Times New Roman" w:cs="Times New Roman"/>
-          <w:lang w:val="sv-SE"/>
-        </w:rPr>
-        <w:t xml:space="preserve">, V., </w:t>
-      </w:r>
-      <w:proofErr w:type="spellStart"/>
-      <w:r>
-        <w:rPr>
-          <w:rFonts w:ascii="Times New Roman" w:hAnsi="Times New Roman" w:cs="Times New Roman"/>
-          <w:lang w:val="sv-SE"/>
-        </w:rPr>
-        <w:t>Orio</w:t>
-      </w:r>
-      <w:proofErr w:type="spellEnd"/>
-      <w:r>
-        <w:rPr>
-          <w:rFonts w:ascii="Times New Roman" w:hAnsi="Times New Roman" w:cs="Times New Roman"/>
-          <w:lang w:val="sv-SE"/>
-        </w:rPr>
-        <w:t xml:space="preserve">, A., Andersen, K.H., Andersen, N.G., Niiranen, S., </w:t>
+        </w:rPr>
+        <w:t xml:space="preserve">Perrin, N. (1995). About Berrigan and Charnov’s life-history puzzle. </w:t>
       </w:r>
       <w:r>
         <w:rPr>
           <w:rFonts w:ascii="Times New Roman" w:hAnsi="Times New Roman" w:cs="Times New Roman"/>
           <w:i/>
           <w:iCs/>
-          <w:lang w:val="sv-SE"/>
-        </w:rPr>
-        <w:t>et al.</w:t>
+        </w:rPr>
+        <w:t>Oikos</w:t>
       </w:r>
       <w:r>
         <w:rPr>
           <w:rFonts w:ascii="Times New Roman" w:hAnsi="Times New Roman" w:cs="Times New Roman"/>
-          <w:lang w:val="sv-SE"/>
-        </w:rPr>
-        <w:t xml:space="preserve"> </w:t>
-      </w:r>
-      <w:r>
+        </w:rPr>
+        <w:t>, 137–139.</w:t>
+      </w:r>
+    </w:p>
+    <w:p>
+      <w:pPr>
+        <w:pStyle w:val="Bibliography"/>
         <w:rPr>
           <w:rFonts w:ascii="Times New Roman" w:hAnsi="Times New Roman" w:cs="Times New Roman"/>
         </w:rPr>
-        <w:t>(2019). Feeding and growth of Atlantic cod (</w:t>
-      </w:r>
-      <w:proofErr w:type="spellStart"/>
+      </w:pPr>
       <w:r>
         <w:rPr>
           <w:rFonts w:ascii="Times New Roman" w:hAnsi="Times New Roman" w:cs="Times New Roman"/>
         </w:rPr>
-        <w:t>Gadus</w:t>
-      </w:r>
-      <w:proofErr w:type="spellEnd"/>
-      <w:r>
-        <w:rPr>
-          <w:rFonts w:ascii="Times New Roman" w:hAnsi="Times New Roman" w:cs="Times New Roman"/>
-        </w:rPr>
-        <w:t xml:space="preserve"> </w:t>
-      </w:r>
-      <w:proofErr w:type="spellStart"/>
-      <w:r>
-        <w:rPr>
-          <w:rFonts w:ascii="Times New Roman" w:hAnsi="Times New Roman" w:cs="Times New Roman"/>
-        </w:rPr>
-        <w:t>morhua</w:t>
-      </w:r>
-      <w:proofErr w:type="spellEnd"/>
-      <w:r>
-        <w:rPr>
-          <w:rFonts w:ascii="Times New Roman" w:hAnsi="Times New Roman" w:cs="Times New Roman"/>
-        </w:rPr>
-        <w:t xml:space="preserve"> L.) in the eastern Baltic Sea under environmental change. </w:t>
+        <w:t xml:space="preserve">Pinsky, M.L., Worm, B., Fogarty, M.J., Sarmiento, J.L. &amp; Levin, S.A. (2013). Marine Taxa Track Local Climate Velocities. </w:t>
       </w:r>
       <w:r>
         <w:rPr>
@@ -24379,13 +23577,13 @@
           <w:i/>
           <w:iCs/>
         </w:rPr>
-        <w:t>ICES Journal of Marine Science</w:t>
+        <w:t>Science</w:t>
       </w:r>
       <w:r>
         <w:rPr>
           <w:rFonts w:ascii="Times New Roman" w:hAnsi="Times New Roman" w:cs="Times New Roman"/>
         </w:rPr>
-        <w:t>, fsz224.</w:t>
+        <w:t>, 341, 1239–1242.</w:t>
       </w:r>
     </w:p>
     <w:p>
@@ -24395,19 +23593,11 @@
           <w:rFonts w:ascii="Times New Roman" w:hAnsi="Times New Roman" w:cs="Times New Roman"/>
         </w:rPr>
       </w:pPr>
-      <w:proofErr w:type="spellStart"/>
       <w:r>
         <w:rPr>
           <w:rFonts w:ascii="Times New Roman" w:hAnsi="Times New Roman" w:cs="Times New Roman"/>
         </w:rPr>
-        <w:t>Ohlberger</w:t>
-      </w:r>
-      <w:proofErr w:type="spellEnd"/>
-      <w:r>
-        <w:rPr>
-          <w:rFonts w:ascii="Times New Roman" w:hAnsi="Times New Roman" w:cs="Times New Roman"/>
-        </w:rPr>
-        <w:t xml:space="preserve">, J. (2013). Climate warming and ectotherm body size – from individual physiology to community ecology. </w:t>
+        <w:t xml:space="preserve">Pontavice, H. du, Gascuel, D., Reygondeau, G., Maureaud, A. &amp; Cheung, W.W.L. (2019). Climate change undermines the global functioning of marine food webs. </w:t>
       </w:r>
       <w:r>
         <w:rPr>
@@ -24415,13 +23605,13 @@
           <w:i/>
           <w:iCs/>
         </w:rPr>
-        <w:t>Functional Ecology</w:t>
+        <w:t>Global Change Biology</w:t>
       </w:r>
       <w:r>
         <w:rPr>
           <w:rFonts w:ascii="Times New Roman" w:hAnsi="Times New Roman" w:cs="Times New Roman"/>
         </w:rPr>
-        <w:t>, 27, 991–1001.</w:t>
+        <w:t>.</w:t>
       </w:r>
     </w:p>
     <w:p>
@@ -24435,21 +23625,7 @@
         <w:rPr>
           <w:rFonts w:ascii="Times New Roman" w:hAnsi="Times New Roman" w:cs="Times New Roman"/>
         </w:rPr>
-        <w:t xml:space="preserve">Perrin, N. (1995). About Berrigan and </w:t>
-      </w:r>
-      <w:proofErr w:type="spellStart"/>
-      <w:r>
-        <w:rPr>
-          <w:rFonts w:ascii="Times New Roman" w:hAnsi="Times New Roman" w:cs="Times New Roman"/>
-        </w:rPr>
-        <w:t>Charnov’s</w:t>
-      </w:r>
-      <w:proofErr w:type="spellEnd"/>
-      <w:r>
-        <w:rPr>
-          <w:rFonts w:ascii="Times New Roman" w:hAnsi="Times New Roman" w:cs="Times New Roman"/>
-        </w:rPr>
-        <w:t xml:space="preserve"> life-history puzzle. </w:t>
+        <w:t xml:space="preserve">R Core Team. (2018). </w:t>
       </w:r>
       <w:r>
         <w:rPr>
@@ -24457,13 +23633,13 @@
           <w:i/>
           <w:iCs/>
         </w:rPr>
-        <w:t>Oikos</w:t>
+        <w:t>R: A Language and Environment for Statistical Computing. R Foundation for Statistical Computing</w:t>
       </w:r>
       <w:r>
         <w:rPr>
           <w:rFonts w:ascii="Times New Roman" w:hAnsi="Times New Roman" w:cs="Times New Roman"/>
         </w:rPr>
-        <w:t>, 137–139.</w:t>
+        <w:t>. Vienna, Austria.</w:t>
       </w:r>
     </w:p>
     <w:p>
@@ -24477,7 +23653,7 @@
         <w:rPr>
           <w:rFonts w:ascii="Times New Roman" w:hAnsi="Times New Roman" w:cs="Times New Roman"/>
         </w:rPr>
-        <w:t xml:space="preserve">Pinsky, M.L., Worm, B., Fogarty, M.J., Sarmiento, J.L. &amp; Levin, S.A. (2013). Marine Taxa Track Local Climate Velocities. </w:t>
+        <w:t xml:space="preserve">Reum, J.C.P., Blanchard, J.L., Holsman, K.K., Aydin, K. &amp; Punt, A.E. (2019). Species‐specific ontogenetic diet shifts attenuate trophic cascades and lengthen food chains in exploited ecosystems. </w:t>
       </w:r>
       <w:r>
         <w:rPr>
@@ -24485,13 +23661,13 @@
           <w:i/>
           <w:iCs/>
         </w:rPr>
-        <w:t>Science</w:t>
+        <w:t>Oikos</w:t>
       </w:r>
       <w:r>
         <w:rPr>
           <w:rFonts w:ascii="Times New Roman" w:hAnsi="Times New Roman" w:cs="Times New Roman"/>
         </w:rPr>
-        <w:t>, 341, 1239–1242.</w:t>
+        <w:t>, 128, 1051–1064.</w:t>
       </w:r>
     </w:p>
     <w:p>
@@ -24501,61 +23677,11 @@
           <w:rFonts w:ascii="Times New Roman" w:hAnsi="Times New Roman" w:cs="Times New Roman"/>
         </w:rPr>
       </w:pPr>
-      <w:proofErr w:type="spellStart"/>
       <w:r>
         <w:rPr>
           <w:rFonts w:ascii="Times New Roman" w:hAnsi="Times New Roman" w:cs="Times New Roman"/>
         </w:rPr>
-        <w:t>Pontavice</w:t>
-      </w:r>
-      <w:proofErr w:type="spellEnd"/>
-      <w:r>
-        <w:rPr>
-          <w:rFonts w:ascii="Times New Roman" w:hAnsi="Times New Roman" w:cs="Times New Roman"/>
-        </w:rPr>
-        <w:t xml:space="preserve">, H. du, </w:t>
-      </w:r>
-      <w:proofErr w:type="spellStart"/>
-      <w:r>
-        <w:rPr>
-          <w:rFonts w:ascii="Times New Roman" w:hAnsi="Times New Roman" w:cs="Times New Roman"/>
-        </w:rPr>
-        <w:t>Gascuel</w:t>
-      </w:r>
-      <w:proofErr w:type="spellEnd"/>
-      <w:r>
-        <w:rPr>
-          <w:rFonts w:ascii="Times New Roman" w:hAnsi="Times New Roman" w:cs="Times New Roman"/>
-        </w:rPr>
-        <w:t xml:space="preserve">, D., </w:t>
-      </w:r>
-      <w:proofErr w:type="spellStart"/>
-      <w:r>
-        <w:rPr>
-          <w:rFonts w:ascii="Times New Roman" w:hAnsi="Times New Roman" w:cs="Times New Roman"/>
-        </w:rPr>
-        <w:t>Reygondeau</w:t>
-      </w:r>
-      <w:proofErr w:type="spellEnd"/>
-      <w:r>
-        <w:rPr>
-          <w:rFonts w:ascii="Times New Roman" w:hAnsi="Times New Roman" w:cs="Times New Roman"/>
-        </w:rPr>
-        <w:t xml:space="preserve">, G., </w:t>
-      </w:r>
-      <w:proofErr w:type="spellStart"/>
-      <w:r>
-        <w:rPr>
-          <w:rFonts w:ascii="Times New Roman" w:hAnsi="Times New Roman" w:cs="Times New Roman"/>
-        </w:rPr>
-        <w:t>Maureaud</w:t>
-      </w:r>
-      <w:proofErr w:type="spellEnd"/>
-      <w:r>
-        <w:rPr>
-          <w:rFonts w:ascii="Times New Roman" w:hAnsi="Times New Roman" w:cs="Times New Roman"/>
-        </w:rPr>
-        <w:t xml:space="preserve">, A. &amp; Cheung, W.W.L. (2019). Climate change undermines the global functioning of marine food webs. </w:t>
+        <w:t xml:space="preserve">Savage, V.M., Gillooly, J.F., Brown, J.H., West, G.B. &amp; Charnov, E.L. (2004). Effects of body size and temperature on population growth. </w:t>
       </w:r>
       <w:r>
         <w:rPr>
@@ -24563,13 +23689,13 @@
           <w:i/>
           <w:iCs/>
         </w:rPr>
-        <w:t>Global Change Biology</w:t>
+        <w:t>The American Naturalist</w:t>
       </w:r>
       <w:r>
         <w:rPr>
           <w:rFonts w:ascii="Times New Roman" w:hAnsi="Times New Roman" w:cs="Times New Roman"/>
         </w:rPr>
-        <w:t>.</w:t>
+        <w:t>, 163, 429–441.</w:t>
       </w:r>
     </w:p>
     <w:p>
@@ -24583,7 +23709,7 @@
         <w:rPr>
           <w:rFonts w:ascii="Times New Roman" w:hAnsi="Times New Roman" w:cs="Times New Roman"/>
         </w:rPr>
-        <w:t xml:space="preserve">R Core Team. (2018). </w:t>
+        <w:t xml:space="preserve">Scott, F., Blanchard, J. &amp; Andersen, K. (2019). </w:t>
       </w:r>
       <w:r>
         <w:rPr>
@@ -24591,13 +23717,13 @@
           <w:i/>
           <w:iCs/>
         </w:rPr>
-        <w:t>R: A Language and Environment for Statistical Computing. R Foundation for Statistical Computing</w:t>
+        <w:t>mizer: Multi-Species sIZE Spectrum Modelling in R</w:t>
       </w:r>
       <w:r>
         <w:rPr>
           <w:rFonts w:ascii="Times New Roman" w:hAnsi="Times New Roman" w:cs="Times New Roman"/>
         </w:rPr>
-        <w:t>. Vienna, Austria.</w:t>
+        <w:t>. R. .</w:t>
       </w:r>
     </w:p>
     <w:p>
@@ -24607,33 +23733,11 @@
           <w:rFonts w:ascii="Times New Roman" w:hAnsi="Times New Roman" w:cs="Times New Roman"/>
         </w:rPr>
       </w:pPr>
-      <w:proofErr w:type="spellStart"/>
       <w:r>
         <w:rPr>
           <w:rFonts w:ascii="Times New Roman" w:hAnsi="Times New Roman" w:cs="Times New Roman"/>
         </w:rPr>
-        <w:t>Reum</w:t>
-      </w:r>
-      <w:proofErr w:type="spellEnd"/>
-      <w:r>
-        <w:rPr>
-          <w:rFonts w:ascii="Times New Roman" w:hAnsi="Times New Roman" w:cs="Times New Roman"/>
-        </w:rPr>
-        <w:t xml:space="preserve">, J.C.P., Blanchard, J.L., </w:t>
-      </w:r>
-      <w:proofErr w:type="spellStart"/>
-      <w:r>
-        <w:rPr>
-          <w:rFonts w:ascii="Times New Roman" w:hAnsi="Times New Roman" w:cs="Times New Roman"/>
-        </w:rPr>
-        <w:t>Holsman</w:t>
-      </w:r>
-      <w:proofErr w:type="spellEnd"/>
-      <w:r>
-        <w:rPr>
-          <w:rFonts w:ascii="Times New Roman" w:hAnsi="Times New Roman" w:cs="Times New Roman"/>
-        </w:rPr>
-        <w:t xml:space="preserve">, K.K., Aydin, K. &amp; Punt, A.E. (2019). Species‐specific ontogenetic diet shifts attenuate trophic cascades and lengthen food chains in exploited ecosystems. </w:t>
+        <w:t xml:space="preserve">Scott, F., Blanchard, J.L. &amp; Andersen, K.Haste. (2014). mizer: An R package for multispecies, trait-based and community size spectrum ecological modelling. </w:t>
       </w:r>
       <w:r>
         <w:rPr>
@@ -24641,13 +23745,13 @@
           <w:i/>
           <w:iCs/>
         </w:rPr>
-        <w:t>Oikos</w:t>
+        <w:t>Methods in Ecology and Evolution</w:t>
       </w:r>
       <w:r>
         <w:rPr>
           <w:rFonts w:ascii="Times New Roman" w:hAnsi="Times New Roman" w:cs="Times New Roman"/>
         </w:rPr>
-        <w:t>, 128, 1051–1064.</w:t>
+        <w:t>, 5, 1121–1125.</w:t>
       </w:r>
     </w:p>
     <w:p>
@@ -24661,35 +23765,7 @@
         <w:rPr>
           <w:rFonts w:ascii="Times New Roman" w:hAnsi="Times New Roman" w:cs="Times New Roman"/>
         </w:rPr>
-        <w:t xml:space="preserve">Savage, V.M., </w:t>
-      </w:r>
-      <w:proofErr w:type="spellStart"/>
-      <w:r>
-        <w:rPr>
-          <w:rFonts w:ascii="Times New Roman" w:hAnsi="Times New Roman" w:cs="Times New Roman"/>
-        </w:rPr>
-        <w:t>Gillooly</w:t>
-      </w:r>
-      <w:proofErr w:type="spellEnd"/>
-      <w:r>
-        <w:rPr>
-          <w:rFonts w:ascii="Times New Roman" w:hAnsi="Times New Roman" w:cs="Times New Roman"/>
-        </w:rPr>
-        <w:t xml:space="preserve">, J.F., Brown, J.H., West, G.B. &amp; </w:t>
-      </w:r>
-      <w:proofErr w:type="spellStart"/>
-      <w:r>
-        <w:rPr>
-          <w:rFonts w:ascii="Times New Roman" w:hAnsi="Times New Roman" w:cs="Times New Roman"/>
-        </w:rPr>
-        <w:t>Charnov</w:t>
-      </w:r>
-      <w:proofErr w:type="spellEnd"/>
-      <w:r>
-        <w:rPr>
-          <w:rFonts w:ascii="Times New Roman" w:hAnsi="Times New Roman" w:cs="Times New Roman"/>
-        </w:rPr>
-        <w:t xml:space="preserve">, E.L. (2004). Effects of body size and temperature on population growth. </w:t>
+        <w:t xml:space="preserve">Spence, M.A., Blanchard, J.L., Rossberg, A.G., Heath, M.R., Heymans, J.J., Mackinson, S., </w:t>
       </w:r>
       <w:r>
         <w:rPr>
@@ -24697,78 +23773,28 @@
           <w:i/>
           <w:iCs/>
         </w:rPr>
-        <w:t>The American Naturalist</w:t>
+        <w:t>et al.</w:t>
       </w:r>
       <w:r>
         <w:rPr>
           <w:rFonts w:ascii="Times New Roman" w:hAnsi="Times New Roman" w:cs="Times New Roman"/>
         </w:rPr>
-        <w:t>, 163, 429–441.</w:t>
-      </w:r>
-    </w:p>
-    <w:p>
-      <w:pPr>
-        <w:pStyle w:val="Bibliography"/>
-        <w:rPr>
-          <w:rFonts w:ascii="Times New Roman" w:hAnsi="Times New Roman" w:cs="Times New Roman"/>
-        </w:rPr>
-      </w:pPr>
-      <w:r>
-        <w:rPr>
-          <w:rFonts w:ascii="Times New Roman" w:hAnsi="Times New Roman" w:cs="Times New Roman"/>
-        </w:rPr>
-        <w:t xml:space="preserve">Scott, F., Blanchard, J. &amp; Andersen, K. (2019). </w:t>
-      </w:r>
-      <w:proofErr w:type="spellStart"/>
+        <w:t xml:space="preserve"> (2018). A general framework for combining ecosystem models. </w:t>
+      </w:r>
       <w:r>
         <w:rPr>
           <w:rFonts w:ascii="Times New Roman" w:hAnsi="Times New Roman" w:cs="Times New Roman"/>
           <w:i/>
           <w:iCs/>
         </w:rPr>
-        <w:t>mizer</w:t>
-      </w:r>
-      <w:proofErr w:type="spellEnd"/>
+        <w:t>Fish Fish</w:t>
+      </w:r>
       <w:r>
         <w:rPr>
           <w:rFonts w:ascii="Times New Roman" w:hAnsi="Times New Roman" w:cs="Times New Roman"/>
-          <w:i/>
-          <w:iCs/>
-        </w:rPr>
-        <w:t xml:space="preserve">: Multi-Species </w:t>
-      </w:r>
-      <w:proofErr w:type="spellStart"/>
-      <w:r>
-        <w:rPr>
-          <w:rFonts w:ascii="Times New Roman" w:hAnsi="Times New Roman" w:cs="Times New Roman"/>
-          <w:i/>
-          <w:iCs/>
-        </w:rPr>
-        <w:t>sIZE</w:t>
-      </w:r>
-      <w:proofErr w:type="spellEnd"/>
-      <w:r>
-        <w:rPr>
-          <w:rFonts w:ascii="Times New Roman" w:hAnsi="Times New Roman" w:cs="Times New Roman"/>
-          <w:i/>
-          <w:iCs/>
-        </w:rPr>
-        <w:t xml:space="preserve"> Spectrum Modelling in R</w:t>
-      </w:r>
-      <w:r>
-        <w:rPr>
-          <w:rFonts w:ascii="Times New Roman" w:hAnsi="Times New Roman" w:cs="Times New Roman"/>
-        </w:rPr>
-        <w:t xml:space="preserve">. </w:t>
-      </w:r>
-      <w:proofErr w:type="gramStart"/>
-      <w:r>
-        <w:rPr>
-          <w:rFonts w:ascii="Times New Roman" w:hAnsi="Times New Roman" w:cs="Times New Roman"/>
-        </w:rPr>
-        <w:t>R. .</w:t>
-      </w:r>
-      <w:proofErr w:type="gramEnd"/>
+        </w:rPr>
+        <w:t>, 19, 1031–1042.</w:t>
+      </w:r>
     </w:p>
     <w:p>
       <w:pPr>
@@ -24781,167 +23807,7 @@
         <w:rPr>
           <w:rFonts w:ascii="Times New Roman" w:hAnsi="Times New Roman" w:cs="Times New Roman"/>
         </w:rPr>
-        <w:t xml:space="preserve">Scott, F., Blanchard, J.L. &amp; Andersen, </w:t>
-      </w:r>
-      <w:proofErr w:type="spellStart"/>
-      <w:proofErr w:type="gramStart"/>
-      <w:r>
-        <w:rPr>
-          <w:rFonts w:ascii="Times New Roman" w:hAnsi="Times New Roman" w:cs="Times New Roman"/>
-        </w:rPr>
-        <w:t>K.Haste</w:t>
-      </w:r>
-      <w:proofErr w:type="spellEnd"/>
-      <w:proofErr w:type="gramEnd"/>
-      <w:r>
-        <w:rPr>
-          <w:rFonts w:ascii="Times New Roman" w:hAnsi="Times New Roman" w:cs="Times New Roman"/>
-        </w:rPr>
-        <w:t xml:space="preserve">. (2014). </w:t>
-      </w:r>
-      <w:proofErr w:type="spellStart"/>
-      <w:r>
-        <w:rPr>
-          <w:rFonts w:ascii="Times New Roman" w:hAnsi="Times New Roman" w:cs="Times New Roman"/>
-        </w:rPr>
-        <w:t>mizer</w:t>
-      </w:r>
-      <w:proofErr w:type="spellEnd"/>
-      <w:r>
-        <w:rPr>
-          <w:rFonts w:ascii="Times New Roman" w:hAnsi="Times New Roman" w:cs="Times New Roman"/>
-        </w:rPr>
-        <w:t xml:space="preserve">: An R package for multispecies, trait-based and community size spectrum ecological modelling. </w:t>
-      </w:r>
-      <w:r>
-        <w:rPr>
-          <w:rFonts w:ascii="Times New Roman" w:hAnsi="Times New Roman" w:cs="Times New Roman"/>
-          <w:i/>
-          <w:iCs/>
-        </w:rPr>
-        <w:t>Methods in Ecology and Evolution</w:t>
-      </w:r>
-      <w:r>
-        <w:rPr>
-          <w:rFonts w:ascii="Times New Roman" w:hAnsi="Times New Roman" w:cs="Times New Roman"/>
-        </w:rPr>
-        <w:t>, 5, 1121–1125.</w:t>
-      </w:r>
-    </w:p>
-    <w:p>
-      <w:pPr>
-        <w:pStyle w:val="Bibliography"/>
-        <w:rPr>
-          <w:rFonts w:ascii="Times New Roman" w:hAnsi="Times New Roman" w:cs="Times New Roman"/>
-        </w:rPr>
-      </w:pPr>
-      <w:r>
-        <w:rPr>
-          <w:rFonts w:ascii="Times New Roman" w:hAnsi="Times New Roman" w:cs="Times New Roman"/>
-        </w:rPr>
-        <w:t xml:space="preserve">Spence, M.A., Blanchard, J.L., </w:t>
-      </w:r>
-      <w:proofErr w:type="spellStart"/>
-      <w:r>
-        <w:rPr>
-          <w:rFonts w:ascii="Times New Roman" w:hAnsi="Times New Roman" w:cs="Times New Roman"/>
-        </w:rPr>
-        <w:t>Rossberg</w:t>
-      </w:r>
-      <w:proofErr w:type="spellEnd"/>
-      <w:r>
-        <w:rPr>
-          <w:rFonts w:ascii="Times New Roman" w:hAnsi="Times New Roman" w:cs="Times New Roman"/>
-        </w:rPr>
-        <w:t xml:space="preserve">, A.G., Heath, M.R., Heymans, J.J., </w:t>
-      </w:r>
-      <w:proofErr w:type="spellStart"/>
-      <w:r>
-        <w:rPr>
-          <w:rFonts w:ascii="Times New Roman" w:hAnsi="Times New Roman" w:cs="Times New Roman"/>
-        </w:rPr>
-        <w:t>Mackinson</w:t>
-      </w:r>
-      <w:proofErr w:type="spellEnd"/>
-      <w:r>
-        <w:rPr>
-          <w:rFonts w:ascii="Times New Roman" w:hAnsi="Times New Roman" w:cs="Times New Roman"/>
-        </w:rPr>
-        <w:t xml:space="preserve">, S., </w:t>
-      </w:r>
-      <w:r>
-        <w:rPr>
-          <w:rFonts w:ascii="Times New Roman" w:hAnsi="Times New Roman" w:cs="Times New Roman"/>
-          <w:i/>
-          <w:iCs/>
-        </w:rPr>
-        <w:t>et al.</w:t>
-      </w:r>
-      <w:r>
-        <w:rPr>
-          <w:rFonts w:ascii="Times New Roman" w:hAnsi="Times New Roman" w:cs="Times New Roman"/>
-        </w:rPr>
-        <w:t xml:space="preserve"> (2018). A general framework for combining ecosystem models. </w:t>
-      </w:r>
-      <w:r>
-        <w:rPr>
-          <w:rFonts w:ascii="Times New Roman" w:hAnsi="Times New Roman" w:cs="Times New Roman"/>
-          <w:i/>
-          <w:iCs/>
-        </w:rPr>
-        <w:t xml:space="preserve">Fish </w:t>
-      </w:r>
-      <w:proofErr w:type="spellStart"/>
-      <w:r>
-        <w:rPr>
-          <w:rFonts w:ascii="Times New Roman" w:hAnsi="Times New Roman" w:cs="Times New Roman"/>
-          <w:i/>
-          <w:iCs/>
-        </w:rPr>
-        <w:t>Fish</w:t>
-      </w:r>
-      <w:proofErr w:type="spellEnd"/>
-      <w:r>
-        <w:rPr>
-          <w:rFonts w:ascii="Times New Roman" w:hAnsi="Times New Roman" w:cs="Times New Roman"/>
-        </w:rPr>
-        <w:t>, 19, 1031–1042.</w:t>
-      </w:r>
-    </w:p>
-    <w:p>
-      <w:pPr>
-        <w:pStyle w:val="Bibliography"/>
-        <w:rPr>
-          <w:rFonts w:ascii="Times New Roman" w:hAnsi="Times New Roman" w:cs="Times New Roman"/>
-        </w:rPr>
-      </w:pPr>
-      <w:proofErr w:type="spellStart"/>
-      <w:r>
-        <w:rPr>
-          <w:rFonts w:ascii="Times New Roman" w:hAnsi="Times New Roman" w:cs="Times New Roman"/>
-        </w:rPr>
-        <w:t>Svedäng</w:t>
-      </w:r>
-      <w:proofErr w:type="spellEnd"/>
-      <w:r>
-        <w:rPr>
-          <w:rFonts w:ascii="Times New Roman" w:hAnsi="Times New Roman" w:cs="Times New Roman"/>
-        </w:rPr>
-        <w:t xml:space="preserve">, H. &amp; </w:t>
-      </w:r>
-      <w:proofErr w:type="spellStart"/>
-      <w:r>
-        <w:rPr>
-          <w:rFonts w:ascii="Times New Roman" w:hAnsi="Times New Roman" w:cs="Times New Roman"/>
-        </w:rPr>
-        <w:t>Hornborg</w:t>
-      </w:r>
-      <w:proofErr w:type="spellEnd"/>
-      <w:r>
-        <w:rPr>
-          <w:rFonts w:ascii="Times New Roman" w:hAnsi="Times New Roman" w:cs="Times New Roman"/>
-        </w:rPr>
-        <w:t xml:space="preserve">, S. (2014). Selective fishing induces density-dependent growth. </w:t>
+        <w:t xml:space="preserve">Svedäng, H. &amp; Hornborg, S. (2014). Selective fishing induces density-dependent growth. </w:t>
       </w:r>
       <w:r>
         <w:rPr>
@@ -25187,128 +24053,64 @@
           <w:rFonts w:ascii="Times New Roman" w:cs="Times New Roman"/>
           <w:sz w:val="22"/>
         </w:rPr>
-        <w:t>(</w:t>
-      </w:r>
-      <w:proofErr w:type="spellStart"/>
+        <w:t>(Svedäng &amp; Hornborg 2014; van Gemert &amp; Andersen 2018)</w:t>
+      </w:r>
+      <w:r>
+        <w:rPr>
+          <w:rFonts w:cstheme="minorHAnsi"/>
+          <w:bCs/>
+          <w:sz w:val="22"/>
+          <w:szCs w:val="22"/>
+          <w:lang w:val="en-US"/>
+        </w:rPr>
+        <w:fldChar w:fldCharType="end"/>
+      </w:r>
+      <w:r>
+        <w:rPr>
+          <w:rFonts w:cstheme="minorHAnsi"/>
+          <w:bCs/>
+          <w:sz w:val="22"/>
+          <w:szCs w:val="22"/>
+          <w:lang w:val="en-US"/>
+        </w:rPr>
+        <w:t xml:space="preserve">. This can in turn alter the strength of interactions on a species level, as these typically are strongly dependent on body size and changes during ontogeny of an individual </w:t>
+      </w:r>
+      <w:r>
+        <w:rPr>
+          <w:rFonts w:cstheme="minorHAnsi"/>
+          <w:bCs/>
+          <w:sz w:val="22"/>
+          <w:szCs w:val="22"/>
+          <w:lang w:val="en-US"/>
+        </w:rPr>
+        <w:fldChar w:fldCharType="begin"/>
+      </w:r>
+      <w:r>
+        <w:rPr>
+          <w:rFonts w:cstheme="minorHAnsi"/>
+          <w:bCs/>
+          <w:sz w:val="22"/>
+          <w:szCs w:val="22"/>
+          <w:lang w:val="en-US"/>
+        </w:rPr>
+        <w:instrText xml:space="preserve"> ADDIN ZOTERO_ITEM CSL_CITATION {"citationID":"Pa9VeWGx","properties":{"formattedCitation":"(Werner &amp; Gilliam 1984; Hartvig {\\i{}et al.} 2011)","plainCitation":"(Werner &amp; Gilliam 1984; Hartvig et al. 2011)","noteIndex":0},"citationItems":[{"id":800,"uris":["http://zotero.org/users/6116610/items/2IECTKI2"],"uri":["http://zotero.org/users/6116610/items/2IECTKI2"],"itemData":{"id":800,"type":"article-journal","container-title":"Annual Review of Ecology and Systematics","page":"393–425","title":"The ontogenetic nice and species interactions in size-structured populations","volume":"15","author":[{"family":"Werner","given":"E E"},{"family":"Gilliam","given":"J F"}],"issued":{"date-parts":[["1984"]]}}},{"id":699,"uris":["http://zotero.org/users/6116610/items/DI6PRUI4"],"uri":["http://zotero.org/users/6116610/items/DI6PRUI4"],"itemData":{"id":699,"type":"article-journal","abstract":"We synthesise traditional unstructured food webs, allometric body size scaling, trait-based modelling, and physiologically structured modelling to provide a novel and ecologically relevant tool for sizestructured food webs. The framework allows food web models to include ontogenetic growth and life-history omnivory at the individual level by resolving the population structure of each species as a sizespectrum. Each species is characterised by the trait ‘size at maturation’, and all model parameters are made species independent through scaling with individual body size and size at maturation. Parameter values are determined from cross-species analysis of ﬁsh communities as life-history omnivory is widespread in aquatic systems, but may be reparameterised for other systems. An ensemble of food webs is generated and the resulting communities are analysed at four levels of organisation: community level, species level, trait level, and individual level. The model may be solved analytically by assuming that the community spectrum follows a power law. The analytical solution provides a baseline expectation of the results of complex food web simulations, and agrees well with the predictions of the full model on biomass distribution as a function of individual size, biomass distribution as a function of size at maturation, and relation between predator–prey mass ratio of preferred and eaten food. The full model additionally predicts the diversity distribution as a function of size at maturation.","container-title":"Journal of Theoretical Biology","DOI":"10.1016/j.jtbi.2010.12.006","ISSN":"00225193","issue":"1","language":"en","page":"113-122","source":"Crossref","title":"Food web framework for size-structured populations","volume":"272","author":[{"family":"Hartvig","given":"Martin"},{"family":"Andersen","given":"Ken H."},{"family":"Beyer","given":"Jan E."}],"issued":{"date-parts":[["2011",3]]}}}],"schema":"https://github.com/citation-style-language/schema/raw/master/csl-citation.json"} </w:instrText>
+      </w:r>
+      <w:r>
+        <w:rPr>
+          <w:rFonts w:cstheme="minorHAnsi"/>
+          <w:bCs/>
+          <w:sz w:val="22"/>
+          <w:szCs w:val="22"/>
+          <w:lang w:val="en-US"/>
+        </w:rPr>
+        <w:fldChar w:fldCharType="separate"/>
+      </w:r>
       <w:r>
         <w:rPr>
           <w:rFonts w:ascii="Times New Roman" w:cs="Times New Roman"/>
           <w:sz w:val="22"/>
         </w:rPr>
-        <w:t>Svedäng</w:t>
-      </w:r>
-      <w:proofErr w:type="spellEnd"/>
-      <w:r>
-        <w:rPr>
-          <w:rFonts w:ascii="Times New Roman" w:cs="Times New Roman"/>
-          <w:sz w:val="22"/>
-        </w:rPr>
-        <w:t xml:space="preserve"> &amp; </w:t>
-      </w:r>
-      <w:proofErr w:type="spellStart"/>
-      <w:r>
-        <w:rPr>
-          <w:rFonts w:ascii="Times New Roman" w:cs="Times New Roman"/>
-          <w:sz w:val="22"/>
-        </w:rPr>
-        <w:t>Hornborg</w:t>
-      </w:r>
-      <w:proofErr w:type="spellEnd"/>
-      <w:r>
-        <w:rPr>
-          <w:rFonts w:ascii="Times New Roman" w:cs="Times New Roman"/>
-          <w:sz w:val="22"/>
-        </w:rPr>
-        <w:t xml:space="preserve"> 2014; van </w:t>
-      </w:r>
-      <w:proofErr w:type="spellStart"/>
-      <w:r>
-        <w:rPr>
-          <w:rFonts w:ascii="Times New Roman" w:cs="Times New Roman"/>
-          <w:sz w:val="22"/>
-        </w:rPr>
-        <w:t>Gemert</w:t>
-      </w:r>
-      <w:proofErr w:type="spellEnd"/>
-      <w:r>
-        <w:rPr>
-          <w:rFonts w:ascii="Times New Roman" w:cs="Times New Roman"/>
-          <w:sz w:val="22"/>
-        </w:rPr>
-        <w:t xml:space="preserve"> &amp; Andersen 2018)</w:t>
-      </w:r>
-      <w:r>
-        <w:rPr>
-          <w:rFonts w:cstheme="minorHAnsi"/>
-          <w:bCs/>
-          <w:sz w:val="22"/>
-          <w:szCs w:val="22"/>
-          <w:lang w:val="en-US"/>
-        </w:rPr>
-        <w:fldChar w:fldCharType="end"/>
-      </w:r>
-      <w:r>
-        <w:rPr>
-          <w:rFonts w:cstheme="minorHAnsi"/>
-          <w:bCs/>
-          <w:sz w:val="22"/>
-          <w:szCs w:val="22"/>
-          <w:lang w:val="en-US"/>
-        </w:rPr>
-        <w:t xml:space="preserve">. This can in turn alter the strength of interactions on a species level, as these typically are strongly dependent on body size and changes during ontogeny of an individual </w:t>
-      </w:r>
-      <w:r>
-        <w:rPr>
-          <w:rFonts w:cstheme="minorHAnsi"/>
-          <w:bCs/>
-          <w:sz w:val="22"/>
-          <w:szCs w:val="22"/>
-          <w:lang w:val="en-US"/>
-        </w:rPr>
-        <w:fldChar w:fldCharType="begin"/>
-      </w:r>
-      <w:r>
-        <w:rPr>
-          <w:rFonts w:cstheme="minorHAnsi"/>
-          <w:bCs/>
-          <w:sz w:val="22"/>
-          <w:szCs w:val="22"/>
-          <w:lang w:val="en-US"/>
-        </w:rPr>
-        <w:instrText xml:space="preserve"> ADDIN ZOTERO_ITEM CSL_CITATION {"citationID":"Pa9VeWGx","properties":{"formattedCitation":"(Werner &amp; Gilliam 1984; Hartvig {\\i{}et al.} 2011)","plainCitation":"(Werner &amp; Gilliam 1984; Hartvig et al. 2011)","noteIndex":0},"citationItems":[{"id":800,"uris":["http://zotero.org/users/6116610/items/2IECTKI2"],"uri":["http://zotero.org/users/6116610/items/2IECTKI2"],"itemData":{"id":800,"type":"article-journal","container-title":"Annual Review of Ecology and Systematics","page":"393–425","title":"The ontogenetic nice and species interactions in size-structured populations","volume":"15","author":[{"family":"Werner","given":"E E"},{"family":"Gilliam","given":"J F"}],"issued":{"date-parts":[["1984"]]}}},{"id":699,"uris":["http://zotero.org/users/6116610/items/DI6PRUI4"],"uri":["http://zotero.org/users/6116610/items/DI6PRUI4"],"itemData":{"id":699,"type":"article-journal","abstract":"We synthesise traditional unstructured food webs, allometric body size scaling, trait-based modelling, and physiologically structured modelling to provide a novel and ecologically relevant tool for sizestructured food webs. The framework allows food web models to include ontogenetic growth and life-history omnivory at the individual level by resolving the population structure of each species as a sizespectrum. Each species is characterised by the trait ‘size at maturation’, and all model parameters are made species independent through scaling with individual body size and size at maturation. Parameter values are determined from cross-species analysis of ﬁsh communities as life-history omnivory is widespread in aquatic systems, but may be reparameterised for other systems. An ensemble of food webs is generated and the resulting communities are analysed at four levels of organisation: community level, species level, trait level, and individual level. The model may be solved analytically by assuming that the community spectrum follows a power law. The analytical solution provides a baseline expectation of the results of complex food web simulations, and agrees well with the predictions of the full model on biomass distribution as a function of individual size, biomass distribution as a function of size at maturation, and relation between predator–prey mass ratio of preferred and eaten food. The full model additionally predicts the diversity distribution as a function of size at maturation.","container-title":"Journal of Theoretical Biology","DOI":"10.1016/j.jtbi.2010.12.006","ISSN":"00225193","issue":"1","language":"en","page":"113-122","source":"Crossref","title":"Food web framework for size-structured populations","volume":"272","author":[{"family":"Hartvig","given":"Martin"},{"family":"Andersen","given":"Ken H."},{"family":"Beyer","given":"Jan E."}],"issued":{"date-parts":[["2011",3]]}}}],"schema":"https://github.com/citation-style-language/schema/raw/master/csl-citation.json"} </w:instrText>
-      </w:r>
-      <w:r>
-        <w:rPr>
-          <w:rFonts w:cstheme="minorHAnsi"/>
-          <w:bCs/>
-          <w:sz w:val="22"/>
-          <w:szCs w:val="22"/>
-          <w:lang w:val="en-US"/>
-        </w:rPr>
-        <w:fldChar w:fldCharType="separate"/>
-      </w:r>
-      <w:r>
-        <w:rPr>
-          <w:rFonts w:ascii="Times New Roman" w:cs="Times New Roman"/>
-          <w:sz w:val="22"/>
-        </w:rPr>
-        <w:t xml:space="preserve">(Werner &amp; Gilliam 1984; </w:t>
-      </w:r>
-      <w:proofErr w:type="spellStart"/>
-      <w:r>
-        <w:rPr>
-          <w:rFonts w:ascii="Times New Roman" w:cs="Times New Roman"/>
-          <w:sz w:val="22"/>
-        </w:rPr>
-        <w:t>Hartvig</w:t>
-      </w:r>
-      <w:proofErr w:type="spellEnd"/>
-      <w:r>
-        <w:rPr>
-          <w:rFonts w:ascii="Times New Roman" w:cs="Times New Roman"/>
-          <w:sz w:val="22"/>
-        </w:rPr>
-        <w:t xml:space="preserve"> </w:t>
+        <w:t xml:space="preserve">(Werner &amp; Gilliam 1984; Hartvig </w:t>
       </w:r>
       <w:r>
         <w:rPr>
@@ -25530,7 +24332,7 @@
       </w:pPr>
     </w:p>
   </w:comment>
-  <w:comment w:id="13" w:author="Max Lindmark" w:date="2019-12-19T09:21:00Z" w:initials="ML">
+  <w:comment w:id="12" w:author="Max Lindmark" w:date="2019-12-19T09:21:00Z" w:initials="ML">
     <w:p>
       <w:pPr>
         <w:pStyle w:val="ListParagraph"/>
@@ -25592,7 +24394,7 @@
       </w:r>
     </w:p>
   </w:comment>
-  <w:comment w:id="14" w:author="Asta Audzijonyte" w:date="2019-11-29T14:03:00Z" w:initials="AA">
+  <w:comment w:id="13" w:author="Asta Audzijonyte" w:date="2019-11-29T14:03:00Z" w:initials="AA">
     <w:p>
       <w:pPr>
         <w:pStyle w:val="CommentText"/>
@@ -25616,7 +24418,7 @@
       </w:r>
     </w:p>
   </w:comment>
-  <w:comment w:id="15" w:author="Max Lindmark" w:date="2019-12-19T09:03:00Z" w:initials="ML">
+  <w:comment w:id="14" w:author="Max Lindmark" w:date="2019-12-19T09:03:00Z" w:initials="ML">
     <w:p>
       <w:pPr>
         <w:pStyle w:val="CommentText"/>
@@ -25632,7 +24434,7 @@
       </w:r>
     </w:p>
   </w:comment>
-  <w:comment w:id="16" w:author="Asta Audzijonyte" w:date="2019-11-29T14:04:00Z" w:initials="AA">
+  <w:comment w:id="15" w:author="Asta Audzijonyte" w:date="2019-11-29T14:04:00Z" w:initials="AA">
     <w:p>
       <w:pPr>
         <w:pStyle w:val="CommentText"/>
@@ -25648,7 +24450,7 @@
       </w:r>
     </w:p>
   </w:comment>
-  <w:comment w:id="17" w:author="Max Lindmark" w:date="2019-12-19T09:06:00Z" w:initials="ML">
+  <w:comment w:id="16" w:author="Max Lindmark" w:date="2019-12-19T09:06:00Z" w:initials="ML">
     <w:p>
       <w:pPr>
         <w:pStyle w:val="CommentText"/>
@@ -25693,7 +24495,7 @@
       </w:r>
     </w:p>
   </w:comment>
-  <w:comment w:id="18" w:author="Max Lindmark" w:date="2019-12-19T09:24:00Z" w:initials="ML">
+  <w:comment w:id="17" w:author="Max Lindmark" w:date="2019-12-19T09:24:00Z" w:initials="ML">
     <w:p>
       <w:pPr>
         <w:pStyle w:val="CommentText"/>
@@ -25709,7 +24511,7 @@
       </w:r>
     </w:p>
   </w:comment>
-  <w:comment w:id="19" w:author="Max Lindmark" w:date="2019-12-19T11:16:00Z" w:initials="ML">
+  <w:comment w:id="18" w:author="Max Lindmark" w:date="2019-12-19T11:16:00Z" w:initials="ML">
     <w:p>
       <w:pPr>
         <w:pStyle w:val="CommentText"/>
@@ -25725,7 +24527,7 @@
       </w:r>
     </w:p>
   </w:comment>
-  <w:comment w:id="20" w:author="Max Lindmark" w:date="2019-12-19T14:47:00Z" w:initials="ML">
+  <w:comment w:id="19" w:author="Max Lindmark" w:date="2019-12-19T14:47:00Z" w:initials="ML">
     <w:p>
       <w:pPr>
         <w:pStyle w:val="CommentText"/>
@@ -25746,7 +24548,7 @@
       <w:proofErr w:type="spellEnd"/>
     </w:p>
   </w:comment>
-  <w:comment w:id="21" w:author="Max Lindmark" w:date="2019-12-19T14:11:00Z" w:initials="ML">
+  <w:comment w:id="20" w:author="Max Lindmark" w:date="2019-12-19T14:11:00Z" w:initials="ML">
     <w:p>
       <w:pPr>
         <w:pStyle w:val="CommentText"/>
@@ -25762,7 +24564,7 @@
       </w:r>
     </w:p>
   </w:comment>
-  <w:comment w:id="22" w:author="Asta Audzijonyte" w:date="2019-11-29T14:12:00Z" w:initials="AA">
+  <w:comment w:id="21" w:author="Asta Audzijonyte" w:date="2019-11-29T14:12:00Z" w:initials="AA">
     <w:p>
       <w:pPr>
         <w:pStyle w:val="CommentText"/>
@@ -25778,7 +24580,7 @@
       </w:r>
     </w:p>
   </w:comment>
-  <w:comment w:id="23" w:author="Max Lindmark" w:date="2019-12-19T08:47:00Z" w:initials="ML">
+  <w:comment w:id="22" w:author="Max Lindmark" w:date="2019-12-19T08:47:00Z" w:initials="ML">
     <w:p>
       <w:pPr>
         <w:pStyle w:val="CommentText"/>
@@ -25794,7 +24596,7 @@
       </w:r>
     </w:p>
   </w:comment>
-  <w:comment w:id="24" w:author="Max Lindmark [2]" w:date="2019-08-03T09:59:00Z" w:initials="ML">
+  <w:comment w:id="23" w:author="Max Lindmark [2]" w:date="2019-08-03T09:59:00Z" w:initials="ML">
     <w:p>
       <w:pPr>
         <w:pStyle w:val="CommentText"/>
@@ -25813,6 +24615,30 @@
           <w:lang w:val="en-US"/>
         </w:rPr>
         <w:t>Check I say R for resource further down</w:t>
+      </w:r>
+    </w:p>
+  </w:comment>
+  <w:comment w:id="24" w:author="Asta Audzijonyte" w:date="2019-11-29T14:15:00Z" w:initials="AA">
+    <w:p>
+      <w:pPr>
+        <w:pStyle w:val="CommentText"/>
+      </w:pPr>
+      <w:r>
+        <w:rPr>
+          <w:rStyle w:val="CommentReference"/>
+        </w:rPr>
+        <w:annotationRef/>
+      </w:r>
+      <w:r>
+        <w:t xml:space="preserve">Again, reviewers will ask for explanation why. There is evidence that lambda would be affected. I am not saying you should explore the effects on </w:t>
+      </w:r>
+      <w:proofErr w:type="gramStart"/>
+      <w:r>
+        <w:t>lambda</w:t>
+      </w:r>
+      <w:proofErr w:type="gramEnd"/>
+      <w:r>
+        <w:t xml:space="preserve"> but refs will be needed </w:t>
       </w:r>
     </w:p>
   </w:comment>
@@ -25828,32 +24654,22 @@
         <w:annotationRef/>
       </w:r>
       <w:r>
-        <w:t xml:space="preserve">Oops, ok, so here you will describe the motivation. Perhaps move it to the start of the methods </w:t>
-      </w:r>
-      <w:r>
-        <w:rPr>
-          <mc:AlternateContent>
-            <mc:Choice Requires="w16se"/>
-            <mc:Fallback>
-              <w:rFonts w:ascii="Segoe UI Emoji" w:eastAsia="Segoe UI Emoji" w:hAnsi="Segoe UI Emoji" w:cs="Segoe UI Emoji"/>
-            </mc:Fallback>
-          </mc:AlternateContent>
-        </w:rPr>
-        <mc:AlternateContent>
-          <mc:Choice Requires="w16se">
-            <w16se:symEx w16se:font="Segoe UI Emoji" w16se:char="1F60A"/>
-          </mc:Choice>
-          <mc:Fallback>
-            <w:t>😊</w:t>
-          </mc:Fallback>
-        </mc:AlternateContent>
+        <w:t xml:space="preserve">Not sure I understand this? Are you doing some bootstrapping and running multiple models? </w:t>
       </w:r>
     </w:p>
   </w:comment>
-  <w:comment w:id="26" w:author="Asta Audzijonyte" w:date="2019-11-29T14:15:00Z" w:initials="AA">
+  <w:comment w:id="26" w:author="Max Lindmark" w:date="2019-12-27T14:45:00Z" w:initials="ML">
     <w:p>
       <w:pPr>
-        <w:pStyle w:val="CommentText"/>
+        <w:pStyle w:val="Caption"/>
+        <w:keepNext/>
+        <w:spacing w:line="480" w:lineRule="auto"/>
+        <w:rPr>
+          <w:i w:val="0"/>
+          <w:color w:val="FF0000"/>
+          <w:sz w:val="22"/>
+          <w:szCs w:val="22"/>
+        </w:rPr>
       </w:pPr>
       <w:r>
         <w:rPr>
@@ -25861,36 +24677,58 @@
         </w:rPr>
         <w:annotationRef/>
       </w:r>
-      <w:r>
-        <w:t xml:space="preserve">Again, reviewers will ask for explanation why. There is evidence that lambda would be affected. I am not saying you should explore the effects on </w:t>
+      <w:proofErr w:type="spellStart"/>
+      <w:r>
+        <w:rPr>
+          <w:i w:val="0"/>
+          <w:color w:val="FF0000"/>
+          <w:sz w:val="22"/>
+          <w:szCs w:val="22"/>
+        </w:rPr>
+        <w:t>Asta</w:t>
+      </w:r>
+      <w:proofErr w:type="spellEnd"/>
+      <w:r>
+        <w:rPr>
+          <w:i w:val="0"/>
+          <w:color w:val="FF0000"/>
+          <w:sz w:val="22"/>
+          <w:szCs w:val="22"/>
+        </w:rPr>
+        <w:t xml:space="preserve">: </w:t>
+      </w:r>
+      <w:r>
+        <w:rPr>
+          <w:i w:val="0"/>
+          <w:color w:val="FF0000"/>
+          <w:sz w:val="22"/>
+          <w:szCs w:val="22"/>
+        </w:rPr>
+        <w:t xml:space="preserve">Max, sorry, but I am not sure I follow this. I guess more description in the methods is needed. Initially I thought you are using a few values of activation energies, but now it seems you are using lots of random draws. </w:t>
       </w:r>
       <w:proofErr w:type="gramStart"/>
       <w:r>
-        <w:t>lambda</w:t>
+        <w:rPr>
+          <w:i w:val="0"/>
+          <w:color w:val="FF0000"/>
+          <w:sz w:val="22"/>
+          <w:szCs w:val="22"/>
+        </w:rPr>
+        <w:t>So</w:t>
       </w:r>
       <w:proofErr w:type="gramEnd"/>
       <w:r>
-        <w:t xml:space="preserve"> but refs will be needed </w:t>
+        <w:rPr>
+          <w:i w:val="0"/>
+          <w:color w:val="FF0000"/>
+          <w:sz w:val="22"/>
+          <w:szCs w:val="22"/>
+        </w:rPr>
+        <w:t xml:space="preserve"> are you running multiple simulations for a scenario? Are all E values changing independently? Are you exploring each effect separately or are all five E rates sampled randomly and then all applied? How many simulations? This seems like a great approach to assess uncertainty, but I just need a bit more info to follow it </w:t>
       </w:r>
     </w:p>
   </w:comment>
-  <w:comment w:id="27" w:author="Asta Audzijonyte" w:date="2019-11-29T14:16:00Z" w:initials="AA">
-    <w:p>
-      <w:pPr>
-        <w:pStyle w:val="CommentText"/>
-      </w:pPr>
-      <w:r>
-        <w:rPr>
-          <w:rStyle w:val="CommentReference"/>
-        </w:rPr>
-        <w:annotationRef/>
-      </w:r>
-      <w:r>
-        <w:t xml:space="preserve">Not sure I understand this? Are you doing some bootstrapping and running multiple models? </w:t>
-      </w:r>
-    </w:p>
-  </w:comment>
-  <w:comment w:id="28" w:author="Julia Blanchard" w:date="2019-06-06T22:59:00Z" w:initials="JB">
+  <w:comment w:id="27" w:author="Julia Blanchard" w:date="2019-06-06T22:59:00Z" w:initials="JB">
     <w:p>
       <w:pPr>
         <w:pStyle w:val="CommentText"/>
@@ -26054,7 +24892,7 @@
       </w:r>
     </w:p>
   </w:comment>
-  <w:comment w:id="29" w:author="Max Lindmark [2]" w:date="2019-08-02T11:02:00Z" w:initials="ML">
+  <w:comment w:id="28" w:author="Max Lindmark [2]" w:date="2019-08-02T11:02:00Z" w:initials="ML">
     <w:p>
       <w:pPr>
         <w:pStyle w:val="CommentText"/>
@@ -26079,7 +24917,7 @@
       </w:r>
     </w:p>
   </w:comment>
-  <w:comment w:id="30" w:author="Max Lindmark" w:date="2019-11-20T16:59:00Z" w:initials="ML">
+  <w:comment w:id="29" w:author="Max Lindmark" w:date="2019-11-20T16:59:00Z" w:initials="ML">
     <w:p>
       <w:pPr>
         <w:pStyle w:val="CommentText"/>
@@ -26095,7 +24933,7 @@
       </w:r>
     </w:p>
   </w:comment>
-  <w:comment w:id="31" w:author="Max Lindmark" w:date="2019-11-20T16:29:00Z" w:initials="ML">
+  <w:comment w:id="30" w:author="Max Lindmark" w:date="2019-11-20T16:29:00Z" w:initials="ML">
     <w:p>
       <w:pPr>
         <w:pStyle w:val="CommentText"/>
@@ -26567,9 +25405,9 @@
   <w15:commentEx w15:paraId="6B0D31A2" w15:done="0"/>
   <w15:commentEx w15:paraId="10FEAC70" w15:paraIdParent="6B0D31A2" w15:done="0"/>
   <w15:commentEx w15:paraId="2DE81FCE" w15:done="0"/>
-  <w15:commentEx w15:paraId="767A6383" w15:done="0"/>
   <w15:commentEx w15:paraId="2DE96EE4" w15:done="0"/>
   <w15:commentEx w15:paraId="02B8761A" w15:done="0"/>
+  <w15:commentEx w15:paraId="76C0DFD0" w15:done="0"/>
   <w15:commentEx w15:paraId="604A17E3" w15:done="0"/>
   <w15:commentEx w15:paraId="158357BA" w15:paraIdParent="604A17E3" w15:done="0"/>
   <w15:commentEx w15:paraId="435F0E77" w15:done="0"/>
@@ -26609,9 +25447,9 @@
   <w16cid:commentId w16cid:paraId="6B0D31A2" w16cid:durableId="218BA5BB"/>
   <w16cid:commentId w16cid:paraId="10FEAC70" w16cid:durableId="21A5B7A0"/>
   <w16cid:commentId w16cid:paraId="2DE81FCE" w16cid:durableId="217399D1"/>
-  <w16cid:commentId w16cid:paraId="767A6383" w16cid:durableId="218BA6A2"/>
   <w16cid:commentId w16cid:paraId="2DE96EE4" w16cid:durableId="218BA673"/>
   <w16cid:commentId w16cid:paraId="02B8761A" w16cid:durableId="218BA6C2"/>
+  <w16cid:commentId w16cid:paraId="76C0DFD0" w16cid:durableId="21B0978C"/>
   <w16cid:commentId w16cid:paraId="604A17E3" w16cid:durableId="216FE6C1"/>
   <w16cid:commentId w16cid:paraId="158357BA" w16cid:durableId="216FE6C2"/>
   <w16cid:commentId w16cid:paraId="435F0E77" w16cid:durableId="217FEF60"/>
@@ -29384,7 +28222,7 @@
   <w:style w:type="paragraph" w:default="1" w:styleId="Normal">
     <w:name w:val="Normal"/>
     <w:qFormat/>
-    <w:rsid w:val="002B123B"/>
+    <w:rsid w:val="0019797F"/>
     <w:pPr>
       <w:spacing w:after="0" w:line="240" w:lineRule="auto"/>
     </w:pPr>
@@ -29490,7 +28328,7 @@
     <w:uiPriority w:val="1"/>
     <w:semiHidden/>
     <w:unhideWhenUsed/>
-    <w:rsid w:val="002B123B"/>
+    <w:rsid w:val="0019797F"/>
   </w:style>
   <w:style w:type="table" w:default="1" w:styleId="TableNormal">
     <w:name w:val="Normal Table"/>
@@ -29512,7 +28350,7 @@
     <w:uiPriority w:val="99"/>
     <w:semiHidden/>
     <w:unhideWhenUsed/>
-    <w:rsid w:val="002B123B"/>
+    <w:rsid w:val="0019797F"/>
   </w:style>
   <w:style w:type="character" w:customStyle="1" w:styleId="Heading1Char">
     <w:name w:val="Heading 1 Char"/>
@@ -31878,15 +30716,6 @@
 </file>
 
 <file path=customXml/item1.xml><?xml version="1.0" encoding="utf-8"?>
-<?mso-contentType ?>
-<FormTemplates xmlns="http://schemas.microsoft.com/sharepoint/v3/contenttype/forms">
-  <Display>DocumentLibraryForm</Display>
-  <Edit>DocumentLibraryForm</Edit>
-  <New>DocumentLibraryForm</New>
-</FormTemplates>
-</file>
-
-<file path=customXml/item2.xml><?xml version="1.0" encoding="utf-8"?>
 <ct:contentTypeSchema xmlns:ct="http://schemas.microsoft.com/office/2006/metadata/contentType" xmlns:ma="http://schemas.microsoft.com/office/2006/metadata/properties/metaAttributes" ct:_="" ma:_="" ma:contentTypeName="Dokument" ma:contentTypeID="0x01010082F6CF5AC4B69D4CA4913C8C7806130C" ma:contentTypeVersion="0" ma:contentTypeDescription="Skapa ett nytt dokument." ma:contentTypeScope="" ma:versionID="99a8c06d041fe489a0ac81dc45f84c12">
   <xsd:schema xmlns:xsd="http://www.w3.org/2001/XMLSchema" xmlns:xs="http://www.w3.org/2001/XMLSchema" xmlns:p="http://schemas.microsoft.com/office/2006/metadata/properties" targetNamespace="http://schemas.microsoft.com/office/2006/metadata/properties" ma:root="true" ma:fieldsID="988ddc45a2a1ba233d786d3fa5db79ea">
     <xsd:element name="properties">
@@ -32000,17 +30829,26 @@
 </ct:contentTypeSchema>
 </file>
 
+<file path=customXml/item2.xml><?xml version="1.0" encoding="utf-8"?>
+<?mso-contentType ?>
+<FormTemplates xmlns="http://schemas.microsoft.com/sharepoint/v3/contenttype/forms">
+  <Display>DocumentLibraryForm</Display>
+  <Edit>DocumentLibraryForm</Edit>
+  <New>DocumentLibraryForm</New>
+</FormTemplates>
+</file>
+
 <file path=customXml/item3.xml><?xml version="1.0" encoding="utf-8"?>
+<p:properties xmlns:p="http://schemas.microsoft.com/office/2006/metadata/properties" xmlns:xsi="http://www.w3.org/2001/XMLSchema-instance">
+  <documentManagement/>
+</p:properties>
+</file>
+
+<file path=customXml/item4.xml><?xml version="1.0" encoding="utf-8"?>
 <tns:customPropertyEditors xmlns:tns="http://schemas.microsoft.com/office/2006/customDocumentInformationPanel">
   <tns:showOnOpen>false</tns:showOnOpen>
   <tns:defaultPropertyEditorNamespace>Standardegenskaper och egenskaper för SharePoint-bibliotek</tns:defaultPropertyEditorNamespace>
 </tns:customPropertyEditors>
-</file>
-
-<file path=customXml/item4.xml><?xml version="1.0" encoding="utf-8"?>
-<p:properties xmlns:p="http://schemas.microsoft.com/office/2006/metadata/properties" xmlns:xsi="http://www.w3.org/2001/XMLSchema-instance">
-  <documentManagement/>
-</p:properties>
 </file>
 
 <file path=customXml/item5.xml><?xml version="1.0" encoding="utf-8"?>
@@ -32018,14 +30856,6 @@
 </file>
 
 <file path=customXml/itemProps1.xml><?xml version="1.0" encoding="utf-8"?>
-<ds:datastoreItem xmlns:ds="http://schemas.openxmlformats.org/officeDocument/2006/customXml" ds:itemID="{26208C63-3BA0-4E10-999A-5A1631CE23E7}">
-  <ds:schemaRefs>
-    <ds:schemaRef ds:uri="http://schemas.microsoft.com/sharepoint/v3/contenttype/forms"/>
-  </ds:schemaRefs>
-</ds:datastoreItem>
-</file>
-
-<file path=customXml/itemProps2.xml><?xml version="1.0" encoding="utf-8"?>
 <ds:datastoreItem xmlns:ds="http://schemas.openxmlformats.org/officeDocument/2006/customXml" ds:itemID="{9E139D32-C100-407F-ABC8-6BC7DACBCB79}">
   <ds:schemaRefs>
     <ds:schemaRef ds:uri="http://schemas.microsoft.com/office/2006/metadata/contentType"/>
@@ -32041,7 +30871,23 @@
 </ds:datastoreItem>
 </file>
 
+<file path=customXml/itemProps2.xml><?xml version="1.0" encoding="utf-8"?>
+<ds:datastoreItem xmlns:ds="http://schemas.openxmlformats.org/officeDocument/2006/customXml" ds:itemID="{26208C63-3BA0-4E10-999A-5A1631CE23E7}">
+  <ds:schemaRefs>
+    <ds:schemaRef ds:uri="http://schemas.microsoft.com/sharepoint/v3/contenttype/forms"/>
+  </ds:schemaRefs>
+</ds:datastoreItem>
+</file>
+
 <file path=customXml/itemProps3.xml><?xml version="1.0" encoding="utf-8"?>
+<ds:datastoreItem xmlns:ds="http://schemas.openxmlformats.org/officeDocument/2006/customXml" ds:itemID="{14B571DE-9FEF-443E-BFEF-8D8A10FF54E4}">
+  <ds:schemaRefs>
+    <ds:schemaRef ds:uri="http://schemas.microsoft.com/office/2006/metadata/properties"/>
+  </ds:schemaRefs>
+</ds:datastoreItem>
+</file>
+
+<file path=customXml/itemProps4.xml><?xml version="1.0" encoding="utf-8"?>
 <ds:datastoreItem xmlns:ds="http://schemas.openxmlformats.org/officeDocument/2006/customXml" ds:itemID="{6DA9EF7A-CCE7-4AF5-BA3C-73D4204EBDDA}">
   <ds:schemaRefs>
     <ds:schemaRef ds:uri="http://schemas.microsoft.com/office/2006/customDocumentInformationPanel"/>
@@ -32049,16 +30895,8 @@
 </ds:datastoreItem>
 </file>
 
-<file path=customXml/itemProps4.xml><?xml version="1.0" encoding="utf-8"?>
-<ds:datastoreItem xmlns:ds="http://schemas.openxmlformats.org/officeDocument/2006/customXml" ds:itemID="{14B571DE-9FEF-443E-BFEF-8D8A10FF54E4}">
-  <ds:schemaRefs>
-    <ds:schemaRef ds:uri="http://schemas.microsoft.com/office/2006/metadata/properties"/>
-  </ds:schemaRefs>
-</ds:datastoreItem>
-</file>
-
 <file path=customXml/itemProps5.xml><?xml version="1.0" encoding="utf-8"?>
-<ds:datastoreItem xmlns:ds="http://schemas.openxmlformats.org/officeDocument/2006/customXml" ds:itemID="{360CF697-8B5E-E841-8892-CB9FEFDCC594}">
+<ds:datastoreItem xmlns:ds="http://schemas.openxmlformats.org/officeDocument/2006/customXml" ds:itemID="{8AE89C6B-63F9-704E-8A43-8F485CC7F669}">
   <ds:schemaRefs>
     <ds:schemaRef ds:uri="http://schemas.openxmlformats.org/officeDocument/2006/bibliography"/>
   </ds:schemaRefs>

</xml_diff>

<commit_message>
new heatmap, new growth scenario
</commit_message>
<xml_diff>
--- a/baltic/drafts/BalticSeaMaxV2.docx
+++ b/baltic/drafts/BalticSeaMaxV2.docx
@@ -10372,34 +10372,43 @@
           <w:szCs w:val="22"/>
           <w:lang w:val="en-US"/>
         </w:rPr>
-        <w:t xml:space="preserve"> and the species largely occupy similar spatial areas in the time period </w:t>
-      </w:r>
-      <w:r>
-        <w:rPr>
-          <w:rFonts w:eastAsiaTheme="minorEastAsia"/>
-          <w:sz w:val="22"/>
-          <w:szCs w:val="22"/>
-          <w:lang w:val="en-US"/>
-        </w:rPr>
-        <w:t xml:space="preserve">considered here </w:t>
-      </w:r>
-      <w:r>
-        <w:rPr>
-          <w:rFonts w:eastAsiaTheme="minorEastAsia"/>
-          <w:sz w:val="22"/>
-          <w:szCs w:val="22"/>
-          <w:lang w:val="en-US"/>
-        </w:rPr>
-        <w:t>(as inferred from independent stomach data, see model calibration, Appendix S1</w:t>
-      </w:r>
-      <w:r>
-        <w:rPr>
-          <w:rFonts w:eastAsiaTheme="minorEastAsia"/>
-          <w:sz w:val="22"/>
-          <w:szCs w:val="22"/>
-          <w:lang w:val="en-US"/>
-        </w:rPr>
-        <w:t>)</w:t>
+        <w:t xml:space="preserve"> </w:t>
+      </w:r>
+      <w:r>
+        <w:rPr>
+          <w:rFonts w:eastAsiaTheme="minorEastAsia"/>
+          <w:sz w:val="22"/>
+          <w:szCs w:val="22"/>
+          <w:lang w:val="en-US"/>
+        </w:rPr>
+        <w:t>(as inferred from independent stomach data, see model calibration, Appendix S1)</w:t>
+      </w:r>
+      <w:r>
+        <w:rPr>
+          <w:rFonts w:eastAsiaTheme="minorEastAsia"/>
+          <w:sz w:val="22"/>
+          <w:szCs w:val="22"/>
+          <w:lang w:val="en-US"/>
+        </w:rPr>
+        <w:t xml:space="preserve"> </w:t>
+      </w:r>
+      <w:r>
+        <w:rPr>
+          <w:rFonts w:eastAsiaTheme="minorEastAsia"/>
+          <w:sz w:val="22"/>
+          <w:szCs w:val="22"/>
+          <w:lang w:val="en-US"/>
+        </w:rPr>
+        <w:t xml:space="preserve">and the species largely occupy similar spatial areas in the time period </w:t>
+      </w:r>
+      <w:r>
+        <w:rPr>
+          <w:rFonts w:eastAsiaTheme="minorEastAsia"/>
+          <w:sz w:val="22"/>
+          <w:szCs w:val="22"/>
+          <w:lang w:val="en-US"/>
+        </w:rPr>
+        <w:t>considered here</w:t>
       </w:r>
       <w:r>
         <w:rPr>
@@ -11088,8 +11097,8 @@
         <w:t xml:space="preserve"> and </w:t>
       </w:r>
       <m:oMath>
-        <m:sSubSup>
-          <m:sSubSupPr>
+        <m:sSub>
+          <m:sSubPr>
             <m:ctrlPr>
               <w:rPr>
                 <w:rFonts w:ascii="Cambria Math" w:eastAsiaTheme="minorEastAsia" w:hAnsi="Cambria Math"/>
@@ -11099,7 +11108,7 @@
                 <w:lang w:val="en-US"/>
               </w:rPr>
             </m:ctrlPr>
-          </m:sSubSupPr>
+          </m:sSubPr>
           <m:e>
             <m:r>
               <w:rPr>
@@ -11122,18 +11131,7 @@
               <m:t>i</m:t>
             </m:r>
           </m:sub>
-          <m:sup>
-            <m:r>
-              <w:rPr>
-                <w:rFonts w:ascii="Cambria Math" w:eastAsiaTheme="minorEastAsia" w:hAnsi="Cambria Math"/>
-                <w:sz w:val="22"/>
-                <w:szCs w:val="22"/>
-                <w:lang w:val="en-US"/>
-              </w:rPr>
-              <m:t>2</m:t>
-            </m:r>
-          </m:sup>
-        </m:sSubSup>
+        </m:sSub>
       </m:oMath>
       <w:r>
         <w:rPr>
@@ -11142,35 +11140,7 @@
           <w:szCs w:val="22"/>
           <w:lang w:val="en-US"/>
         </w:rPr>
-        <w:t xml:space="preserve"> are the preferred predator-prey mass ratio and the </w:t>
-      </w:r>
-      <w:commentRangeStart w:id="18"/>
-      <w:r>
-        <w:rPr>
-          <w:rFonts w:eastAsiaTheme="minorEastAsia"/>
-          <w:sz w:val="22"/>
-          <w:szCs w:val="22"/>
-          <w:lang w:val="en-US"/>
-        </w:rPr>
-        <w:t>standard deviation</w:t>
-      </w:r>
-      <w:commentRangeEnd w:id="18"/>
-      <w:r>
-        <w:rPr>
-          <w:rStyle w:val="CommentReference"/>
-          <w:sz w:val="22"/>
-          <w:szCs w:val="22"/>
-        </w:rPr>
-        <w:commentReference w:id="18"/>
-      </w:r>
-      <w:r>
-        <w:rPr>
-          <w:rFonts w:eastAsiaTheme="minorEastAsia"/>
-          <w:sz w:val="22"/>
-          <w:szCs w:val="22"/>
-          <w:lang w:val="en-US"/>
-        </w:rPr>
-        <w:t xml:space="preserve"> </w:t>
+        <w:t xml:space="preserve"> are the preferred predator-prey mass ratio and the standard deviation </w:t>
       </w:r>
       <w:r>
         <w:rPr>
@@ -11771,7 +11741,7 @@
         </w:rPr>
         <w:t xml:space="preserve">, to 1 at the asymptotic weight, </w:t>
       </w:r>
-      <w:commentRangeStart w:id="19"/>
+      <w:commentRangeStart w:id="18"/>
       <m:oMath>
         <m:sSub>
           <m:sSubPr>
@@ -11808,7 +11778,7 @@
             </m:r>
           </m:sub>
         </m:sSub>
-        <w:commentRangeEnd w:id="19"/>
+        <w:commentRangeEnd w:id="18"/>
         <m:r>
           <m:rPr>
             <m:sty m:val="p"/>
@@ -11816,7 +11786,7 @@
           <w:rPr>
             <w:rStyle w:val="CommentReference"/>
           </w:rPr>
-          <w:commentReference w:id="19"/>
+          <w:commentReference w:id="18"/>
         </m:r>
       </m:oMath>
       <w:r>
@@ -12630,19 +12600,6 @@
         </w:rPr>
         <w:t>:</w:t>
       </w:r>
-    </w:p>
-    <w:p>
-      <w:pPr>
-        <w:spacing w:line="480" w:lineRule="auto"/>
-        <w:contextualSpacing/>
-        <w:jc w:val="both"/>
-        <w:rPr>
-          <w:rFonts w:eastAsiaTheme="minorEastAsia"/>
-          <w:sz w:val="22"/>
-          <w:szCs w:val="22"/>
-          <w:lang w:val="en-US"/>
-        </w:rPr>
-      </w:pPr>
     </w:p>
     <w:p>
       <w:pPr>
@@ -13015,23 +12972,7 @@
           <w:szCs w:val="22"/>
           <w:lang w:val="en-US"/>
         </w:rPr>
-        <w:t>of offspring to each species</w:t>
-      </w:r>
-      <w:commentRangeStart w:id="20"/>
-      <w:r>
-        <w:rPr>
-          <w:sz w:val="22"/>
-          <w:szCs w:val="22"/>
-          <w:lang w:val="en-US"/>
-        </w:rPr>
-        <w:t xml:space="preserve"> </w:t>
-      </w:r>
-      <w:commentRangeEnd w:id="20"/>
-      <w:r>
-        <w:rPr>
-          <w:rStyle w:val="CommentReference"/>
-        </w:rPr>
-        <w:commentReference w:id="20"/>
+        <w:t xml:space="preserve">of offspring to each species </w:t>
       </w:r>
       <w:r>
         <w:rPr>
@@ -13595,8 +13536,8 @@
         </w:rPr>
         <w:t xml:space="preserve">The </w:t>
       </w:r>
-      <w:commentRangeStart w:id="21"/>
-      <w:commentRangeStart w:id="22"/>
+      <w:commentRangeStart w:id="19"/>
+      <w:commentRangeStart w:id="20"/>
       <w:r>
         <w:rPr>
           <w:sz w:val="22"/>
@@ -13621,23 +13562,23 @@
         </w:rPr>
         <w:t xml:space="preserve"> o</w:t>
       </w:r>
-      <w:commentRangeEnd w:id="21"/>
+      <w:commentRangeEnd w:id="19"/>
       <w:r>
         <w:rPr>
           <w:rStyle w:val="CommentReference"/>
           <w:sz w:val="22"/>
           <w:szCs w:val="22"/>
         </w:rPr>
-        <w:commentReference w:id="21"/>
-      </w:r>
-      <w:commentRangeEnd w:id="22"/>
+        <w:commentReference w:id="19"/>
+      </w:r>
+      <w:commentRangeEnd w:id="20"/>
       <w:r>
         <w:rPr>
           <w:rStyle w:val="CommentReference"/>
           <w:sz w:val="22"/>
           <w:szCs w:val="22"/>
         </w:rPr>
-        <w:commentReference w:id="22"/>
+        <w:commentReference w:id="20"/>
       </w:r>
       <w:r>
         <w:rPr>
@@ -14002,7 +13943,7 @@
                   </m:r>
                 </m:e>
                 <m:sub>
-                  <w:commentRangeStart w:id="23"/>
+                  <w:commentRangeStart w:id="21"/>
                   <m:r>
                     <w:rPr>
                       <w:rFonts w:ascii="Cambria Math" w:eastAsiaTheme="minorEastAsia" w:hAnsi="Cambria Math"/>
@@ -14012,7 +13953,7 @@
                     </w:rPr>
                     <m:t>R</m:t>
                   </m:r>
-                  <w:commentRangeEnd w:id="23"/>
+                  <w:commentRangeEnd w:id="21"/>
                   <m:r>
                     <m:rPr>
                       <m:sty m:val="p"/>
@@ -14022,7 +13963,7 @@
                       <w:sz w:val="22"/>
                       <w:szCs w:val="22"/>
                     </w:rPr>
-                    <w:commentReference w:id="23"/>
+                    <w:commentReference w:id="21"/>
                   </m:r>
                 </m:sub>
               </m:sSub>
@@ -14919,7 +14860,7 @@
         </w:rPr>
         <w:t xml:space="preserve"> describing growth rate and carrying capacity, so no temp-size-intera</w:t>
       </w:r>
-      <w:commentRangeStart w:id="24"/>
+      <w:commentRangeStart w:id="22"/>
       <w:r>
         <w:rPr>
           <w:rFonts w:eastAsiaTheme="minorEastAsia"/>
@@ -14930,14 +14871,14 @@
         </w:rPr>
         <w:t>ction here.</w:t>
       </w:r>
-      <w:commentRangeEnd w:id="24"/>
+      <w:commentRangeEnd w:id="22"/>
       <w:r>
         <w:rPr>
           <w:rStyle w:val="CommentReference"/>
           <w:sz w:val="22"/>
           <w:szCs w:val="22"/>
         </w:rPr>
-        <w:commentReference w:id="24"/>
+        <w:commentReference w:id="22"/>
       </w:r>
     </w:p>
     <w:tbl>
@@ -15184,7 +15125,7 @@
         </w:rPr>
         <w:t xml:space="preserve">The </w:t>
       </w:r>
-      <w:commentRangeStart w:id="25"/>
+      <w:commentRangeStart w:id="23"/>
       <w:r>
         <w:rPr>
           <w:rFonts w:eastAsiaTheme="minorEastAsia"/>
@@ -15194,14 +15135,14 @@
         </w:rPr>
         <w:t>random activation energies on bot</w:t>
       </w:r>
-      <w:commentRangeEnd w:id="25"/>
+      <w:commentRangeEnd w:id="23"/>
       <w:r>
         <w:rPr>
           <w:rStyle w:val="CommentReference"/>
           <w:sz w:val="22"/>
           <w:szCs w:val="22"/>
         </w:rPr>
-        <w:commentReference w:id="25"/>
+        <w:commentReference w:id="23"/>
       </w:r>
       <w:r>
         <w:rPr>
@@ -15212,7 +15153,7 @@
         </w:rPr>
         <w:t>h physiological rates and resource parameters allows us to look into the importance of bottom up vs top down effects of warming</w:t>
       </w:r>
-      <w:commentRangeStart w:id="26"/>
+      <w:commentRangeStart w:id="24"/>
       <w:r>
         <w:rPr>
           <w:rFonts w:eastAsiaTheme="minorEastAsia"/>
@@ -15222,12 +15163,12 @@
         </w:rPr>
         <w:t xml:space="preserve"> </w:t>
       </w:r>
-      <w:commentRangeEnd w:id="26"/>
+      <w:commentRangeEnd w:id="24"/>
       <w:r>
         <w:rPr>
           <w:rStyle w:val="CommentReference"/>
         </w:rPr>
-        <w:commentReference w:id="26"/>
+        <w:commentReference w:id="24"/>
       </w:r>
     </w:p>
     <w:p>
@@ -15542,6 +15483,7 @@
           <w:lang w:val="en-US"/>
         </w:rPr>
       </w:pPr>
+      <w:commentRangeStart w:id="25"/>
       <w:r>
         <w:rPr>
           <w:rFonts w:cstheme="minorHAnsi"/>
@@ -15633,8 +15575,8 @@
         </w:rPr>
         <w:t>spawning stock biomass (</w:t>
       </w:r>
+      <w:commentRangeStart w:id="26"/>
       <w:commentRangeStart w:id="27"/>
-      <w:commentRangeStart w:id="28"/>
       <w:r>
         <w:rPr>
           <w:rFonts w:cstheme="minorHAnsi"/>
@@ -15642,26 +15584,26 @@
         </w:rPr>
         <w:t>SSB</w:t>
       </w:r>
+      <w:commentRangeEnd w:id="26"/>
+      <w:r>
+        <w:rPr>
+          <w:rFonts w:cstheme="minorHAnsi"/>
+          <w:lang w:val="en-US"/>
+        </w:rPr>
+        <w:t>)</w:t>
+      </w:r>
+      <w:r>
+        <w:rPr>
+          <w:rStyle w:val="CommentReference"/>
+        </w:rPr>
+        <w:commentReference w:id="26"/>
+      </w:r>
       <w:commentRangeEnd w:id="27"/>
       <w:r>
         <w:rPr>
-          <w:rFonts w:cstheme="minorHAnsi"/>
-          <w:lang w:val="en-US"/>
-        </w:rPr>
-        <w:t>)</w:t>
-      </w:r>
-      <w:r>
-        <w:rPr>
           <w:rStyle w:val="CommentReference"/>
         </w:rPr>
         <w:commentReference w:id="27"/>
-      </w:r>
-      <w:commentRangeEnd w:id="28"/>
-      <w:r>
-        <w:rPr>
-          <w:rStyle w:val="CommentReference"/>
-        </w:rPr>
-        <w:commentReference w:id="28"/>
       </w:r>
       <w:r>
         <w:rPr>
@@ -16203,29 +16145,171 @@
         <w:rPr>
           <w:rFonts w:eastAsiaTheme="minorEastAsia" w:cstheme="minorHAnsi"/>
         </w:rPr>
-        <w:t xml:space="preserve"> of 1</w:t>
-      </w:r>
+        <w:t xml:space="preserve"> of </w:t>
+      </w:r>
+      <m:oMath>
+        <m:r>
+          <w:rPr>
+            <w:rFonts w:ascii="Cambria Math" w:eastAsiaTheme="minorEastAsia" w:hAnsi="Cambria Math" w:cstheme="minorHAnsi"/>
+          </w:rPr>
+          <m:t>~</m:t>
+        </m:r>
+      </m:oMath>
       <w:r>
         <w:rPr>
           <w:rFonts w:eastAsiaTheme="minorEastAsia" w:cstheme="minorHAnsi"/>
+        </w:rPr>
+        <w:t>1</w:t>
+      </w:r>
+      <w:r>
+        <w:rPr>
+          <w:lang w:val="en-US"/>
+        </w:rPr>
+        <w:t>.</w:t>
+      </w:r>
+      <w:r>
+        <w:rPr>
+          <w:rFonts w:cstheme="minorHAnsi"/>
           <w:lang w:val="en-US"/>
         </w:rPr>
         <w:t xml:space="preserve"> </w:t>
       </w:r>
-      <w:r>
-        <w:rPr>
+      <w:commentRangeEnd w:id="25"/>
+      <w:r>
+        <w:rPr>
+          <w:rStyle w:val="CommentReference"/>
+        </w:rPr>
+        <w:commentReference w:id="25"/>
+      </w:r>
+      <w:r>
+        <w:rPr>
+          <w:rFonts w:cstheme="minorHAnsi"/>
+          <w:lang w:val="en-US"/>
+        </w:rPr>
+        <w:t xml:space="preserve">We also </w:t>
+      </w:r>
+      <w:r>
+        <w:rPr>
+          <w:rFonts w:cstheme="minorHAnsi"/>
+          <w:lang w:val="en-US"/>
+        </w:rPr>
+        <w:t>ensure</w:t>
+      </w:r>
+      <w:r>
+        <w:rPr>
+          <w:rFonts w:cstheme="minorHAnsi"/>
+          <w:lang w:val="en-US"/>
+        </w:rPr>
+        <w:t>d</w:t>
+      </w:r>
+      <w:r>
+        <w:rPr>
+          <w:rFonts w:cstheme="minorHAnsi"/>
+          <w:lang w:val="en-US"/>
+        </w:rPr>
+        <w:t xml:space="preserve"> that also </w:t>
+      </w:r>
+      <w:r>
+        <w:rPr>
+          <w:rFonts w:cstheme="minorHAnsi"/>
+          <w:lang w:val="en-US"/>
+        </w:rPr>
+        <w:t xml:space="preserve">growth-rates </w:t>
+      </w:r>
+      <w:r>
+        <w:rPr>
+          <w:rFonts w:cstheme="minorHAnsi"/>
+          <w:lang w:val="en-US"/>
+        </w:rPr>
+        <w:t xml:space="preserve">were realistic by comparing them to VBGE curves fitted to trawl survey data, and that </w:t>
+      </w:r>
+      <w:r>
+        <w:rPr>
+          <w:rFonts w:cstheme="minorHAnsi"/>
+          <w:lang w:val="en-US"/>
+        </w:rPr>
+        <w:t xml:space="preserve">the </w:t>
+      </w:r>
+      <w:r>
+        <w:rPr>
+          <w:rFonts w:cstheme="minorHAnsi"/>
+          <w:lang w:val="en-US"/>
+        </w:rPr>
+        <w:t>density dependence</w:t>
+      </w:r>
+      <w:r>
+        <w:rPr>
+          <w:rFonts w:cstheme="minorHAnsi"/>
+          <w:lang w:val="en-US"/>
+        </w:rPr>
+        <w:t xml:space="preserve"> due to the stock-recruit function was </w:t>
+      </w:r>
+      <w:r>
+        <w:rPr>
+          <w:rFonts w:cstheme="minorHAnsi"/>
+          <w:lang w:val="en-US"/>
+        </w:rPr>
+        <w:t>appropriate</w:t>
+      </w:r>
+      <w:r>
+        <w:rPr>
+          <w:rFonts w:cstheme="minorHAnsi"/>
+          <w:lang w:val="en-US"/>
+        </w:rPr>
+        <w:t>. This was assessed</w:t>
+      </w:r>
+      <w:r>
+        <w:rPr>
+          <w:rFonts w:cstheme="minorHAnsi"/>
+          <w:lang w:val="en-US"/>
+        </w:rPr>
+        <w:t xml:space="preserve"> from the </w:t>
+      </w:r>
+      <w:r>
+        <w:rPr>
+          <w:rFonts w:cstheme="minorHAnsi"/>
+          <w:lang w:val="en-US"/>
+        </w:rPr>
+        <w:t>ratio of recruitment before and after stock-</w:t>
+      </w:r>
+      <w:r>
+        <w:rPr>
+          <w:rFonts w:cstheme="minorHAnsi"/>
+          <w:lang w:val="en-US"/>
+        </w:rPr>
+        <w:t>recruitment</w:t>
+      </w:r>
+      <w:r>
+        <w:rPr>
+          <w:rFonts w:cstheme="minorHAnsi"/>
+          <w:lang w:val="en-US"/>
+        </w:rPr>
+        <w:t xml:space="preserve"> density dependence was applied</w:t>
+      </w:r>
+      <w:r>
+        <w:rPr>
+          <w:rFonts w:cstheme="minorHAnsi"/>
+          <w:lang w:val="en-US"/>
+        </w:rPr>
+        <w:t xml:space="preserve"> </w:t>
+      </w:r>
+      <w:r>
+        <w:rPr>
+          <w:rFonts w:cstheme="minorHAnsi"/>
           <w:lang w:val="en-US"/>
         </w:rPr>
         <w:fldChar w:fldCharType="begin"/>
       </w:r>
       <w:r>
         <w:rPr>
-          <w:lang w:val="en-US"/>
-        </w:rPr>
-        <w:instrText xml:space="preserve"> ADDIN ZOTERO_ITEM CSL_CITATION {"citationID":"lQc27iL0","properties":{"formattedCitation":"(Blanchard {\\i{}et al.} 2014)","plainCitation":"(Blanchard et al. 2014)","noteIndex":0},"citationItems":[{"id":175,"uris":["http://zotero.org/users/6116610/items/D8WSZLZU"],"uri":["http://zotero.org/users/6116610/items/D8WSZLZU"],"itemData":{"id":175,"type":"article-journal","abstract":"$\\backslash$n$\\backslash$n$\\backslash$n$\\backslash$n* Marine environmental management policies seek to ensure that fishing impacts on fished populations and other components of the ecosystem are sustainable, to simultaneously meet objectives for fisheries and conservation. For example, in Europe, targets for (i) biodiversity, (ii) food web structure as indicated by the proportion of large fish and (iii) fishing mortality rates for exploited species that lead to maximum sustainable yield, FMSY, are being proposed to support implementation of the Marine Strategy Framework Directive. Efforts to reconcile any trade-offs among objectives need to be informed by knowledge on the consequences of alternate management actions.$\\backslash$n$\\backslash$n$\\backslash$n* We develop, calibrate and apply a multispecies size spectrum model of the North Sea fish community to assess the response of populations and the community to fishing. The model predicts species' size distributions, abundance, productivity and interactions and therefore provides a single framework for evaluating trade-offs between population status, community and food web structure, biodiversity and fisheries yield.$\\backslash$n$\\backslash$n$\\backslash$n* We show that the model can replicate realistic fish population and community structure and past responses to fishing. We assess whether meeting management targets for exploited North Sea populations (fishing species at FMSY) will be sufficient to meet proposed targets for biodiversity and food web indicators under two management scenarios (status quo and FMSY).$\\backslash$n$\\backslash$n$\\backslash$n* The recovery in biodiversity indicators is 60% greater when fishing populations at FMSY than if status quo (2010) fishing rates are maintained. The probability of achieving a food web target was 60% under both scenarios in spite of major community restructuring revealed by other indicators of community size structure.$\\backslash$n$\\backslash$n$\\backslash$n* Synthesis and applications. Our model can be applied to evaluate indicator targets and trade-offs among fisheries and conservation objectives. There is a significant probability that reductions in fishing mortality below FMSY would be needed in Europe if managers make a binding commitment to a proposed large fish indicator target, with concomitant reductions in fisheries yield.$\\backslash$n$\\backslash$n","container-title":"Journal of Applied Ecology","DOI":"10.1111/1365-2664.12238","ISSN":"13652664","issue":"3","note":"PMID: 25866613","page":"612–622","title":"Evaluating targets and trade-offs among fisheries and conservation objectives using a multispecies size spectrum model","volume":"51","author":[{"family":"Blanchard","given":"Julia L."},{"family":"Andersen","given":"Ken H."},{"family":"Scott","given":"Finlay"},{"family":"Hintzen","given":"Niels T."},{"family":"Piet","given":"Gerjan"},{"family":"Jennings","given":"Simon"}],"issued":{"date-parts":[["2014"]]}}}],"schema":"https://github.com/citation-style-language/schema/raw/master/csl-citation.json"} </w:instrText>
-      </w:r>
-      <w:r>
-        <w:rPr>
+          <w:rFonts w:cstheme="minorHAnsi"/>
+          <w:lang w:val="en-US"/>
+        </w:rPr>
+        <w:instrText xml:space="preserve"> ADDIN ZOTERO_ITEM CSL_CITATION {"citationID":"zwtKCL5w","properties":{"formattedCitation":"(Jacobsen {\\i{}et al.} 2017)","plainCitation":"(Jacobsen et al. 2017)","noteIndex":0},"citationItems":[{"id":642,"uris":["http://zotero.org/users/6116610/items/QWSPHPIM"],"uri":["http://zotero.org/users/6116610/items/QWSPHPIM"],"itemData":{"id":642,"type":"article-journal","abstract":"Managing ﬁsheries presents trade-offs between objectives, for example yields, profits, minimizing ecosystem impact, that have to be weighed against one another. These trade-offs are compounded by interacting species and ﬁsheries at the ecosystem level. Weighing objectives becomes increasingly challenging when managers have to consider opposing objectives from different stakeholders. An alternative to weighing incomparable and conﬂicting objectives is to focus on win–wins until Pareto efﬁciency is achieved: a state from which it is impossible to improve with respect to any objective without regressing at least one other. We investigate the ecosystem-level efﬁciency of ﬁsheries in ﬁve large marine ecosystems (LMEs) with respect to yield and an aggregate measure of ecosystem impact using a novel calibration of size-based ecosystem models. We estimate that ﬁshing patterns in three LMEs (North Sea, Barents Sea and Benguela Current) are nearly efﬁcient with respect to long-term yield and ecosystem impact and that efﬁciency has improved over the last 30 years. In two LMEs (Baltic Sea and North East US Continental Shelf), ﬁshing is inefﬁcient and win–wins remain available. We additionally examine the efﬁciency of North Sea and Baltic Sea ﬁsheries with respect to economic rent and ecosystem impact, ﬁnding both to be inefﬁcient but steadily improving. Our results suggest the following: (i) a broad and encouraging trend towards ecosystem-level efﬁciency of ﬁsheries; (ii) that ecosystem-scale win–wins, especially with respect to conservation and proﬁts, may still be common; and (iii) single-species assessment approaches may overestimate the availability of win–wins by failing to account for trade-offs across interacting species.","container-title":"Fish and Fisheries","DOI":"10.1111/faf.12171","ISSN":"14672960","issue":"2","language":"en","page":"199-211","source":"Crossref","title":"Efficiency of fisheries is increasing at the ecosystem level","volume":"18","author":[{"family":"Jacobsen","given":"Nis S"},{"family":"Burgess","given":"Matthew G"},{"family":"Andersen","given":"Ken H"}],"issued":{"date-parts":[["2017",3]]}}}],"schema":"https://github.com/citation-style-language/schema/raw/master/csl-citation.json"} </w:instrText>
+      </w:r>
+      <w:r>
+        <w:rPr>
+          <w:rFonts w:cstheme="minorHAnsi"/>
           <w:lang w:val="en-US"/>
         </w:rPr>
         <w:fldChar w:fldCharType="separate"/>
@@ -16234,7 +16318,7 @@
         <w:rPr>
           <w:rFonts w:ascii="Times New Roman" w:cs="Times New Roman"/>
         </w:rPr>
-        <w:t xml:space="preserve">(Blanchard </w:t>
+        <w:t xml:space="preserve">(Jacobsen </w:t>
       </w:r>
       <w:r>
         <w:rPr>
@@ -16248,180 +16332,14 @@
         <w:rPr>
           <w:rFonts w:ascii="Times New Roman" w:cs="Times New Roman"/>
         </w:rPr>
-        <w:t xml:space="preserve"> 2014)</w:t>
-      </w:r>
-      <w:r>
-        <w:rPr>
-          <w:lang w:val="en-US"/>
-        </w:rPr>
-        <w:fldChar w:fldCharType="end"/>
-      </w:r>
-      <w:r>
-        <w:rPr>
-          <w:lang w:val="en-US"/>
-        </w:rPr>
-        <w:t>.</w:t>
-      </w:r>
-      <w:r>
-        <w:rPr>
-          <w:rFonts w:cstheme="minorHAnsi"/>
-          <w:lang w:val="en-US"/>
-        </w:rPr>
         <w:t xml:space="preserve"> </w:t>
       </w:r>
       <w:r>
         <w:rPr>
-          <w:rFonts w:cstheme="minorHAnsi"/>
-          <w:lang w:val="en-US"/>
-        </w:rPr>
-        <w:t xml:space="preserve">We also </w:t>
-      </w:r>
-      <w:r>
-        <w:rPr>
-          <w:rFonts w:cstheme="minorHAnsi"/>
-          <w:lang w:val="en-US"/>
-        </w:rPr>
-        <w:t>ensure</w:t>
-      </w:r>
-      <w:r>
-        <w:rPr>
-          <w:rFonts w:cstheme="minorHAnsi"/>
-          <w:lang w:val="en-US"/>
-        </w:rPr>
-        <w:t>d</w:t>
-      </w:r>
-      <w:r>
-        <w:rPr>
-          <w:rFonts w:cstheme="minorHAnsi"/>
-          <w:lang w:val="en-US"/>
-        </w:rPr>
-        <w:t xml:space="preserve"> that also </w:t>
-      </w:r>
-      <w:r>
-        <w:rPr>
-          <w:rFonts w:cstheme="minorHAnsi"/>
-          <w:lang w:val="en-US"/>
-        </w:rPr>
-        <w:t xml:space="preserve">growth-rates </w:t>
-      </w:r>
-      <w:r>
-        <w:rPr>
-          <w:rFonts w:cstheme="minorHAnsi"/>
-          <w:lang w:val="en-US"/>
-        </w:rPr>
-        <w:t xml:space="preserve">were realistic by comparing them to VBGE curves fitted to trawl survey data, and that </w:t>
-      </w:r>
-      <w:r>
-        <w:rPr>
-          <w:rFonts w:cstheme="minorHAnsi"/>
-          <w:lang w:val="en-US"/>
-        </w:rPr>
-        <w:t xml:space="preserve">the </w:t>
-      </w:r>
-      <w:r>
-        <w:rPr>
-          <w:rFonts w:cstheme="minorHAnsi"/>
-          <w:lang w:val="en-US"/>
-        </w:rPr>
-        <w:t>density dependence</w:t>
-      </w:r>
-      <w:r>
-        <w:rPr>
-          <w:rFonts w:cstheme="minorHAnsi"/>
-          <w:lang w:val="en-US"/>
-        </w:rPr>
-        <w:t xml:space="preserve"> due to the stock-recruit function was </w:t>
-      </w:r>
-      <w:r>
-        <w:rPr>
-          <w:rFonts w:cstheme="minorHAnsi"/>
-          <w:lang w:val="en-US"/>
-        </w:rPr>
-        <w:t>appropriate</w:t>
-      </w:r>
-      <w:r>
-        <w:rPr>
-          <w:rFonts w:cstheme="minorHAnsi"/>
-          <w:lang w:val="en-US"/>
-        </w:rPr>
-        <w:t>. This was assessed</w:t>
-      </w:r>
-      <w:r>
-        <w:rPr>
-          <w:rFonts w:cstheme="minorHAnsi"/>
-          <w:lang w:val="en-US"/>
-        </w:rPr>
-        <w:t xml:space="preserve"> from the </w:t>
-      </w:r>
-      <w:r>
-        <w:rPr>
-          <w:rFonts w:cstheme="minorHAnsi"/>
-          <w:lang w:val="en-US"/>
-        </w:rPr>
-        <w:t>ratio of recruitment before and after stock-</w:t>
-      </w:r>
-      <w:r>
-        <w:rPr>
-          <w:rFonts w:cstheme="minorHAnsi"/>
-          <w:lang w:val="en-US"/>
-        </w:rPr>
-        <w:t>recruitment</w:t>
-      </w:r>
-      <w:r>
-        <w:rPr>
-          <w:rFonts w:cstheme="minorHAnsi"/>
-          <w:lang w:val="en-US"/>
-        </w:rPr>
-        <w:t xml:space="preserve"> density dependence was applied</w:t>
-      </w:r>
-      <w:r>
-        <w:rPr>
-          <w:rFonts w:cstheme="minorHAnsi"/>
-          <w:lang w:val="en-US"/>
-        </w:rPr>
-        <w:t xml:space="preserve"> </w:t>
-      </w:r>
-      <w:r>
-        <w:rPr>
-          <w:rFonts w:cstheme="minorHAnsi"/>
-          <w:lang w:val="en-US"/>
+          <w:rFonts w:ascii="Times New Roman" w:cs="Times New Roman"/>
         </w:rPr>
         <w:lastRenderedPageBreak/>
-        <w:fldChar w:fldCharType="begin"/>
-      </w:r>
-      <w:r>
-        <w:rPr>
-          <w:rFonts w:cstheme="minorHAnsi"/>
-          <w:lang w:val="en-US"/>
-        </w:rPr>
-        <w:instrText xml:space="preserve"> ADDIN ZOTERO_ITEM CSL_CITATION {"citationID":"zwtKCL5w","properties":{"formattedCitation":"(Jacobsen {\\i{}et al.} 2017)","plainCitation":"(Jacobsen et al. 2017)","noteIndex":0},"citationItems":[{"id":642,"uris":["http://zotero.org/users/6116610/items/QWSPHPIM"],"uri":["http://zotero.org/users/6116610/items/QWSPHPIM"],"itemData":{"id":642,"type":"article-journal","abstract":"Managing ﬁsheries presents trade-offs between objectives, for example yields, profits, minimizing ecosystem impact, that have to be weighed against one another. These trade-offs are compounded by interacting species and ﬁsheries at the ecosystem level. Weighing objectives becomes increasingly challenging when managers have to consider opposing objectives from different stakeholders. An alternative to weighing incomparable and conﬂicting objectives is to focus on win–wins until Pareto efﬁciency is achieved: a state from which it is impossible to improve with respect to any objective without regressing at least one other. We investigate the ecosystem-level efﬁciency of ﬁsheries in ﬁve large marine ecosystems (LMEs) with respect to yield and an aggregate measure of ecosystem impact using a novel calibration of size-based ecosystem models. We estimate that ﬁshing patterns in three LMEs (North Sea, Barents Sea and Benguela Current) are nearly efﬁcient with respect to long-term yield and ecosystem impact and that efﬁciency has improved over the last 30 years. In two LMEs (Baltic Sea and North East US Continental Shelf), ﬁshing is inefﬁcient and win–wins remain available. We additionally examine the efﬁciency of North Sea and Baltic Sea ﬁsheries with respect to economic rent and ecosystem impact, ﬁnding both to be inefﬁcient but steadily improving. Our results suggest the following: (i) a broad and encouraging trend towards ecosystem-level efﬁciency of ﬁsheries; (ii) that ecosystem-scale win–wins, especially with respect to conservation and proﬁts, may still be common; and (iii) single-species assessment approaches may overestimate the availability of win–wins by failing to account for trade-offs across interacting species.","container-title":"Fish and Fisheries","DOI":"10.1111/faf.12171","ISSN":"14672960","issue":"2","language":"en","page":"199-211","source":"Crossref","title":"Efficiency of fisheries is increasing at the ecosystem level","volume":"18","author":[{"family":"Jacobsen","given":"Nis S"},{"family":"Burgess","given":"Matthew G"},{"family":"Andersen","given":"Ken H"}],"issued":{"date-parts":[["2017",3]]}}}],"schema":"https://github.com/citation-style-language/schema/raw/master/csl-citation.json"} </w:instrText>
-      </w:r>
-      <w:r>
-        <w:rPr>
-          <w:rFonts w:cstheme="minorHAnsi"/>
-          <w:lang w:val="en-US"/>
-        </w:rPr>
-        <w:fldChar w:fldCharType="separate"/>
-      </w:r>
-      <w:r>
-        <w:rPr>
-          <w:rFonts w:ascii="Times New Roman" w:cs="Times New Roman"/>
-        </w:rPr>
-        <w:t xml:space="preserve">(Jacobsen </w:t>
-      </w:r>
-      <w:r>
-        <w:rPr>
-          <w:rFonts w:ascii="Times New Roman" w:cs="Times New Roman"/>
-          <w:i/>
-          <w:iCs/>
-        </w:rPr>
-        <w:t>et al.</w:t>
-      </w:r>
-      <w:r>
-        <w:rPr>
-          <w:rFonts w:ascii="Times New Roman" w:cs="Times New Roman"/>
-        </w:rPr>
-        <w:t xml:space="preserve"> 2017)</w:t>
+        <w:t>2017)</w:t>
       </w:r>
       <w:r>
         <w:rPr>
@@ -16584,7 +16502,6 @@
           <w:szCs w:val="22"/>
         </w:rPr>
       </w:pPr>
-      <w:commentRangeStart w:id="29"/>
       <w:r>
         <w:rPr>
           <w:color w:val="auto"/>
@@ -16633,18 +16550,6 @@
           <w:szCs w:val="22"/>
         </w:rPr>
         <w:fldChar w:fldCharType="end"/>
-      </w:r>
-      <w:commentRangeEnd w:id="29"/>
-      <w:r>
-        <w:rPr>
-          <w:rStyle w:val="CommentReference"/>
-          <w:i w:val="0"/>
-          <w:iCs w:val="0"/>
-          <w:color w:val="auto"/>
-          <w:sz w:val="22"/>
-          <w:szCs w:val="22"/>
-        </w:rPr>
-        <w:commentReference w:id="29"/>
       </w:r>
       <w:r>
         <w:rPr>
@@ -16819,7 +16724,6 @@
                 <w:lang w:val="en-US"/>
               </w:rPr>
             </w:pPr>
-            <w:commentRangeStart w:id="30"/>
             <w:r>
               <w:rPr>
                 <w:rFonts w:cstheme="minorHAnsi"/>
@@ -16828,17 +16732,6 @@
                 <w:lang w:val="en-US"/>
               </w:rPr>
               <w:t>Distribution</w:t>
-            </w:r>
-            <w:commentRangeEnd w:id="30"/>
-            <w:r>
-              <w:rPr>
-                <w:rStyle w:val="CommentReference"/>
-                <w:b w:val="0"/>
-                <w:bCs w:val="0"/>
-                <w:sz w:val="22"/>
-                <w:szCs w:val="22"/>
-              </w:rPr>
-              <w:commentReference w:id="30"/>
             </w:r>
           </w:p>
         </w:tc>
@@ -16998,25 +16891,7 @@
                     <w:szCs w:val="22"/>
                     <w:lang w:val="en-US"/>
                   </w:rPr>
-                  <m:t>Normal(</m:t>
-                </m:r>
-                <m:r>
-                  <w:rPr>
-                    <w:rFonts w:ascii="Cambria Math" w:hAnsi="Cambria Math" w:cstheme="minorHAnsi"/>
-                    <w:sz w:val="22"/>
-                    <w:szCs w:val="22"/>
-                    <w:lang w:val="en-US"/>
-                  </w:rPr>
-                  <m:t>0.62, 0.03</m:t>
-                </m:r>
-                <m:r>
-                  <w:rPr>
-                    <w:rFonts w:ascii="Cambria Math" w:hAnsi="Cambria Math" w:cstheme="minorHAnsi"/>
-                    <w:sz w:val="22"/>
-                    <w:szCs w:val="22"/>
-                    <w:lang w:val="en-US"/>
-                  </w:rPr>
-                  <m:t>)</m:t>
+                  <m:t>Normal(0.62, 0.03)</m:t>
                 </m:r>
               </m:oMath>
             </m:oMathPara>
@@ -17045,7 +16920,27 @@
                 <w:szCs w:val="22"/>
                 <w:lang w:val="sv-SE"/>
               </w:rPr>
-              <w:t>Lindmark et al. (</w:t>
+              <w:t xml:space="preserve">Lindmark </w:t>
+            </w:r>
+            <w:r>
+              <w:rPr>
+                <w:rFonts w:cstheme="minorHAnsi"/>
+                <w:i/>
+                <w:iCs/>
+                <w:sz w:val="22"/>
+                <w:szCs w:val="22"/>
+                <w:lang w:val="sv-SE"/>
+              </w:rPr>
+              <w:t>et al.</w:t>
+            </w:r>
+            <w:r>
+              <w:rPr>
+                <w:rFonts w:cstheme="minorHAnsi"/>
+                <w:sz w:val="22"/>
+                <w:szCs w:val="22"/>
+                <w:lang w:val="sv-SE"/>
+              </w:rPr>
+              <w:t xml:space="preserve"> (</w:t>
             </w:r>
             <w:r>
               <w:rPr>
@@ -17196,25 +17091,7 @@
                     <w:szCs w:val="22"/>
                     <w:lang w:val="en-US"/>
                   </w:rPr>
-                  <m:t>Normal(</m:t>
-                </m:r>
-                <m:r>
-                  <w:rPr>
-                    <w:rFonts w:ascii="Cambria Math" w:hAnsi="Cambria Math" w:cstheme="minorHAnsi"/>
-                    <w:sz w:val="22"/>
-                    <w:szCs w:val="22"/>
-                    <w:lang w:val="en-US"/>
-                  </w:rPr>
-                  <m:t>0.62, 0.03</m:t>
-                </m:r>
-                <m:r>
-                  <w:rPr>
-                    <w:rFonts w:ascii="Cambria Math" w:hAnsi="Cambria Math" w:cstheme="minorHAnsi"/>
-                    <w:sz w:val="22"/>
-                    <w:szCs w:val="22"/>
-                    <w:lang w:val="en-US"/>
-                  </w:rPr>
-                  <m:t>)</m:t>
+                  <m:t>Normal(0.62, 0.03)</m:t>
                 </m:r>
               </m:oMath>
             </m:oMathPara>
@@ -17308,7 +17185,27 @@
                 <w:szCs w:val="22"/>
                 <w:lang w:val="sv-SE"/>
               </w:rPr>
-              <w:t>; Lindmark et al. (</w:t>
+              <w:t xml:space="preserve">; Lindmark </w:t>
+            </w:r>
+            <w:r>
+              <w:rPr>
+                <w:rFonts w:cstheme="minorHAnsi"/>
+                <w:i/>
+                <w:iCs/>
+                <w:sz w:val="22"/>
+                <w:szCs w:val="22"/>
+                <w:lang w:val="sv-SE"/>
+              </w:rPr>
+              <w:t>et al.</w:t>
+            </w:r>
+            <w:r>
+              <w:rPr>
+                <w:rFonts w:cstheme="minorHAnsi"/>
+                <w:sz w:val="22"/>
+                <w:szCs w:val="22"/>
+                <w:lang w:val="sv-SE"/>
+              </w:rPr>
+              <w:t xml:space="preserve"> (</w:t>
             </w:r>
             <w:r>
               <w:rPr>
@@ -17459,25 +17356,7 @@
                     <w:szCs w:val="22"/>
                     <w:lang w:val="en-US"/>
                   </w:rPr>
-                  <m:t>Normal(</m:t>
-                </m:r>
-                <m:r>
-                  <w:rPr>
-                    <w:rFonts w:ascii="Cambria Math" w:hAnsi="Cambria Math" w:cstheme="minorHAnsi"/>
-                    <w:sz w:val="22"/>
-                    <w:szCs w:val="22"/>
-                    <w:lang w:val="en-US"/>
-                  </w:rPr>
-                  <m:t>0.67, 0.08</m:t>
-                </m:r>
-                <m:r>
-                  <w:rPr>
-                    <w:rFonts w:ascii="Cambria Math" w:hAnsi="Cambria Math" w:cstheme="minorHAnsi"/>
-                    <w:sz w:val="22"/>
-                    <w:szCs w:val="22"/>
-                    <w:lang w:val="en-US"/>
-                  </w:rPr>
-                  <m:t>)</m:t>
+                  <m:t>Normal(0.67, 0.08)</m:t>
                 </m:r>
               </m:oMath>
             </m:oMathPara>
@@ -17506,7 +17385,27 @@
                 <w:szCs w:val="22"/>
                 <w:lang w:val="sv-SE"/>
               </w:rPr>
-              <w:t>Lindmark et al. (</w:t>
+              <w:t xml:space="preserve">Lindmark </w:t>
+            </w:r>
+            <w:r>
+              <w:rPr>
+                <w:rFonts w:cstheme="minorHAnsi"/>
+                <w:i/>
+                <w:iCs/>
+                <w:sz w:val="22"/>
+                <w:szCs w:val="22"/>
+                <w:lang w:val="sv-SE"/>
+              </w:rPr>
+              <w:t>et al.</w:t>
+            </w:r>
+            <w:r>
+              <w:rPr>
+                <w:rFonts w:cstheme="minorHAnsi"/>
+                <w:sz w:val="22"/>
+                <w:szCs w:val="22"/>
+                <w:lang w:val="sv-SE"/>
+              </w:rPr>
+              <w:t xml:space="preserve"> (</w:t>
             </w:r>
             <w:r>
               <w:rPr>
@@ -17655,43 +17554,7 @@
                     <w:szCs w:val="22"/>
                     <w:lang w:val="en-US"/>
                   </w:rPr>
-                  <m:t>Uniform(</m:t>
-                </m:r>
-                <m:r>
-                  <w:rPr>
-                    <w:rFonts w:ascii="Cambria Math" w:hAnsi="Cambria Math" w:cstheme="minorHAnsi"/>
-                    <w:sz w:val="22"/>
-                    <w:szCs w:val="22"/>
-                    <w:lang w:val="en-US"/>
-                  </w:rPr>
-                  <m:t>-0.8</m:t>
-                </m:r>
-                <m:r>
-                  <w:rPr>
-                    <w:rFonts w:ascii="Cambria Math" w:hAnsi="Cambria Math" w:cstheme="minorHAnsi"/>
-                    <w:sz w:val="22"/>
-                    <w:szCs w:val="22"/>
-                    <w:lang w:val="en-US"/>
-                  </w:rPr>
-                  <m:t>,</m:t>
-                </m:r>
-                <m:r>
-                  <w:rPr>
-                    <w:rFonts w:ascii="Cambria Math" w:hAnsi="Cambria Math" w:cstheme="minorHAnsi"/>
-                    <w:sz w:val="22"/>
-                    <w:szCs w:val="22"/>
-                    <w:lang w:val="en-US"/>
-                  </w:rPr>
-                  <m:t>0</m:t>
-                </m:r>
-                <m:r>
-                  <w:rPr>
-                    <w:rFonts w:ascii="Cambria Math" w:hAnsi="Cambria Math" w:cstheme="minorHAnsi"/>
-                    <w:sz w:val="22"/>
-                    <w:szCs w:val="22"/>
-                    <w:lang w:val="en-US"/>
-                  </w:rPr>
-                  <m:t>)</m:t>
+                  <m:t>Uniform(-0.8,0)</m:t>
                 </m:r>
               </m:oMath>
             </m:oMathPara>
@@ -17994,43 +17857,7 @@
                     <w:szCs w:val="22"/>
                     <w:lang w:val="en-US"/>
                   </w:rPr>
-                  <m:t>Normal(</m:t>
-                </m:r>
-                <m:r>
-                  <w:rPr>
-                    <w:rFonts w:ascii="Cambria Math" w:hAnsi="Cambria Math" w:cstheme="minorHAnsi"/>
-                    <w:sz w:val="22"/>
-                    <w:szCs w:val="22"/>
-                    <w:lang w:val="en-US"/>
-                  </w:rPr>
-                  <m:t>0.8</m:t>
-                </m:r>
-                <m:r>
-                  <w:rPr>
-                    <w:rFonts w:ascii="Cambria Math" w:hAnsi="Cambria Math" w:cstheme="minorHAnsi"/>
-                    <w:sz w:val="22"/>
-                    <w:szCs w:val="22"/>
-                    <w:lang w:val="en-US"/>
-                  </w:rPr>
-                  <m:t xml:space="preserve">, </m:t>
-                </m:r>
-                <m:r>
-                  <w:rPr>
-                    <w:rFonts w:ascii="Cambria Math" w:hAnsi="Cambria Math" w:cstheme="minorHAnsi"/>
-                    <w:sz w:val="22"/>
-                    <w:szCs w:val="22"/>
-                    <w:lang w:val="en-US"/>
-                  </w:rPr>
-                  <m:t>0.13</m:t>
-                </m:r>
-                <m:r>
-                  <w:rPr>
-                    <w:rFonts w:ascii="Cambria Math" w:hAnsi="Cambria Math" w:cstheme="minorHAnsi"/>
-                    <w:sz w:val="22"/>
-                    <w:szCs w:val="22"/>
-                    <w:lang w:val="en-US"/>
-                  </w:rPr>
-                  <m:t>)</m:t>
+                  <m:t>Normal(0.8, 0.13)</m:t>
                 </m:r>
               </m:oMath>
             </m:oMathPara>
@@ -18160,8 +17987,6 @@
           <w:lang w:val="en-US"/>
         </w:rPr>
       </w:pPr>
-      <w:bookmarkStart w:id="31" w:name="_GoBack"/>
-      <w:bookmarkEnd w:id="31"/>
     </w:p>
     <w:p>
       <w:pPr>
@@ -18185,8 +18010,8 @@
         </w:rPr>
         <w:lastRenderedPageBreak/>
         <w:drawing>
-          <wp:inline distT="0" distB="0" distL="0" distR="0" wp14:anchorId="1310FC3E" wp14:editId="0D9EF4DF">
-            <wp:extent cx="5731510" cy="5731510"/>
+          <wp:inline distT="0" distB="0" distL="0" distR="0" wp14:anchorId="1310FC3E" wp14:editId="33E6F44A">
+            <wp:extent cx="4906736" cy="4906736"/>
             <wp:effectExtent l="0" t="0" r="0" b="0"/>
             <wp:docPr id="12" name="Picture 12" descr="A screenshot of a cell phone&#10;&#10;Description automatically generated"/>
             <wp:cNvGraphicFramePr>
@@ -18214,7 +18039,7 @@
                   <pic:spPr>
                     <a:xfrm>
                       <a:off x="0" y="0"/>
-                      <a:ext cx="5731510" cy="5731510"/>
+                      <a:ext cx="4911879" cy="4911879"/>
                     </a:xfrm>
                     <a:prstGeom prst="rect">
                       <a:avLst/>
@@ -18241,7 +18066,6 @@
           <w:lang w:val="en-US"/>
         </w:rPr>
       </w:pPr>
-      <w:commentRangeStart w:id="32"/>
       <w:r>
         <w:rPr>
           <w:rFonts w:ascii="Times New Roman" w:hAnsi="Times New Roman" w:cs="Times New Roman"/>
@@ -18252,18 +18076,6 @@
         </w:rPr>
         <w:t>Figure 1</w:t>
       </w:r>
-      <w:commentRangeEnd w:id="32"/>
-      <w:r>
-        <w:rPr>
-          <w:rStyle w:val="CommentReference"/>
-          <w:i w:val="0"/>
-          <w:iCs w:val="0"/>
-          <w:color w:val="auto"/>
-          <w:sz w:val="22"/>
-          <w:szCs w:val="22"/>
-        </w:rPr>
-        <w:commentReference w:id="32"/>
-      </w:r>
       <w:r>
         <w:rPr>
           <w:rFonts w:ascii="Times New Roman" w:hAnsi="Times New Roman" w:cs="Times New Roman"/>
@@ -18283,7 +18095,7 @@
         </w:rPr>
         <w:t xml:space="preserve"> Time series of (A) effort by species and (B) temperature from the regional coupled model system </w:t>
       </w:r>
-      <w:commentRangeStart w:id="33"/>
+      <w:commentRangeStart w:id="28"/>
       <w:r>
         <w:rPr>
           <w:rFonts w:ascii="Times New Roman" w:hAnsi="Times New Roman" w:cs="Times New Roman"/>
@@ -18294,7 +18106,7 @@
         </w:rPr>
         <w:t>RCA4-NEMO</w:t>
       </w:r>
-      <w:commentRangeEnd w:id="33"/>
+      <w:commentRangeEnd w:id="28"/>
       <w:r>
         <w:rPr>
           <w:rStyle w:val="CommentReference"/>
@@ -18305,7 +18117,7 @@
           <w:sz w:val="22"/>
           <w:szCs w:val="22"/>
         </w:rPr>
-        <w:commentReference w:id="33"/>
+        <w:commentReference w:id="28"/>
       </w:r>
       <w:r>
         <w:rPr>
@@ -18453,8 +18265,9 @@
         </w:rPr>
         <w:t xml:space="preserve"> </w:t>
       </w:r>
-      <w:commentRangeStart w:id="34"/>
-      <w:commentRangeStart w:id="35"/>
+      <w:commentRangeStart w:id="29"/>
+      <w:commentRangeStart w:id="30"/>
+      <w:commentRangeStart w:id="31"/>
       <w:r>
         <w:rPr>
           <w:rFonts w:ascii="Times New Roman" w:eastAsiaTheme="minorEastAsia" w:hAnsi="Times New Roman" w:cs="Times New Roman"/>
@@ -18482,7 +18295,7 @@
           <w:szCs w:val="22"/>
           <w:lang w:val="en-US"/>
         </w:rPr>
-        <w:t>means</w:t>
+        <w:t>mean</w:t>
       </w:r>
       <w:r>
         <w:rPr>
@@ -18492,7 +18305,7 @@
           <w:szCs w:val="22"/>
           <w:lang w:val="en-US"/>
         </w:rPr>
-        <w:t xml:space="preserve"> of the multispecies stock assessments’ estimates </w:t>
+        <w:t xml:space="preserve"> FMSY</w:t>
       </w:r>
       <w:r>
         <w:rPr>
@@ -18502,9 +18315,59 @@
           <w:szCs w:val="22"/>
           <w:lang w:val="en-US"/>
         </w:rPr>
+        <w:t xml:space="preserve"> f</w:t>
+      </w:r>
+      <w:r>
+        <w:rPr>
+          <w:rFonts w:ascii="Times New Roman" w:eastAsiaTheme="minorEastAsia" w:hAnsi="Times New Roman" w:cs="Times New Roman"/>
+          <w:color w:val="auto"/>
+          <w:sz w:val="22"/>
+          <w:szCs w:val="22"/>
+          <w:lang w:val="en-US"/>
+        </w:rPr>
+        <w:t>rom</w:t>
+      </w:r>
+      <w:r>
+        <w:rPr>
+          <w:rFonts w:ascii="Times New Roman" w:eastAsiaTheme="minorEastAsia" w:hAnsi="Times New Roman" w:cs="Times New Roman"/>
+          <w:color w:val="auto"/>
+          <w:sz w:val="22"/>
+          <w:szCs w:val="22"/>
+          <w:lang w:val="en-US"/>
+        </w:rPr>
+        <w:t xml:space="preserve"> the multispecies stock assessments’ estimates </w:t>
+      </w:r>
+      <w:r>
+        <w:rPr>
+          <w:rFonts w:ascii="Times New Roman" w:eastAsiaTheme="minorEastAsia" w:hAnsi="Times New Roman" w:cs="Times New Roman"/>
+          <w:color w:val="auto"/>
+          <w:sz w:val="22"/>
+          <w:szCs w:val="22"/>
+          <w:lang w:val="en-US"/>
+        </w:rPr>
         <w:t>and the size-spectrum model</w:t>
       </w:r>
-      <w:commentRangeEnd w:id="34"/>
+      <w:commentRangeEnd w:id="29"/>
+      <w:r>
+        <w:rPr>
+          <w:rFonts w:ascii="Times New Roman" w:eastAsiaTheme="minorEastAsia" w:hAnsi="Times New Roman" w:cs="Times New Roman"/>
+          <w:color w:val="auto"/>
+          <w:sz w:val="22"/>
+          <w:szCs w:val="22"/>
+          <w:lang w:val="en-US"/>
+        </w:rPr>
+        <w:t xml:space="preserve"> (estimated by keeping each species at their </w:t>
+      </w:r>
+      <w:r>
+        <w:rPr>
+          <w:rFonts w:ascii="Times New Roman" w:eastAsiaTheme="minorEastAsia" w:hAnsi="Times New Roman" w:cs="Times New Roman"/>
+          <w:color w:val="auto"/>
+          <w:sz w:val="22"/>
+          <w:szCs w:val="22"/>
+          <w:lang w:val="en-US"/>
+        </w:rPr>
+        <w:t>mean assessment FMSY)</w:t>
+      </w:r>
       <w:r>
         <w:rPr>
           <w:rStyle w:val="CommentReference"/>
@@ -18514,9 +18377,9 @@
           <w:sz w:val="22"/>
           <w:szCs w:val="22"/>
         </w:rPr>
-        <w:commentReference w:id="34"/>
-      </w:r>
-      <w:commentRangeEnd w:id="35"/>
+        <w:commentReference w:id="29"/>
+      </w:r>
+      <w:commentRangeEnd w:id="30"/>
       <w:r>
         <w:rPr>
           <w:rStyle w:val="CommentReference"/>
@@ -18526,7 +18389,17 @@
           <w:sz w:val="22"/>
           <w:szCs w:val="22"/>
         </w:rPr>
-        <w:commentReference w:id="35"/>
+        <w:commentReference w:id="30"/>
+      </w:r>
+      <w:commentRangeEnd w:id="31"/>
+      <w:r>
+        <w:rPr>
+          <w:rStyle w:val="CommentReference"/>
+          <w:i w:val="0"/>
+          <w:iCs w:val="0"/>
+          <w:color w:val="auto"/>
+        </w:rPr>
+        <w:commentReference w:id="31"/>
       </w:r>
       <w:r>
         <w:rPr>
@@ -18582,25 +18455,114 @@
     <w:p>
       <w:pPr>
         <w:spacing w:line="480" w:lineRule="auto"/>
-        <w:rPr>
-          <w:sz w:val="22"/>
-          <w:szCs w:val="22"/>
-          <w:lang w:val="en-US"/>
-        </w:rPr>
-      </w:pPr>
-      <w:r>
-        <w:rPr>
+        <w:contextualSpacing/>
+        <w:jc w:val="both"/>
+        <w:rPr>
+          <w:rFonts w:cstheme="minorHAnsi"/>
+          <w:b/>
+          <w:lang w:val="en-US"/>
+        </w:rPr>
+      </w:pPr>
+    </w:p>
+    <w:p>
+      <w:pPr>
+        <w:spacing w:line="480" w:lineRule="auto"/>
+        <w:contextualSpacing/>
+        <w:jc w:val="both"/>
+        <w:rPr>
+          <w:rFonts w:cstheme="minorHAnsi"/>
+          <w:b/>
+          <w:lang w:val="en-US"/>
+        </w:rPr>
+      </w:pPr>
+    </w:p>
+    <w:p>
+      <w:pPr>
+        <w:spacing w:line="480" w:lineRule="auto"/>
+        <w:contextualSpacing/>
+        <w:jc w:val="both"/>
+        <w:rPr>
+          <w:rFonts w:cstheme="minorHAnsi"/>
+          <w:b/>
+          <w:lang w:val="en-US"/>
+        </w:rPr>
+      </w:pPr>
+      <w:r>
+        <w:rPr>
+          <w:rFonts w:cstheme="minorHAnsi"/>
+          <w:b/>
+          <w:lang w:val="en-US"/>
+        </w:rPr>
+        <w:t>Results</w:t>
+      </w:r>
+      <w:r>
+        <w:rPr>
+          <w:rFonts w:cstheme="minorHAnsi"/>
+          <w:b/>
+          <w:lang w:val="en-US"/>
+        </w:rPr>
+        <w:t xml:space="preserve"> </w:t>
+      </w:r>
+      <w:commentRangeStart w:id="32"/>
+      <w:r>
+        <w:rPr>
+          <w:rFonts w:cstheme="minorHAnsi"/>
+          <w:b/>
+          <w:lang w:val="en-US"/>
+        </w:rPr>
+        <w:t xml:space="preserve">and </w:t>
+      </w:r>
+      <w:r>
+        <w:rPr>
+          <w:rFonts w:cstheme="minorHAnsi"/>
+          <w:b/>
+          <w:lang w:val="en-US"/>
+        </w:rPr>
+        <w:t>d</w:t>
+      </w:r>
+      <w:r>
+        <w:rPr>
+          <w:rFonts w:cstheme="minorHAnsi"/>
+          <w:b/>
+          <w:lang w:val="en-US"/>
+        </w:rPr>
+        <w:t>iscussion</w:t>
+      </w:r>
+      <w:commentRangeEnd w:id="32"/>
+      <w:r>
+        <w:rPr>
+          <w:rStyle w:val="CommentReference"/>
+        </w:rPr>
+        <w:commentReference w:id="32"/>
+      </w:r>
+    </w:p>
+    <w:p>
+      <w:pPr>
+        <w:spacing w:line="480" w:lineRule="auto"/>
+        <w:jc w:val="center"/>
+        <w:rPr>
+          <w:rFonts w:cstheme="minorHAnsi"/>
+          <w:b/>
+          <w:bCs/>
+          <w:color w:val="FF0000"/>
+          <w:lang w:val="en-US"/>
+        </w:rPr>
+      </w:pPr>
+      <w:r>
+        <w:rPr>
+          <w:rFonts w:cstheme="minorHAnsi"/>
+          <w:b/>
+          <w:bCs/>
           <w:noProof/>
-          <w:sz w:val="22"/>
-          <w:szCs w:val="22"/>
+          <w:color w:val="FF0000"/>
           <w:lang w:val="en-US"/>
         </w:rPr>
         <w:lastRenderedPageBreak/>
         <w:drawing>
-          <wp:inline distT="0" distB="0" distL="0" distR="0" wp14:anchorId="2A4DEA1F" wp14:editId="1E572E6A">
+          <wp:inline distT="0" distB="0" distL="0" distR="0" wp14:anchorId="1C2E3C4D" wp14:editId="054AC6B1">
             <wp:extent cx="5731510" cy="5731510"/>
             <wp:effectExtent l="0" t="0" r="0" b="0"/>
-            <wp:docPr id="11" name="Picture 11" descr="A close up of a device&#10;&#10;Description automatically generated"/>
+            <wp:docPr id="10" name="Picture 10" descr="A picture containing text, map&#10;&#10;Description automatically generated"/>
             <wp:cNvGraphicFramePr>
               <a:graphicFrameLocks xmlns:a="http://schemas.openxmlformats.org/drawingml/2006/main" noChangeAspect="1"/>
             </wp:cNvGraphicFramePr>
@@ -18608,7 +18570,7 @@
               <a:graphicData uri="http://schemas.openxmlformats.org/drawingml/2006/picture">
                 <pic:pic xmlns:pic="http://schemas.openxmlformats.org/drawingml/2006/picture">
                   <pic:nvPicPr>
-                    <pic:cNvPr id="11" name="random_activation_energies.png"/>
+                    <pic:cNvPr id="10" name="growth_project.png"/>
                     <pic:cNvPicPr/>
                   </pic:nvPicPr>
                   <pic:blipFill>
@@ -18641,46 +18603,129 @@
     </w:p>
     <w:p>
       <w:pPr>
-        <w:pStyle w:val="Caption"/>
         <w:spacing w:line="480" w:lineRule="auto"/>
-        <w:contextualSpacing/>
         <w:jc w:val="both"/>
         <w:rPr>
-          <w:sz w:val="22"/>
-          <w:szCs w:val="22"/>
-          <w:lang w:val="en-US"/>
-        </w:rPr>
-      </w:pPr>
-      <w:commentRangeStart w:id="36"/>
-      <w:r>
-        <w:rPr>
-          <w:sz w:val="22"/>
-          <w:szCs w:val="22"/>
-          <w:lang w:val="en-US"/>
-        </w:rPr>
-        <w:t>Figure 2</w:t>
-      </w:r>
-      <w:commentRangeEnd w:id="36"/>
+          <w:rFonts w:ascii="Times New Roman" w:eastAsiaTheme="minorEastAsia" w:hAnsi="Times New Roman" w:cs="Times New Roman"/>
+          <w:i/>
+          <w:iCs/>
+          <w:sz w:val="22"/>
+          <w:szCs w:val="22"/>
+          <w:lang w:val="en-US"/>
+        </w:rPr>
+      </w:pPr>
+      <w:commentRangeStart w:id="33"/>
+      <w:r>
+        <w:rPr>
+          <w:rFonts w:cstheme="minorHAnsi"/>
+          <w:i/>
+          <w:iCs/>
+          <w:sz w:val="22"/>
+          <w:szCs w:val="22"/>
+          <w:lang w:val="en-US"/>
+        </w:rPr>
+        <w:t xml:space="preserve">Figure </w:t>
+      </w:r>
+      <w:r>
+        <w:rPr>
+          <w:rFonts w:cstheme="minorHAnsi"/>
+          <w:i/>
+          <w:iCs/>
+          <w:sz w:val="22"/>
+          <w:szCs w:val="22"/>
+          <w:lang w:val="en-US"/>
+        </w:rPr>
+        <w:t>3</w:t>
+      </w:r>
+      <w:commentRangeEnd w:id="33"/>
       <w:r>
         <w:rPr>
           <w:rStyle w:val="CommentReference"/>
-          <w:i w:val="0"/>
-          <w:iCs w:val="0"/>
-          <w:color w:val="auto"/>
-          <w:sz w:val="22"/>
-          <w:szCs w:val="22"/>
-        </w:rPr>
-        <w:commentReference w:id="36"/>
-      </w:r>
-      <w:r>
-        <w:rPr>
-          <w:sz w:val="22"/>
-          <w:szCs w:val="22"/>
-        </w:rPr>
-        <w:t>.</w:t>
-      </w:r>
-      <w:r>
-        <w:rPr>
+        </w:rPr>
+        <w:commentReference w:id="33"/>
+      </w:r>
+      <w:r>
+        <w:rPr>
+          <w:rFonts w:cstheme="minorHAnsi"/>
+          <w:i/>
+          <w:iCs/>
+          <w:sz w:val="22"/>
+          <w:szCs w:val="22"/>
+          <w:lang w:val="en-US"/>
+        </w:rPr>
+        <w:t>. Individual growth trajectories of sprat</w:t>
+      </w:r>
+      <w:r>
+        <w:rPr>
+          <w:rFonts w:cstheme="minorHAnsi"/>
+          <w:i/>
+          <w:iCs/>
+          <w:sz w:val="22"/>
+          <w:szCs w:val="22"/>
+          <w:lang w:val="en-US"/>
+        </w:rPr>
+        <w:t>, herring and cod</w:t>
+      </w:r>
+      <w:r>
+        <w:rPr>
+          <w:rFonts w:cstheme="minorHAnsi"/>
+          <w:i/>
+          <w:iCs/>
+          <w:sz w:val="22"/>
+          <w:szCs w:val="22"/>
+          <w:lang w:val="en-US"/>
+        </w:rPr>
+        <w:t xml:space="preserve"> from model projections.</w:t>
+      </w:r>
+      <w:r>
+        <w:rPr>
+          <w:rFonts w:cstheme="minorHAnsi"/>
+          <w:i/>
+          <w:iCs/>
+          <w:sz w:val="22"/>
+          <w:szCs w:val="22"/>
+          <w:lang w:val="en-US"/>
+        </w:rPr>
+        <w:t xml:space="preserve"> Top row shows size-at-age in 2050 assuming fishing mortality </w:t>
+      </w:r>
+      <w:r>
+        <w:rPr>
+          <w:rFonts w:cstheme="minorHAnsi"/>
+          <w:i/>
+          <w:iCs/>
+          <w:sz w:val="22"/>
+          <w:szCs w:val="22"/>
+          <w:lang w:val="en-US"/>
+        </w:rPr>
+        <w:t>held at mean FMSY levels (Figure 1A</w:t>
+      </w:r>
+      <w:r>
+        <w:rPr>
+          <w:rFonts w:cstheme="minorHAnsi"/>
+          <w:i/>
+          <w:iCs/>
+          <w:sz w:val="22"/>
+          <w:szCs w:val="22"/>
+          <w:lang w:val="en-US"/>
+        </w:rPr>
+        <w:t>)</w:t>
+      </w:r>
+      <w:r>
+        <w:rPr>
+          <w:rFonts w:cstheme="minorHAnsi"/>
+          <w:i/>
+          <w:iCs/>
+          <w:sz w:val="22"/>
+          <w:szCs w:val="22"/>
+          <w:lang w:val="en-US"/>
+        </w:rPr>
+        <w:t xml:space="preserve"> from different stock assessment estimates</w:t>
+      </w:r>
+      <w:r>
+        <w:rPr>
+          <w:rFonts w:cstheme="minorHAnsi"/>
+          <w:i/>
+          <w:iCs/>
           <w:sz w:val="22"/>
           <w:szCs w:val="22"/>
           <w:lang w:val="en-US"/>
@@ -18689,102 +18734,252 @@
       </w:r>
       <w:r>
         <w:rPr>
-          <w:sz w:val="22"/>
-          <w:szCs w:val="22"/>
-          <w:lang w:val="en-US"/>
-        </w:rPr>
-        <w:t>200 r</w:t>
-      </w:r>
-      <w:r>
-        <w:rPr>
-          <w:sz w:val="22"/>
-          <w:szCs w:val="22"/>
-          <w:lang w:val="en-US"/>
-        </w:rPr>
-        <w:t xml:space="preserve">andom samples </w:t>
-      </w:r>
-      <w:r>
-        <w:rPr>
-          <w:sz w:val="22"/>
-          <w:szCs w:val="22"/>
-          <w:lang w:val="en-US"/>
-        </w:rPr>
-        <w:t xml:space="preserve">from the distributions describing the </w:t>
-      </w:r>
-      <w:r>
-        <w:rPr>
-          <w:sz w:val="22"/>
-          <w:szCs w:val="22"/>
-          <w:lang w:val="en-US"/>
-        </w:rPr>
-        <w:t>a</w:t>
-      </w:r>
-      <w:r>
-        <w:rPr>
-          <w:sz w:val="22"/>
-          <w:szCs w:val="22"/>
-          <w:lang w:val="en-US"/>
-        </w:rPr>
-        <w:t xml:space="preserve">ctivation energies </w:t>
-      </w:r>
-      <w:r>
-        <w:rPr>
-          <w:sz w:val="22"/>
-          <w:szCs w:val="22"/>
-          <w:lang w:val="en-US"/>
-        </w:rPr>
-        <w:t xml:space="preserve">of </w:t>
-      </w:r>
-      <w:r>
-        <w:rPr>
-          <w:sz w:val="22"/>
-          <w:szCs w:val="22"/>
-          <w:lang w:val="en-US"/>
-        </w:rPr>
-        <w:t xml:space="preserve">the </w:t>
-      </w:r>
-      <w:r>
-        <w:rPr>
-          <w:sz w:val="22"/>
-          <w:szCs w:val="22"/>
-          <w:lang w:val="en-US"/>
-        </w:rPr>
-        <w:t xml:space="preserve">rates </w:t>
-      </w:r>
-      <w:r>
-        <w:rPr>
-          <w:sz w:val="22"/>
-          <w:szCs w:val="22"/>
-          <w:lang w:val="en-US"/>
-        </w:rPr>
-        <w:t>resource carrying capacity and resource growth rates [</w:t>
-      </w:r>
-      <w:r>
-        <w:rPr>
-          <w:sz w:val="22"/>
-          <w:szCs w:val="22"/>
-          <w:lang w:val="en-US"/>
-        </w:rPr>
-        <w:t xml:space="preserve">assumed </w:t>
-      </w:r>
-      <w:r>
-        <w:rPr>
-          <w:sz w:val="22"/>
-          <w:szCs w:val="22"/>
-          <w:lang w:val="en-US"/>
-        </w:rPr>
-        <w:t xml:space="preserve">same for </w:t>
-      </w:r>
-      <w:r>
-        <w:rPr>
-          <w:sz w:val="22"/>
-          <w:szCs w:val="22"/>
-          <w:lang w:val="en-US"/>
-        </w:rPr>
-        <w:t>benthic</w:t>
-      </w:r>
-      <w:r>
-        <w:rPr>
+          <w:rFonts w:cstheme="minorHAnsi"/>
+          <w:i/>
+          <w:iCs/>
+          <w:sz w:val="22"/>
+          <w:szCs w:val="22"/>
+          <w:lang w:val="en-US"/>
+        </w:rPr>
+        <w:t xml:space="preserve">and this model </w:t>
+      </w:r>
+      <w:r>
+        <w:rPr>
+          <w:rFonts w:cstheme="minorHAnsi"/>
+          <w:i/>
+          <w:iCs/>
+          <w:sz w:val="22"/>
+          <w:szCs w:val="22"/>
+          <w:lang w:val="en-US"/>
+        </w:rPr>
+        <w:t>(Fig. S7)</w:t>
+      </w:r>
+      <w:r>
+        <w:rPr>
+          <w:rFonts w:cstheme="minorHAnsi"/>
+          <w:i/>
+          <w:iCs/>
+          <w:sz w:val="22"/>
+          <w:szCs w:val="22"/>
+          <w:lang w:val="en-US"/>
+        </w:rPr>
+        <w:t xml:space="preserve"> and a temperature increase in the Baltic Sea in line with the projection from the </w:t>
+      </w:r>
+      <w:r>
+        <w:rPr>
+          <w:rFonts w:ascii="Times New Roman" w:hAnsi="Times New Roman" w:cs="Times New Roman"/>
+          <w:i/>
+          <w:iCs/>
+          <w:sz w:val="22"/>
+          <w:szCs w:val="22"/>
+          <w:lang w:val="en-US"/>
+        </w:rPr>
+        <w:t>RCA4-NEMO assuming the RCP 8.5 emission scenario</w:t>
+      </w:r>
+      <w:r>
+        <w:rPr>
+          <w:rFonts w:ascii="Times New Roman" w:hAnsi="Times New Roman" w:cs="Times New Roman"/>
+          <w:i/>
+          <w:iCs/>
+          <w:sz w:val="22"/>
+          <w:szCs w:val="22"/>
+          <w:lang w:val="en-US"/>
+        </w:rPr>
+        <w:t xml:space="preserve"> (Figure 1B</w:t>
+      </w:r>
+      <w:r>
+        <w:rPr>
+          <w:rFonts w:ascii="Times New Roman" w:hAnsi="Times New Roman" w:cs="Times New Roman"/>
+          <w:i/>
+          <w:iCs/>
+          <w:sz w:val="22"/>
+          <w:szCs w:val="22"/>
+          <w:lang w:val="en-US"/>
+        </w:rPr>
+        <w:t xml:space="preserve">). The dashed line </w:t>
+      </w:r>
+      <w:r>
+        <w:rPr>
+          <w:rFonts w:ascii="Times New Roman" w:hAnsi="Times New Roman" w:cs="Times New Roman"/>
+          <w:i/>
+          <w:iCs/>
+          <w:sz w:val="22"/>
+          <w:szCs w:val="22"/>
+          <w:lang w:val="en-US"/>
+        </w:rPr>
+        <w:t xml:space="preserve">in the top row </w:t>
+      </w:r>
+      <w:r>
+        <w:rPr>
+          <w:rFonts w:ascii="Times New Roman" w:hAnsi="Times New Roman" w:cs="Times New Roman"/>
+          <w:i/>
+          <w:iCs/>
+          <w:sz w:val="22"/>
+          <w:szCs w:val="22"/>
+          <w:lang w:val="en-US"/>
+        </w:rPr>
+        <w:t>depicts projectio</w:t>
+      </w:r>
+      <w:r>
+        <w:rPr>
+          <w:rFonts w:ascii="Times New Roman" w:hAnsi="Times New Roman" w:cs="Times New Roman"/>
+          <w:i/>
+          <w:iCs/>
+          <w:sz w:val="22"/>
+          <w:szCs w:val="22"/>
+          <w:lang w:val="en-US"/>
+        </w:rPr>
+        <w:t xml:space="preserve">ns assuming no scaling of physiological rates and are therefore equivalent to constant temperatures. </w:t>
+      </w:r>
+      <w:r>
+        <w:rPr>
+          <w:rFonts w:ascii="Times New Roman" w:hAnsi="Times New Roman" w:cs="Times New Roman"/>
+          <w:i/>
+          <w:iCs/>
+          <w:sz w:val="22"/>
+          <w:szCs w:val="22"/>
+          <w:lang w:val="en-US"/>
+        </w:rPr>
+        <w:t>In both the g</w:t>
+      </w:r>
+      <w:r>
+        <w:rPr>
+          <w:rFonts w:ascii="Times New Roman" w:hAnsi="Times New Roman" w:cs="Times New Roman"/>
+          <w:i/>
+          <w:iCs/>
+          <w:sz w:val="22"/>
+          <w:szCs w:val="22"/>
+          <w:lang w:val="en-US"/>
+        </w:rPr>
+        <w:t>reen</w:t>
+      </w:r>
+      <w:r>
+        <w:rPr>
+          <w:rFonts w:ascii="Times New Roman" w:hAnsi="Times New Roman" w:cs="Times New Roman"/>
+          <w:i/>
+          <w:iCs/>
+          <w:sz w:val="22"/>
+          <w:szCs w:val="22"/>
+          <w:lang w:val="en-US"/>
+        </w:rPr>
+        <w:t xml:space="preserve"> and </w:t>
+      </w:r>
+      <w:r>
+        <w:rPr>
+          <w:rFonts w:ascii="Times New Roman" w:hAnsi="Times New Roman" w:cs="Times New Roman"/>
+          <w:i/>
+          <w:iCs/>
+          <w:sz w:val="22"/>
+          <w:szCs w:val="22"/>
+          <w:lang w:val="en-US"/>
+        </w:rPr>
+        <w:t xml:space="preserve">pink </w:t>
+      </w:r>
+      <w:r>
+        <w:rPr>
+          <w:rFonts w:ascii="Times New Roman" w:hAnsi="Times New Roman" w:cs="Times New Roman"/>
+          <w:i/>
+          <w:iCs/>
+          <w:sz w:val="22"/>
+          <w:szCs w:val="22"/>
+          <w:lang w:val="en-US"/>
+        </w:rPr>
+        <w:t xml:space="preserve">projections </w:t>
+      </w:r>
+      <w:r>
+        <w:rPr>
+          <w:rFonts w:ascii="Times New Roman" w:hAnsi="Times New Roman" w:cs="Times New Roman"/>
+          <w:i/>
+          <w:iCs/>
+          <w:sz w:val="22"/>
+          <w:szCs w:val="22"/>
+          <w:lang w:val="en-US"/>
+        </w:rPr>
+        <w:t xml:space="preserve">physiological </w:t>
+      </w:r>
+      <w:r>
+        <w:rPr>
+          <w:rFonts w:ascii="Times New Roman" w:hAnsi="Times New Roman" w:cs="Times New Roman"/>
+          <w:i/>
+          <w:iCs/>
+          <w:sz w:val="22"/>
+          <w:szCs w:val="22"/>
+          <w:lang w:val="en-US"/>
+        </w:rPr>
+        <w:t>rates are temperature dependent</w:t>
+      </w:r>
+      <w:r>
+        <w:rPr>
+          <w:rFonts w:ascii="Times New Roman" w:hAnsi="Times New Roman" w:cs="Times New Roman"/>
+          <w:i/>
+          <w:iCs/>
+          <w:sz w:val="22"/>
+          <w:szCs w:val="22"/>
+          <w:lang w:val="en-US"/>
+        </w:rPr>
+        <w:t xml:space="preserve">, and </w:t>
+      </w:r>
+      <w:r>
+        <w:rPr>
+          <w:rFonts w:ascii="Times New Roman" w:hAnsi="Times New Roman" w:cs="Times New Roman"/>
+          <w:i/>
+          <w:iCs/>
+          <w:sz w:val="22"/>
+          <w:szCs w:val="22"/>
+          <w:lang w:val="en-US"/>
+        </w:rPr>
+        <w:t xml:space="preserve">in the pink projections also background resources are temperature-dependent via their </w:t>
+      </w:r>
+      <w:r>
+        <w:rPr>
+          <w:rFonts w:ascii="Times New Roman" w:hAnsi="Times New Roman" w:cs="Times New Roman"/>
+          <w:i/>
+          <w:iCs/>
+          <w:sz w:val="22"/>
+          <w:szCs w:val="22"/>
+          <w:lang w:val="en-US"/>
+        </w:rPr>
+        <w:t>growth rates and carrying capacities</w:t>
+      </w:r>
+      <w:r>
+        <w:rPr>
+          <w:rFonts w:ascii="Times New Roman" w:hAnsi="Times New Roman" w:cs="Times New Roman"/>
+          <w:i/>
+          <w:iCs/>
+          <w:sz w:val="22"/>
+          <w:szCs w:val="22"/>
+          <w:lang w:val="en-US"/>
+        </w:rPr>
+        <w:t xml:space="preserve">. </w:t>
+      </w:r>
+      <w:r>
+        <w:rPr>
+          <w:rFonts w:ascii="Times New Roman" w:hAnsi="Times New Roman" w:cs="Times New Roman"/>
+          <w:i/>
+          <w:iCs/>
+          <w:sz w:val="22"/>
+          <w:szCs w:val="22"/>
+          <w:lang w:val="en-US"/>
+        </w:rPr>
+        <w:t xml:space="preserve">The shaded area corresponds </w:t>
+      </w:r>
+      <w:r>
+        <w:rPr>
+          <w:rFonts w:ascii="Times New Roman" w:hAnsi="Times New Roman" w:cs="Times New Roman"/>
+          <w:i/>
+          <w:iCs/>
+          <w:sz w:val="22"/>
+          <w:szCs w:val="22"/>
+          <w:lang w:val="en-US"/>
+        </w:rPr>
+        <w:lastRenderedPageBreak/>
+        <w:t>to minimum and maximum size at age (or relative size at age) that stem from the random parameterization of individual-level scalars.</w:t>
+      </w:r>
+      <w:r>
+        <w:rPr>
+          <w:rFonts w:ascii="Times New Roman" w:hAnsi="Times New Roman" w:cs="Times New Roman"/>
+          <w:i/>
+          <w:iCs/>
           <w:sz w:val="22"/>
           <w:szCs w:val="22"/>
           <w:lang w:val="en-US"/>
@@ -18793,232 +18988,486 @@
       </w:r>
       <w:r>
         <w:rPr>
-          <w:sz w:val="22"/>
-          <w:szCs w:val="22"/>
-          <w:lang w:val="en-US"/>
-        </w:rPr>
-        <w:t xml:space="preserve">and pelagic </w:t>
-      </w:r>
-      <w:r>
-        <w:rPr>
-          <w:sz w:val="22"/>
-          <w:szCs w:val="22"/>
-          <w:lang w:val="en-US"/>
-        </w:rPr>
-        <w:t>background resources], metabolic rate, background mortality rates and maximum consumption rates</w:t>
-      </w:r>
-      <w:r>
-        <w:rPr>
-          <w:sz w:val="22"/>
-          <w:szCs w:val="22"/>
-          <w:lang w:val="en-US"/>
-        </w:rPr>
-        <w:t>. See</w:t>
-      </w:r>
-      <w:r>
-        <w:rPr>
-          <w:sz w:val="22"/>
-          <w:szCs w:val="22"/>
-          <w:lang w:val="en-US"/>
-        </w:rPr>
-        <w:t xml:space="preserve"> (Table 1). </w:t>
-      </w:r>
-      <w:r>
-        <w:rPr>
-          <w:sz w:val="22"/>
-          <w:szCs w:val="22"/>
-          <w:lang w:val="en-US"/>
-        </w:rPr>
-        <w:t>Combinations of these parameters where used in model projections to understand how uncertainty in these parameters affect individual- and population level metrics.</w:t>
-      </w:r>
-      <w:r>
-        <w:rPr>
-          <w:sz w:val="22"/>
-          <w:szCs w:val="22"/>
-          <w:lang w:val="en-US"/>
-        </w:rPr>
-        <w:t xml:space="preserve"> </w:t>
-      </w:r>
-      <w:r>
-        <w:rPr>
-          <w:sz w:val="22"/>
-          <w:szCs w:val="22"/>
-          <w:lang w:val="en-US"/>
-        </w:rPr>
-        <w:t>The rate-scalars from the activation energies, using Equation</w:t>
-      </w:r>
-      <w:r>
-        <w:rPr>
-          <w:sz w:val="22"/>
-          <w:szCs w:val="22"/>
-          <w:lang w:val="en-US"/>
-        </w:rPr>
-        <w:t>s</w:t>
-      </w:r>
-      <w:r>
-        <w:rPr>
-          <w:sz w:val="22"/>
-          <w:szCs w:val="22"/>
-          <w:lang w:val="en-US"/>
-        </w:rPr>
-        <w:t xml:space="preserve"> 1</w:t>
-      </w:r>
-      <w:r>
-        <w:rPr>
-          <w:sz w:val="22"/>
-          <w:szCs w:val="22"/>
-          <w:lang w:val="en-US"/>
-        </w:rPr>
-        <w:t>-2</w:t>
-      </w:r>
-      <w:r>
-        <w:rPr>
-          <w:sz w:val="22"/>
-          <w:szCs w:val="22"/>
-          <w:lang w:val="en-US"/>
-        </w:rPr>
-        <w:t>,</w:t>
-      </w:r>
-      <w:r>
-        <w:rPr>
-          <w:sz w:val="22"/>
-          <w:szCs w:val="22"/>
-          <w:lang w:val="en-US"/>
-        </w:rPr>
-        <w:t xml:space="preserve"> can be seen in Figure S10</w:t>
-      </w:r>
-      <w:r>
-        <w:rPr>
-          <w:sz w:val="22"/>
-          <w:szCs w:val="22"/>
-          <w:lang w:val="en-US"/>
-        </w:rPr>
-        <w:t>.</w:t>
+          <w:rFonts w:ascii="Times New Roman" w:eastAsiaTheme="minorEastAsia" w:hAnsi="Times New Roman" w:cs="Times New Roman"/>
+          <w:i/>
+          <w:iCs/>
+          <w:sz w:val="22"/>
+          <w:szCs w:val="22"/>
+          <w:lang w:val="en-US"/>
+        </w:rPr>
+        <w:t>For fit of size-at-age to data, see Figure S4.</w:t>
       </w:r>
     </w:p>
     <w:p>
       <w:pPr>
         <w:spacing w:line="480" w:lineRule="auto"/>
-        <w:contextualSpacing/>
         <w:jc w:val="both"/>
         <w:rPr>
-          <w:rFonts w:cstheme="minorHAnsi"/>
-          <w:b/>
+          <w:rFonts w:ascii="Times New Roman" w:eastAsiaTheme="minorEastAsia" w:hAnsi="Times New Roman" w:cs="Times New Roman"/>
+          <w:i/>
+          <w:iCs/>
+          <w:sz w:val="22"/>
+          <w:szCs w:val="22"/>
           <w:lang w:val="en-US"/>
         </w:rPr>
       </w:pPr>
     </w:p>
     <w:p>
       <w:pPr>
+        <w:pStyle w:val="ListParagraph"/>
+        <w:numPr>
+          <w:ilvl w:val="0"/>
+          <w:numId w:val="17"/>
+        </w:numPr>
         <w:spacing w:line="480" w:lineRule="auto"/>
-        <w:contextualSpacing/>
         <w:jc w:val="both"/>
         <w:rPr>
-          <w:rFonts w:cstheme="minorHAnsi"/>
-          <w:b/>
-          <w:lang w:val="en-US"/>
-        </w:rPr>
-      </w:pPr>
+          <w:rFonts w:eastAsiaTheme="minorEastAsia"/>
+          <w:sz w:val="22"/>
+          <w:szCs w:val="22"/>
+          <w:lang w:val="en-US"/>
+        </w:rPr>
+      </w:pPr>
+      <w:r>
+        <w:rPr>
+          <w:rFonts w:eastAsiaTheme="minorEastAsia"/>
+          <w:sz w:val="22"/>
+          <w:szCs w:val="22"/>
+          <w:lang w:val="en-US"/>
+        </w:rPr>
+        <w:t>With the random combinations activation energies that we believe are more of less realistic, and for scenarios with/without effects of temperature on the background resources,</w:t>
+      </w:r>
+      <w:r>
+        <w:rPr>
+          <w:rFonts w:eastAsiaTheme="minorEastAsia"/>
+          <w:sz w:val="22"/>
+          <w:szCs w:val="22"/>
+          <w:lang w:val="en-US"/>
+        </w:rPr>
+        <w:t xml:space="preserve"> body growth rates increase</w:t>
+      </w:r>
+      <w:r>
+        <w:rPr>
+          <w:rFonts w:eastAsiaTheme="minorEastAsia"/>
+          <w:sz w:val="22"/>
+          <w:szCs w:val="22"/>
+          <w:lang w:val="en-US"/>
+        </w:rPr>
+        <w:t xml:space="preserve"> with warming.</w:t>
+      </w:r>
     </w:p>
     <w:p>
       <w:pPr>
+        <w:pStyle w:val="ListParagraph"/>
+        <w:numPr>
+          <w:ilvl w:val="0"/>
+          <w:numId w:val="17"/>
+        </w:numPr>
         <w:spacing w:line="480" w:lineRule="auto"/>
-        <w:contextualSpacing/>
         <w:jc w:val="both"/>
         <w:rPr>
-          <w:rFonts w:cstheme="minorHAnsi"/>
-          <w:b/>
-          <w:lang w:val="en-US"/>
-        </w:rPr>
-      </w:pPr>
+          <w:rFonts w:eastAsiaTheme="minorEastAsia"/>
+          <w:sz w:val="22"/>
+          <w:szCs w:val="22"/>
+          <w:lang w:val="en-US"/>
+        </w:rPr>
+      </w:pPr>
+      <w:r>
+        <w:rPr>
+          <w:rFonts w:eastAsiaTheme="minorEastAsia"/>
+          <w:sz w:val="22"/>
+          <w:szCs w:val="22"/>
+          <w:lang w:val="en-US"/>
+        </w:rPr>
+        <w:t xml:space="preserve">The positive effect of warming </w:t>
+      </w:r>
+      <w:r>
+        <w:rPr>
+          <w:rFonts w:eastAsiaTheme="minorEastAsia"/>
+          <w:sz w:val="22"/>
+          <w:szCs w:val="22"/>
+          <w:lang w:val="en-US"/>
+        </w:rPr>
+        <w:t>diminishes</w:t>
+      </w:r>
+      <w:r>
+        <w:rPr>
+          <w:rFonts w:eastAsiaTheme="minorEastAsia"/>
+          <w:sz w:val="22"/>
+          <w:szCs w:val="22"/>
+          <w:lang w:val="en-US"/>
+        </w:rPr>
+        <w:t xml:space="preserve"> with age.</w:t>
+      </w:r>
     </w:p>
     <w:p>
       <w:pPr>
+        <w:pStyle w:val="ListParagraph"/>
+        <w:numPr>
+          <w:ilvl w:val="0"/>
+          <w:numId w:val="17"/>
+        </w:numPr>
         <w:spacing w:line="480" w:lineRule="auto"/>
-        <w:contextualSpacing/>
         <w:jc w:val="both"/>
         <w:rPr>
-          <w:rFonts w:cstheme="minorHAnsi"/>
-          <w:b/>
-          <w:lang w:val="en-US"/>
-        </w:rPr>
-      </w:pPr>
-      <w:r>
-        <w:rPr>
-          <w:rFonts w:cstheme="minorHAnsi"/>
-          <w:b/>
-          <w:lang w:val="en-US"/>
-        </w:rPr>
-        <w:lastRenderedPageBreak/>
-        <w:t>Results</w:t>
-      </w:r>
-      <w:r>
-        <w:rPr>
-          <w:rFonts w:cstheme="minorHAnsi"/>
-          <w:b/>
+          <w:rFonts w:eastAsiaTheme="minorEastAsia"/>
+          <w:sz w:val="22"/>
+          <w:szCs w:val="22"/>
+          <w:lang w:val="en-US"/>
+        </w:rPr>
+      </w:pPr>
+      <w:r>
+        <w:rPr>
+          <w:rFonts w:eastAsiaTheme="minorEastAsia"/>
+          <w:sz w:val="22"/>
+          <w:szCs w:val="22"/>
+          <w:lang w:val="en-US"/>
+        </w:rPr>
+        <w:t xml:space="preserve">For herring and sprat, warming </w:t>
+      </w:r>
+      <w:r>
+        <w:rPr>
+          <w:rFonts w:eastAsiaTheme="minorEastAsia"/>
+          <w:sz w:val="22"/>
+          <w:szCs w:val="22"/>
+          <w:lang w:val="en-US"/>
+        </w:rPr>
+        <w:t>always has a positive effect on growth given the temperature increase we model (</w:t>
+      </w:r>
+      <w:r>
+        <w:rPr>
+          <w:rFonts w:eastAsiaTheme="minorEastAsia"/>
+          <w:sz w:val="22"/>
+          <w:szCs w:val="22"/>
+          <w:lang w:val="en-US"/>
+        </w:rPr>
+        <w:t>which is about +1.5C</w:t>
+      </w:r>
+      <w:r>
+        <w:rPr>
+          <w:rFonts w:eastAsiaTheme="minorEastAsia"/>
+          <w:sz w:val="22"/>
+          <w:szCs w:val="22"/>
+          <w:lang w:val="en-US"/>
+        </w:rPr>
+        <w:t>,</w:t>
+      </w:r>
+      <w:r>
+        <w:rPr>
+          <w:rFonts w:eastAsiaTheme="minorEastAsia"/>
+          <w:sz w:val="22"/>
+          <w:szCs w:val="22"/>
           <w:lang w:val="en-US"/>
         </w:rPr>
         <w:t xml:space="preserve"> </w:t>
       </w:r>
-      <w:commentRangeStart w:id="37"/>
-      <w:r>
-        <w:rPr>
-          <w:rFonts w:cstheme="minorHAnsi"/>
-          <w:b/>
-          <w:lang w:val="en-US"/>
-        </w:rPr>
-        <w:t xml:space="preserve">and </w:t>
-      </w:r>
-      <w:r>
-        <w:rPr>
-          <w:rFonts w:cstheme="minorHAnsi"/>
-          <w:b/>
-          <w:lang w:val="en-US"/>
-        </w:rPr>
-        <w:t>d</w:t>
-      </w:r>
-      <w:r>
-        <w:rPr>
-          <w:rFonts w:cstheme="minorHAnsi"/>
-          <w:b/>
-          <w:lang w:val="en-US"/>
-        </w:rPr>
-        <w:t>iscussion</w:t>
-      </w:r>
-      <w:commentRangeEnd w:id="37"/>
-      <w:r>
-        <w:rPr>
-          <w:rStyle w:val="CommentReference"/>
-        </w:rPr>
-        <w:commentReference w:id="37"/>
+      <w:r>
+        <w:rPr>
+          <w:rFonts w:eastAsiaTheme="minorEastAsia"/>
+          <w:sz w:val="22"/>
+          <w:szCs w:val="22"/>
+          <w:lang w:val="en-US"/>
+        </w:rPr>
+        <w:t>see Figure S11 for the scenario here)</w:t>
+      </w:r>
+      <w:r>
+        <w:rPr>
+          <w:rFonts w:eastAsiaTheme="minorEastAsia"/>
+          <w:sz w:val="22"/>
+          <w:szCs w:val="22"/>
+          <w:lang w:val="en-US"/>
+        </w:rPr>
+        <w:t xml:space="preserve"> – even in the most “unfortunate” parameter combination.</w:t>
       </w:r>
     </w:p>
     <w:p>
       <w:pPr>
+        <w:pStyle w:val="ListParagraph"/>
+        <w:numPr>
+          <w:ilvl w:val="0"/>
+          <w:numId w:val="17"/>
+        </w:numPr>
+        <w:spacing w:line="480" w:lineRule="auto"/>
+        <w:jc w:val="both"/>
+        <w:rPr>
+          <w:rFonts w:eastAsiaTheme="minorEastAsia"/>
+          <w:sz w:val="22"/>
+          <w:szCs w:val="22"/>
+          <w:lang w:val="en-US"/>
+        </w:rPr>
+      </w:pPr>
+      <w:r>
+        <w:rPr>
+          <w:rFonts w:eastAsiaTheme="minorEastAsia"/>
+          <w:sz w:val="22"/>
+          <w:szCs w:val="22"/>
+          <w:lang w:val="en-US"/>
+        </w:rPr>
+        <w:t xml:space="preserve">For cod, </w:t>
+      </w:r>
+      <w:r>
+        <w:rPr>
+          <w:rFonts w:eastAsiaTheme="minorEastAsia"/>
+          <w:sz w:val="22"/>
+          <w:szCs w:val="22"/>
+          <w:lang w:val="en-US"/>
+        </w:rPr>
+        <w:t xml:space="preserve">the “confidence bands” go below 1 in some combinations of parameters, with and without resource temperature-dependence, suggesting warming </w:t>
+      </w:r>
+      <w:commentRangeStart w:id="34"/>
+      <w:r>
+        <w:rPr>
+          <w:rFonts w:eastAsiaTheme="minorEastAsia"/>
+          <w:sz w:val="22"/>
+          <w:szCs w:val="22"/>
+          <w:lang w:val="en-US"/>
+        </w:rPr>
+        <w:t xml:space="preserve">has </w:t>
+      </w:r>
+      <w:commentRangeEnd w:id="34"/>
+      <w:r>
+        <w:rPr>
+          <w:rStyle w:val="CommentReference"/>
+          <w:sz w:val="22"/>
+          <w:szCs w:val="22"/>
+        </w:rPr>
+        <w:commentReference w:id="34"/>
+      </w:r>
+      <w:r>
+        <w:rPr>
+          <w:rFonts w:eastAsiaTheme="minorEastAsia"/>
+          <w:sz w:val="22"/>
+          <w:szCs w:val="22"/>
+          <w:lang w:val="en-US"/>
+        </w:rPr>
+        <w:t>a negative effect on size at age</w:t>
+      </w:r>
+      <w:r>
+        <w:rPr>
+          <w:rFonts w:eastAsiaTheme="minorEastAsia"/>
+          <w:sz w:val="22"/>
+          <w:szCs w:val="22"/>
+          <w:lang w:val="en-US"/>
+        </w:rPr>
+        <w:t xml:space="preserve"> even with a 1.5C</w:t>
+      </w:r>
+      <w:r>
+        <w:rPr>
+          <w:rFonts w:eastAsiaTheme="minorEastAsia"/>
+          <w:sz w:val="22"/>
+          <w:szCs w:val="22"/>
+          <w:lang w:val="en-US"/>
+        </w:rPr>
+        <w:t xml:space="preserve"> increase in temperature.</w:t>
+      </w:r>
+    </w:p>
+    <w:p>
+      <w:pPr>
+        <w:pStyle w:val="ListParagraph"/>
+        <w:numPr>
+          <w:ilvl w:val="0"/>
+          <w:numId w:val="17"/>
+        </w:numPr>
+        <w:spacing w:line="480" w:lineRule="auto"/>
+        <w:jc w:val="both"/>
+        <w:rPr>
+          <w:rFonts w:eastAsiaTheme="minorEastAsia"/>
+          <w:sz w:val="22"/>
+          <w:szCs w:val="22"/>
+          <w:lang w:val="en-US"/>
+        </w:rPr>
+      </w:pPr>
+      <w:r>
+        <w:rPr>
+          <w:rFonts w:eastAsiaTheme="minorEastAsia"/>
+          <w:sz w:val="22"/>
+          <w:szCs w:val="22"/>
+          <w:lang w:val="en-US"/>
+        </w:rPr>
+        <w:t xml:space="preserve">These results show that the effect of warming on growth rates does not depend that much on how growth of </w:t>
+      </w:r>
+      <w:commentRangeStart w:id="35"/>
+      <w:r>
+        <w:rPr>
+          <w:rFonts w:eastAsiaTheme="minorEastAsia"/>
+          <w:sz w:val="22"/>
+          <w:szCs w:val="22"/>
+          <w:lang w:val="en-US"/>
+        </w:rPr>
+        <w:t xml:space="preserve">background resources vary with temperature, as the two lines </w:t>
+      </w:r>
+      <w:r>
+        <w:rPr>
+          <w:rFonts w:eastAsiaTheme="minorEastAsia"/>
+          <w:sz w:val="22"/>
+          <w:szCs w:val="22"/>
+          <w:lang w:val="en-US"/>
+        </w:rPr>
+        <w:t>follow each other and largely overlap.</w:t>
+      </w:r>
+      <w:commentRangeEnd w:id="35"/>
+      <w:r>
+        <w:rPr>
+          <w:rStyle w:val="CommentReference"/>
+          <w:sz w:val="22"/>
+          <w:szCs w:val="22"/>
+        </w:rPr>
+        <w:commentReference w:id="35"/>
+      </w:r>
+    </w:p>
+    <w:p>
+      <w:pPr>
+        <w:pStyle w:val="ListParagraph"/>
+        <w:numPr>
+          <w:ilvl w:val="0"/>
+          <w:numId w:val="17"/>
+        </w:numPr>
+        <w:spacing w:line="480" w:lineRule="auto"/>
+        <w:jc w:val="both"/>
+        <w:rPr>
+          <w:rFonts w:eastAsiaTheme="minorEastAsia"/>
+          <w:sz w:val="22"/>
+          <w:szCs w:val="22"/>
+          <w:lang w:val="en-US"/>
+        </w:rPr>
+      </w:pPr>
+      <w:r>
+        <w:rPr>
+          <w:rFonts w:eastAsiaTheme="minorEastAsia"/>
+          <w:sz w:val="22"/>
+          <w:szCs w:val="22"/>
+          <w:lang w:val="en-US"/>
+        </w:rPr>
+        <w:t xml:space="preserve">I also note that the distributions of activation energies are relatively tight, which makes the </w:t>
+      </w:r>
+      <w:r>
+        <w:rPr>
+          <w:rFonts w:eastAsiaTheme="minorEastAsia"/>
+          <w:sz w:val="22"/>
+          <w:szCs w:val="22"/>
+          <w:lang w:val="en-US"/>
+        </w:rPr>
+        <w:t>“</w:t>
+      </w:r>
+      <w:r>
+        <w:rPr>
+          <w:rFonts w:eastAsiaTheme="minorEastAsia"/>
+          <w:sz w:val="22"/>
+          <w:szCs w:val="22"/>
+          <w:lang w:val="en-US"/>
+        </w:rPr>
+        <w:t xml:space="preserve">confidence </w:t>
+      </w:r>
+      <w:r>
+        <w:rPr>
+          <w:rFonts w:eastAsiaTheme="minorEastAsia"/>
+          <w:sz w:val="22"/>
+          <w:szCs w:val="22"/>
+          <w:lang w:val="en-US"/>
+        </w:rPr>
+        <w:t>bands” pretty tight. This is because it’s not very likely that we draw one really good activation energy for intake and one really bad for metabolic rate at the same time. This is also why I plot the minimum and maximum rather than some quantile.</w:t>
+      </w:r>
+    </w:p>
+    <w:p>
+      <w:pPr>
+        <w:pStyle w:val="ListParagraph"/>
+        <w:numPr>
+          <w:ilvl w:val="0"/>
+          <w:numId w:val="17"/>
+        </w:numPr>
+        <w:spacing w:line="480" w:lineRule="auto"/>
+        <w:jc w:val="both"/>
+        <w:rPr>
+          <w:rFonts w:eastAsiaTheme="minorEastAsia"/>
+          <w:sz w:val="22"/>
+          <w:szCs w:val="22"/>
+          <w:lang w:val="en-US"/>
+        </w:rPr>
+      </w:pPr>
+      <w:r>
+        <w:rPr>
+          <w:rFonts w:eastAsiaTheme="minorEastAsia"/>
+          <w:sz w:val="22"/>
+          <w:szCs w:val="22"/>
+          <w:lang w:val="en-US"/>
+        </w:rPr>
+        <w:t>(</w:t>
+      </w:r>
+      <w:r>
+        <w:rPr>
+          <w:rFonts w:eastAsiaTheme="minorEastAsia"/>
+          <w:sz w:val="22"/>
+          <w:szCs w:val="22"/>
+          <w:lang w:val="en-US"/>
+        </w:rPr>
+        <w:t xml:space="preserve">Suggested sensitivity analysis: </w:t>
+      </w:r>
+      <w:r>
+        <w:rPr>
+          <w:rFonts w:eastAsiaTheme="minorEastAsia"/>
+          <w:sz w:val="22"/>
+          <w:szCs w:val="22"/>
+          <w:lang w:val="en-US"/>
+        </w:rPr>
+        <w:t>redo this analysis in a constant temperature and effort setting (not time-varying</w:t>
+      </w:r>
+      <w:proofErr w:type="gramStart"/>
+      <w:r>
+        <w:rPr>
+          <w:rFonts w:eastAsiaTheme="minorEastAsia"/>
+          <w:sz w:val="22"/>
+          <w:szCs w:val="22"/>
+          <w:lang w:val="en-US"/>
+        </w:rPr>
+        <w:t>), and</w:t>
+      </w:r>
+      <w:proofErr w:type="gramEnd"/>
+      <w:r>
+        <w:rPr>
+          <w:rFonts w:eastAsiaTheme="minorEastAsia"/>
+          <w:sz w:val="22"/>
+          <w:szCs w:val="22"/>
+          <w:lang w:val="en-US"/>
+        </w:rPr>
+        <w:t xml:space="preserve"> explore extremes of activation energies to get a better feeling for what the effects are.</w:t>
+      </w:r>
+      <w:r>
+        <w:rPr>
+          <w:rFonts w:eastAsiaTheme="minorEastAsia"/>
+          <w:sz w:val="22"/>
+          <w:szCs w:val="22"/>
+          <w:lang w:val="en-US"/>
+        </w:rPr>
+        <w:t xml:space="preserve"> Will also show which the actual activation energies are that give the min, max and mean response that correspond to the ribbons.)</w:t>
+      </w:r>
+    </w:p>
+    <w:p>
+      <w:pPr>
         <w:spacing w:line="480" w:lineRule="auto"/>
         <w:jc w:val="center"/>
         <w:rPr>
           <w:rFonts w:cstheme="minorHAnsi"/>
-          <w:b/>
-          <w:bCs/>
           <w:color w:val="FF0000"/>
-          <w:lang w:val="en-US"/>
-        </w:rPr>
-      </w:pPr>
-      <w:r>
-        <w:rPr>
-          <w:rFonts w:cstheme="minorHAnsi"/>
-          <w:b/>
-          <w:bCs/>
+          <w:sz w:val="22"/>
+          <w:szCs w:val="22"/>
+          <w:lang w:val="en-US"/>
+        </w:rPr>
+      </w:pPr>
+      <w:r>
+        <w:rPr>
+          <w:rFonts w:cstheme="minorHAnsi"/>
           <w:noProof/>
           <w:color w:val="FF0000"/>
-          <w:lang w:val="en-US"/>
-        </w:rPr>
+          <w:sz w:val="22"/>
+          <w:szCs w:val="22"/>
+          <w:lang w:val="en-US"/>
+        </w:rPr>
+        <w:lastRenderedPageBreak/>
         <w:drawing>
-          <wp:inline distT="0" distB="0" distL="0" distR="0" wp14:anchorId="1C2E3C4D" wp14:editId="054AC6B1">
+          <wp:inline distT="0" distB="0" distL="0" distR="0" wp14:anchorId="63211506" wp14:editId="27BD0FF8">
             <wp:extent cx="5731510" cy="5731510"/>
             <wp:effectExtent l="0" t="0" r="0" b="0"/>
-            <wp:docPr id="10" name="Picture 10" descr="A picture containing text, map&#10;&#10;Description automatically generated"/>
+            <wp:docPr id="9" name="Picture 9" descr="A close up of a map&#10;&#10;Description automatically generated"/>
             <wp:cNvGraphicFramePr>
               <a:graphicFrameLocks xmlns:a="http://schemas.openxmlformats.org/drawingml/2006/main" noChangeAspect="1"/>
             </wp:cNvGraphicFramePr>
@@ -19026,7 +19475,7 @@
               <a:graphicData uri="http://schemas.openxmlformats.org/drawingml/2006/picture">
                 <pic:pic xmlns:pic="http://schemas.openxmlformats.org/drawingml/2006/picture">
                   <pic:nvPicPr>
-                    <pic:cNvPr id="10" name="growth_project.png"/>
+                    <pic:cNvPr id="9" name="spectra_project.png"/>
                     <pic:cNvPicPr/>
                   </pic:nvPicPr>
                   <pic:blipFill>
@@ -19062,159 +19511,6 @@
         <w:spacing w:line="480" w:lineRule="auto"/>
         <w:jc w:val="both"/>
         <w:rPr>
-          <w:rFonts w:ascii="Times New Roman" w:eastAsiaTheme="minorEastAsia" w:hAnsi="Times New Roman" w:cs="Times New Roman"/>
-          <w:i/>
-          <w:iCs/>
-          <w:sz w:val="22"/>
-          <w:szCs w:val="22"/>
-          <w:lang w:val="en-US"/>
-        </w:rPr>
-      </w:pPr>
-      <w:r>
-        <w:rPr>
-          <w:rFonts w:cstheme="minorHAnsi"/>
-          <w:i/>
-          <w:iCs/>
-          <w:sz w:val="22"/>
-          <w:szCs w:val="22"/>
-          <w:lang w:val="en-US"/>
-        </w:rPr>
-        <w:t xml:space="preserve">Figure </w:t>
-      </w:r>
-      <w:r>
-        <w:rPr>
-          <w:rFonts w:cstheme="minorHAnsi"/>
-          <w:i/>
-          <w:iCs/>
-          <w:sz w:val="22"/>
-          <w:szCs w:val="22"/>
-          <w:lang w:val="en-US"/>
-        </w:rPr>
-        <w:t>3</w:t>
-      </w:r>
-      <w:r>
-        <w:rPr>
-          <w:rFonts w:cstheme="minorHAnsi"/>
-          <w:i/>
-          <w:iCs/>
-          <w:sz w:val="22"/>
-          <w:szCs w:val="22"/>
-          <w:lang w:val="en-US"/>
-        </w:rPr>
-        <w:t>. Individual growth trajectories of sprat</w:t>
-      </w:r>
-      <w:r>
-        <w:rPr>
-          <w:rFonts w:cstheme="minorHAnsi"/>
-          <w:i/>
-          <w:iCs/>
-          <w:sz w:val="22"/>
-          <w:szCs w:val="22"/>
-          <w:lang w:val="en-US"/>
-        </w:rPr>
-        <w:t>, herring and cod</w:t>
-      </w:r>
-      <w:r>
-        <w:rPr>
-          <w:rFonts w:cstheme="minorHAnsi"/>
-          <w:i/>
-          <w:iCs/>
-          <w:sz w:val="22"/>
-          <w:szCs w:val="22"/>
-          <w:lang w:val="en-US"/>
-        </w:rPr>
-        <w:t xml:space="preserve"> from model projections.</w:t>
-      </w:r>
-      <w:r>
-        <w:rPr>
-          <w:rFonts w:cstheme="minorHAnsi"/>
-          <w:i/>
-          <w:iCs/>
-          <w:sz w:val="22"/>
-          <w:szCs w:val="22"/>
-          <w:lang w:val="en-US"/>
-        </w:rPr>
-        <w:t xml:space="preserve"> Top row shows size-at-age in 2050 assuming fishing mortality </w:t>
-      </w:r>
-      <w:r>
-        <w:rPr>
-          <w:rFonts w:cstheme="minorHAnsi"/>
-          <w:i/>
-          <w:iCs/>
-          <w:sz w:val="22"/>
-          <w:szCs w:val="22"/>
-          <w:lang w:val="en-US"/>
-        </w:rPr>
-        <w:t>held at mean FMSY levels (Figure 1A</w:t>
-      </w:r>
-      <w:r>
-        <w:rPr>
-          <w:rFonts w:cstheme="minorHAnsi"/>
-          <w:i/>
-          <w:iCs/>
-          <w:sz w:val="22"/>
-          <w:szCs w:val="22"/>
-          <w:lang w:val="en-US"/>
-        </w:rPr>
-        <w:t>)</w:t>
-      </w:r>
-      <w:r>
-        <w:rPr>
-          <w:rFonts w:cstheme="minorHAnsi"/>
-          <w:i/>
-          <w:iCs/>
-          <w:sz w:val="22"/>
-          <w:szCs w:val="22"/>
-          <w:lang w:val="en-US"/>
-        </w:rPr>
-        <w:t xml:space="preserve"> from different stock assessment estimates</w:t>
-      </w:r>
-      <w:r>
-        <w:rPr>
-          <w:rFonts w:cstheme="minorHAnsi"/>
-          <w:i/>
-          <w:iCs/>
-          <w:sz w:val="22"/>
-          <w:szCs w:val="22"/>
-          <w:lang w:val="en-US"/>
-        </w:rPr>
-        <w:t xml:space="preserve"> </w:t>
-      </w:r>
-      <w:r>
-        <w:rPr>
-          <w:rFonts w:cstheme="minorHAnsi"/>
-          <w:i/>
-          <w:iCs/>
-          <w:sz w:val="22"/>
-          <w:szCs w:val="22"/>
-          <w:lang w:val="en-US"/>
-        </w:rPr>
-        <w:t xml:space="preserve">and this model </w:t>
-      </w:r>
-      <w:r>
-        <w:rPr>
-          <w:rFonts w:cstheme="minorHAnsi"/>
-          <w:i/>
-          <w:iCs/>
-          <w:sz w:val="22"/>
-          <w:szCs w:val="22"/>
-          <w:lang w:val="en-US"/>
-        </w:rPr>
-        <w:t>(Fig. S7)</w:t>
-      </w:r>
-      <w:r>
-        <w:rPr>
-          <w:rFonts w:cstheme="minorHAnsi"/>
-          <w:i/>
-          <w:iCs/>
-          <w:sz w:val="22"/>
-          <w:szCs w:val="22"/>
-          <w:lang w:val="en-US"/>
-        </w:rPr>
-        <w:t xml:space="preserve"> and a temperature increase in the Baltic Sea in line with the projection from the </w:t>
-      </w:r>
-      <w:r>
-        <w:rPr>
           <w:rFonts w:ascii="Times New Roman" w:hAnsi="Times New Roman" w:cs="Times New Roman"/>
           <w:i/>
           <w:iCs/>
@@ -19222,455 +19518,135 @@
           <w:szCs w:val="22"/>
           <w:lang w:val="en-US"/>
         </w:rPr>
-        <w:t>RCA4-NEMO assuming the RCP 8.5 emission scenario</w:t>
-      </w:r>
-      <w:r>
-        <w:rPr>
-          <w:rFonts w:ascii="Times New Roman" w:hAnsi="Times New Roman" w:cs="Times New Roman"/>
+      </w:pPr>
+      <w:commentRangeStart w:id="36"/>
+      <w:commentRangeStart w:id="37"/>
+      <w:r>
+        <w:rPr>
+          <w:rFonts w:cstheme="minorHAnsi"/>
           <w:i/>
           <w:iCs/>
           <w:sz w:val="22"/>
           <w:szCs w:val="22"/>
           <w:lang w:val="en-US"/>
         </w:rPr>
-        <w:t xml:space="preserve"> (Figure 1B</w:t>
-      </w:r>
-      <w:r>
-        <w:rPr>
-          <w:rFonts w:ascii="Times New Roman" w:hAnsi="Times New Roman" w:cs="Times New Roman"/>
+        <w:t>Figure 4</w:t>
+      </w:r>
+      <w:commentRangeEnd w:id="36"/>
+      <w:r>
+        <w:rPr>
+          <w:rStyle w:val="CommentReference"/>
+          <w:sz w:val="22"/>
+          <w:szCs w:val="22"/>
+        </w:rPr>
+        <w:commentReference w:id="36"/>
+      </w:r>
+      <w:r>
+        <w:rPr>
+          <w:rFonts w:cstheme="minorHAnsi"/>
           <w:i/>
           <w:iCs/>
           <w:sz w:val="22"/>
           <w:szCs w:val="22"/>
           <w:lang w:val="en-US"/>
         </w:rPr>
-        <w:t xml:space="preserve">). The dashed line </w:t>
-      </w:r>
-      <w:r>
-        <w:rPr>
-          <w:rFonts w:ascii="Times New Roman" w:hAnsi="Times New Roman" w:cs="Times New Roman"/>
+        <w:t xml:space="preserve">. </w:t>
+      </w:r>
+      <w:commentRangeEnd w:id="37"/>
+      <w:r>
+        <w:rPr>
+          <w:rStyle w:val="CommentReference"/>
+        </w:rPr>
+        <w:commentReference w:id="37"/>
+      </w:r>
+      <w:r>
+        <w:rPr>
+          <w:rFonts w:cstheme="minorHAnsi"/>
           <w:i/>
           <w:iCs/>
           <w:sz w:val="22"/>
           <w:szCs w:val="22"/>
           <w:lang w:val="en-US"/>
         </w:rPr>
-        <w:t xml:space="preserve">in the top row </w:t>
-      </w:r>
-      <w:r>
-        <w:rPr>
-          <w:rFonts w:ascii="Times New Roman" w:hAnsi="Times New Roman" w:cs="Times New Roman"/>
+        <w:t>A</w:t>
+      </w:r>
+      <w:r>
+        <w:rPr>
+          <w:rFonts w:cstheme="minorHAnsi"/>
           <w:i/>
           <w:iCs/>
           <w:sz w:val="22"/>
           <w:szCs w:val="22"/>
           <w:lang w:val="en-US"/>
         </w:rPr>
-        <w:t>depicts projectio</w:t>
-      </w:r>
-      <w:r>
-        <w:rPr>
-          <w:rFonts w:ascii="Times New Roman" w:hAnsi="Times New Roman" w:cs="Times New Roman"/>
+        <w:t>bundance-at-size</w:t>
+      </w:r>
+      <w:r>
+        <w:rPr>
+          <w:rFonts w:cstheme="minorHAnsi"/>
           <w:i/>
           <w:iCs/>
           <w:sz w:val="22"/>
           <w:szCs w:val="22"/>
           <w:lang w:val="en-US"/>
         </w:rPr>
-        <w:t xml:space="preserve">ns assuming no scaling of physiological rates and are therefore equivalent to constant temperatures. </w:t>
-      </w:r>
-      <w:r>
-        <w:rPr>
-          <w:rFonts w:ascii="Times New Roman" w:hAnsi="Times New Roman" w:cs="Times New Roman"/>
+        <w:t xml:space="preserve"> (abundance </w:t>
+      </w:r>
+      <w:r>
+        <w:rPr>
+          <w:rFonts w:cstheme="minorHAnsi"/>
           <w:i/>
           <w:iCs/>
           <w:sz w:val="22"/>
           <w:szCs w:val="22"/>
           <w:lang w:val="en-US"/>
         </w:rPr>
-        <w:t>In both the g</w:t>
-      </w:r>
-      <w:r>
-        <w:rPr>
-          <w:rFonts w:ascii="Times New Roman" w:hAnsi="Times New Roman" w:cs="Times New Roman"/>
+        <w:t>spectrum</w:t>
+      </w:r>
+      <w:r>
+        <w:rPr>
+          <w:rFonts w:cstheme="minorHAnsi"/>
           <w:i/>
           <w:iCs/>
           <w:sz w:val="22"/>
           <w:szCs w:val="22"/>
           <w:lang w:val="en-US"/>
         </w:rPr>
-        <w:t>reen</w:t>
-      </w:r>
-      <w:r>
-        <w:rPr>
-          <w:rFonts w:ascii="Times New Roman" w:hAnsi="Times New Roman" w:cs="Times New Roman"/>
+        <w:t>)</w:t>
+      </w:r>
+      <w:r>
+        <w:rPr>
+          <w:rFonts w:cstheme="minorHAnsi"/>
           <w:i/>
           <w:iCs/>
           <w:sz w:val="22"/>
           <w:szCs w:val="22"/>
           <w:lang w:val="en-US"/>
         </w:rPr>
-        <w:t xml:space="preserve"> and </w:t>
-      </w:r>
-      <w:r>
-        <w:rPr>
-          <w:rFonts w:ascii="Times New Roman" w:hAnsi="Times New Roman" w:cs="Times New Roman"/>
+        <w:t xml:space="preserve"> of </w:t>
+      </w:r>
+      <w:r>
+        <w:rPr>
+          <w:rFonts w:cstheme="minorHAnsi"/>
           <w:i/>
           <w:iCs/>
           <w:sz w:val="22"/>
           <w:szCs w:val="22"/>
           <w:lang w:val="en-US"/>
         </w:rPr>
-        <w:t xml:space="preserve">pink </w:t>
-      </w:r>
-      <w:r>
-        <w:rPr>
-          <w:rFonts w:ascii="Times New Roman" w:hAnsi="Times New Roman" w:cs="Times New Roman"/>
+        <w:t xml:space="preserve">sprat, </w:t>
+      </w:r>
+      <w:commentRangeStart w:id="38"/>
+      <w:r>
+        <w:rPr>
+          <w:rFonts w:cstheme="minorHAnsi"/>
           <w:i/>
           <w:iCs/>
           <w:sz w:val="22"/>
           <w:szCs w:val="22"/>
           <w:lang w:val="en-US"/>
         </w:rPr>
-        <w:t xml:space="preserve">projections </w:t>
-      </w:r>
-      <w:r>
-        <w:rPr>
-          <w:rFonts w:ascii="Times New Roman" w:hAnsi="Times New Roman" w:cs="Times New Roman"/>
-          <w:i/>
-          <w:iCs/>
-          <w:sz w:val="22"/>
-          <w:szCs w:val="22"/>
-          <w:lang w:val="en-US"/>
-        </w:rPr>
-        <w:t xml:space="preserve">physiological </w:t>
-      </w:r>
-      <w:r>
-        <w:rPr>
-          <w:rFonts w:ascii="Times New Roman" w:hAnsi="Times New Roman" w:cs="Times New Roman"/>
-          <w:i/>
-          <w:iCs/>
-          <w:sz w:val="22"/>
-          <w:szCs w:val="22"/>
-          <w:lang w:val="en-US"/>
-        </w:rPr>
-        <w:t>rates are temperature dependent</w:t>
-      </w:r>
-      <w:r>
-        <w:rPr>
-          <w:rFonts w:ascii="Times New Roman" w:hAnsi="Times New Roman" w:cs="Times New Roman"/>
-          <w:i/>
-          <w:iCs/>
-          <w:sz w:val="22"/>
-          <w:szCs w:val="22"/>
-          <w:lang w:val="en-US"/>
-        </w:rPr>
-        <w:t xml:space="preserve">, and </w:t>
-      </w:r>
-      <w:r>
-        <w:rPr>
-          <w:rFonts w:ascii="Times New Roman" w:hAnsi="Times New Roman" w:cs="Times New Roman"/>
-          <w:i/>
-          <w:iCs/>
-          <w:sz w:val="22"/>
-          <w:szCs w:val="22"/>
-          <w:lang w:val="en-US"/>
-        </w:rPr>
-        <w:t xml:space="preserve">in the pink projections also background resources are temperature-dependent via their </w:t>
-      </w:r>
-      <w:r>
-        <w:rPr>
-          <w:rFonts w:ascii="Times New Roman" w:hAnsi="Times New Roman" w:cs="Times New Roman"/>
-          <w:i/>
-          <w:iCs/>
-          <w:sz w:val="22"/>
-          <w:szCs w:val="22"/>
-          <w:lang w:val="en-US"/>
-        </w:rPr>
-        <w:t>growth rates and carrying capacities</w:t>
-      </w:r>
-      <w:r>
-        <w:rPr>
-          <w:rFonts w:ascii="Times New Roman" w:hAnsi="Times New Roman" w:cs="Times New Roman"/>
-          <w:i/>
-          <w:iCs/>
-          <w:sz w:val="22"/>
-          <w:szCs w:val="22"/>
-          <w:lang w:val="en-US"/>
-        </w:rPr>
-        <w:t xml:space="preserve">. </w:t>
-      </w:r>
-      <w:r>
-        <w:rPr>
-          <w:rFonts w:ascii="Times New Roman" w:hAnsi="Times New Roman" w:cs="Times New Roman"/>
-          <w:i/>
-          <w:iCs/>
-          <w:sz w:val="22"/>
-          <w:szCs w:val="22"/>
-          <w:lang w:val="en-US"/>
-        </w:rPr>
-        <w:t xml:space="preserve">The shaded area corresponds </w:t>
-      </w:r>
-      <w:r>
-        <w:rPr>
-          <w:rFonts w:ascii="Times New Roman" w:hAnsi="Times New Roman" w:cs="Times New Roman"/>
-          <w:i/>
-          <w:iCs/>
-          <w:sz w:val="22"/>
-          <w:szCs w:val="22"/>
-          <w:lang w:val="en-US"/>
-        </w:rPr>
-        <w:lastRenderedPageBreak/>
-        <w:t>to minimum and maximum size at age (or relative size at age) that stem from the random parameterization of individual-level scalars.</w:t>
-      </w:r>
-      <w:r>
-        <w:rPr>
-          <w:rFonts w:ascii="Times New Roman" w:hAnsi="Times New Roman" w:cs="Times New Roman"/>
-          <w:i/>
-          <w:iCs/>
-          <w:sz w:val="22"/>
-          <w:szCs w:val="22"/>
-          <w:lang w:val="en-US"/>
-        </w:rPr>
-        <w:t xml:space="preserve"> </w:t>
-      </w:r>
-      <w:r>
-        <w:rPr>
-          <w:rFonts w:ascii="Times New Roman" w:eastAsiaTheme="minorEastAsia" w:hAnsi="Times New Roman" w:cs="Times New Roman"/>
-          <w:i/>
-          <w:iCs/>
-          <w:sz w:val="22"/>
-          <w:szCs w:val="22"/>
-          <w:lang w:val="en-US"/>
-        </w:rPr>
-        <w:t>For fit of size-at-age to data, see Figure S4.</w:t>
-      </w:r>
-    </w:p>
-    <w:p>
-      <w:pPr>
-        <w:spacing w:line="480" w:lineRule="auto"/>
-        <w:jc w:val="both"/>
-        <w:rPr>
-          <w:rFonts w:ascii="Times New Roman" w:eastAsiaTheme="minorEastAsia" w:hAnsi="Times New Roman" w:cs="Times New Roman"/>
-          <w:i/>
-          <w:iCs/>
-          <w:sz w:val="22"/>
-          <w:szCs w:val="22"/>
-          <w:lang w:val="en-US"/>
-        </w:rPr>
-      </w:pPr>
-    </w:p>
-    <w:p>
-      <w:pPr>
-        <w:pStyle w:val="ListParagraph"/>
-        <w:numPr>
-          <w:ilvl w:val="0"/>
-          <w:numId w:val="17"/>
-        </w:numPr>
-        <w:spacing w:line="480" w:lineRule="auto"/>
-        <w:jc w:val="both"/>
-        <w:rPr>
-          <w:rFonts w:eastAsiaTheme="minorEastAsia"/>
-          <w:sz w:val="22"/>
-          <w:szCs w:val="22"/>
-          <w:lang w:val="en-US"/>
-        </w:rPr>
-      </w:pPr>
-      <w:r>
-        <w:rPr>
-          <w:rFonts w:eastAsiaTheme="minorEastAsia"/>
-          <w:sz w:val="22"/>
-          <w:szCs w:val="22"/>
-          <w:lang w:val="en-US"/>
-        </w:rPr>
-        <w:t>With the random combinations activation energies that we believe are more of less realistic, and for scenarios with/without effects of temperature on the background resources,</w:t>
-      </w:r>
-      <w:r>
-        <w:rPr>
-          <w:rFonts w:eastAsiaTheme="minorEastAsia"/>
-          <w:sz w:val="22"/>
-          <w:szCs w:val="22"/>
-          <w:lang w:val="en-US"/>
-        </w:rPr>
-        <w:t xml:space="preserve"> body growth rates increase</w:t>
-      </w:r>
-      <w:r>
-        <w:rPr>
-          <w:rFonts w:eastAsiaTheme="minorEastAsia"/>
-          <w:sz w:val="22"/>
-          <w:szCs w:val="22"/>
-          <w:lang w:val="en-US"/>
-        </w:rPr>
-        <w:t xml:space="preserve"> with warming.</w:t>
-      </w:r>
-    </w:p>
-    <w:p>
-      <w:pPr>
-        <w:pStyle w:val="ListParagraph"/>
-        <w:numPr>
-          <w:ilvl w:val="0"/>
-          <w:numId w:val="17"/>
-        </w:numPr>
-        <w:spacing w:line="480" w:lineRule="auto"/>
-        <w:jc w:val="both"/>
-        <w:rPr>
-          <w:rFonts w:eastAsiaTheme="minorEastAsia"/>
-          <w:sz w:val="22"/>
-          <w:szCs w:val="22"/>
-          <w:lang w:val="en-US"/>
-        </w:rPr>
-      </w:pPr>
-      <w:r>
-        <w:rPr>
-          <w:rFonts w:eastAsiaTheme="minorEastAsia"/>
-          <w:sz w:val="22"/>
-          <w:szCs w:val="22"/>
-          <w:lang w:val="en-US"/>
-        </w:rPr>
-        <w:t xml:space="preserve">The positive effect of warming </w:t>
-      </w:r>
-      <w:r>
-        <w:rPr>
-          <w:rFonts w:eastAsiaTheme="minorEastAsia"/>
-          <w:sz w:val="22"/>
-          <w:szCs w:val="22"/>
-          <w:lang w:val="en-US"/>
-        </w:rPr>
-        <w:t>diminishes</w:t>
-      </w:r>
-      <w:r>
-        <w:rPr>
-          <w:rFonts w:eastAsiaTheme="minorEastAsia"/>
-          <w:sz w:val="22"/>
-          <w:szCs w:val="22"/>
-          <w:lang w:val="en-US"/>
-        </w:rPr>
-        <w:t xml:space="preserve"> with age.</w:t>
-      </w:r>
-    </w:p>
-    <w:p>
-      <w:pPr>
-        <w:pStyle w:val="ListParagraph"/>
-        <w:numPr>
-          <w:ilvl w:val="0"/>
-          <w:numId w:val="17"/>
-        </w:numPr>
-        <w:spacing w:line="480" w:lineRule="auto"/>
-        <w:jc w:val="both"/>
-        <w:rPr>
-          <w:rFonts w:eastAsiaTheme="minorEastAsia"/>
-          <w:sz w:val="22"/>
-          <w:szCs w:val="22"/>
-          <w:lang w:val="en-US"/>
-        </w:rPr>
-      </w:pPr>
-      <w:r>
-        <w:rPr>
-          <w:rFonts w:eastAsiaTheme="minorEastAsia"/>
-          <w:sz w:val="22"/>
-          <w:szCs w:val="22"/>
-          <w:lang w:val="en-US"/>
-        </w:rPr>
-        <w:t xml:space="preserve">For herring and sprat, warming </w:t>
-      </w:r>
-      <w:r>
-        <w:rPr>
-          <w:rFonts w:eastAsiaTheme="minorEastAsia"/>
-          <w:sz w:val="22"/>
-          <w:szCs w:val="22"/>
-          <w:lang w:val="en-US"/>
-        </w:rPr>
-        <w:t>always has a positive effect on growth given the temperature increase we model (</w:t>
-      </w:r>
-      <w:r>
-        <w:rPr>
-          <w:rFonts w:eastAsiaTheme="minorEastAsia"/>
-          <w:sz w:val="22"/>
-          <w:szCs w:val="22"/>
-          <w:lang w:val="en-US"/>
-        </w:rPr>
-        <w:t>which is about +1.5C</w:t>
-      </w:r>
-      <w:r>
-        <w:rPr>
-          <w:rFonts w:eastAsiaTheme="minorEastAsia"/>
-          <w:sz w:val="22"/>
-          <w:szCs w:val="22"/>
-          <w:lang w:val="en-US"/>
-        </w:rPr>
-        <w:t>,</w:t>
-      </w:r>
-      <w:r>
-        <w:rPr>
-          <w:rFonts w:eastAsiaTheme="minorEastAsia"/>
-          <w:sz w:val="22"/>
-          <w:szCs w:val="22"/>
-          <w:lang w:val="en-US"/>
-        </w:rPr>
-        <w:t xml:space="preserve"> </w:t>
-      </w:r>
-      <w:r>
-        <w:rPr>
-          <w:rFonts w:eastAsiaTheme="minorEastAsia"/>
-          <w:sz w:val="22"/>
-          <w:szCs w:val="22"/>
-          <w:lang w:val="en-US"/>
-        </w:rPr>
-        <w:t>see Figure S11 for the scenario here)</w:t>
-      </w:r>
-      <w:r>
-        <w:rPr>
-          <w:rFonts w:eastAsiaTheme="minorEastAsia"/>
-          <w:sz w:val="22"/>
-          <w:szCs w:val="22"/>
-          <w:lang w:val="en-US"/>
-        </w:rPr>
-        <w:t xml:space="preserve"> – even in the most “unfortunate” parameter combination.</w:t>
-      </w:r>
-    </w:p>
-    <w:p>
-      <w:pPr>
-        <w:pStyle w:val="ListParagraph"/>
-        <w:numPr>
-          <w:ilvl w:val="0"/>
-          <w:numId w:val="17"/>
-        </w:numPr>
-        <w:spacing w:line="480" w:lineRule="auto"/>
-        <w:jc w:val="both"/>
-        <w:rPr>
-          <w:rFonts w:eastAsiaTheme="minorEastAsia"/>
-          <w:sz w:val="22"/>
-          <w:szCs w:val="22"/>
-          <w:lang w:val="en-US"/>
-        </w:rPr>
-      </w:pPr>
-      <w:r>
-        <w:rPr>
-          <w:rFonts w:eastAsiaTheme="minorEastAsia"/>
-          <w:sz w:val="22"/>
-          <w:szCs w:val="22"/>
-          <w:lang w:val="en-US"/>
-        </w:rPr>
-        <w:t xml:space="preserve">For cod, </w:t>
-      </w:r>
-      <w:r>
-        <w:rPr>
-          <w:rFonts w:eastAsiaTheme="minorEastAsia"/>
-          <w:sz w:val="22"/>
-          <w:szCs w:val="22"/>
-          <w:lang w:val="en-US"/>
-        </w:rPr>
-        <w:t xml:space="preserve">the “confidence bands” go below 1 in some combinations of parameters, with and without resource temperature-dependence, suggesting warming </w:t>
-      </w:r>
-      <w:commentRangeStart w:id="38"/>
-      <w:r>
-        <w:rPr>
-          <w:rFonts w:eastAsiaTheme="minorEastAsia"/>
-          <w:sz w:val="22"/>
-          <w:szCs w:val="22"/>
-          <w:lang w:val="en-US"/>
-        </w:rPr>
-        <w:t xml:space="preserve">has </w:t>
+        <w:t>herring</w:t>
       </w:r>
       <w:commentRangeEnd w:id="38"/>
       <w:r>
@@ -19680,422 +19656,6 @@
           <w:szCs w:val="22"/>
         </w:rPr>
         <w:commentReference w:id="38"/>
-      </w:r>
-      <w:r>
-        <w:rPr>
-          <w:rFonts w:eastAsiaTheme="minorEastAsia"/>
-          <w:sz w:val="22"/>
-          <w:szCs w:val="22"/>
-          <w:lang w:val="en-US"/>
-        </w:rPr>
-        <w:t>a negative effect on size at age</w:t>
-      </w:r>
-      <w:r>
-        <w:rPr>
-          <w:rFonts w:eastAsiaTheme="minorEastAsia"/>
-          <w:sz w:val="22"/>
-          <w:szCs w:val="22"/>
-          <w:lang w:val="en-US"/>
-        </w:rPr>
-        <w:t xml:space="preserve"> even with a 1.5C</w:t>
-      </w:r>
-      <w:r>
-        <w:rPr>
-          <w:rFonts w:eastAsiaTheme="minorEastAsia"/>
-          <w:sz w:val="22"/>
-          <w:szCs w:val="22"/>
-          <w:lang w:val="en-US"/>
-        </w:rPr>
-        <w:t xml:space="preserve"> increase in temperature.</w:t>
-      </w:r>
-    </w:p>
-    <w:p>
-      <w:pPr>
-        <w:pStyle w:val="ListParagraph"/>
-        <w:numPr>
-          <w:ilvl w:val="0"/>
-          <w:numId w:val="17"/>
-        </w:numPr>
-        <w:spacing w:line="480" w:lineRule="auto"/>
-        <w:jc w:val="both"/>
-        <w:rPr>
-          <w:rFonts w:eastAsiaTheme="minorEastAsia"/>
-          <w:sz w:val="22"/>
-          <w:szCs w:val="22"/>
-          <w:lang w:val="en-US"/>
-        </w:rPr>
-      </w:pPr>
-      <w:r>
-        <w:rPr>
-          <w:rFonts w:eastAsiaTheme="minorEastAsia"/>
-          <w:sz w:val="22"/>
-          <w:szCs w:val="22"/>
-          <w:lang w:val="en-US"/>
-        </w:rPr>
-        <w:t xml:space="preserve">These results show that the effect of warming on growth rates does not depend that much on how growth of </w:t>
-      </w:r>
-      <w:commentRangeStart w:id="39"/>
-      <w:r>
-        <w:rPr>
-          <w:rFonts w:eastAsiaTheme="minorEastAsia"/>
-          <w:sz w:val="22"/>
-          <w:szCs w:val="22"/>
-          <w:lang w:val="en-US"/>
-        </w:rPr>
-        <w:t xml:space="preserve">background resources vary with temperature, as the two lines </w:t>
-      </w:r>
-      <w:r>
-        <w:rPr>
-          <w:rFonts w:eastAsiaTheme="minorEastAsia"/>
-          <w:sz w:val="22"/>
-          <w:szCs w:val="22"/>
-          <w:lang w:val="en-US"/>
-        </w:rPr>
-        <w:t>follow each other and largely overlap.</w:t>
-      </w:r>
-      <w:commentRangeEnd w:id="39"/>
-      <w:r>
-        <w:rPr>
-          <w:rStyle w:val="CommentReference"/>
-          <w:sz w:val="22"/>
-          <w:szCs w:val="22"/>
-        </w:rPr>
-        <w:commentReference w:id="39"/>
-      </w:r>
-    </w:p>
-    <w:p>
-      <w:pPr>
-        <w:pStyle w:val="ListParagraph"/>
-        <w:numPr>
-          <w:ilvl w:val="0"/>
-          <w:numId w:val="17"/>
-        </w:numPr>
-        <w:spacing w:line="480" w:lineRule="auto"/>
-        <w:jc w:val="both"/>
-        <w:rPr>
-          <w:rFonts w:eastAsiaTheme="minorEastAsia"/>
-          <w:sz w:val="22"/>
-          <w:szCs w:val="22"/>
-          <w:lang w:val="en-US"/>
-        </w:rPr>
-      </w:pPr>
-      <w:r>
-        <w:rPr>
-          <w:rFonts w:eastAsiaTheme="minorEastAsia"/>
-          <w:sz w:val="22"/>
-          <w:szCs w:val="22"/>
-          <w:lang w:val="en-US"/>
-        </w:rPr>
-        <w:t xml:space="preserve">I also note that the distributions of activation energies are relatively tight, which makes the </w:t>
-      </w:r>
-      <w:r>
-        <w:rPr>
-          <w:rFonts w:eastAsiaTheme="minorEastAsia"/>
-          <w:sz w:val="22"/>
-          <w:szCs w:val="22"/>
-          <w:lang w:val="en-US"/>
-        </w:rPr>
-        <w:t>“</w:t>
-      </w:r>
-      <w:r>
-        <w:rPr>
-          <w:rFonts w:eastAsiaTheme="minorEastAsia"/>
-          <w:sz w:val="22"/>
-          <w:szCs w:val="22"/>
-          <w:lang w:val="en-US"/>
-        </w:rPr>
-        <w:t xml:space="preserve">confidence </w:t>
-      </w:r>
-      <w:r>
-        <w:rPr>
-          <w:rFonts w:eastAsiaTheme="minorEastAsia"/>
-          <w:sz w:val="22"/>
-          <w:szCs w:val="22"/>
-          <w:lang w:val="en-US"/>
-        </w:rPr>
-        <w:t>bands” pretty tight. This is because it’s not very likely that we draw one really good activation energy for intake and one really bad for metabolic rate at the same time. This is also why I plot the minimum and maximum rather than some quantile.</w:t>
-      </w:r>
-    </w:p>
-    <w:p>
-      <w:pPr>
-        <w:pStyle w:val="ListParagraph"/>
-        <w:numPr>
-          <w:ilvl w:val="0"/>
-          <w:numId w:val="17"/>
-        </w:numPr>
-        <w:spacing w:line="480" w:lineRule="auto"/>
-        <w:jc w:val="both"/>
-        <w:rPr>
-          <w:rFonts w:eastAsiaTheme="minorEastAsia"/>
-          <w:sz w:val="22"/>
-          <w:szCs w:val="22"/>
-          <w:lang w:val="en-US"/>
-        </w:rPr>
-      </w:pPr>
-      <w:r>
-        <w:rPr>
-          <w:rFonts w:eastAsiaTheme="minorEastAsia"/>
-          <w:sz w:val="22"/>
-          <w:szCs w:val="22"/>
-          <w:lang w:val="en-US"/>
-        </w:rPr>
-        <w:t>(</w:t>
-      </w:r>
-      <w:r>
-        <w:rPr>
-          <w:rFonts w:eastAsiaTheme="minorEastAsia"/>
-          <w:sz w:val="22"/>
-          <w:szCs w:val="22"/>
-          <w:lang w:val="en-US"/>
-        </w:rPr>
-        <w:t xml:space="preserve">Suggested sensitivity analysis: </w:t>
-      </w:r>
-      <w:r>
-        <w:rPr>
-          <w:rFonts w:eastAsiaTheme="minorEastAsia"/>
-          <w:sz w:val="22"/>
-          <w:szCs w:val="22"/>
-          <w:lang w:val="en-US"/>
-        </w:rPr>
-        <w:t>redo this analysis in a constant temperature and effort setting (not time-varying</w:t>
-      </w:r>
-      <w:proofErr w:type="gramStart"/>
-      <w:r>
-        <w:rPr>
-          <w:rFonts w:eastAsiaTheme="minorEastAsia"/>
-          <w:sz w:val="22"/>
-          <w:szCs w:val="22"/>
-          <w:lang w:val="en-US"/>
-        </w:rPr>
-        <w:t>), and</w:t>
-      </w:r>
-      <w:proofErr w:type="gramEnd"/>
-      <w:r>
-        <w:rPr>
-          <w:rFonts w:eastAsiaTheme="minorEastAsia"/>
-          <w:sz w:val="22"/>
-          <w:szCs w:val="22"/>
-          <w:lang w:val="en-US"/>
-        </w:rPr>
-        <w:t xml:space="preserve"> explore extremes of activation energies to get a better feeling for what the effects are.</w:t>
-      </w:r>
-      <w:r>
-        <w:rPr>
-          <w:rFonts w:eastAsiaTheme="minorEastAsia"/>
-          <w:sz w:val="22"/>
-          <w:szCs w:val="22"/>
-          <w:lang w:val="en-US"/>
-        </w:rPr>
-        <w:t xml:space="preserve"> Will also show which the actual activation energies are that give the min, max and mean response that correspond to the ribbons.)</w:t>
-      </w:r>
-    </w:p>
-    <w:p>
-      <w:pPr>
-        <w:spacing w:line="480" w:lineRule="auto"/>
-        <w:jc w:val="center"/>
-        <w:rPr>
-          <w:rFonts w:cstheme="minorHAnsi"/>
-          <w:color w:val="FF0000"/>
-          <w:sz w:val="22"/>
-          <w:szCs w:val="22"/>
-          <w:lang w:val="en-US"/>
-        </w:rPr>
-      </w:pPr>
-      <w:r>
-        <w:rPr>
-          <w:rFonts w:cstheme="minorHAnsi"/>
-          <w:noProof/>
-          <w:color w:val="FF0000"/>
-          <w:sz w:val="22"/>
-          <w:szCs w:val="22"/>
-          <w:lang w:val="en-US"/>
-        </w:rPr>
-        <w:lastRenderedPageBreak/>
-        <w:drawing>
-          <wp:inline distT="0" distB="0" distL="0" distR="0" wp14:anchorId="63211506" wp14:editId="27BD0FF8">
-            <wp:extent cx="5731510" cy="5731510"/>
-            <wp:effectExtent l="0" t="0" r="0" b="0"/>
-            <wp:docPr id="9" name="Picture 9" descr="A close up of a map&#10;&#10;Description automatically generated"/>
-            <wp:cNvGraphicFramePr>
-              <a:graphicFrameLocks xmlns:a="http://schemas.openxmlformats.org/drawingml/2006/main" noChangeAspect="1"/>
-            </wp:cNvGraphicFramePr>
-            <a:graphic xmlns:a="http://schemas.openxmlformats.org/drawingml/2006/main">
-              <a:graphicData uri="http://schemas.openxmlformats.org/drawingml/2006/picture">
-                <pic:pic xmlns:pic="http://schemas.openxmlformats.org/drawingml/2006/picture">
-                  <pic:nvPicPr>
-                    <pic:cNvPr id="9" name="spectra_project.png"/>
-                    <pic:cNvPicPr/>
-                  </pic:nvPicPr>
-                  <pic:blipFill>
-                    <a:blip r:embed="rId20" cstate="print">
-                      <a:extLst>
-                        <a:ext uri="{28A0092B-C50C-407E-A947-70E740481C1C}">
-                          <a14:useLocalDpi xmlns:a14="http://schemas.microsoft.com/office/drawing/2010/main" val="0"/>
-                        </a:ext>
-                      </a:extLst>
-                    </a:blip>
-                    <a:stretch>
-                      <a:fillRect/>
-                    </a:stretch>
-                  </pic:blipFill>
-                  <pic:spPr>
-                    <a:xfrm>
-                      <a:off x="0" y="0"/>
-                      <a:ext cx="5731510" cy="5731510"/>
-                    </a:xfrm>
-                    <a:prstGeom prst="rect">
-                      <a:avLst/>
-                    </a:prstGeom>
-                  </pic:spPr>
-                </pic:pic>
-              </a:graphicData>
-            </a:graphic>
-          </wp:inline>
-        </w:drawing>
-      </w:r>
-    </w:p>
-    <w:p>
-      <w:pPr>
-        <w:spacing w:line="480" w:lineRule="auto"/>
-        <w:jc w:val="both"/>
-        <w:rPr>
-          <w:rFonts w:ascii="Times New Roman" w:hAnsi="Times New Roman" w:cs="Times New Roman"/>
-          <w:i/>
-          <w:iCs/>
-          <w:sz w:val="22"/>
-          <w:szCs w:val="22"/>
-          <w:lang w:val="en-US"/>
-        </w:rPr>
-      </w:pPr>
-      <w:commentRangeStart w:id="40"/>
-      <w:r>
-        <w:rPr>
-          <w:rFonts w:cstheme="minorHAnsi"/>
-          <w:i/>
-          <w:iCs/>
-          <w:sz w:val="22"/>
-          <w:szCs w:val="22"/>
-          <w:lang w:val="en-US"/>
-        </w:rPr>
-        <w:t>Figure 4</w:t>
-      </w:r>
-      <w:commentRangeEnd w:id="40"/>
-      <w:r>
-        <w:rPr>
-          <w:rStyle w:val="CommentReference"/>
-          <w:sz w:val="22"/>
-          <w:szCs w:val="22"/>
-        </w:rPr>
-        <w:commentReference w:id="40"/>
-      </w:r>
-      <w:r>
-        <w:rPr>
-          <w:rFonts w:cstheme="minorHAnsi"/>
-          <w:i/>
-          <w:iCs/>
-          <w:sz w:val="22"/>
-          <w:szCs w:val="22"/>
-          <w:lang w:val="en-US"/>
-        </w:rPr>
-        <w:t xml:space="preserve">. </w:t>
-      </w:r>
-      <w:r>
-        <w:rPr>
-          <w:rFonts w:cstheme="minorHAnsi"/>
-          <w:i/>
-          <w:iCs/>
-          <w:sz w:val="22"/>
-          <w:szCs w:val="22"/>
-          <w:lang w:val="en-US"/>
-        </w:rPr>
-        <w:t>A</w:t>
-      </w:r>
-      <w:r>
-        <w:rPr>
-          <w:rFonts w:cstheme="minorHAnsi"/>
-          <w:i/>
-          <w:iCs/>
-          <w:sz w:val="22"/>
-          <w:szCs w:val="22"/>
-          <w:lang w:val="en-US"/>
-        </w:rPr>
-        <w:t>bundance-at-size</w:t>
-      </w:r>
-      <w:r>
-        <w:rPr>
-          <w:rFonts w:cstheme="minorHAnsi"/>
-          <w:i/>
-          <w:iCs/>
-          <w:sz w:val="22"/>
-          <w:szCs w:val="22"/>
-          <w:lang w:val="en-US"/>
-        </w:rPr>
-        <w:t xml:space="preserve"> (abundance </w:t>
-      </w:r>
-      <w:r>
-        <w:rPr>
-          <w:rFonts w:cstheme="minorHAnsi"/>
-          <w:i/>
-          <w:iCs/>
-          <w:sz w:val="22"/>
-          <w:szCs w:val="22"/>
-          <w:lang w:val="en-US"/>
-        </w:rPr>
-        <w:t>spectrum</w:t>
-      </w:r>
-      <w:r>
-        <w:rPr>
-          <w:rFonts w:cstheme="minorHAnsi"/>
-          <w:i/>
-          <w:iCs/>
-          <w:sz w:val="22"/>
-          <w:szCs w:val="22"/>
-          <w:lang w:val="en-US"/>
-        </w:rPr>
-        <w:t>)</w:t>
-      </w:r>
-      <w:r>
-        <w:rPr>
-          <w:rFonts w:cstheme="minorHAnsi"/>
-          <w:i/>
-          <w:iCs/>
-          <w:sz w:val="22"/>
-          <w:szCs w:val="22"/>
-          <w:lang w:val="en-US"/>
-        </w:rPr>
-        <w:t xml:space="preserve"> of </w:t>
-      </w:r>
-      <w:r>
-        <w:rPr>
-          <w:rFonts w:cstheme="minorHAnsi"/>
-          <w:i/>
-          <w:iCs/>
-          <w:sz w:val="22"/>
-          <w:szCs w:val="22"/>
-          <w:lang w:val="en-US"/>
-        </w:rPr>
-        <w:t xml:space="preserve">sprat, </w:t>
-      </w:r>
-      <w:commentRangeStart w:id="41"/>
-      <w:r>
-        <w:rPr>
-          <w:rFonts w:cstheme="minorHAnsi"/>
-          <w:i/>
-          <w:iCs/>
-          <w:sz w:val="22"/>
-          <w:szCs w:val="22"/>
-          <w:lang w:val="en-US"/>
-        </w:rPr>
-        <w:t>herring</w:t>
-      </w:r>
-      <w:commentRangeEnd w:id="41"/>
-      <w:r>
-        <w:rPr>
-          <w:rStyle w:val="CommentReference"/>
-          <w:sz w:val="22"/>
-          <w:szCs w:val="22"/>
-        </w:rPr>
-        <w:commentReference w:id="41"/>
       </w:r>
       <w:r>
         <w:rPr>
@@ -20473,7 +20033,7 @@
                     <pic:cNvPicPr/>
                   </pic:nvPicPr>
                   <pic:blipFill rotWithShape="1">
-                    <a:blip r:embed="rId21" cstate="print">
+                    <a:blip r:embed="rId20" cstate="print">
                       <a:extLst>
                         <a:ext uri="{28A0092B-C50C-407E-A947-70E740481C1C}">
                           <a14:useLocalDpi xmlns:a14="http://schemas.microsoft.com/office/drawing/2010/main" val="0"/>
@@ -20520,6 +20080,7 @@
           <w:lang w:val="en-US"/>
         </w:rPr>
       </w:pPr>
+      <w:commentRangeStart w:id="39"/>
       <w:r>
         <w:rPr>
           <w:rFonts w:cstheme="minorHAnsi"/>
@@ -20529,7 +20090,25 @@
           <w:szCs w:val="22"/>
           <w:lang w:val="en-US"/>
         </w:rPr>
-        <w:t xml:space="preserve">Figure 5. </w:t>
+        <w:t>Figure 5</w:t>
+      </w:r>
+      <w:commentRangeEnd w:id="39"/>
+      <w:r>
+        <w:rPr>
+          <w:rStyle w:val="CommentReference"/>
+        </w:rPr>
+        <w:commentReference w:id="39"/>
+      </w:r>
+      <w:r>
+        <w:rPr>
+          <w:rFonts w:cstheme="minorHAnsi"/>
+          <w:i/>
+          <w:iCs/>
+          <w:sz w:val="22"/>
+          <w:szCs w:val="22"/>
+          <w:lang w:val="en-US"/>
+        </w:rPr>
+        <w:t xml:space="preserve">. </w:t>
       </w:r>
       <w:r>
         <w:rPr>
@@ -20749,8 +20328,8 @@
           <w:lang w:val="en-US"/>
         </w:rPr>
       </w:pPr>
-      <w:commentRangeStart w:id="42"/>
-      <w:commentRangeEnd w:id="42"/>
+      <w:commentRangeStart w:id="40"/>
+      <w:commentRangeEnd w:id="40"/>
       <w:r>
         <w:rPr>
           <w:rStyle w:val="CommentReference"/>
@@ -20758,7 +20337,7 @@
           <w:szCs w:val="22"/>
         </w:rPr>
         <w:lastRenderedPageBreak/>
-        <w:commentReference w:id="42"/>
+        <w:commentReference w:id="40"/>
       </w:r>
       <w:r>
         <w:rPr>
@@ -20785,7 +20364,7 @@
                     <pic:cNvPicPr/>
                   </pic:nvPicPr>
                   <pic:blipFill rotWithShape="1">
-                    <a:blip r:embed="rId22" cstate="print">
+                    <a:blip r:embed="rId21" cstate="print">
                       <a:extLst>
                         <a:ext uri="{28A0092B-C50C-407E-A947-70E740481C1C}">
                           <a14:useLocalDpi xmlns:a14="http://schemas.microsoft.com/office/drawing/2010/main" val="0"/>
@@ -22060,7 +21639,7 @@
           <w:lang w:val="en-US"/>
         </w:rPr>
       </w:pPr>
-      <w:commentRangeStart w:id="43"/>
+      <w:commentRangeStart w:id="42"/>
       <w:r>
         <w:rPr>
           <w:rFonts w:cstheme="minorHAnsi"/>
@@ -22069,12 +21648,12 @@
         </w:rPr>
         <w:t>Author contributions</w:t>
       </w:r>
-      <w:commentRangeEnd w:id="43"/>
+      <w:commentRangeEnd w:id="42"/>
       <w:r>
         <w:rPr>
           <w:rStyle w:val="CommentReference"/>
         </w:rPr>
-        <w:commentReference w:id="43"/>
+        <w:commentReference w:id="42"/>
       </w:r>
     </w:p>
     <w:p>
@@ -22366,25 +21945,7 @@
           <w:rFonts w:ascii="Times New Roman" w:hAnsi="Times New Roman" w:cs="Times New Roman"/>
           <w:lang w:val="en-US"/>
         </w:rPr>
-        <w:t xml:space="preserve">Andersen, </w:t>
-      </w:r>
-      <w:proofErr w:type="spellStart"/>
-      <w:proofErr w:type="gramStart"/>
-      <w:r>
-        <w:rPr>
-          <w:rFonts w:ascii="Times New Roman" w:hAnsi="Times New Roman" w:cs="Times New Roman"/>
-          <w:lang w:val="en-US"/>
-        </w:rPr>
-        <w:t>K.Haste</w:t>
-      </w:r>
-      <w:proofErr w:type="spellEnd"/>
-      <w:proofErr w:type="gramEnd"/>
-      <w:r>
-        <w:rPr>
-          <w:rFonts w:ascii="Times New Roman" w:hAnsi="Times New Roman" w:cs="Times New Roman"/>
-          <w:lang w:val="en-US"/>
-        </w:rPr>
-        <w:t xml:space="preserve">. &amp; Pedersen, M. (2009). </w:t>
+        <w:t xml:space="preserve">Andersen, K.Haste. &amp; Pedersen, M. (2009). </w:t>
       </w:r>
       <w:r>
         <w:rPr>
@@ -23901,8 +23462,8 @@
       </w:r>
     </w:p>
     <w:sectPr>
-      <w:headerReference w:type="even" r:id="rId23"/>
-      <w:headerReference w:type="first" r:id="rId24"/>
+      <w:headerReference w:type="even" r:id="rId22"/>
+      <w:headerReference w:type="first" r:id="rId23"/>
       <w:pgSz w:w="11906" w:h="16838" w:code="9"/>
       <w:pgMar w:top="1440" w:right="1440" w:bottom="1440" w:left="1440" w:header="851" w:footer="369" w:gutter="0"/>
       <w:lnNumType w:countBy="1" w:restart="continuous"/>
@@ -24462,7 +24023,19 @@
         <w:annotationRef/>
       </w:r>
       <w:r>
-        <w:t>Hm, that’s quite hard to say since they are basically the only ones that are assessed! My guess is that some flatfishes could compete, but I don’t think any other species or groups are up there.</w:t>
+        <w:t xml:space="preserve">Hm, that’s quite hard to say since they are basically the only ones that are assessed! My guess is that some flatfishes could </w:t>
+      </w:r>
+      <w:r>
+        <w:t>be up there</w:t>
+      </w:r>
+      <w:r>
+        <w:t>, but I don’t think any other species or groups are</w:t>
+      </w:r>
+      <w:r>
+        <w:t>.</w:t>
+      </w:r>
+      <w:r>
+        <w:t xml:space="preserve"> </w:t>
       </w:r>
     </w:p>
     <w:p>
@@ -24507,48 +24080,16 @@
         <w:annotationRef/>
       </w:r>
       <w:r>
-        <w:t>Check this is correct</w:t>
-      </w:r>
-    </w:p>
-  </w:comment>
-  <w:comment w:id="18" w:author="Max Lindmark" w:date="2019-12-19T11:16:00Z" w:initials="ML">
-    <w:p>
-      <w:pPr>
-        <w:pStyle w:val="CommentText"/>
-      </w:pPr>
-      <w:r>
-        <w:rPr>
-          <w:rStyle w:val="CommentReference"/>
-        </w:rPr>
-        <w:annotationRef/>
-      </w:r>
-      <w:r>
-        <w:t>Or variance?</w:t>
-      </w:r>
-    </w:p>
-  </w:comment>
-  <w:comment w:id="19" w:author="Max Lindmark" w:date="2019-12-19T14:47:00Z" w:initials="ML">
-    <w:p>
-      <w:pPr>
-        <w:pStyle w:val="CommentText"/>
-      </w:pPr>
-      <w:r>
-        <w:rPr>
-          <w:rStyle w:val="CommentReference"/>
-        </w:rPr>
-        <w:annotationRef/>
-      </w:r>
-      <w:r>
-        <w:t xml:space="preserve">Make sure I’m consistent here, and ideally consistent with </w:t>
+        <w:t xml:space="preserve">I just saw that starvation mortality </w:t>
       </w:r>
       <w:proofErr w:type="spellStart"/>
       <w:r>
-        <w:t>mizer</w:t>
+        <w:t>i</w:t>
       </w:r>
       <w:proofErr w:type="spellEnd"/>
     </w:p>
   </w:comment>
-  <w:comment w:id="20" w:author="Max Lindmark" w:date="2019-12-19T14:11:00Z" w:initials="ML">
+  <w:comment w:id="18" w:author="Max Lindmark" w:date="2019-12-19T14:47:00Z" w:initials="ML">
     <w:p>
       <w:pPr>
         <w:pStyle w:val="CommentText"/>
@@ -24560,11 +24101,16 @@
         <w:annotationRef/>
       </w:r>
       <w:r>
-        <w:t>Now I don’t have the boundary condition in here.</w:t>
-      </w:r>
+        <w:t xml:space="preserve">Make sure I’m consistent here, and ideally consistent with </w:t>
+      </w:r>
+      <w:proofErr w:type="spellStart"/>
+      <w:r>
+        <w:t>mizer</w:t>
+      </w:r>
+      <w:proofErr w:type="spellEnd"/>
     </w:p>
   </w:comment>
-  <w:comment w:id="21" w:author="Asta Audzijonyte" w:date="2019-11-29T14:12:00Z" w:initials="AA">
+  <w:comment w:id="19" w:author="Asta Audzijonyte" w:date="2019-11-29T14:12:00Z" w:initials="AA">
     <w:p>
       <w:pPr>
         <w:pStyle w:val="CommentText"/>
@@ -24580,23 +24126,29 @@
       </w:r>
     </w:p>
   </w:comment>
-  <w:comment w:id="22" w:author="Max Lindmark" w:date="2019-12-19T08:47:00Z" w:initials="ML">
+  <w:comment w:id="20" w:author="Max Lindmark" w:date="2019-12-19T08:47:00Z" w:initials="ML">
     <w:p>
       <w:pPr>
         <w:pStyle w:val="CommentText"/>
       </w:pPr>
       <w:r>
+        <w:t xml:space="preserve">Thanks, </w:t>
+      </w:r>
+      <w:r>
         <w:rPr>
           <w:rStyle w:val="CommentReference"/>
         </w:rPr>
         <w:annotationRef/>
       </w:r>
       <w:r>
-        <w:t>Changed to dynamics!</w:t>
+        <w:t>c</w:t>
+      </w:r>
+      <w:r>
+        <w:t>hanged to dynamics!</w:t>
       </w:r>
     </w:p>
   </w:comment>
-  <w:comment w:id="23" w:author="Max Lindmark [2]" w:date="2019-08-03T09:59:00Z" w:initials="ML">
+  <w:comment w:id="21" w:author="Max Lindmark [2]" w:date="2019-08-03T09:59:00Z" w:initials="ML">
     <w:p>
       <w:pPr>
         <w:pStyle w:val="CommentText"/>
@@ -24618,7 +24170,7 @@
       </w:r>
     </w:p>
   </w:comment>
-  <w:comment w:id="24" w:author="Asta Audzijonyte" w:date="2019-11-29T14:15:00Z" w:initials="AA">
+  <w:comment w:id="22" w:author="Asta Audzijonyte" w:date="2019-11-29T14:15:00Z" w:initials="AA">
     <w:p>
       <w:pPr>
         <w:pStyle w:val="CommentText"/>
@@ -24642,7 +24194,7 @@
       </w:r>
     </w:p>
   </w:comment>
-  <w:comment w:id="25" w:author="Asta Audzijonyte" w:date="2019-11-29T14:16:00Z" w:initials="AA">
+  <w:comment w:id="23" w:author="Asta Audzijonyte" w:date="2019-11-29T14:16:00Z" w:initials="AA">
     <w:p>
       <w:pPr>
         <w:pStyle w:val="CommentText"/>
@@ -24658,7 +24210,7 @@
       </w:r>
     </w:p>
   </w:comment>
-  <w:comment w:id="26" w:author="Max Lindmark" w:date="2019-12-27T14:45:00Z" w:initials="ML">
+  <w:comment w:id="24" w:author="Max Lindmark" w:date="2019-12-27T14:45:00Z" w:initials="ML">
     <w:p>
       <w:pPr>
         <w:pStyle w:val="Caption"/>
@@ -24728,7 +24280,7 @@
       </w:r>
     </w:p>
   </w:comment>
-  <w:comment w:id="27" w:author="Julia Blanchard" w:date="2019-06-06T22:59:00Z" w:initials="JB">
+  <w:comment w:id="26" w:author="Julia Blanchard" w:date="2019-06-06T22:59:00Z" w:initials="JB">
     <w:p>
       <w:pPr>
         <w:pStyle w:val="CommentText"/>
@@ -24892,7 +24444,7 @@
       </w:r>
     </w:p>
   </w:comment>
-  <w:comment w:id="28" w:author="Max Lindmark [2]" w:date="2019-08-02T11:02:00Z" w:initials="ML">
+  <w:comment w:id="27" w:author="Max Lindmark [2]" w:date="2019-08-02T11:02:00Z" w:initials="ML">
     <w:p>
       <w:pPr>
         <w:pStyle w:val="CommentText"/>
@@ -24917,7 +24469,7 @@
       </w:r>
     </w:p>
   </w:comment>
-  <w:comment w:id="29" w:author="Max Lindmark" w:date="2019-11-20T16:59:00Z" w:initials="ML">
+  <w:comment w:id="25" w:author="Max Lindmark" w:date="2019-12-31T09:47:00Z" w:initials="ML">
     <w:p>
       <w:pPr>
         <w:pStyle w:val="CommentText"/>
@@ -24928,92 +24480,28 @@
         </w:rPr>
         <w:annotationRef/>
       </w:r>
-      <w:r>
-        <w:t>I also use an interaction term, c, for metabolism and intake (). This is also based on the meta-analysis I’m working on.</w:t>
+      <w:proofErr w:type="spellStart"/>
+      <w:r>
+        <w:t>Asta</w:t>
+      </w:r>
+      <w:proofErr w:type="spellEnd"/>
+      <w:r>
+        <w:t>, you said it was hard to follow this in the earlier version. I tried to rewrite it, let me know if it seems O</w:t>
+      </w:r>
+      <w:r>
+        <w:t>K!</w:t>
       </w:r>
     </w:p>
   </w:comment>
-  <w:comment w:id="30" w:author="Max Lindmark" w:date="2019-11-20T16:29:00Z" w:initials="ML">
+  <w:comment w:id="28" w:author="Max Lindmark" w:date="2019-11-08T18:27:00Z" w:initials="ML">
     <w:p>
-      <w:pPr>
-        <w:pStyle w:val="CommentText"/>
-      </w:pPr>
       <w:r>
         <w:rPr>
           <w:rStyle w:val="CommentReference"/>
         </w:rPr>
         <w:annotationRef/>
       </w:r>
-      <w:r>
-        <w:t>Will update these once I finalize that analysis… Next on my to do list!</w:t>
-      </w:r>
-    </w:p>
-    <w:p>
-      <w:pPr>
-        <w:pStyle w:val="CommentText"/>
-      </w:pPr>
-    </w:p>
-    <w:p>
-      <w:pPr>
-        <w:rPr>
-          <w:rFonts w:ascii="Times New Roman" w:hAnsi="Times New Roman"/>
-          <w:lang w:val="en-US"/>
-        </w:rPr>
-      </w:pPr>
-      <w:r>
-        <w:t xml:space="preserve">If you are interested in the </w:t>
-      </w:r>
-      <w:proofErr w:type="spellStart"/>
-      <w:r>
-        <w:t>actualy</w:t>
-      </w:r>
-      <w:proofErr w:type="spellEnd"/>
-      <w:r>
-        <w:t xml:space="preserve"> values used for now, check Fig. 2 or the code: </w:t>
-      </w:r>
       <w:hyperlink r:id="rId2" w:history="1">
-        <w:r>
-          <w:rPr>
-            <w:rStyle w:val="Hyperlink"/>
-          </w:rPr>
-          <w:t>https://github.com/maxlindmark/mizer-rewiring/blob/rewire-temp/baltic/R/analysis/rate_distributions_scalars.R</w:t>
-        </w:r>
-      </w:hyperlink>
-    </w:p>
-    <w:p>
-      <w:pPr>
-        <w:pStyle w:val="CommentText"/>
-        <w:rPr>
-          <w:lang w:val="en-US"/>
-        </w:rPr>
-      </w:pPr>
-    </w:p>
-  </w:comment>
-  <w:comment w:id="32" w:author="Max Lindmark" w:date="2019-11-14T11:15:00Z" w:initials="ML">
-    <w:p>
-      <w:pPr>
-        <w:pStyle w:val="CommentText"/>
-      </w:pPr>
-      <w:r>
-        <w:rPr>
-          <w:rStyle w:val="CommentReference"/>
-        </w:rPr>
-        <w:annotationRef/>
-      </w:r>
-      <w:r>
-        <w:t>Can go to supplement (it used to be there), but I feel maybe it’s easier to understand Fig.3, which is the first “real” results-figure.</w:t>
-      </w:r>
-    </w:p>
-  </w:comment>
-  <w:comment w:id="33" w:author="Max Lindmark" w:date="2019-11-08T18:27:00Z" w:initials="ML">
-    <w:p>
-      <w:r>
-        <w:rPr>
-          <w:rStyle w:val="CommentReference"/>
-        </w:rPr>
-        <w:annotationRef/>
-      </w:r>
-      <w:hyperlink r:id="rId3" w:history="1">
         <w:r>
           <w:rPr>
             <w:rStyle w:val="Hyperlink"/>
@@ -25029,7 +24517,7 @@
           <w:rFonts w:ascii="Times New Roman" w:hAnsi="Times New Roman"/>
         </w:rPr>
       </w:pPr>
-      <w:hyperlink r:id="rId4" w:anchor="scenario=rcp85,season=year,param=temperature" w:history="1">
+      <w:hyperlink r:id="rId3" w:anchor="scenario=rcp85,season=year,param=temperature" w:history="1">
         <w:r>
           <w:rPr>
             <w:rStyle w:val="Hyperlink"/>
@@ -25039,7 +24527,7 @@
       </w:hyperlink>
     </w:p>
   </w:comment>
-  <w:comment w:id="34" w:author="Max Lindmark" w:date="2019-11-20T16:22:00Z" w:initials="ML">
+  <w:comment w:id="29" w:author="Max Lindmark" w:date="2019-11-20T16:22:00Z" w:initials="ML">
     <w:p>
       <w:pPr>
         <w:pStyle w:val="CommentText"/>
@@ -25102,7 +24590,7 @@
       </w:r>
     </w:p>
   </w:comment>
-  <w:comment w:id="35" w:author="Asta Audzijonyte" w:date="2019-11-29T14:21:00Z" w:initials="AA">
+  <w:comment w:id="30" w:author="Asta Audzijonyte" w:date="2019-11-29T14:21:00Z" w:initials="AA">
     <w:p>
       <w:pPr>
         <w:pStyle w:val="CommentText"/>
@@ -25158,7 +24646,7 @@
       </w:r>
     </w:p>
   </w:comment>
-  <w:comment w:id="36" w:author="Max Lindmark" w:date="2019-11-14T11:16:00Z" w:initials="ML">
+  <w:comment w:id="31" w:author="Max Lindmark" w:date="2019-12-31T10:10:00Z" w:initials="ML">
     <w:p>
       <w:pPr>
         <w:pStyle w:val="CommentText"/>
@@ -25170,17 +24658,17 @@
         <w:annotationRef/>
       </w:r>
       <w:r>
-        <w:rPr>
-          <w:rStyle w:val="CommentReference"/>
-        </w:rPr>
-        <w:annotationRef/>
-      </w:r>
-      <w:r>
-        <w:t>Can go to supplement (it used to be there), but I feel maybe it’s easier to understand Fig.3, which is the first “real” results-figure.</w:t>
+        <w:t xml:space="preserve">Yes, sorry that was not well described. I mean that the projection-part of the time series corresponds to FMSY, not F. As described below, this is also now clarified in </w:t>
+      </w:r>
+      <w:r>
+        <w:rPr>
+          <w:color w:val="FF0000"/>
+        </w:rPr>
+        <w:t>Fig. S8</w:t>
       </w:r>
     </w:p>
   </w:comment>
-  <w:comment w:id="37" w:author="Max Lindmark" w:date="2019-11-20T14:43:00Z" w:initials="ML">
+  <w:comment w:id="32" w:author="Max Lindmark" w:date="2019-11-20T14:43:00Z" w:initials="ML">
     <w:p>
       <w:pPr>
         <w:pStyle w:val="CommentText"/>
@@ -25204,23 +24692,30 @@
       </w:r>
     </w:p>
   </w:comment>
-  <w:comment w:id="38" w:author="Asta Audzijonyte" w:date="2019-11-29T15:19:00Z" w:initials="AA">
+  <w:comment w:id="33" w:author="Max Lindmark" w:date="2019-12-31T15:15:00Z" w:initials="ML">
     <w:p>
       <w:pPr>
         <w:pStyle w:val="CommentText"/>
+        <w:rPr>
+          <w:color w:val="FF0000"/>
+        </w:rPr>
       </w:pPr>
       <w:r>
         <w:rPr>
           <w:rStyle w:val="CommentReference"/>
+          <w:color w:val="FF0000"/>
         </w:rPr>
         <w:annotationRef/>
       </w:r>
       <w:r>
-        <w:t>Or you mean – it can have? I assume the confidence bands also go above 1? (can’t see them)</w:t>
+        <w:rPr>
+          <w:color w:val="FF0000"/>
+        </w:rPr>
+        <w:t>Update</w:t>
       </w:r>
     </w:p>
   </w:comment>
-  <w:comment w:id="39" w:author="Asta Audzijonyte" w:date="2019-11-29T15:20:00Z" w:initials="AA">
+  <w:comment w:id="34" w:author="Asta Audzijonyte" w:date="2019-11-29T15:19:00Z" w:initials="AA">
     <w:p>
       <w:pPr>
         <w:pStyle w:val="CommentText"/>
@@ -25232,11 +24727,27 @@
         <w:annotationRef/>
       </w:r>
       <w:r>
-        <w:t xml:space="preserve">The activation energies for the three rates are quite similar (at least the median), so we might expect that things will generally stay similar. Why do they grow faster? It should be possible to disentangle that. Does the feeding level improve with higher temp? </w:t>
+        <w:t>Or you mean – it can have? I assume the confidence bands also go above 1? (can’t see them)</w:t>
       </w:r>
     </w:p>
   </w:comment>
-  <w:comment w:id="40" w:author="Max Lindmark" w:date="2019-11-20T17:22:00Z" w:initials="ML">
+  <w:comment w:id="35" w:author="Asta Audzijonyte" w:date="2019-11-29T15:20:00Z" w:initials="AA">
+    <w:p>
+      <w:pPr>
+        <w:pStyle w:val="CommentText"/>
+      </w:pPr>
+      <w:r>
+        <w:rPr>
+          <w:rStyle w:val="CommentReference"/>
+        </w:rPr>
+        <w:annotationRef/>
+      </w:r>
+      <w:r>
+        <w:t xml:space="preserve">The activation energies for the three rates are quite similar (at least the median), so we might expect that things will generally stay similar. Why do they grow faster? It should be possible to disentangle that. Does the feeding level improve with higher temp? </w:t>
+      </w:r>
+    </w:p>
+  </w:comment>
+  <w:comment w:id="36" w:author="Max Lindmark" w:date="2019-11-20T17:22:00Z" w:initials="ML">
     <w:p>
       <w:pPr>
         <w:pStyle w:val="CommentText"/>
@@ -25287,7 +24798,39 @@
       </w:r>
     </w:p>
   </w:comment>
-  <w:comment w:id="41" w:author="Asta Audzijonyte" w:date="2019-11-29T15:28:00Z" w:initials="AA">
+  <w:comment w:id="37" w:author="Max Lindmark" w:date="2019-12-31T15:15:00Z" w:initials="ML">
+    <w:p>
+      <w:pPr>
+        <w:pStyle w:val="CommentText"/>
+      </w:pPr>
+      <w:r>
+        <w:rPr>
+          <w:rStyle w:val="CommentReference"/>
+          <w:color w:val="FF0000"/>
+        </w:rPr>
+        <w:annotationRef/>
+      </w:r>
+      <w:r>
+        <w:rPr>
+          <w:color w:val="FF0000"/>
+        </w:rPr>
+        <w:t>MOVE TO APPENDIX!</w:t>
+      </w:r>
+      <w:r>
+        <w:rPr>
+          <w:color w:val="FF0000"/>
+        </w:rPr>
+        <w:t xml:space="preserve"> ADD THE FIGURE WITH ONLY SPECTRA? RELATIVE AND ABSOLUTE</w:t>
+      </w:r>
+      <w:r>
+        <w:rPr>
+          <w:color w:val="FF0000"/>
+        </w:rPr>
+        <w:t xml:space="preserve"> IN A DOUBLE PLOT?</w:t>
+      </w:r>
+    </w:p>
+  </w:comment>
+  <w:comment w:id="38" w:author="Asta Audzijonyte" w:date="2019-11-29T15:28:00Z" w:initials="AA">
     <w:p>
       <w:pPr>
         <w:pStyle w:val="CommentText"/>
@@ -25337,36 +24880,136 @@
       </w:r>
     </w:p>
   </w:comment>
-  <w:comment w:id="42" w:author="Max Lindmark" w:date="2019-11-20T17:52:00Z" w:initials="ML">
+  <w:comment w:id="39" w:author="Max Lindmark" w:date="2019-12-31T14:41:00Z" w:initials="ML">
     <w:p>
       <w:pPr>
         <w:pStyle w:val="CommentText"/>
       </w:pPr>
       <w:r>
         <w:rPr>
+          <w:color w:val="FF0000"/>
+        </w:rPr>
+        <w:t>UPDATE WITH NEW COLORS!</w:t>
+      </w:r>
+    </w:p>
+    <w:p>
+      <w:pPr>
+        <w:pStyle w:val="CommentText"/>
+      </w:pPr>
+    </w:p>
+    <w:p>
+      <w:pPr>
+        <w:pStyle w:val="CommentText"/>
+      </w:pPr>
+      <w:r>
+        <w:rPr>
           <w:rStyle w:val="CommentReference"/>
         </w:rPr>
         <w:annotationRef/>
       </w:r>
+      <w:r>
+        <w:t>Ok, so this is interesting</w:t>
+      </w:r>
+      <w:r>
+        <w:t xml:space="preserve"> and something I did not reflect upon earlier, but it looks a bit strange that yield &gt; </w:t>
+      </w:r>
       <w:proofErr w:type="spellStart"/>
       <w:r>
-        <w:t>Tthe</w:t>
+        <w:t>ssb</w:t>
       </w:r>
       <w:proofErr w:type="spellEnd"/>
       <w:r>
-        <w:t xml:space="preserve"> x-axis title is wrong, this is not from a projection with time-varying temperature, so it’s just a scalar to </w:t>
-      </w:r>
-      <w:proofErr w:type="spellStart"/>
-      <w:r>
-        <w:t>t_ref</w:t>
-      </w:r>
-      <w:proofErr w:type="spellEnd"/>
-      <w:r>
-        <w:t>. Will fix!</w:t>
-      </w:r>
+        <w:t xml:space="preserve">? I guess that yield here should be considered a rate </w:t>
+      </w:r>
+      <w:proofErr w:type="gramStart"/>
+      <w:r>
+        <w:t>here?</w:t>
+      </w:r>
+      <w:proofErr w:type="gramEnd"/>
+      <w:r>
+        <w:t xml:space="preserve"> Since it’s the biomass lost through fishing mortality (which is a rate). (This can also happen in the trait-model)</w:t>
+      </w:r>
+    </w:p>
+    <w:p>
+      <w:pPr>
+        <w:pStyle w:val="CommentText"/>
+      </w:pPr>
+    </w:p>
+    <w:p>
+      <w:pPr>
+        <w:pStyle w:val="CommentText"/>
+      </w:pPr>
+      <w:r>
+        <w:t xml:space="preserve">I anyway will need to change the axis to give the </w:t>
+      </w:r>
+      <w:proofErr w:type="gramStart"/>
+      <w:r>
+        <w:t>units..</w:t>
+      </w:r>
+      <w:proofErr w:type="gramEnd"/>
     </w:p>
   </w:comment>
-  <w:comment w:id="43" w:author="Max Lindmark" w:date="2019-11-20T14:29:00Z" w:initials="ML">
+  <w:comment w:id="40" w:author="Max Lindmark" w:date="2019-11-20T17:52:00Z" w:initials="ML">
+    <w:p>
+      <w:pPr>
+        <w:pStyle w:val="CommentText"/>
+      </w:pPr>
+      <w:r>
+        <w:rPr>
+          <w:rStyle w:val="CommentReference"/>
+        </w:rPr>
+        <w:annotationRef/>
+      </w:r>
+      <w:r>
+        <w:rPr>
+          <w:color w:val="FF0000"/>
+        </w:rPr>
+        <w:t>SHOULD THIS BE HERE OR THE OTHER? OR NON? USE THE TIME PROJECTION INSTEAD?</w:t>
+      </w:r>
+      <w:r>
+        <w:rPr>
+          <w:color w:val="FF0000"/>
+        </w:rPr>
+        <w:t xml:space="preserve"> </w:t>
+      </w:r>
+      <w:r>
+        <w:rPr>
+          <w:color w:val="FF0000"/>
+        </w:rPr>
+        <w:t xml:space="preserve">THE REASON IS I CAN*T EXPALIN THIS SO </w:t>
+      </w:r>
+      <w:r>
+        <w:rPr>
+          <w:color w:val="FF0000"/>
+        </w:rPr>
+        <w:t>WELL</w:t>
+      </w:r>
+      <w:bookmarkStart w:id="41" w:name="_GoBack"/>
+      <w:bookmarkEnd w:id="41"/>
+    </w:p>
+    <w:p>
+      <w:pPr>
+        <w:pStyle w:val="CommentText"/>
+      </w:pPr>
+    </w:p>
+    <w:p>
+      <w:pPr>
+        <w:pStyle w:val="CommentText"/>
+      </w:pPr>
+      <w:r>
+        <w:t xml:space="preserve">The x-axis title is wrong, this is not from a projection with time-varying temperature, so it’s just a scalar to </w:t>
+      </w:r>
+      <w:proofErr w:type="spellStart"/>
+      <w:r>
+        <w:t>t_ref</w:t>
+      </w:r>
+      <w:proofErr w:type="spellEnd"/>
+      <w:r>
+        <w:t>. Will fix!</w:t>
+      </w:r>
+    </w:p>
+  </w:comment>
+  <w:comment w:id="42" w:author="Max Lindmark" w:date="2019-11-20T14:29:00Z" w:initials="ML">
     <w:p>
       <w:pPr>
         <w:pStyle w:val="CommentText"/>
@@ -25399,9 +25042,7 @@
   <w15:commentEx w15:paraId="5570FE0E" w15:done="0"/>
   <w15:commentEx w15:paraId="5F337E5F" w15:paraIdParent="5570FE0E" w15:done="0"/>
   <w15:commentEx w15:paraId="3CDF7D90" w15:done="0"/>
-  <w15:commentEx w15:paraId="036CD4AB" w15:done="0"/>
   <w15:commentEx w15:paraId="5AF284AD" w15:done="0"/>
-  <w15:commentEx w15:paraId="03301C43" w15:done="0"/>
   <w15:commentEx w15:paraId="6B0D31A2" w15:done="0"/>
   <w15:commentEx w15:paraId="10FEAC70" w15:paraIdParent="6B0D31A2" w15:done="0"/>
   <w15:commentEx w15:paraId="2DE81FCE" w15:done="0"/>
@@ -25410,18 +25051,19 @@
   <w15:commentEx w15:paraId="76C0DFD0" w15:done="0"/>
   <w15:commentEx w15:paraId="604A17E3" w15:done="0"/>
   <w15:commentEx w15:paraId="158357BA" w15:paraIdParent="604A17E3" w15:done="0"/>
-  <w15:commentEx w15:paraId="435F0E77" w15:done="0"/>
-  <w15:commentEx w15:paraId="20C4CF32" w15:done="0"/>
-  <w15:commentEx w15:paraId="578745C2" w15:done="0"/>
+  <w15:commentEx w15:paraId="40C97DBF" w15:done="0"/>
   <w15:commentEx w15:paraId="6A6D31B8" w15:done="0"/>
   <w15:commentEx w15:paraId="7B92BB24" w15:done="0"/>
   <w15:commentEx w15:paraId="4CA612B1" w15:paraIdParent="7B92BB24" w15:done="0"/>
-  <w15:commentEx w15:paraId="7A195A20" w15:done="0"/>
+  <w15:commentEx w15:paraId="7A50777E" w15:paraIdParent="7B92BB24" w15:done="0"/>
   <w15:commentEx w15:paraId="27FCFA36" w15:done="0"/>
+  <w15:commentEx w15:paraId="465AAA7F" w15:done="0"/>
   <w15:commentEx w15:paraId="299733B0" w15:done="0"/>
   <w15:commentEx w15:paraId="20A124B2" w15:done="0"/>
   <w15:commentEx w15:paraId="5D938A3F" w15:done="0"/>
+  <w15:commentEx w15:paraId="0B397E73" w15:done="0"/>
   <w15:commentEx w15:paraId="3854933E" w15:done="0"/>
+  <w15:commentEx w15:paraId="2430C64C" w15:done="0"/>
   <w15:commentEx w15:paraId="4D8FA0D7" w15:done="0"/>
   <w15:commentEx w15:paraId="0758F59F" w15:done="0"/>
 </w15:commentsEx>
@@ -25441,9 +25083,7 @@
   <w16cid:commentId w16cid:paraId="5570FE0E" w16cid:durableId="218BA3F7"/>
   <w16cid:commentId w16cid:paraId="5F337E5F" w16cid:durableId="21A5BC1B"/>
   <w16cid:commentId w16cid:paraId="3CDF7D90" w16cid:durableId="21A5C048"/>
-  <w16cid:commentId w16cid:paraId="036CD4AB" w16cid:durableId="21A5DA96"/>
   <w16cid:commentId w16cid:paraId="5AF284AD" w16cid:durableId="21A60C0F"/>
-  <w16cid:commentId w16cid:paraId="03301C43" w16cid:durableId="21A6039D"/>
   <w16cid:commentId w16cid:paraId="6B0D31A2" w16cid:durableId="218BA5BB"/>
   <w16cid:commentId w16cid:paraId="10FEAC70" w16cid:durableId="21A5B7A0"/>
   <w16cid:commentId w16cid:paraId="2DE81FCE" w16cid:durableId="217399D1"/>
@@ -25452,18 +25092,19 @@
   <w16cid:commentId w16cid:paraId="76C0DFD0" w16cid:durableId="21B0978C"/>
   <w16cid:commentId w16cid:paraId="604A17E3" w16cid:durableId="216FE6C1"/>
   <w16cid:commentId w16cid:paraId="158357BA" w16cid:durableId="216FE6C2"/>
-  <w16cid:commentId w16cid:paraId="435F0E77" w16cid:durableId="217FEF60"/>
-  <w16cid:commentId w16cid:paraId="20C4CF32" w16cid:durableId="217FE871"/>
-  <w16cid:commentId w16cid:paraId="578745C2" w16cid:durableId="2177B5D8"/>
+  <w16cid:commentId w16cid:paraId="40C97DBF" w16cid:durableId="21B597AD"/>
   <w16cid:commentId w16cid:paraId="6A6D31B8" w16cid:durableId="21703229"/>
   <w16cid:commentId w16cid:paraId="7B92BB24" w16cid:durableId="217FE6CA"/>
   <w16cid:commentId w16cid:paraId="4CA612B1" w16cid:durableId="218BA7FB"/>
-  <w16cid:commentId w16cid:paraId="7A195A20" w16cid:durableId="2177B5FE"/>
+  <w16cid:commentId w16cid:paraId="7A50777E" w16cid:durableId="21B59D17"/>
   <w16cid:commentId w16cid:paraId="27FCFA36" w16cid:durableId="217FCF8C"/>
+  <w16cid:commentId w16cid:paraId="465AAA7F" w16cid:durableId="21B5E47F"/>
   <w16cid:commentId w16cid:paraId="299733B0" w16cid:durableId="218BB59F"/>
   <w16cid:commentId w16cid:paraId="20A124B2" w16cid:durableId="218BB5C7"/>
   <w16cid:commentId w16cid:paraId="5D938A3F" w16cid:durableId="217FF4D2"/>
+  <w16cid:commentId w16cid:paraId="0B397E73" w16cid:durableId="21B5E48C"/>
   <w16cid:commentId w16cid:paraId="3854933E" w16cid:durableId="218BB782"/>
+  <w16cid:commentId w16cid:paraId="2430C64C" w16cid:durableId="21B5DC95"/>
   <w16cid:commentId w16cid:paraId="4D8FA0D7" w16cid:durableId="217FFBEB"/>
   <w16cid:commentId w16cid:paraId="0758F59F" w16cid:durableId="217FCC2E"/>
 </w16cid:commentsIds>
@@ -28222,7 +27863,7 @@
   <w:style w:type="paragraph" w:default="1" w:styleId="Normal">
     <w:name w:val="Normal"/>
     <w:qFormat/>
-    <w:rsid w:val="0019797F"/>
+    <w:rsid w:val="00CB7E80"/>
     <w:pPr>
       <w:spacing w:after="0" w:line="240" w:lineRule="auto"/>
     </w:pPr>
@@ -28328,7 +27969,7 @@
     <w:uiPriority w:val="1"/>
     <w:semiHidden/>
     <w:unhideWhenUsed/>
-    <w:rsid w:val="0019797F"/>
+    <w:rsid w:val="00CB7E80"/>
   </w:style>
   <w:style w:type="table" w:default="1" w:styleId="TableNormal">
     <w:name w:val="Normal Table"/>
@@ -28350,7 +27991,7 @@
     <w:uiPriority w:val="99"/>
     <w:semiHidden/>
     <w:unhideWhenUsed/>
-    <w:rsid w:val="0019797F"/>
+    <w:rsid w:val="00CB7E80"/>
   </w:style>
   <w:style w:type="character" w:customStyle="1" w:styleId="Heading1Char">
     <w:name w:val="Heading 1 Char"/>
@@ -30830,12 +30471,10 @@
 </file>
 
 <file path=customXml/item2.xml><?xml version="1.0" encoding="utf-8"?>
-<?mso-contentType ?>
-<FormTemplates xmlns="http://schemas.microsoft.com/sharepoint/v3/contenttype/forms">
-  <Display>DocumentLibraryForm</Display>
-  <Edit>DocumentLibraryForm</Edit>
-  <New>DocumentLibraryForm</New>
-</FormTemplates>
+<tns:customPropertyEditors xmlns:tns="http://schemas.microsoft.com/office/2006/customDocumentInformationPanel">
+  <tns:showOnOpen>false</tns:showOnOpen>
+  <tns:defaultPropertyEditorNamespace>Standardegenskaper och egenskaper för SharePoint-bibliotek</tns:defaultPropertyEditorNamespace>
+</tns:customPropertyEditors>
 </file>
 
 <file path=customXml/item3.xml><?xml version="1.0" encoding="utf-8"?>
@@ -30845,10 +30484,12 @@
 </file>
 
 <file path=customXml/item4.xml><?xml version="1.0" encoding="utf-8"?>
-<tns:customPropertyEditors xmlns:tns="http://schemas.microsoft.com/office/2006/customDocumentInformationPanel">
-  <tns:showOnOpen>false</tns:showOnOpen>
-  <tns:defaultPropertyEditorNamespace>Standardegenskaper och egenskaper för SharePoint-bibliotek</tns:defaultPropertyEditorNamespace>
-</tns:customPropertyEditors>
+<?mso-contentType ?>
+<FormTemplates xmlns="http://schemas.microsoft.com/sharepoint/v3/contenttype/forms">
+  <Display>DocumentLibraryForm</Display>
+  <Edit>DocumentLibraryForm</Edit>
+  <New>DocumentLibraryForm</New>
+</FormTemplates>
 </file>
 
 <file path=customXml/item5.xml><?xml version="1.0" encoding="utf-8"?>
@@ -30872,9 +30513,9 @@
 </file>
 
 <file path=customXml/itemProps2.xml><?xml version="1.0" encoding="utf-8"?>
-<ds:datastoreItem xmlns:ds="http://schemas.openxmlformats.org/officeDocument/2006/customXml" ds:itemID="{26208C63-3BA0-4E10-999A-5A1631CE23E7}">
+<ds:datastoreItem xmlns:ds="http://schemas.openxmlformats.org/officeDocument/2006/customXml" ds:itemID="{6DA9EF7A-CCE7-4AF5-BA3C-73D4204EBDDA}">
   <ds:schemaRefs>
-    <ds:schemaRef ds:uri="http://schemas.microsoft.com/sharepoint/v3/contenttype/forms"/>
+    <ds:schemaRef ds:uri="http://schemas.microsoft.com/office/2006/customDocumentInformationPanel"/>
   </ds:schemaRefs>
 </ds:datastoreItem>
 </file>
@@ -30888,15 +30529,15 @@
 </file>
 
 <file path=customXml/itemProps4.xml><?xml version="1.0" encoding="utf-8"?>
-<ds:datastoreItem xmlns:ds="http://schemas.openxmlformats.org/officeDocument/2006/customXml" ds:itemID="{6DA9EF7A-CCE7-4AF5-BA3C-73D4204EBDDA}">
+<ds:datastoreItem xmlns:ds="http://schemas.openxmlformats.org/officeDocument/2006/customXml" ds:itemID="{26208C63-3BA0-4E10-999A-5A1631CE23E7}">
   <ds:schemaRefs>
-    <ds:schemaRef ds:uri="http://schemas.microsoft.com/office/2006/customDocumentInformationPanel"/>
+    <ds:schemaRef ds:uri="http://schemas.microsoft.com/sharepoint/v3/contenttype/forms"/>
   </ds:schemaRefs>
 </ds:datastoreItem>
 </file>
 
 <file path=customXml/itemProps5.xml><?xml version="1.0" encoding="utf-8"?>
-<ds:datastoreItem xmlns:ds="http://schemas.openxmlformats.org/officeDocument/2006/customXml" ds:itemID="{8AE89C6B-63F9-704E-8A43-8F485CC7F669}">
+<ds:datastoreItem xmlns:ds="http://schemas.openxmlformats.org/officeDocument/2006/customXml" ds:itemID="{D71424AC-0319-DE45-AB46-FBA7B0C85A97}">
   <ds:schemaRefs>
     <ds:schemaRef ds:uri="http://schemas.openxmlformats.org/officeDocument/2006/bibliography"/>
   </ds:schemaRefs>

</xml_diff>